<commit_message>
Completed the lab entry, changed the local BAM URL to a relative path from the output.cgi to the bam file..
</commit_message>
<xml_diff>
--- a/docs/Lab Notebook.docx
+++ b/docs/Lab Notebook.docx
@@ -57,13 +57,21 @@
         </w:tabs>
         <w:spacing w:line="360" w:lineRule="auto"/>
       </w:pPr>
-      <w:r>
-        <w:t>Network analysis of local vs. iPlant BAM files.</w:t>
-      </w:r>
-      <w:r>
-        <w:tab/>
-        <w:t>October 16, 2015</w:t>
-      </w:r>
+      <w:hyperlink w:anchor="Oct16" w:history="1">
+        <w:r>
+          <w:rPr>
+            <w:rStyle w:val="Hyperlink"/>
+          </w:rPr>
+          <w:t>Network analysis of local vs. iPlant BAM files.</w:t>
+        </w:r>
+        <w:r>
+          <w:rPr>
+            <w:rStyle w:val="Hyperlink"/>
+          </w:rPr>
+          <w:tab/>
+          <w:t>October 16, 2015</w:t>
+        </w:r>
+      </w:hyperlink>
     </w:p>
     <w:p>
       <w:pPr>
@@ -83,6 +91,7 @@
         </w:tabs>
         <w:spacing w:line="360" w:lineRule="auto"/>
       </w:pPr>
+      <w:bookmarkStart w:id="0" w:name="Oct16"/>
       <w:r>
         <w:rPr>
           <w:b/>
@@ -94,6 +103,7 @@
         <w:t>: October 16, 2015</w:t>
       </w:r>
     </w:p>
+    <w:bookmarkEnd w:id="0"/>
     <w:p>
       <w:pPr>
         <w:tabs>
@@ -124,7 +134,13 @@
         <w:spacing w:line="360" w:lineRule="auto"/>
       </w:pPr>
       <w:r>
-        <w:t>Check if local BAM files can speed up data retrieval using samtool</w:t>
+        <w:t xml:space="preserve">Check if </w:t>
+      </w:r>
+      <w:r>
+        <w:t xml:space="preserve">having </w:t>
+      </w:r>
+      <w:r>
+        <w:t>local BAM files can speed up data retrieval using samtool</w:t>
       </w:r>
       <w:r>
         <w:t>s’</w:t>
@@ -335,7 +351,25 @@
         <w:spacing w:line="360" w:lineRule="auto"/>
       </w:pPr>
       <w:r>
-        <w:t>Local BAM file mpileup call returns data instantly, iPlant BAM file takes 10-20 seconds.</w:t>
+        <w:t>Local BAM file mpileup call returns data</w:t>
+      </w:r>
+      <w:r>
+        <w:t xml:space="preserve"> very </w:t>
+      </w:r>
+      <w:r>
+        <w:t>quickly</w:t>
+      </w:r>
+      <w:r>
+        <w:t xml:space="preserve"> (&lt;</w:t>
+      </w:r>
+      <w:r>
+        <w:t xml:space="preserve"> </w:t>
+      </w:r>
+      <w:r>
+        <w:t>1 second)</w:t>
+      </w:r>
+      <w:r>
+        <w:t>, iPlant BAM file takes 10-20 seconds.</w:t>
       </w:r>
     </w:p>
     <w:p>
@@ -357,7 +391,13 @@
         <w:t xml:space="preserve">The </w:t>
       </w:r>
       <w:r>
-        <w:t>iPlant BAM file takes ~50 seconds!</w:t>
+        <w:t>iPlant BAM file takes ~</w:t>
+      </w:r>
+      <w:r>
+        <w:t>6</w:t>
+      </w:r>
+      <w:r>
+        <w:t>0 seconds!</w:t>
       </w:r>
     </w:p>
     <w:p>
@@ -371,6 +411,176 @@
           <w:tab w:val="left" w:pos="6804"/>
         </w:tabs>
         <w:spacing w:line="360" w:lineRule="auto"/>
+      </w:pPr>
+      <w:r>
+        <w:t xml:space="preserve">Only </w:t>
+      </w:r>
+      <w:r>
+        <w:t xml:space="preserve">calling the </w:t>
+      </w:r>
+      <w:proofErr w:type="spellStart"/>
+      <w:r>
+        <w:t>generate_rnaseq_</w:t>
+      </w:r>
+      <w:proofErr w:type="gramStart"/>
+      <w:r>
+        <w:t>graph</w:t>
+      </w:r>
+      <w:proofErr w:type="spellEnd"/>
+      <w:r>
+        <w:t>(</w:t>
+      </w:r>
+      <w:proofErr w:type="gramEnd"/>
+      <w:r>
+        <w:t>) function once to produce a single image.</w:t>
+      </w:r>
+    </w:p>
+    <w:p>
+      <w:pPr>
+        <w:tabs>
+          <w:tab w:val="left" w:pos="6804"/>
+        </w:tabs>
+        <w:spacing w:line="360" w:lineRule="auto"/>
+      </w:pPr>
+      <w:r>
+        <w:rPr>
+          <w:b/>
+        </w:rPr>
+        <w:t>Notes</w:t>
+      </w:r>
+      <w:r>
+        <w:rPr>
+          <w:b/>
+        </w:rPr>
+        <w:t>/Questions</w:t>
+      </w:r>
+      <w:r>
+        <w:t>:</w:t>
+      </w:r>
+    </w:p>
+    <w:p>
+      <w:pPr>
+        <w:pStyle w:val="ListParagraph"/>
+        <w:numPr>
+          <w:ilvl w:val="0"/>
+          <w:numId w:val="5"/>
+        </w:numPr>
+        <w:tabs>
+          <w:tab w:val="left" w:pos="6804"/>
+        </w:tabs>
+        <w:spacing w:line="360" w:lineRule="auto"/>
+      </w:pPr>
+      <w:r>
+        <w:t>Figure out why a URL to the BAM file doesn’t work. Currentl</w:t>
+      </w:r>
+      <w:r>
+        <w:t>y it works with a relative path..</w:t>
+      </w:r>
+      <w:r>
+        <w:t>!</w:t>
+      </w:r>
+    </w:p>
+    <w:p>
+      <w:pPr>
+        <w:pStyle w:val="ListParagraph"/>
+        <w:numPr>
+          <w:ilvl w:val="0"/>
+          <w:numId w:val="5"/>
+        </w:numPr>
+        <w:tabs>
+          <w:tab w:val="left" w:pos="6804"/>
+        </w:tabs>
+        <w:spacing w:line="360" w:lineRule="auto"/>
+      </w:pPr>
+      <w:r>
+        <w:t xml:space="preserve">See if BAM files hosted on </w:t>
+      </w:r>
+      <w:r>
+        <w:t>Drop box</w:t>
+      </w:r>
+      <w:r>
+        <w:t xml:space="preserve"> result in data retrieval that is just as fast as local BAM files</w:t>
+      </w:r>
+      <w:r>
+        <w:t>.</w:t>
+      </w:r>
+      <w:r>
+        <w:t xml:space="preserve"> This </w:t>
+      </w:r>
+      <w:r>
+        <w:t xml:space="preserve">might </w:t>
+      </w:r>
+      <w:r>
+        <w:t>implicate the iPlant server as the bottleneck and prove the HTTP request’s innocence.</w:t>
+      </w:r>
+    </w:p>
+    <w:p>
+      <w:r>
+        <w:br w:type="page"/>
+      </w:r>
+    </w:p>
+    <w:p>
+      <w:pPr>
+        <w:keepNext/>
+        <w:tabs>
+          <w:tab w:val="left" w:pos="6804"/>
+        </w:tabs>
+        <w:spacing w:line="360" w:lineRule="auto"/>
+      </w:pPr>
+      <w:r>
+        <w:rPr>
+          <w:noProof/>
+          <w:lang w:eastAsia="en-CA"/>
+        </w:rPr>
+        <w:lastRenderedPageBreak/>
+        <w:drawing>
+          <wp:anchor distT="0" distB="0" distL="114300" distR="114300" simplePos="0" relativeHeight="251661312" behindDoc="0" locked="0" layoutInCell="1" allowOverlap="1">
+            <wp:simplePos x="0" y="0"/>
+            <wp:positionH relativeFrom="margin">
+              <wp:align>center</wp:align>
+            </wp:positionH>
+            <wp:positionV relativeFrom="margin">
+              <wp:align>top</wp:align>
+            </wp:positionV>
+            <wp:extent cx="4506595" cy="3267075"/>
+            <wp:effectExtent l="19050" t="0" r="8255" b="0"/>
+            <wp:wrapTopAndBottom/>
+            <wp:docPr id="6" name="Picture 5" descr="Oct 16 Local BAM File Analysis.png"/>
+            <wp:cNvGraphicFramePr>
+              <a:graphicFrameLocks xmlns:a="http://schemas.openxmlformats.org/drawingml/2006/main" noChangeAspect="1"/>
+            </wp:cNvGraphicFramePr>
+            <a:graphic xmlns:a="http://schemas.openxmlformats.org/drawingml/2006/main">
+              <a:graphicData uri="http://schemas.openxmlformats.org/drawingml/2006/picture">
+                <pic:pic xmlns:pic="http://schemas.openxmlformats.org/drawingml/2006/picture">
+                  <pic:nvPicPr>
+                    <pic:cNvPr id="0" name="Oct 16 Local BAM File Analysis.png"/>
+                    <pic:cNvPicPr/>
+                  </pic:nvPicPr>
+                  <pic:blipFill>
+                    <a:blip r:embed="rId5" cstate="print"/>
+                    <a:stretch>
+                      <a:fillRect/>
+                    </a:stretch>
+                  </pic:blipFill>
+                  <pic:spPr>
+                    <a:xfrm>
+                      <a:off x="0" y="0"/>
+                      <a:ext cx="4506595" cy="3267075"/>
+                    </a:xfrm>
+                    <a:prstGeom prst="rect">
+                      <a:avLst/>
+                    </a:prstGeom>
+                  </pic:spPr>
+                </pic:pic>
+              </a:graphicData>
+            </a:graphic>
+          </wp:anchor>
+        </w:drawing>
+      </w:r>
+    </w:p>
+    <w:p>
+      <w:pPr>
+        <w:pStyle w:val="Caption"/>
       </w:pPr>
       <w:r>
         <w:rPr>
@@ -381,15 +591,15 @@
           <wp:anchor distT="0" distB="0" distL="114300" distR="114300" simplePos="0" relativeHeight="251658240" behindDoc="0" locked="0" layoutInCell="1" allowOverlap="1">
             <wp:simplePos x="0" y="0"/>
             <wp:positionH relativeFrom="margin">
-              <wp:posOffset>3095625</wp:posOffset>
+              <wp:posOffset>723900</wp:posOffset>
             </wp:positionH>
             <wp:positionV relativeFrom="margin">
-              <wp:posOffset>5705475</wp:posOffset>
+              <wp:posOffset>4038600</wp:posOffset>
             </wp:positionV>
-            <wp:extent cx="3600450" cy="2581275"/>
+            <wp:extent cx="4648200" cy="3333750"/>
             <wp:effectExtent l="19050" t="0" r="0" b="0"/>
-            <wp:wrapSquare wrapText="bothSides"/>
-            <wp:docPr id="3" name="Picture 0" descr="Oct 16 iPlant BAM File Analysis.png"/>
+            <wp:wrapTopAndBottom/>
+            <wp:docPr id="5" name="Picture 4" descr="Oct 16 iPlant BAM File Analysis.png"/>
             <wp:cNvGraphicFramePr>
               <a:graphicFrameLocks xmlns:a="http://schemas.openxmlformats.org/drawingml/2006/main" noChangeAspect="1"/>
             </wp:cNvGraphicFramePr>
@@ -401,7 +611,7 @@
                     <pic:cNvPicPr/>
                   </pic:nvPicPr>
                   <pic:blipFill>
-                    <a:blip r:embed="rId5" cstate="print"/>
+                    <a:blip r:embed="rId6" cstate="print"/>
                     <a:stretch>
                       <a:fillRect/>
                     </a:stretch>
@@ -409,7 +619,7 @@
                   <pic:spPr>
                     <a:xfrm>
                       <a:off x="0" y="0"/>
-                      <a:ext cx="3600450" cy="2581275"/>
+                      <a:ext cx="4648200" cy="3333750"/>
                     </a:xfrm>
                     <a:prstGeom prst="rect">
                       <a:avLst/>
@@ -422,76 +632,63 @@
         </w:drawing>
       </w:r>
       <w:r>
+        <w:t xml:space="preserve">Figure </w:t>
+      </w:r>
+      <w:fldSimple w:instr=" SEQ Figure \* ARABIC ">
+        <w:r>
+          <w:rPr>
+            <w:noProof/>
+          </w:rPr>
+          <w:t>1</w:t>
+        </w:r>
+      </w:fldSimple>
+      <w:r>
+        <w:t>: ~600ms for local BAM file.</w:t>
+      </w:r>
+    </w:p>
+    <w:p>
+      <w:pPr>
+        <w:pStyle w:val="Caption"/>
+      </w:pPr>
+      <w:r>
         <w:rPr>
           <w:noProof/>
-          <w:lang w:eastAsia="en-CA"/>
         </w:rPr>
-        <w:drawing>
-          <wp:anchor distT="0" distB="0" distL="114300" distR="114300" simplePos="0" relativeHeight="251659264" behindDoc="0" locked="0" layoutInCell="1" allowOverlap="1">
-            <wp:simplePos x="0" y="0"/>
-            <wp:positionH relativeFrom="margin">
-              <wp:posOffset>-657225</wp:posOffset>
-            </wp:positionH>
-            <wp:positionV relativeFrom="margin">
-              <wp:posOffset>5705475</wp:posOffset>
-            </wp:positionV>
-            <wp:extent cx="3612515" cy="2619375"/>
-            <wp:effectExtent l="19050" t="0" r="6985" b="0"/>
-            <wp:wrapSquare wrapText="bothSides"/>
-            <wp:docPr id="2" name="Picture 1" descr="Oct 16 Local BAM File Analysis.png"/>
-            <wp:cNvGraphicFramePr>
-              <a:graphicFrameLocks xmlns:a="http://schemas.openxmlformats.org/drawingml/2006/main" noChangeAspect="1"/>
-            </wp:cNvGraphicFramePr>
-            <a:graphic xmlns:a="http://schemas.openxmlformats.org/drawingml/2006/main">
-              <a:graphicData uri="http://schemas.openxmlformats.org/drawingml/2006/picture">
-                <pic:pic xmlns:pic="http://schemas.openxmlformats.org/drawingml/2006/picture">
-                  <pic:nvPicPr>
-                    <pic:cNvPr id="0" name="Oct 16 Local BAM File Analysis.png"/>
-                    <pic:cNvPicPr/>
-                  </pic:nvPicPr>
-                  <pic:blipFill>
-                    <a:blip r:embed="rId6" cstate="print"/>
-                    <a:stretch>
-                      <a:fillRect/>
-                    </a:stretch>
-                  </pic:blipFill>
-                  <pic:spPr>
-                    <a:xfrm>
-                      <a:off x="0" y="0"/>
-                      <a:ext cx="3612515" cy="2619375"/>
-                    </a:xfrm>
-                    <a:prstGeom prst="rect">
-                      <a:avLst/>
-                    </a:prstGeom>
-                  </pic:spPr>
-                </pic:pic>
-              </a:graphicData>
-            </a:graphic>
-          </wp:anchor>
-        </w:drawing>
-      </w:r>
-      <w:r>
-        <w:t>Was calling the generate_rnaseq_</w:t>
-      </w:r>
-      <w:proofErr w:type="gramStart"/>
-      <w:r>
-        <w:t>graph(</w:t>
-      </w:r>
-      <w:proofErr w:type="gramEnd"/>
-      <w:r>
-        <w:t>) function only once to produce a single image.</w:t>
-      </w:r>
-    </w:p>
-    <w:p>
-      <w:pPr>
-        <w:tabs>
-          <w:tab w:val="left" w:pos="6804"/>
-        </w:tabs>
-        <w:spacing w:line="360" w:lineRule="auto"/>
-      </w:pPr>
-      <w:r>
-        <w:br w:type="page"/>
-      </w:r>
+        <w:pict>
+          <v:shapetype id="_x0000_t202" coordsize="21600,21600" o:spt="202" path="m,l,21600r21600,l21600,xe">
+            <v:stroke joinstyle="miter"/>
+            <v:path gradientshapeok="t" o:connecttype="rect"/>
+          </v:shapetype>
+          <v:shape id="_x0000_s1029" type="#_x0000_t202" style="position:absolute;margin-left:-8.25pt;margin-top:297.45pt;width:468pt;height:21.95pt;z-index:251660288" stroked="f">
+            <v:textbox style="mso-next-textbox:#_x0000_s1029;mso-fit-shape-to-text:t" inset="0,0,0,0">
+              <w:txbxContent>
+                <w:p>
+                  <w:pPr>
+                    <w:pStyle w:val="Caption"/>
+                  </w:pPr>
+                  <w:r>
+                    <w:t xml:space="preserve">Figure </w:t>
+                  </w:r>
+                  <w:fldSimple w:instr=" SEQ Figure \* ARABIC ">
+                    <w:r>
+                      <w:rPr>
+                        <w:noProof/>
+                      </w:rPr>
+                      <w:t>2</w:t>
+                    </w:r>
+                  </w:fldSimple>
+                  <w:r>
+                    <w:t>: ~60 seconds for iPlant BAM file.</w:t>
+                  </w:r>
+                </w:p>
+              </w:txbxContent>
+            </v:textbox>
+            <w10:wrap type="square"/>
+          </v:shape>
+        </w:pict>
+      </w:r>
+    </w:p>
+    <w:p>
       <w:r>
         <w:rPr>
           <w:b/>
@@ -502,82 +699,6 @@
       <w:r>
         <w:t xml:space="preserve">: </w:t>
       </w:r>
-    </w:p>
-    <w:p>
-      <w:pPr>
-        <w:tabs>
-          <w:tab w:val="left" w:pos="6804"/>
-        </w:tabs>
-        <w:spacing w:line="360" w:lineRule="auto"/>
-      </w:pPr>
-      <w:r>
-        <w:rPr>
-          <w:b/>
-        </w:rPr>
-        <w:t>Agenda</w:t>
-      </w:r>
-      <w:r>
-        <w:t>:</w:t>
-      </w:r>
-    </w:p>
-    <w:p>
-      <w:pPr>
-        <w:tabs>
-          <w:tab w:val="left" w:pos="6804"/>
-        </w:tabs>
-        <w:spacing w:line="360" w:lineRule="auto"/>
-      </w:pPr>
-      <w:r>
-        <w:rPr>
-          <w:b/>
-        </w:rPr>
-        <w:t>Protocol</w:t>
-      </w:r>
-      <w:r>
-        <w:t>:</w:t>
-      </w:r>
-    </w:p>
-    <w:p>
-      <w:pPr>
-        <w:tabs>
-          <w:tab w:val="left" w:pos="6804"/>
-        </w:tabs>
-        <w:spacing w:line="360" w:lineRule="auto"/>
-      </w:pPr>
-      <w:r>
-        <w:rPr>
-          <w:b/>
-        </w:rPr>
-        <w:t>Results</w:t>
-      </w:r>
-      <w:r>
-        <w:t>:</w:t>
-      </w:r>
-    </w:p>
-    <w:p>
-      <w:pPr>
-        <w:tabs>
-          <w:tab w:val="left" w:pos="6804"/>
-        </w:tabs>
-        <w:spacing w:line="360" w:lineRule="auto"/>
-      </w:pPr>
-      <w:r>
-        <w:rPr>
-          <w:b/>
-        </w:rPr>
-        <w:t>Notes</w:t>
-      </w:r>
-      <w:r>
-        <w:t>:</w:t>
-      </w:r>
-    </w:p>
-    <w:p>
-      <w:pPr>
-        <w:tabs>
-          <w:tab w:val="left" w:pos="6804"/>
-        </w:tabs>
-        <w:spacing w:line="360" w:lineRule="auto"/>
-      </w:pPr>
     </w:p>
     <w:sectPr>
       <w:pgSz w:w="12240" w:h="15840"/>
@@ -859,6 +980,118 @@
     </w:lvl>
   </w:abstractNum>
   <w:abstractNum w:abstractNumId="3">
+    <w:nsid w:val="601F476E"/>
+    <w:multiLevelType w:val="hybridMultilevel"/>
+    <w:tmpl w:val="E7E4D25C"/>
+    <w:lvl w:ilvl="0" w:tplc="90FEFD24">
+      <w:numFmt w:val="bullet"/>
+      <w:lvlText w:val="-"/>
+      <w:lvlJc w:val="left"/>
+      <w:pPr>
+        <w:ind w:left="720" w:hanging="360"/>
+      </w:pPr>
+      <w:rPr>
+        <w:rFonts w:ascii="PT Serif" w:eastAsiaTheme="minorHAnsi" w:hAnsi="PT Serif" w:cstheme="minorBidi" w:hint="default"/>
+      </w:rPr>
+    </w:lvl>
+    <w:lvl w:ilvl="1" w:tplc="10090003" w:tentative="1">
+      <w:start w:val="1"/>
+      <w:numFmt w:val="bullet"/>
+      <w:lvlText w:val="o"/>
+      <w:lvlJc w:val="left"/>
+      <w:pPr>
+        <w:ind w:left="1440" w:hanging="360"/>
+      </w:pPr>
+      <w:rPr>
+        <w:rFonts w:ascii="Courier New" w:hAnsi="Courier New" w:cs="Courier New" w:hint="default"/>
+      </w:rPr>
+    </w:lvl>
+    <w:lvl w:ilvl="2" w:tplc="10090005" w:tentative="1">
+      <w:start w:val="1"/>
+      <w:numFmt w:val="bullet"/>
+      <w:lvlText w:val=""/>
+      <w:lvlJc w:val="left"/>
+      <w:pPr>
+        <w:ind w:left="2160" w:hanging="360"/>
+      </w:pPr>
+      <w:rPr>
+        <w:rFonts w:ascii="Wingdings" w:hAnsi="Wingdings" w:hint="default"/>
+      </w:rPr>
+    </w:lvl>
+    <w:lvl w:ilvl="3" w:tplc="10090001" w:tentative="1">
+      <w:start w:val="1"/>
+      <w:numFmt w:val="bullet"/>
+      <w:lvlText w:val=""/>
+      <w:lvlJc w:val="left"/>
+      <w:pPr>
+        <w:ind w:left="2880" w:hanging="360"/>
+      </w:pPr>
+      <w:rPr>
+        <w:rFonts w:ascii="Symbol" w:hAnsi="Symbol" w:hint="default"/>
+      </w:rPr>
+    </w:lvl>
+    <w:lvl w:ilvl="4" w:tplc="10090003" w:tentative="1">
+      <w:start w:val="1"/>
+      <w:numFmt w:val="bullet"/>
+      <w:lvlText w:val="o"/>
+      <w:lvlJc w:val="left"/>
+      <w:pPr>
+        <w:ind w:left="3600" w:hanging="360"/>
+      </w:pPr>
+      <w:rPr>
+        <w:rFonts w:ascii="Courier New" w:hAnsi="Courier New" w:cs="Courier New" w:hint="default"/>
+      </w:rPr>
+    </w:lvl>
+    <w:lvl w:ilvl="5" w:tplc="10090005" w:tentative="1">
+      <w:start w:val="1"/>
+      <w:numFmt w:val="bullet"/>
+      <w:lvlText w:val=""/>
+      <w:lvlJc w:val="left"/>
+      <w:pPr>
+        <w:ind w:left="4320" w:hanging="360"/>
+      </w:pPr>
+      <w:rPr>
+        <w:rFonts w:ascii="Wingdings" w:hAnsi="Wingdings" w:hint="default"/>
+      </w:rPr>
+    </w:lvl>
+    <w:lvl w:ilvl="6" w:tplc="10090001" w:tentative="1">
+      <w:start w:val="1"/>
+      <w:numFmt w:val="bullet"/>
+      <w:lvlText w:val=""/>
+      <w:lvlJc w:val="left"/>
+      <w:pPr>
+        <w:ind w:left="5040" w:hanging="360"/>
+      </w:pPr>
+      <w:rPr>
+        <w:rFonts w:ascii="Symbol" w:hAnsi="Symbol" w:hint="default"/>
+      </w:rPr>
+    </w:lvl>
+    <w:lvl w:ilvl="7" w:tplc="10090003" w:tentative="1">
+      <w:start w:val="1"/>
+      <w:numFmt w:val="bullet"/>
+      <w:lvlText w:val="o"/>
+      <w:lvlJc w:val="left"/>
+      <w:pPr>
+        <w:ind w:left="5760" w:hanging="360"/>
+      </w:pPr>
+      <w:rPr>
+        <w:rFonts w:ascii="Courier New" w:hAnsi="Courier New" w:cs="Courier New" w:hint="default"/>
+      </w:rPr>
+    </w:lvl>
+    <w:lvl w:ilvl="8" w:tplc="10090005" w:tentative="1">
+      <w:start w:val="1"/>
+      <w:numFmt w:val="bullet"/>
+      <w:lvlText w:val=""/>
+      <w:lvlJc w:val="left"/>
+      <w:pPr>
+        <w:ind w:left="6480" w:hanging="360"/>
+      </w:pPr>
+      <w:rPr>
+        <w:rFonts w:ascii="Wingdings" w:hAnsi="Wingdings" w:hint="default"/>
+      </w:rPr>
+    </w:lvl>
+  </w:abstractNum>
+  <w:abstractNum w:abstractNumId="4">
     <w:nsid w:val="7695789E"/>
     <w:multiLevelType w:val="hybridMultilevel"/>
     <w:tmpl w:val="5F84B45E"/>
@@ -954,10 +1187,13 @@
     <w:abstractNumId w:val="2"/>
   </w:num>
   <w:num w:numId="3">
-    <w:abstractNumId w:val="3"/>
+    <w:abstractNumId w:val="4"/>
   </w:num>
   <w:num w:numId="4">
     <w:abstractNumId w:val="1"/>
+  </w:num>
+  <w:num w:numId="5">
+    <w:abstractNumId w:val="3"/>
   </w:num>
 </w:numbering>
 </file>
@@ -1127,6 +1363,7 @@
   <w:style w:type="character" w:default="1" w:styleId="DefaultParagraphFont">
     <w:name w:val="Default Paragraph Font"/>
     <w:uiPriority w:val="1"/>
+    <w:semiHidden/>
     <w:unhideWhenUsed/>
   </w:style>
   <w:style w:type="table" w:default="1" w:styleId="TableNormal">
@@ -1190,6 +1427,48 @@
       <w:rFonts w:ascii="Tahoma" w:hAnsi="Tahoma" w:cs="Tahoma"/>
       <w:sz w:val="16"/>
       <w:szCs w:val="16"/>
+    </w:rPr>
+  </w:style>
+  <w:style w:type="paragraph" w:styleId="Caption">
+    <w:name w:val="caption"/>
+    <w:basedOn w:val="Normal"/>
+    <w:next w:val="Normal"/>
+    <w:uiPriority w:val="35"/>
+    <w:unhideWhenUsed/>
+    <w:qFormat/>
+    <w:rsid w:val="00583A81"/>
+    <w:pPr>
+      <w:spacing w:line="240" w:lineRule="auto"/>
+    </w:pPr>
+    <w:rPr>
+      <w:b/>
+      <w:bCs/>
+      <w:color w:val="4F81BD" w:themeColor="accent1"/>
+      <w:sz w:val="18"/>
+      <w:szCs w:val="18"/>
+    </w:rPr>
+  </w:style>
+  <w:style w:type="character" w:styleId="Hyperlink">
+    <w:name w:val="Hyperlink"/>
+    <w:basedOn w:val="DefaultParagraphFont"/>
+    <w:uiPriority w:val="99"/>
+    <w:unhideWhenUsed/>
+    <w:rsid w:val="003F3AE6"/>
+    <w:rPr>
+      <w:color w:val="0000FF" w:themeColor="hyperlink"/>
+      <w:u w:val="single"/>
+    </w:rPr>
+  </w:style>
+  <w:style w:type="character" w:styleId="FollowedHyperlink">
+    <w:name w:val="FollowedHyperlink"/>
+    <w:basedOn w:val="DefaultParagraphFont"/>
+    <w:uiPriority w:val="99"/>
+    <w:semiHidden/>
+    <w:unhideWhenUsed/>
+    <w:rsid w:val="003F3AE6"/>
+    <w:rPr>
+      <w:color w:val="800080" w:themeColor="followedHyperlink"/>
+      <w:u w:val="single"/>
     </w:rPr>
   </w:style>
 </w:styles>

</xml_diff>

<commit_message>
Tested the UCSC BAM files using putty...
</commit_message>
<xml_diff>
--- a/docs/Lab Notebook.docx
+++ b/docs/Lab Notebook.docx
@@ -75,6 +75,59 @@
     </w:p>
     <w:p>
       <w:pPr>
+        <w:pStyle w:val="ListParagraph"/>
+        <w:numPr>
+          <w:ilvl w:val="0"/>
+          <w:numId w:val="4"/>
+        </w:numPr>
+        <w:tabs>
+          <w:tab w:val="left" w:pos="6804"/>
+        </w:tabs>
+        <w:spacing w:line="360" w:lineRule="auto"/>
+      </w:pPr>
+      <w:hyperlink w:anchor="Oct21" w:history="1">
+        <w:r>
+          <w:rPr>
+            <w:rStyle w:val="Hyperlink"/>
+          </w:rPr>
+          <w:t xml:space="preserve">Network </w:t>
+        </w:r>
+        <w:r>
+          <w:rPr>
+            <w:rStyle w:val="Hyperlink"/>
+          </w:rPr>
+          <w:t>a</w:t>
+        </w:r>
+        <w:r>
+          <w:rPr>
+            <w:rStyle w:val="Hyperlink"/>
+          </w:rPr>
+          <w:t>nalysis of UCSC BAM files.</w:t>
+        </w:r>
+        <w:r>
+          <w:rPr>
+            <w:rStyle w:val="Hyperlink"/>
+          </w:rPr>
+          <w:tab/>
+          <w:t>October 21, 2015</w:t>
+        </w:r>
+      </w:hyperlink>
+    </w:p>
+    <w:p>
+      <w:pPr>
+        <w:pStyle w:val="ListParagraph"/>
+        <w:numPr>
+          <w:ilvl w:val="0"/>
+          <w:numId w:val="4"/>
+        </w:numPr>
+        <w:tabs>
+          <w:tab w:val="left" w:pos="6804"/>
+        </w:tabs>
+        <w:spacing w:line="360" w:lineRule="auto"/>
+      </w:pPr>
+    </w:p>
+    <w:p>
+      <w:pPr>
         <w:tabs>
           <w:tab w:val="left" w:pos="6804"/>
         </w:tabs>
@@ -515,6 +568,9 @@
       </w:r>
     </w:p>
     <w:p>
+      <w:pPr>
+        <w:spacing w:line="360" w:lineRule="auto"/>
+      </w:pPr>
       <w:r>
         <w:br w:type="page"/>
       </w:r>
@@ -581,6 +637,7 @@
     <w:p>
       <w:pPr>
         <w:pStyle w:val="Caption"/>
+        <w:spacing w:line="360" w:lineRule="auto"/>
       </w:pPr>
       <w:r>
         <w:rPr>
@@ -649,6 +706,7 @@
     <w:p>
       <w:pPr>
         <w:pStyle w:val="Caption"/>
+        <w:spacing w:line="360" w:lineRule="auto"/>
       </w:pPr>
       <w:r>
         <w:rPr>
@@ -689,6 +747,10 @@
       </w:r>
     </w:p>
     <w:p>
+      <w:pPr>
+        <w:spacing w:line="360" w:lineRule="auto"/>
+      </w:pPr>
+      <w:bookmarkStart w:id="1" w:name="Oct21"/>
       <w:r>
         <w:rPr>
           <w:b/>
@@ -698,6 +760,538 @@
       </w:r>
       <w:r>
         <w:t xml:space="preserve">: </w:t>
+      </w:r>
+      <w:r>
+        <w:t>October 21, 2015</w:t>
+      </w:r>
+    </w:p>
+    <w:bookmarkEnd w:id="1"/>
+    <w:p>
+      <w:pPr>
+        <w:spacing w:line="360" w:lineRule="auto"/>
+      </w:pPr>
+      <w:r>
+        <w:rPr>
+          <w:b/>
+        </w:rPr>
+        <w:t>Agenda</w:t>
+      </w:r>
+      <w:r>
+        <w:t>:</w:t>
+      </w:r>
+    </w:p>
+    <w:p>
+      <w:pPr>
+        <w:pStyle w:val="ListParagraph"/>
+        <w:numPr>
+          <w:ilvl w:val="0"/>
+          <w:numId w:val="6"/>
+        </w:numPr>
+        <w:spacing w:line="360" w:lineRule="auto"/>
+      </w:pPr>
+      <w:r>
+        <w:t xml:space="preserve">Check if BAM files </w:t>
+      </w:r>
+      <w:r>
+        <w:t xml:space="preserve">stored on other servers </w:t>
+      </w:r>
+      <w:r>
+        <w:t xml:space="preserve">are just as fast as local </w:t>
+      </w:r>
+      <w:r>
+        <w:t xml:space="preserve">BAM </w:t>
+      </w:r>
+      <w:r>
+        <w:t xml:space="preserve">for the </w:t>
+      </w:r>
+      <w:proofErr w:type="gramStart"/>
+      <w:r>
+        <w:t>mpileup(</w:t>
+      </w:r>
+      <w:proofErr w:type="gramEnd"/>
+      <w:r>
+        <w:t>) call.</w:t>
+      </w:r>
+    </w:p>
+    <w:p>
+      <w:pPr>
+        <w:spacing w:line="360" w:lineRule="auto"/>
+      </w:pPr>
+      <w:r>
+        <w:rPr>
+          <w:b/>
+        </w:rPr>
+        <w:t>Protocol</w:t>
+      </w:r>
+      <w:r>
+        <w:t>:</w:t>
+      </w:r>
+    </w:p>
+    <w:p>
+      <w:pPr>
+        <w:pStyle w:val="ListParagraph"/>
+        <w:numPr>
+          <w:ilvl w:val="0"/>
+          <w:numId w:val="7"/>
+        </w:numPr>
+        <w:tabs>
+          <w:tab w:val="left" w:pos="6804"/>
+        </w:tabs>
+        <w:spacing w:line="360" w:lineRule="auto"/>
+        <w:rPr>
+          <w:rFonts w:ascii="Consolas" w:hAnsi="Consolas" w:cs="Consolas"/>
+        </w:rPr>
+      </w:pPr>
+      <w:r>
+        <w:t xml:space="preserve">Executed </w:t>
+      </w:r>
+      <w:r>
+        <w:t xml:space="preserve">3 </w:t>
+      </w:r>
+      <w:r>
+        <w:t xml:space="preserve">mpileup () </w:t>
+      </w:r>
+      <w:r>
+        <w:t xml:space="preserve">commands </w:t>
+      </w:r>
+      <w:r>
+        <w:t>through SSH.</w:t>
+      </w:r>
+      <w:r>
+        <w:rPr>
+          <w:rFonts w:ascii="Consolas" w:hAnsi="Consolas" w:cs="Consolas"/>
+        </w:rPr>
+        <w:t xml:space="preserve"> </w:t>
+      </w:r>
+    </w:p>
+    <w:p>
+      <w:pPr>
+        <w:pStyle w:val="ListParagraph"/>
+        <w:numPr>
+          <w:ilvl w:val="1"/>
+          <w:numId w:val="7"/>
+        </w:numPr>
+        <w:tabs>
+          <w:tab w:val="left" w:pos="6804"/>
+        </w:tabs>
+        <w:spacing w:line="360" w:lineRule="auto"/>
+        <w:rPr>
+          <w:rFonts w:ascii="Consolas" w:hAnsi="Consolas" w:cs="Consolas"/>
+          <w:sz w:val="18"/>
+        </w:rPr>
+      </w:pPr>
+      <w:r>
+        <w:rPr>
+          <w:rFonts w:ascii="Consolas" w:hAnsi="Consolas" w:cs="Consolas"/>
+          <w:sz w:val="18"/>
+        </w:rPr>
+        <w:t>time samtools mpileup -r chr2:8032000-10329941 http://hgdownload.cse.ucsc.edu/goldenPath/hg19/encodeDCC/wgEncodeSydhRnaSeq/wgEncodeSydhRnaSeqK562Ifna6hPolyaAln.bam &gt; ucsc.txt</w:t>
+      </w:r>
+    </w:p>
+    <w:p>
+      <w:pPr>
+        <w:pStyle w:val="ListParagraph"/>
+        <w:numPr>
+          <w:ilvl w:val="1"/>
+          <w:numId w:val="7"/>
+        </w:numPr>
+        <w:tabs>
+          <w:tab w:val="left" w:pos="6804"/>
+        </w:tabs>
+        <w:spacing w:line="360" w:lineRule="auto"/>
+        <w:rPr>
+          <w:rFonts w:ascii="Consolas" w:hAnsi="Consolas" w:cs="Consolas"/>
+          <w:sz w:val="18"/>
+        </w:rPr>
+      </w:pPr>
+      <w:r>
+        <w:rPr>
+          <w:rFonts w:ascii="Consolas" w:hAnsi="Consolas" w:cs="Consolas"/>
+          <w:sz w:val="18"/>
+        </w:rPr>
+        <w:t xml:space="preserve">time </w:t>
+      </w:r>
+      <w:r>
+        <w:rPr>
+          <w:rFonts w:ascii="Consolas" w:hAnsi="Consolas" w:cs="Consolas"/>
+          <w:sz w:val="18"/>
+        </w:rPr>
+        <w:t>s</w:t>
+      </w:r>
+      <w:r>
+        <w:rPr>
+          <w:rFonts w:ascii="Consolas" w:hAnsi="Consolas" w:cs="Consolas"/>
+          <w:sz w:val="18"/>
+        </w:rPr>
+        <w:t>amtools mpileup -r Chr2:10327050-10329941 http://vision.iplantcollaborative.org/iplant/home/araport/rnaseq_bam/aerial/SRR547531/accepted_hits.bam</w:t>
+      </w:r>
+      <w:r>
+        <w:rPr>
+          <w:rFonts w:ascii="Consolas" w:hAnsi="Consolas" w:cs="Consolas"/>
+          <w:sz w:val="18"/>
+        </w:rPr>
+        <w:t xml:space="preserve"> &gt; iplant.txt</w:t>
+      </w:r>
+    </w:p>
+    <w:p>
+      <w:pPr>
+        <w:pStyle w:val="ListParagraph"/>
+        <w:numPr>
+          <w:ilvl w:val="1"/>
+          <w:numId w:val="7"/>
+        </w:numPr>
+        <w:tabs>
+          <w:tab w:val="left" w:pos="6804"/>
+        </w:tabs>
+        <w:spacing w:line="360" w:lineRule="auto"/>
+        <w:rPr>
+          <w:rFonts w:ascii="Consolas" w:hAnsi="Consolas" w:cs="Consolas"/>
+          <w:sz w:val="18"/>
+        </w:rPr>
+      </w:pPr>
+      <w:r>
+        <w:rPr>
+          <w:rFonts w:ascii="Consolas" w:hAnsi="Consolas" w:cs="Consolas"/>
+          <w:sz w:val="18"/>
+        </w:rPr>
+        <w:t xml:space="preserve">time </w:t>
+      </w:r>
+      <w:r>
+        <w:rPr>
+          <w:rFonts w:ascii="Consolas" w:hAnsi="Consolas" w:cs="Consolas"/>
+          <w:sz w:val="18"/>
+        </w:rPr>
+        <w:t>samtools mpileup -r Chr2:10327050-10329941 http://bar.utoronto.ca/~ppurohit/RNA-Browser/cgi-bin/data/iplant/home/araport/rnaseq_bam/aerial/SRR547531/accepted_hits.bam</w:t>
+      </w:r>
+      <w:r>
+        <w:rPr>
+          <w:rFonts w:ascii="Consolas" w:hAnsi="Consolas" w:cs="Consolas"/>
+          <w:sz w:val="18"/>
+        </w:rPr>
+        <w:t xml:space="preserve"> &gt; bar.txt</w:t>
+      </w:r>
+    </w:p>
+    <w:p>
+      <w:pPr>
+        <w:spacing w:line="360" w:lineRule="auto"/>
+      </w:pPr>
+      <w:r>
+        <w:rPr>
+          <w:b/>
+        </w:rPr>
+        <w:t>Results</w:t>
+      </w:r>
+      <w:r>
+        <w:t>:</w:t>
+      </w:r>
+    </w:p>
+    <w:p>
+      <w:pPr>
+        <w:pStyle w:val="ListParagraph"/>
+        <w:numPr>
+          <w:ilvl w:val="0"/>
+          <w:numId w:val="8"/>
+        </w:numPr>
+        <w:spacing w:line="360" w:lineRule="auto"/>
+      </w:pPr>
+      <w:r>
+        <w:t>Done.</w:t>
+      </w:r>
+    </w:p>
+    <w:p>
+      <w:pPr>
+        <w:pStyle w:val="ListParagraph"/>
+        <w:numPr>
+          <w:ilvl w:val="0"/>
+          <w:numId w:val="8"/>
+        </w:numPr>
+        <w:tabs>
+          <w:tab w:val="left" w:pos="6804"/>
+        </w:tabs>
+        <w:spacing w:line="360" w:lineRule="auto"/>
+      </w:pPr>
+      <w:r>
+        <w:t>Executed mpileup () through SSH.</w:t>
+      </w:r>
+    </w:p>
+    <w:p>
+      <w:pPr>
+        <w:pStyle w:val="ListParagraph"/>
+        <w:numPr>
+          <w:ilvl w:val="1"/>
+          <w:numId w:val="8"/>
+        </w:numPr>
+        <w:tabs>
+          <w:tab w:val="left" w:pos="6804"/>
+        </w:tabs>
+        <w:spacing w:line="360" w:lineRule="auto"/>
+      </w:pPr>
+      <w:r>
+        <w:t>UCSC.edu BAM file:</w:t>
+      </w:r>
+    </w:p>
+    <w:p>
+      <w:pPr>
+        <w:pStyle w:val="ListParagraph"/>
+        <w:numPr>
+          <w:ilvl w:val="2"/>
+          <w:numId w:val="8"/>
+        </w:numPr>
+        <w:tabs>
+          <w:tab w:val="left" w:pos="6804"/>
+        </w:tabs>
+        <w:spacing w:line="360" w:lineRule="auto"/>
+      </w:pPr>
+      <w:r>
+        <w:t>1.322</w:t>
+      </w:r>
+      <w:r>
+        <w:t xml:space="preserve"> </w:t>
+      </w:r>
+      <w:r>
+        <w:t>s</w:t>
+      </w:r>
+      <w:r>
+        <w:t xml:space="preserve"> for </w:t>
+      </w:r>
+      <w:r>
+        <w:t>6 260 175</w:t>
+      </w:r>
+      <w:r>
+        <w:t xml:space="preserve"> </w:t>
+      </w:r>
+      <w:r>
+        <w:t>b</w:t>
+      </w:r>
+      <w:r>
+        <w:t>ytes</w:t>
+      </w:r>
+    </w:p>
+    <w:p>
+      <w:pPr>
+        <w:pStyle w:val="ListParagraph"/>
+        <w:numPr>
+          <w:ilvl w:val="1"/>
+          <w:numId w:val="8"/>
+        </w:numPr>
+        <w:tabs>
+          <w:tab w:val="left" w:pos="6804"/>
+        </w:tabs>
+        <w:spacing w:line="360" w:lineRule="auto"/>
+      </w:pPr>
+      <w:r>
+        <w:t>iPlant BAM file:</w:t>
+      </w:r>
+    </w:p>
+    <w:p>
+      <w:pPr>
+        <w:pStyle w:val="ListParagraph"/>
+        <w:numPr>
+          <w:ilvl w:val="2"/>
+          <w:numId w:val="8"/>
+        </w:numPr>
+        <w:tabs>
+          <w:tab w:val="left" w:pos="6804"/>
+        </w:tabs>
+        <w:spacing w:line="360" w:lineRule="auto"/>
+      </w:pPr>
+      <w:r>
+        <w:t>15.294</w:t>
+      </w:r>
+      <w:r>
+        <w:t xml:space="preserve"> </w:t>
+      </w:r>
+      <w:r>
+        <w:t>s</w:t>
+      </w:r>
+      <w:r>
+        <w:t xml:space="preserve"> for </w:t>
+      </w:r>
+      <w:r>
+        <w:t>1</w:t>
+      </w:r>
+      <w:r>
+        <w:t xml:space="preserve"> </w:t>
+      </w:r>
+      <w:r>
+        <w:t>248</w:t>
+      </w:r>
+      <w:r>
+        <w:t xml:space="preserve"> </w:t>
+      </w:r>
+      <w:r>
+        <w:t xml:space="preserve">931 </w:t>
+      </w:r>
+      <w:r>
+        <w:t>b</w:t>
+      </w:r>
+      <w:r>
+        <w:t>ytes</w:t>
+      </w:r>
+    </w:p>
+    <w:p>
+      <w:pPr>
+        <w:pStyle w:val="ListParagraph"/>
+        <w:numPr>
+          <w:ilvl w:val="1"/>
+          <w:numId w:val="8"/>
+        </w:numPr>
+        <w:tabs>
+          <w:tab w:val="left" w:pos="6804"/>
+        </w:tabs>
+        <w:spacing w:line="360" w:lineRule="auto"/>
+      </w:pPr>
+      <w:r>
+        <w:t>bar.utoronto.ca</w:t>
+      </w:r>
+      <w:r>
+        <w:t xml:space="preserve"> </w:t>
+      </w:r>
+      <w:r>
+        <w:t>BAM file:</w:t>
+      </w:r>
+    </w:p>
+    <w:p>
+      <w:pPr>
+        <w:pStyle w:val="ListParagraph"/>
+        <w:numPr>
+          <w:ilvl w:val="2"/>
+          <w:numId w:val="8"/>
+        </w:numPr>
+        <w:tabs>
+          <w:tab w:val="left" w:pos="6804"/>
+        </w:tabs>
+        <w:spacing w:line="360" w:lineRule="auto"/>
+      </w:pPr>
+      <w:r>
+        <w:t>0.</w:t>
+      </w:r>
+      <w:r>
+        <w:t>06</w:t>
+      </w:r>
+      <w:r>
+        <w:t xml:space="preserve">0 </w:t>
+      </w:r>
+      <w:r>
+        <w:t>s</w:t>
+      </w:r>
+      <w:r>
+        <w:t xml:space="preserve"> for </w:t>
+      </w:r>
+      <w:r>
+        <w:t>1</w:t>
+      </w:r>
+      <w:r>
+        <w:t xml:space="preserve"> </w:t>
+      </w:r>
+      <w:r>
+        <w:t>248</w:t>
+      </w:r>
+      <w:r>
+        <w:t xml:space="preserve"> </w:t>
+      </w:r>
+      <w:r>
+        <w:t xml:space="preserve">931 </w:t>
+      </w:r>
+      <w:r>
+        <w:t>b</w:t>
+      </w:r>
+      <w:r>
+        <w:t>ytes</w:t>
+      </w:r>
+    </w:p>
+    <w:p>
+      <w:pPr>
+        <w:spacing w:line="360" w:lineRule="auto"/>
+      </w:pPr>
+      <w:r>
+        <w:rPr>
+          <w:b/>
+        </w:rPr>
+        <w:t>Notes/Questions</w:t>
+      </w:r>
+      <w:r>
+        <w:t>:</w:t>
+      </w:r>
+    </w:p>
+    <w:p>
+      <w:pPr>
+        <w:pStyle w:val="ListParagraph"/>
+        <w:numPr>
+          <w:ilvl w:val="0"/>
+          <w:numId w:val="5"/>
+        </w:numPr>
+        <w:spacing w:line="360" w:lineRule="auto"/>
+      </w:pPr>
+      <w:r>
+        <w:t xml:space="preserve">The UCSC BAM file </w:t>
+      </w:r>
+      <w:r>
+        <w:t>returned only ~1500 bytes</w:t>
+      </w:r>
+      <w:r>
+        <w:t xml:space="preserve"> for the </w:t>
+      </w:r>
+      <w:r>
+        <w:rPr>
+          <w:rFonts w:ascii="Consolas" w:hAnsi="Consolas" w:cs="Consolas"/>
+          <w:sz w:val="18"/>
+        </w:rPr>
+        <w:t>Chr2:10327050-10329941</w:t>
+      </w:r>
+      <w:r>
+        <w:rPr>
+          <w:rFonts w:cs="Consolas"/>
+          <w:szCs w:val="21"/>
+        </w:rPr>
+        <w:t xml:space="preserve"> </w:t>
+      </w:r>
+      <w:proofErr w:type="gramStart"/>
+      <w:r>
+        <w:t>region</w:t>
+      </w:r>
+      <w:proofErr w:type="gramEnd"/>
+      <w:r>
+        <w:t xml:space="preserve">. </w:t>
+      </w:r>
+      <w:r>
+        <w:t>This smaller size could be the reason why the command is fast</w:t>
+      </w:r>
+      <w:r>
+        <w:t xml:space="preserve">. </w:t>
+      </w:r>
+      <w:r>
+        <w:t xml:space="preserve">The query region was therefore increased to get </w:t>
+      </w:r>
+      <w:r>
+        <w:t xml:space="preserve">6x </w:t>
+      </w:r>
+      <w:r>
+        <w:t>more data</w:t>
+      </w:r>
+      <w:r>
+        <w:t>.</w:t>
+      </w:r>
+    </w:p>
+    <w:p>
+      <w:pPr>
+        <w:pStyle w:val="ListParagraph"/>
+        <w:numPr>
+          <w:ilvl w:val="1"/>
+          <w:numId w:val="5"/>
+        </w:numPr>
+        <w:spacing w:line="360" w:lineRule="auto"/>
+      </w:pPr>
+      <w:r>
+        <w:t xml:space="preserve">… </w:t>
+      </w:r>
+      <w:proofErr w:type="gramStart"/>
+      <w:r>
+        <w:t>and</w:t>
+      </w:r>
+      <w:proofErr w:type="gramEnd"/>
+      <w:r>
+        <w:t xml:space="preserve"> it’s still fast!</w:t>
       </w:r>
     </w:p>
     <w:sectPr>
@@ -713,6 +1307,184 @@
 <file path=word/numbering.xml><?xml version="1.0" encoding="utf-8"?>
 <w:numbering xmlns:ve="http://schemas.openxmlformats.org/markup-compatibility/2006" xmlns:o="urn:schemas-microsoft-com:office:office" xmlns:r="http://schemas.openxmlformats.org/officeDocument/2006/relationships" xmlns:m="http://schemas.openxmlformats.org/officeDocument/2006/math" xmlns:v="urn:schemas-microsoft-com:vml" xmlns:wp="http://schemas.openxmlformats.org/drawingml/2006/wordprocessingDrawing" xmlns:w10="urn:schemas-microsoft-com:office:word" xmlns:w="http://schemas.openxmlformats.org/wordprocessingml/2006/main" xmlns:wne="http://schemas.microsoft.com/office/word/2006/wordml">
   <w:abstractNum w:abstractNumId="0">
+    <w:nsid w:val="05D55C62"/>
+    <w:multiLevelType w:val="hybridMultilevel"/>
+    <w:tmpl w:val="42089F2A"/>
+    <w:lvl w:ilvl="0" w:tplc="1009000F">
+      <w:start w:val="1"/>
+      <w:numFmt w:val="decimal"/>
+      <w:lvlText w:val="%1."/>
+      <w:lvlJc w:val="left"/>
+      <w:pPr>
+        <w:ind w:left="720" w:hanging="360"/>
+      </w:pPr>
+      <w:rPr>
+        <w:rFonts w:hint="default"/>
+      </w:rPr>
+    </w:lvl>
+    <w:lvl w:ilvl="1" w:tplc="10090019" w:tentative="1">
+      <w:start w:val="1"/>
+      <w:numFmt w:val="lowerLetter"/>
+      <w:lvlText w:val="%2."/>
+      <w:lvlJc w:val="left"/>
+      <w:pPr>
+        <w:ind w:left="1440" w:hanging="360"/>
+      </w:pPr>
+    </w:lvl>
+    <w:lvl w:ilvl="2" w:tplc="1009001B" w:tentative="1">
+      <w:start w:val="1"/>
+      <w:numFmt w:val="lowerRoman"/>
+      <w:lvlText w:val="%3."/>
+      <w:lvlJc w:val="right"/>
+      <w:pPr>
+        <w:ind w:left="2160" w:hanging="180"/>
+      </w:pPr>
+    </w:lvl>
+    <w:lvl w:ilvl="3" w:tplc="1009000F" w:tentative="1">
+      <w:start w:val="1"/>
+      <w:numFmt w:val="decimal"/>
+      <w:lvlText w:val="%4."/>
+      <w:lvlJc w:val="left"/>
+      <w:pPr>
+        <w:ind w:left="2880" w:hanging="360"/>
+      </w:pPr>
+    </w:lvl>
+    <w:lvl w:ilvl="4" w:tplc="10090019" w:tentative="1">
+      <w:start w:val="1"/>
+      <w:numFmt w:val="lowerLetter"/>
+      <w:lvlText w:val="%5."/>
+      <w:lvlJc w:val="left"/>
+      <w:pPr>
+        <w:ind w:left="3600" w:hanging="360"/>
+      </w:pPr>
+    </w:lvl>
+    <w:lvl w:ilvl="5" w:tplc="1009001B" w:tentative="1">
+      <w:start w:val="1"/>
+      <w:numFmt w:val="lowerRoman"/>
+      <w:lvlText w:val="%6."/>
+      <w:lvlJc w:val="right"/>
+      <w:pPr>
+        <w:ind w:left="4320" w:hanging="180"/>
+      </w:pPr>
+    </w:lvl>
+    <w:lvl w:ilvl="6" w:tplc="1009000F" w:tentative="1">
+      <w:start w:val="1"/>
+      <w:numFmt w:val="decimal"/>
+      <w:lvlText w:val="%7."/>
+      <w:lvlJc w:val="left"/>
+      <w:pPr>
+        <w:ind w:left="5040" w:hanging="360"/>
+      </w:pPr>
+    </w:lvl>
+    <w:lvl w:ilvl="7" w:tplc="10090019" w:tentative="1">
+      <w:start w:val="1"/>
+      <w:numFmt w:val="lowerLetter"/>
+      <w:lvlText w:val="%8."/>
+      <w:lvlJc w:val="left"/>
+      <w:pPr>
+        <w:ind w:left="5760" w:hanging="360"/>
+      </w:pPr>
+    </w:lvl>
+    <w:lvl w:ilvl="8" w:tplc="1009001B" w:tentative="1">
+      <w:start w:val="1"/>
+      <w:numFmt w:val="lowerRoman"/>
+      <w:lvlText w:val="%9."/>
+      <w:lvlJc w:val="right"/>
+      <w:pPr>
+        <w:ind w:left="6480" w:hanging="180"/>
+      </w:pPr>
+    </w:lvl>
+  </w:abstractNum>
+  <w:abstractNum w:abstractNumId="1">
+    <w:nsid w:val="23756C61"/>
+    <w:multiLevelType w:val="hybridMultilevel"/>
+    <w:tmpl w:val="AFA85AAA"/>
+    <w:lvl w:ilvl="0" w:tplc="1009000F">
+      <w:start w:val="1"/>
+      <w:numFmt w:val="decimal"/>
+      <w:lvlText w:val="%1."/>
+      <w:lvlJc w:val="left"/>
+      <w:pPr>
+        <w:ind w:left="720" w:hanging="360"/>
+      </w:pPr>
+      <w:rPr>
+        <w:rFonts w:hint="default"/>
+      </w:rPr>
+    </w:lvl>
+    <w:lvl w:ilvl="1" w:tplc="10090019">
+      <w:start w:val="1"/>
+      <w:numFmt w:val="lowerLetter"/>
+      <w:lvlText w:val="%2."/>
+      <w:lvlJc w:val="left"/>
+      <w:pPr>
+        <w:ind w:left="1440" w:hanging="360"/>
+      </w:pPr>
+    </w:lvl>
+    <w:lvl w:ilvl="2" w:tplc="1009001B">
+      <w:start w:val="1"/>
+      <w:numFmt w:val="lowerRoman"/>
+      <w:lvlText w:val="%3."/>
+      <w:lvlJc w:val="right"/>
+      <w:pPr>
+        <w:ind w:left="2160" w:hanging="180"/>
+      </w:pPr>
+    </w:lvl>
+    <w:lvl w:ilvl="3" w:tplc="1009000F" w:tentative="1">
+      <w:start w:val="1"/>
+      <w:numFmt w:val="decimal"/>
+      <w:lvlText w:val="%4."/>
+      <w:lvlJc w:val="left"/>
+      <w:pPr>
+        <w:ind w:left="2880" w:hanging="360"/>
+      </w:pPr>
+    </w:lvl>
+    <w:lvl w:ilvl="4" w:tplc="10090019" w:tentative="1">
+      <w:start w:val="1"/>
+      <w:numFmt w:val="lowerLetter"/>
+      <w:lvlText w:val="%5."/>
+      <w:lvlJc w:val="left"/>
+      <w:pPr>
+        <w:ind w:left="3600" w:hanging="360"/>
+      </w:pPr>
+    </w:lvl>
+    <w:lvl w:ilvl="5" w:tplc="1009001B" w:tentative="1">
+      <w:start w:val="1"/>
+      <w:numFmt w:val="lowerRoman"/>
+      <w:lvlText w:val="%6."/>
+      <w:lvlJc w:val="right"/>
+      <w:pPr>
+        <w:ind w:left="4320" w:hanging="180"/>
+      </w:pPr>
+    </w:lvl>
+    <w:lvl w:ilvl="6" w:tplc="1009000F" w:tentative="1">
+      <w:start w:val="1"/>
+      <w:numFmt w:val="decimal"/>
+      <w:lvlText w:val="%7."/>
+      <w:lvlJc w:val="left"/>
+      <w:pPr>
+        <w:ind w:left="5040" w:hanging="360"/>
+      </w:pPr>
+    </w:lvl>
+    <w:lvl w:ilvl="7" w:tplc="10090019" w:tentative="1">
+      <w:start w:val="1"/>
+      <w:numFmt w:val="lowerLetter"/>
+      <w:lvlText w:val="%8."/>
+      <w:lvlJc w:val="left"/>
+      <w:pPr>
+        <w:ind w:left="5760" w:hanging="360"/>
+      </w:pPr>
+    </w:lvl>
+    <w:lvl w:ilvl="8" w:tplc="1009001B" w:tentative="1">
+      <w:start w:val="1"/>
+      <w:numFmt w:val="lowerRoman"/>
+      <w:lvlText w:val="%9."/>
+      <w:lvlJc w:val="right"/>
+      <w:pPr>
+        <w:ind w:left="6480" w:hanging="180"/>
+      </w:pPr>
+    </w:lvl>
+  </w:abstractNum>
+  <w:abstractNum w:abstractNumId="2">
     <w:nsid w:val="283E7E0D"/>
     <w:multiLevelType w:val="hybridMultilevel"/>
     <w:tmpl w:val="E91EE6EC"/>
@@ -801,7 +1573,96 @@
       </w:pPr>
     </w:lvl>
   </w:abstractNum>
-  <w:abstractNum w:abstractNumId="1">
+  <w:abstractNum w:abstractNumId="3">
+    <w:nsid w:val="512F2FFF"/>
+    <w:multiLevelType w:val="hybridMultilevel"/>
+    <w:tmpl w:val="AFA85AAA"/>
+    <w:lvl w:ilvl="0" w:tplc="1009000F">
+      <w:start w:val="1"/>
+      <w:numFmt w:val="decimal"/>
+      <w:lvlText w:val="%1."/>
+      <w:lvlJc w:val="left"/>
+      <w:pPr>
+        <w:ind w:left="720" w:hanging="360"/>
+      </w:pPr>
+      <w:rPr>
+        <w:rFonts w:hint="default"/>
+      </w:rPr>
+    </w:lvl>
+    <w:lvl w:ilvl="1" w:tplc="10090019">
+      <w:start w:val="1"/>
+      <w:numFmt w:val="lowerLetter"/>
+      <w:lvlText w:val="%2."/>
+      <w:lvlJc w:val="left"/>
+      <w:pPr>
+        <w:ind w:left="1440" w:hanging="360"/>
+      </w:pPr>
+    </w:lvl>
+    <w:lvl w:ilvl="2" w:tplc="1009001B">
+      <w:start w:val="1"/>
+      <w:numFmt w:val="lowerRoman"/>
+      <w:lvlText w:val="%3."/>
+      <w:lvlJc w:val="right"/>
+      <w:pPr>
+        <w:ind w:left="2160" w:hanging="180"/>
+      </w:pPr>
+    </w:lvl>
+    <w:lvl w:ilvl="3" w:tplc="1009000F" w:tentative="1">
+      <w:start w:val="1"/>
+      <w:numFmt w:val="decimal"/>
+      <w:lvlText w:val="%4."/>
+      <w:lvlJc w:val="left"/>
+      <w:pPr>
+        <w:ind w:left="2880" w:hanging="360"/>
+      </w:pPr>
+    </w:lvl>
+    <w:lvl w:ilvl="4" w:tplc="10090019" w:tentative="1">
+      <w:start w:val="1"/>
+      <w:numFmt w:val="lowerLetter"/>
+      <w:lvlText w:val="%5."/>
+      <w:lvlJc w:val="left"/>
+      <w:pPr>
+        <w:ind w:left="3600" w:hanging="360"/>
+      </w:pPr>
+    </w:lvl>
+    <w:lvl w:ilvl="5" w:tplc="1009001B" w:tentative="1">
+      <w:start w:val="1"/>
+      <w:numFmt w:val="lowerRoman"/>
+      <w:lvlText w:val="%6."/>
+      <w:lvlJc w:val="right"/>
+      <w:pPr>
+        <w:ind w:left="4320" w:hanging="180"/>
+      </w:pPr>
+    </w:lvl>
+    <w:lvl w:ilvl="6" w:tplc="1009000F" w:tentative="1">
+      <w:start w:val="1"/>
+      <w:numFmt w:val="decimal"/>
+      <w:lvlText w:val="%7."/>
+      <w:lvlJc w:val="left"/>
+      <w:pPr>
+        <w:ind w:left="5040" w:hanging="360"/>
+      </w:pPr>
+    </w:lvl>
+    <w:lvl w:ilvl="7" w:tplc="10090019" w:tentative="1">
+      <w:start w:val="1"/>
+      <w:numFmt w:val="lowerLetter"/>
+      <w:lvlText w:val="%8."/>
+      <w:lvlJc w:val="left"/>
+      <w:pPr>
+        <w:ind w:left="5760" w:hanging="360"/>
+      </w:pPr>
+    </w:lvl>
+    <w:lvl w:ilvl="8" w:tplc="1009001B" w:tentative="1">
+      <w:start w:val="1"/>
+      <w:numFmt w:val="lowerRoman"/>
+      <w:lvlText w:val="%9."/>
+      <w:lvlJc w:val="right"/>
+      <w:pPr>
+        <w:ind w:left="6480" w:hanging="180"/>
+      </w:pPr>
+    </w:lvl>
+  </w:abstractNum>
+  <w:abstractNum w:abstractNumId="4">
     <w:nsid w:val="55711BE7"/>
     <w:multiLevelType w:val="hybridMultilevel"/>
     <w:tmpl w:val="C65AE12A"/>
@@ -890,7 +1751,7 @@
       </w:pPr>
     </w:lvl>
   </w:abstractNum>
-  <w:abstractNum w:abstractNumId="2">
+  <w:abstractNum w:abstractNumId="5">
     <w:nsid w:val="5E470A8A"/>
     <w:multiLevelType w:val="hybridMultilevel"/>
     <w:tmpl w:val="AEBAA7EA"/>
@@ -979,7 +1840,7 @@
       </w:pPr>
     </w:lvl>
   </w:abstractNum>
-  <w:abstractNum w:abstractNumId="3">
+  <w:abstractNum w:abstractNumId="6">
     <w:nsid w:val="601F476E"/>
     <w:multiLevelType w:val="hybridMultilevel"/>
     <w:tmpl w:val="E7E4D25C"/>
@@ -994,7 +1855,7 @@
         <w:rFonts w:ascii="PT Serif" w:eastAsiaTheme="minorHAnsi" w:hAnsi="PT Serif" w:cstheme="minorBidi" w:hint="default"/>
       </w:rPr>
     </w:lvl>
-    <w:lvl w:ilvl="1" w:tplc="10090003" w:tentative="1">
+    <w:lvl w:ilvl="1" w:tplc="10090003">
       <w:start w:val="1"/>
       <w:numFmt w:val="bullet"/>
       <w:lvlText w:val="o"/>
@@ -1091,7 +1952,7 @@
       </w:rPr>
     </w:lvl>
   </w:abstractNum>
-  <w:abstractNum w:abstractNumId="4">
+  <w:abstractNum w:abstractNumId="7">
     <w:nsid w:val="7695789E"/>
     <w:multiLevelType w:val="hybridMultilevel"/>
     <w:tmpl w:val="5F84B45E"/>
@@ -1181,19 +2042,28 @@
     </w:lvl>
   </w:abstractNum>
   <w:num w:numId="1">
+    <w:abstractNumId w:val="2"/>
+  </w:num>
+  <w:num w:numId="2">
+    <w:abstractNumId w:val="5"/>
+  </w:num>
+  <w:num w:numId="3">
+    <w:abstractNumId w:val="7"/>
+  </w:num>
+  <w:num w:numId="4">
+    <w:abstractNumId w:val="4"/>
+  </w:num>
+  <w:num w:numId="5">
+    <w:abstractNumId w:val="6"/>
+  </w:num>
+  <w:num w:numId="6">
     <w:abstractNumId w:val="0"/>
   </w:num>
-  <w:num w:numId="2">
-    <w:abstractNumId w:val="2"/>
+  <w:num w:numId="7">
+    <w:abstractNumId w:val="3"/>
   </w:num>
-  <w:num w:numId="3">
-    <w:abstractNumId w:val="4"/>
-  </w:num>
-  <w:num w:numId="4">
+  <w:num w:numId="8">
     <w:abstractNumId w:val="1"/>
-  </w:num>
-  <w:num w:numId="5">
-    <w:abstractNumId w:val="3"/>
   </w:num>
 </w:numbering>
 </file>

</xml_diff>

<commit_message>
Got Richard's new BAM Locator and updated the links to the new vision files. Then fixed the displayxml file to account for the change of attribute name to svgname
</commit_message>
<xml_diff>
--- a/docs/Lab Notebook.docx
+++ b/docs/Lab Notebook.docx
@@ -90,19 +90,7 @@
           <w:rPr>
             <w:rStyle w:val="Hyperlink"/>
           </w:rPr>
-          <w:t xml:space="preserve">Network </w:t>
-        </w:r>
-        <w:r>
-          <w:rPr>
-            <w:rStyle w:val="Hyperlink"/>
-          </w:rPr>
-          <w:t>a</w:t>
-        </w:r>
-        <w:r>
-          <w:rPr>
-            <w:rStyle w:val="Hyperlink"/>
-          </w:rPr>
-          <w:t>nalysis of UCSC BAM files.</w:t>
+          <w:t>Network analysis of UCSC BAM files.</w:t>
         </w:r>
         <w:r>
           <w:rPr>
@@ -125,6 +113,21 @@
         </w:tabs>
         <w:spacing w:line="360" w:lineRule="auto"/>
       </w:pPr>
+      <w:hyperlink w:anchor="Oct23" w:history="1">
+        <w:r>
+          <w:rPr>
+            <w:rStyle w:val="Hyperlink"/>
+          </w:rPr>
+          <w:t>To-do list</w:t>
+        </w:r>
+        <w:r>
+          <w:rPr>
+            <w:rStyle w:val="Hyperlink"/>
+          </w:rPr>
+          <w:tab/>
+          <w:t>October 23, 2015</w:t>
+        </w:r>
+      </w:hyperlink>
     </w:p>
     <w:p>
       <w:pPr>
@@ -469,23 +472,7 @@
         <w:t xml:space="preserve">Only </w:t>
       </w:r>
       <w:r>
-        <w:t xml:space="preserve">calling the </w:t>
-      </w:r>
-      <w:proofErr w:type="spellStart"/>
-      <w:r>
-        <w:t>generate_rnaseq_</w:t>
-      </w:r>
-      <w:proofErr w:type="gramStart"/>
-      <w:r>
-        <w:t>graph</w:t>
-      </w:r>
-      <w:proofErr w:type="spellEnd"/>
-      <w:r>
-        <w:t>(</w:t>
-      </w:r>
-      <w:proofErr w:type="gramEnd"/>
-      <w:r>
-        <w:t>) function once to produce a single image.</w:t>
+        <w:t>calling the generate_rnaseq_graph() function once to produce a single image.</w:t>
       </w:r>
     </w:p>
     <w:p>
@@ -691,14 +678,27 @@
       <w:r>
         <w:t xml:space="preserve">Figure </w:t>
       </w:r>
-      <w:fldSimple w:instr=" SEQ Figure \* ARABIC ">
-        <w:r>
-          <w:rPr>
-            <w:noProof/>
-          </w:rPr>
-          <w:t>1</w:t>
-        </w:r>
-      </w:fldSimple>
+      <w:r>
+        <w:fldChar w:fldCharType="begin"/>
+      </w:r>
+      <w:r>
+        <w:instrText xml:space="preserve"> SEQ Figure \* ARABIC </w:instrText>
+      </w:r>
+      <w:r>
+        <w:fldChar w:fldCharType="separate"/>
+      </w:r>
+      <w:r>
+        <w:rPr>
+          <w:noProof/>
+        </w:rPr>
+        <w:t>1</w:t>
+      </w:r>
+      <w:r>
+        <w:rPr>
+          <w:noProof/>
+        </w:rPr>
+        <w:fldChar w:fldCharType="end"/>
+      </w:r>
       <w:r>
         <w:t>: ~600ms for local BAM file.</w:t>
       </w:r>
@@ -727,14 +727,27 @@
                   <w:r>
                     <w:t xml:space="preserve">Figure </w:t>
                   </w:r>
-                  <w:fldSimple w:instr=" SEQ Figure \* ARABIC ">
-                    <w:r>
-                      <w:rPr>
-                        <w:noProof/>
-                      </w:rPr>
-                      <w:t>2</w:t>
-                    </w:r>
-                  </w:fldSimple>
+                  <w:r>
+                    <w:fldChar w:fldCharType="begin"/>
+                  </w:r>
+                  <w:r>
+                    <w:instrText xml:space="preserve"> SEQ Figure \* ARABIC </w:instrText>
+                  </w:r>
+                  <w:r>
+                    <w:fldChar w:fldCharType="separate"/>
+                  </w:r>
+                  <w:r>
+                    <w:rPr>
+                      <w:noProof/>
+                    </w:rPr>
+                    <w:t>2</w:t>
+                  </w:r>
+                  <w:r>
+                    <w:rPr>
+                      <w:noProof/>
+                    </w:rPr>
+                    <w:fldChar w:fldCharType="end"/>
+                  </w:r>
                   <w:r>
                     <w:t>: ~60 seconds for iPlant BAM file.</w:t>
                   </w:r>
@@ -802,15 +815,7 @@
         <w:t xml:space="preserve">BAM </w:t>
       </w:r>
       <w:r>
-        <w:t xml:space="preserve">for the </w:t>
-      </w:r>
-      <w:proofErr w:type="gramStart"/>
-      <w:r>
-        <w:t>mpileup(</w:t>
-      </w:r>
-      <w:proofErr w:type="gramEnd"/>
-      <w:r>
-        <w:t>) call.</w:t>
+        <w:t>for the mpileup() call.</w:t>
       </w:r>
     </w:p>
     <w:p>
@@ -1246,11 +1251,9 @@
         </w:rPr>
         <w:t xml:space="preserve"> </w:t>
       </w:r>
-      <w:proofErr w:type="gramStart"/>
       <w:r>
         <w:t>region</w:t>
       </w:r>
-      <w:proofErr w:type="gramEnd"/>
       <w:r>
         <w:t xml:space="preserve">. </w:t>
       </w:r>
@@ -1283,16 +1286,432 @@
         <w:spacing w:line="360" w:lineRule="auto"/>
       </w:pPr>
       <w:r>
-        <w:t xml:space="preserve">… </w:t>
-      </w:r>
-      <w:proofErr w:type="gramStart"/>
-      <w:r>
-        <w:t>and</w:t>
-      </w:r>
-      <w:proofErr w:type="gramEnd"/>
-      <w:r>
-        <w:t xml:space="preserve"> it’s still fast!</w:t>
-      </w:r>
+        <w:t>… and it’s still fast!</w:t>
+      </w:r>
+    </w:p>
+    <w:p>
+      <w:pPr>
+        <w:spacing w:line="360" w:lineRule="auto"/>
+      </w:pPr>
+      <w:bookmarkStart w:id="2" w:name="Oct23"/>
+      <w:r>
+        <w:rPr>
+          <w:b/>
+          <w:bCs/>
+        </w:rPr>
+        <w:lastRenderedPageBreak/>
+        <w:t>Date</w:t>
+      </w:r>
+      <w:r>
+        <w:t>: October 23, 2015</w:t>
+      </w:r>
+    </w:p>
+    <w:bookmarkEnd w:id="2"/>
+    <w:p>
+      <w:pPr>
+        <w:spacing w:line="360" w:lineRule="auto"/>
+      </w:pPr>
+      <w:r>
+        <w:rPr>
+          <w:b/>
+          <w:bCs/>
+        </w:rPr>
+        <w:t>To-do List</w:t>
+      </w:r>
+      <w:r>
+        <w:t>:</w:t>
+      </w:r>
+    </w:p>
+    <w:p>
+      <w:pPr>
+        <w:pStyle w:val="ListParagraph"/>
+        <w:numPr>
+          <w:ilvl w:val="0"/>
+          <w:numId w:val="9"/>
+        </w:numPr>
+        <w:spacing w:line="360" w:lineRule="auto"/>
+      </w:pPr>
+      <w:r>
+        <w:t>Research proposal (Oct 29)</w:t>
+      </w:r>
+    </w:p>
+    <w:p>
+      <w:pPr>
+        <w:pStyle w:val="ListParagraph"/>
+        <w:numPr>
+          <w:ilvl w:val="0"/>
+          <w:numId w:val="9"/>
+        </w:numPr>
+        <w:spacing w:line="360" w:lineRule="auto"/>
+      </w:pPr>
+      <w:r>
+        <w:t>XML File Updates</w:t>
+      </w:r>
+    </w:p>
+    <w:p>
+      <w:pPr>
+        <w:pStyle w:val="ListParagraph"/>
+        <w:numPr>
+          <w:ilvl w:val="1"/>
+          <w:numId w:val="9"/>
+        </w:numPr>
+        <w:spacing w:line="360" w:lineRule="auto"/>
+      </w:pPr>
+      <w:r>
+        <w:t xml:space="preserve">Change the </w:t>
+      </w:r>
+      <w:r>
+        <w:t>N</w:t>
+      </w:r>
+      <w:r>
+        <w:t xml:space="preserve">ewland links to </w:t>
+      </w:r>
+      <w:r>
+        <w:t>their new V</w:t>
+      </w:r>
+      <w:r>
+        <w:t>ision links</w:t>
+      </w:r>
+    </w:p>
+    <w:p>
+      <w:pPr>
+        <w:pStyle w:val="ListParagraph"/>
+        <w:numPr>
+          <w:ilvl w:val="1"/>
+          <w:numId w:val="9"/>
+        </w:numPr>
+        <w:spacing w:line="360" w:lineRule="auto"/>
+      </w:pPr>
+      <w:r>
+        <w:t>Add colours as discussed in Oct 22 meeting w/ NP</w:t>
+      </w:r>
+    </w:p>
+    <w:p>
+      <w:pPr>
+        <w:pStyle w:val="ListParagraph"/>
+        <w:numPr>
+          <w:ilvl w:val="2"/>
+          <w:numId w:val="9"/>
+        </w:numPr>
+        <w:spacing w:line="360" w:lineRule="auto"/>
+      </w:pPr>
+      <w:r>
+        <w:t>Try to make them web safe colours without changing the shade too much</w:t>
+      </w:r>
+    </w:p>
+    <w:p>
+      <w:pPr>
+        <w:pStyle w:val="ListParagraph"/>
+        <w:numPr>
+          <w:ilvl w:val="1"/>
+          <w:numId w:val="9"/>
+        </w:numPr>
+        <w:spacing w:line="360" w:lineRule="auto"/>
+      </w:pPr>
+      <w:r>
+        <w:t>Add the missing information in the XML file (some pictures missing)</w:t>
+      </w:r>
+    </w:p>
+    <w:p>
+      <w:pPr>
+        <w:pStyle w:val="ListParagraph"/>
+        <w:numPr>
+          <w:ilvl w:val="0"/>
+          <w:numId w:val="9"/>
+        </w:numPr>
+        <w:spacing w:line="360" w:lineRule="auto"/>
+      </w:pPr>
+      <w:r>
+        <w:t>Download the mpileup data for the default locus from all of the BAM files on iPlant</w:t>
+      </w:r>
+    </w:p>
+    <w:p>
+      <w:pPr>
+        <w:pStyle w:val="ListParagraph"/>
+        <w:numPr>
+          <w:ilvl w:val="1"/>
+          <w:numId w:val="9"/>
+        </w:numPr>
+        <w:spacing w:line="360" w:lineRule="auto"/>
+      </w:pPr>
+      <w:r>
+        <w:t xml:space="preserve">Spread this out over </w:t>
+      </w:r>
+      <w:r>
+        <w:t>3-4</w:t>
+      </w:r>
+      <w:r>
+        <w:t xml:space="preserve"> days</w:t>
+      </w:r>
+    </w:p>
+    <w:p>
+      <w:pPr>
+        <w:pStyle w:val="ListParagraph"/>
+        <w:numPr>
+          <w:ilvl w:val="0"/>
+          <w:numId w:val="9"/>
+        </w:numPr>
+        <w:spacing w:line="360" w:lineRule="auto"/>
+      </w:pPr>
+      <w:r>
+        <w:t>RNA Browser:</w:t>
+      </w:r>
+    </w:p>
+    <w:p>
+      <w:pPr>
+        <w:pStyle w:val="ListParagraph"/>
+        <w:numPr>
+          <w:ilvl w:val="1"/>
+          <w:numId w:val="9"/>
+        </w:numPr>
+        <w:spacing w:line="360" w:lineRule="auto"/>
+      </w:pPr>
+      <w:r>
+        <w:t>Start working with locally stored mpileup data</w:t>
+      </w:r>
+    </w:p>
+    <w:p>
+      <w:pPr>
+        <w:pStyle w:val="ListParagraph"/>
+        <w:numPr>
+          <w:ilvl w:val="1"/>
+          <w:numId w:val="9"/>
+        </w:numPr>
+        <w:spacing w:line="360" w:lineRule="auto"/>
+      </w:pPr>
+      <w:r>
+        <w:t>Change the image dimensions for RNA-Seq graph to ~250 x 50.</w:t>
+      </w:r>
+    </w:p>
+    <w:p>
+      <w:pPr>
+        <w:pStyle w:val="ListParagraph"/>
+        <w:numPr>
+          <w:ilvl w:val="1"/>
+          <w:numId w:val="9"/>
+        </w:numPr>
+        <w:spacing w:line="360" w:lineRule="auto"/>
+      </w:pPr>
+      <w:r>
+        <w:t>Make the exon graph slim and add a horizontal line through the middle</w:t>
+      </w:r>
+    </w:p>
+    <w:p>
+      <w:pPr>
+        <w:pStyle w:val="ListParagraph"/>
+        <w:numPr>
+          <w:ilvl w:val="1"/>
+          <w:numId w:val="9"/>
+        </w:numPr>
+        <w:spacing w:line="360" w:lineRule="auto"/>
+      </w:pPr>
+      <w:r>
+        <w:t>Start making dynamic requests for RNA-Seq graphs</w:t>
+      </w:r>
+    </w:p>
+    <w:p>
+      <w:pPr>
+        <w:pStyle w:val="ListParagraph"/>
+        <w:numPr>
+          <w:ilvl w:val="2"/>
+          <w:numId w:val="9"/>
+        </w:numPr>
+        <w:spacing w:line="360" w:lineRule="auto"/>
+      </w:pPr>
+      <w:r>
+        <w:t>Sample flow:</w:t>
+      </w:r>
+    </w:p>
+    <w:p>
+      <w:pPr>
+        <w:pStyle w:val="ListParagraph"/>
+        <w:numPr>
+          <w:ilvl w:val="3"/>
+          <w:numId w:val="9"/>
+        </w:numPr>
+        <w:spacing w:line="360" w:lineRule="auto"/>
+      </w:pPr>
+      <w:r>
+        <w:t>User comes on our app</w:t>
+      </w:r>
+    </w:p>
+    <w:p>
+      <w:pPr>
+        <w:pStyle w:val="ListParagraph"/>
+        <w:numPr>
+          <w:ilvl w:val="3"/>
+          <w:numId w:val="9"/>
+        </w:numPr>
+        <w:spacing w:line="360" w:lineRule="auto"/>
+      </w:pPr>
+      <w:r>
+        <w:t>The RNA-Seq graphs of the default gene are pre-made and loaded on page load</w:t>
+      </w:r>
+    </w:p>
+    <w:p>
+      <w:pPr>
+        <w:pStyle w:val="ListParagraph"/>
+        <w:numPr>
+          <w:ilvl w:val="3"/>
+          <w:numId w:val="9"/>
+        </w:numPr>
+        <w:spacing w:line="360" w:lineRule="auto"/>
+      </w:pPr>
+      <w:r>
+        <w:t>When the user enters a particular locus, the app will load 3 graphs, the rest are dynamically generated after page load</w:t>
+      </w:r>
+      <w:r>
+        <w:t xml:space="preserve"> …</w:t>
+      </w:r>
+    </w:p>
+    <w:p>
+      <w:pPr>
+        <w:pStyle w:val="ListParagraph"/>
+        <w:numPr>
+          <w:ilvl w:val="1"/>
+          <w:numId w:val="9"/>
+        </w:numPr>
+        <w:spacing w:line="360" w:lineRule="auto"/>
+      </w:pPr>
+      <w:r>
+        <w:t>Image read map heights:</w:t>
+      </w:r>
+    </w:p>
+    <w:p>
+      <w:pPr>
+        <w:pStyle w:val="ListParagraph"/>
+        <w:numPr>
+          <w:ilvl w:val="2"/>
+          <w:numId w:val="9"/>
+        </w:numPr>
+        <w:spacing w:line="360" w:lineRule="auto"/>
+      </w:pPr>
+      <w:r>
+        <w:t>Start with default height of 1000 reads</w:t>
+      </w:r>
+    </w:p>
+    <w:p>
+      <w:pPr>
+        <w:pStyle w:val="ListParagraph"/>
+        <w:numPr>
+          <w:ilvl w:val="2"/>
+          <w:numId w:val="9"/>
+        </w:numPr>
+        <w:spacing w:line="360" w:lineRule="auto"/>
+      </w:pPr>
+      <w:r>
+        <w:t xml:space="preserve">Have a button that allows the user to re-generate all images </w:t>
+      </w:r>
+      <w:r>
+        <w:t>such that the max height is the maximum read for any base pair</w:t>
+      </w:r>
+    </w:p>
+    <w:p>
+      <w:pPr>
+        <w:pStyle w:val="ListParagraph"/>
+        <w:numPr>
+          <w:ilvl w:val="1"/>
+          <w:numId w:val="9"/>
+        </w:numPr>
+        <w:spacing w:line="360" w:lineRule="auto"/>
+      </w:pPr>
+      <w:r>
+        <w:t>FPKM calculations:</w:t>
+      </w:r>
+    </w:p>
+    <w:p>
+      <w:pPr>
+        <w:pStyle w:val="ListParagraph"/>
+        <w:numPr>
+          <w:ilvl w:val="2"/>
+          <w:numId w:val="9"/>
+        </w:numPr>
+        <w:spacing w:line="360" w:lineRule="auto"/>
+      </w:pPr>
+      <w:r>
+        <w:t>Genie is doing this, make sure to have the information she needs for these calculations</w:t>
+      </w:r>
+    </w:p>
+    <w:p>
+      <w:pPr>
+        <w:spacing w:line="360" w:lineRule="auto"/>
+      </w:pPr>
+      <w:bookmarkStart w:id="3" w:name="_GoBack"/>
+      <w:bookmarkEnd w:id="3"/>
+    </w:p>
+    <w:p>
+      <w:pPr>
+        <w:spacing w:line="360" w:lineRule="auto"/>
+      </w:pPr>
+      <w:r>
+        <w:lastRenderedPageBreak/>
+        <w:t>Data: October 25, 2015</w:t>
+      </w:r>
+    </w:p>
+    <w:p>
+      <w:pPr>
+        <w:spacing w:line="360" w:lineRule="auto"/>
+      </w:pPr>
+      <w:r>
+        <w:t>Agenda:</w:t>
+      </w:r>
+    </w:p>
+    <w:p>
+      <w:pPr>
+        <w:pStyle w:val="ListParagraph"/>
+        <w:numPr>
+          <w:ilvl w:val="0"/>
+          <w:numId w:val="10"/>
+        </w:numPr>
+        <w:spacing w:line="360" w:lineRule="auto"/>
+      </w:pPr>
+      <w:r>
+        <w:t>Edit the XML file directly</w:t>
+      </w:r>
+    </w:p>
+    <w:p>
+      <w:pPr>
+        <w:spacing w:line="360" w:lineRule="auto"/>
+      </w:pPr>
+      <w:r>
+        <w:t>Protocol:</w:t>
+      </w:r>
+    </w:p>
+    <w:p>
+      <w:pPr>
+        <w:pStyle w:val="ListParagraph"/>
+        <w:numPr>
+          <w:ilvl w:val="0"/>
+          <w:numId w:val="11"/>
+        </w:numPr>
+        <w:spacing w:line="360" w:lineRule="auto"/>
+      </w:pPr>
+      <w:r>
+        <w:t>Edit the XML</w:t>
+      </w:r>
+    </w:p>
+    <w:p>
+      <w:pPr>
+        <w:pStyle w:val="ListParagraph"/>
+        <w:numPr>
+          <w:ilvl w:val="1"/>
+          <w:numId w:val="11"/>
+        </w:numPr>
+        <w:spacing w:line="360" w:lineRule="auto"/>
+      </w:pPr>
+      <w:r>
+        <w:t>Installed xml2js for nodejs (npm install xml2js)</w:t>
+      </w:r>
+    </w:p>
+    <w:p>
+      <w:pPr>
+        <w:pStyle w:val="ListParagraph"/>
+        <w:numPr>
+          <w:ilvl w:val="1"/>
+          <w:numId w:val="11"/>
+        </w:numPr>
+        <w:spacing w:line="360" w:lineRule="auto"/>
+      </w:pPr>
     </w:p>
     <w:sectPr>
       <w:pgSz w:w="12240" w:h="15840"/>
@@ -1396,6 +1815,95 @@
     </w:lvl>
   </w:abstractNum>
   <w:abstractNum w:abstractNumId="1">
+    <w:nsid w:val="11047518"/>
+    <w:multiLevelType w:val="hybridMultilevel"/>
+    <w:tmpl w:val="EAB00FBC"/>
+    <w:lvl w:ilvl="0" w:tplc="1009000F">
+      <w:start w:val="1"/>
+      <w:numFmt w:val="decimal"/>
+      <w:lvlText w:val="%1."/>
+      <w:lvlJc w:val="left"/>
+      <w:pPr>
+        <w:ind w:left="720" w:hanging="360"/>
+      </w:pPr>
+      <w:rPr>
+        <w:rFonts w:hint="default"/>
+      </w:rPr>
+    </w:lvl>
+    <w:lvl w:ilvl="1" w:tplc="10090019">
+      <w:start w:val="1"/>
+      <w:numFmt w:val="lowerLetter"/>
+      <w:lvlText w:val="%2."/>
+      <w:lvlJc w:val="left"/>
+      <w:pPr>
+        <w:ind w:left="1440" w:hanging="360"/>
+      </w:pPr>
+    </w:lvl>
+    <w:lvl w:ilvl="2" w:tplc="1009001B">
+      <w:start w:val="1"/>
+      <w:numFmt w:val="lowerRoman"/>
+      <w:lvlText w:val="%3."/>
+      <w:lvlJc w:val="right"/>
+      <w:pPr>
+        <w:ind w:left="2160" w:hanging="180"/>
+      </w:pPr>
+    </w:lvl>
+    <w:lvl w:ilvl="3" w:tplc="1009000F">
+      <w:start w:val="1"/>
+      <w:numFmt w:val="decimal"/>
+      <w:lvlText w:val="%4."/>
+      <w:lvlJc w:val="left"/>
+      <w:pPr>
+        <w:ind w:left="2880" w:hanging="360"/>
+      </w:pPr>
+    </w:lvl>
+    <w:lvl w:ilvl="4" w:tplc="10090019" w:tentative="1">
+      <w:start w:val="1"/>
+      <w:numFmt w:val="lowerLetter"/>
+      <w:lvlText w:val="%5."/>
+      <w:lvlJc w:val="left"/>
+      <w:pPr>
+        <w:ind w:left="3600" w:hanging="360"/>
+      </w:pPr>
+    </w:lvl>
+    <w:lvl w:ilvl="5" w:tplc="1009001B" w:tentative="1">
+      <w:start w:val="1"/>
+      <w:numFmt w:val="lowerRoman"/>
+      <w:lvlText w:val="%6."/>
+      <w:lvlJc w:val="right"/>
+      <w:pPr>
+        <w:ind w:left="4320" w:hanging="180"/>
+      </w:pPr>
+    </w:lvl>
+    <w:lvl w:ilvl="6" w:tplc="1009000F" w:tentative="1">
+      <w:start w:val="1"/>
+      <w:numFmt w:val="decimal"/>
+      <w:lvlText w:val="%7."/>
+      <w:lvlJc w:val="left"/>
+      <w:pPr>
+        <w:ind w:left="5040" w:hanging="360"/>
+      </w:pPr>
+    </w:lvl>
+    <w:lvl w:ilvl="7" w:tplc="10090019" w:tentative="1">
+      <w:start w:val="1"/>
+      <w:numFmt w:val="lowerLetter"/>
+      <w:lvlText w:val="%8."/>
+      <w:lvlJc w:val="left"/>
+      <w:pPr>
+        <w:ind w:left="5760" w:hanging="360"/>
+      </w:pPr>
+    </w:lvl>
+    <w:lvl w:ilvl="8" w:tplc="1009001B" w:tentative="1">
+      <w:start w:val="1"/>
+      <w:numFmt w:val="lowerRoman"/>
+      <w:lvlText w:val="%9."/>
+      <w:lvlJc w:val="right"/>
+      <w:pPr>
+        <w:ind w:left="6480" w:hanging="180"/>
+      </w:pPr>
+    </w:lvl>
+  </w:abstractNum>
+  <w:abstractNum w:abstractNumId="2">
     <w:nsid w:val="23756C61"/>
     <w:multiLevelType w:val="hybridMultilevel"/>
     <w:tmpl w:val="AFA85AAA"/>
@@ -1484,7 +1992,7 @@
       </w:pPr>
     </w:lvl>
   </w:abstractNum>
-  <w:abstractNum w:abstractNumId="2">
+  <w:abstractNum w:abstractNumId="3">
     <w:nsid w:val="283E7E0D"/>
     <w:multiLevelType w:val="hybridMultilevel"/>
     <w:tmpl w:val="E91EE6EC"/>
@@ -1573,7 +2081,7 @@
       </w:pPr>
     </w:lvl>
   </w:abstractNum>
-  <w:abstractNum w:abstractNumId="3">
+  <w:abstractNum w:abstractNumId="4">
     <w:nsid w:val="512F2FFF"/>
     <w:multiLevelType w:val="hybridMultilevel"/>
     <w:tmpl w:val="AFA85AAA"/>
@@ -1662,7 +2170,7 @@
       </w:pPr>
     </w:lvl>
   </w:abstractNum>
-  <w:abstractNum w:abstractNumId="4">
+  <w:abstractNum w:abstractNumId="5">
     <w:nsid w:val="55711BE7"/>
     <w:multiLevelType w:val="hybridMultilevel"/>
     <w:tmpl w:val="C65AE12A"/>
@@ -1751,7 +2259,7 @@
       </w:pPr>
     </w:lvl>
   </w:abstractNum>
-  <w:abstractNum w:abstractNumId="5">
+  <w:abstractNum w:abstractNumId="6">
     <w:nsid w:val="5E470A8A"/>
     <w:multiLevelType w:val="hybridMultilevel"/>
     <w:tmpl w:val="AEBAA7EA"/>
@@ -1840,7 +2348,7 @@
       </w:pPr>
     </w:lvl>
   </w:abstractNum>
-  <w:abstractNum w:abstractNumId="6">
+  <w:abstractNum w:abstractNumId="7">
     <w:nsid w:val="601F476E"/>
     <w:multiLevelType w:val="hybridMultilevel"/>
     <w:tmpl w:val="E7E4D25C"/>
@@ -1952,7 +2460,96 @@
       </w:rPr>
     </w:lvl>
   </w:abstractNum>
-  <w:abstractNum w:abstractNumId="7">
+  <w:abstractNum w:abstractNumId="8">
+    <w:nsid w:val="6C566D8B"/>
+    <w:multiLevelType w:val="hybridMultilevel"/>
+    <w:tmpl w:val="F2C8A266"/>
+    <w:lvl w:ilvl="0" w:tplc="1009000F">
+      <w:start w:val="1"/>
+      <w:numFmt w:val="decimal"/>
+      <w:lvlText w:val="%1."/>
+      <w:lvlJc w:val="left"/>
+      <w:pPr>
+        <w:ind w:left="720" w:hanging="360"/>
+      </w:pPr>
+      <w:rPr>
+        <w:rFonts w:hint="default"/>
+      </w:rPr>
+    </w:lvl>
+    <w:lvl w:ilvl="1" w:tplc="10090019" w:tentative="1">
+      <w:start w:val="1"/>
+      <w:numFmt w:val="lowerLetter"/>
+      <w:lvlText w:val="%2."/>
+      <w:lvlJc w:val="left"/>
+      <w:pPr>
+        <w:ind w:left="1440" w:hanging="360"/>
+      </w:pPr>
+    </w:lvl>
+    <w:lvl w:ilvl="2" w:tplc="1009001B" w:tentative="1">
+      <w:start w:val="1"/>
+      <w:numFmt w:val="lowerRoman"/>
+      <w:lvlText w:val="%3."/>
+      <w:lvlJc w:val="right"/>
+      <w:pPr>
+        <w:ind w:left="2160" w:hanging="180"/>
+      </w:pPr>
+    </w:lvl>
+    <w:lvl w:ilvl="3" w:tplc="1009000F" w:tentative="1">
+      <w:start w:val="1"/>
+      <w:numFmt w:val="decimal"/>
+      <w:lvlText w:val="%4."/>
+      <w:lvlJc w:val="left"/>
+      <w:pPr>
+        <w:ind w:left="2880" w:hanging="360"/>
+      </w:pPr>
+    </w:lvl>
+    <w:lvl w:ilvl="4" w:tplc="10090019" w:tentative="1">
+      <w:start w:val="1"/>
+      <w:numFmt w:val="lowerLetter"/>
+      <w:lvlText w:val="%5."/>
+      <w:lvlJc w:val="left"/>
+      <w:pPr>
+        <w:ind w:left="3600" w:hanging="360"/>
+      </w:pPr>
+    </w:lvl>
+    <w:lvl w:ilvl="5" w:tplc="1009001B" w:tentative="1">
+      <w:start w:val="1"/>
+      <w:numFmt w:val="lowerRoman"/>
+      <w:lvlText w:val="%6."/>
+      <w:lvlJc w:val="right"/>
+      <w:pPr>
+        <w:ind w:left="4320" w:hanging="180"/>
+      </w:pPr>
+    </w:lvl>
+    <w:lvl w:ilvl="6" w:tplc="1009000F" w:tentative="1">
+      <w:start w:val="1"/>
+      <w:numFmt w:val="decimal"/>
+      <w:lvlText w:val="%7."/>
+      <w:lvlJc w:val="left"/>
+      <w:pPr>
+        <w:ind w:left="5040" w:hanging="360"/>
+      </w:pPr>
+    </w:lvl>
+    <w:lvl w:ilvl="7" w:tplc="10090019" w:tentative="1">
+      <w:start w:val="1"/>
+      <w:numFmt w:val="lowerLetter"/>
+      <w:lvlText w:val="%8."/>
+      <w:lvlJc w:val="left"/>
+      <w:pPr>
+        <w:ind w:left="5760" w:hanging="360"/>
+      </w:pPr>
+    </w:lvl>
+    <w:lvl w:ilvl="8" w:tplc="1009001B" w:tentative="1">
+      <w:start w:val="1"/>
+      <w:numFmt w:val="lowerRoman"/>
+      <w:lvlText w:val="%9."/>
+      <w:lvlJc w:val="right"/>
+      <w:pPr>
+        <w:ind w:left="6480" w:hanging="180"/>
+      </w:pPr>
+    </w:lvl>
+  </w:abstractNum>
+  <w:abstractNum w:abstractNumId="9">
     <w:nsid w:val="7695789E"/>
     <w:multiLevelType w:val="hybridMultilevel"/>
     <w:tmpl w:val="5F84B45E"/>
@@ -2041,29 +2638,127 @@
       </w:pPr>
     </w:lvl>
   </w:abstractNum>
+  <w:abstractNum w:abstractNumId="10">
+    <w:nsid w:val="76E87E75"/>
+    <w:multiLevelType w:val="hybridMultilevel"/>
+    <w:tmpl w:val="823A5E66"/>
+    <w:lvl w:ilvl="0" w:tplc="1009000F">
+      <w:start w:val="1"/>
+      <w:numFmt w:val="decimal"/>
+      <w:lvlText w:val="%1."/>
+      <w:lvlJc w:val="left"/>
+      <w:pPr>
+        <w:ind w:left="720" w:hanging="360"/>
+      </w:pPr>
+      <w:rPr>
+        <w:rFonts w:hint="default"/>
+      </w:rPr>
+    </w:lvl>
+    <w:lvl w:ilvl="1" w:tplc="10090019">
+      <w:start w:val="1"/>
+      <w:numFmt w:val="lowerLetter"/>
+      <w:lvlText w:val="%2."/>
+      <w:lvlJc w:val="left"/>
+      <w:pPr>
+        <w:ind w:left="1440" w:hanging="360"/>
+      </w:pPr>
+    </w:lvl>
+    <w:lvl w:ilvl="2" w:tplc="1009001B" w:tentative="1">
+      <w:start w:val="1"/>
+      <w:numFmt w:val="lowerRoman"/>
+      <w:lvlText w:val="%3."/>
+      <w:lvlJc w:val="right"/>
+      <w:pPr>
+        <w:ind w:left="2160" w:hanging="180"/>
+      </w:pPr>
+    </w:lvl>
+    <w:lvl w:ilvl="3" w:tplc="1009000F" w:tentative="1">
+      <w:start w:val="1"/>
+      <w:numFmt w:val="decimal"/>
+      <w:lvlText w:val="%4."/>
+      <w:lvlJc w:val="left"/>
+      <w:pPr>
+        <w:ind w:left="2880" w:hanging="360"/>
+      </w:pPr>
+    </w:lvl>
+    <w:lvl w:ilvl="4" w:tplc="10090019" w:tentative="1">
+      <w:start w:val="1"/>
+      <w:numFmt w:val="lowerLetter"/>
+      <w:lvlText w:val="%5."/>
+      <w:lvlJc w:val="left"/>
+      <w:pPr>
+        <w:ind w:left="3600" w:hanging="360"/>
+      </w:pPr>
+    </w:lvl>
+    <w:lvl w:ilvl="5" w:tplc="1009001B" w:tentative="1">
+      <w:start w:val="1"/>
+      <w:numFmt w:val="lowerRoman"/>
+      <w:lvlText w:val="%6."/>
+      <w:lvlJc w:val="right"/>
+      <w:pPr>
+        <w:ind w:left="4320" w:hanging="180"/>
+      </w:pPr>
+    </w:lvl>
+    <w:lvl w:ilvl="6" w:tplc="1009000F" w:tentative="1">
+      <w:start w:val="1"/>
+      <w:numFmt w:val="decimal"/>
+      <w:lvlText w:val="%7."/>
+      <w:lvlJc w:val="left"/>
+      <w:pPr>
+        <w:ind w:left="5040" w:hanging="360"/>
+      </w:pPr>
+    </w:lvl>
+    <w:lvl w:ilvl="7" w:tplc="10090019" w:tentative="1">
+      <w:start w:val="1"/>
+      <w:numFmt w:val="lowerLetter"/>
+      <w:lvlText w:val="%8."/>
+      <w:lvlJc w:val="left"/>
+      <w:pPr>
+        <w:ind w:left="5760" w:hanging="360"/>
+      </w:pPr>
+    </w:lvl>
+    <w:lvl w:ilvl="8" w:tplc="1009001B" w:tentative="1">
+      <w:start w:val="1"/>
+      <w:numFmt w:val="lowerRoman"/>
+      <w:lvlText w:val="%9."/>
+      <w:lvlJc w:val="right"/>
+      <w:pPr>
+        <w:ind w:left="6480" w:hanging="180"/>
+      </w:pPr>
+    </w:lvl>
+  </w:abstractNum>
   <w:num w:numId="1">
-    <w:abstractNumId w:val="2"/>
+    <w:abstractNumId w:val="3"/>
   </w:num>
   <w:num w:numId="2">
+    <w:abstractNumId w:val="6"/>
+  </w:num>
+  <w:num w:numId="3">
+    <w:abstractNumId w:val="9"/>
+  </w:num>
+  <w:num w:numId="4">
     <w:abstractNumId w:val="5"/>
   </w:num>
-  <w:num w:numId="3">
+  <w:num w:numId="5">
     <w:abstractNumId w:val="7"/>
-  </w:num>
-  <w:num w:numId="4">
-    <w:abstractNumId w:val="4"/>
-  </w:num>
-  <w:num w:numId="5">
-    <w:abstractNumId w:val="6"/>
   </w:num>
   <w:num w:numId="6">
     <w:abstractNumId w:val="0"/>
   </w:num>
   <w:num w:numId="7">
-    <w:abstractNumId w:val="3"/>
+    <w:abstractNumId w:val="4"/>
   </w:num>
   <w:num w:numId="8">
+    <w:abstractNumId w:val="2"/>
+  </w:num>
+  <w:num w:numId="9">
     <w:abstractNumId w:val="1"/>
+  </w:num>
+  <w:num w:numId="10">
+    <w:abstractNumId w:val="8"/>
+  </w:num>
+  <w:num w:numId="11">
+    <w:abstractNumId w:val="10"/>
   </w:num>
 </w:numbering>
 </file>

</xml_diff>

<commit_message>
Updated lab notebook for today's work
</commit_message>
<xml_diff>
--- a/docs/Lab Notebook.docx
+++ b/docs/Lab Notebook.docx
@@ -1666,7 +1666,44 @@
         <w:spacing w:line="360" w:lineRule="auto"/>
       </w:pPr>
       <w:r>
-        <w:t>Edit the XML file directly</w:t>
+        <w:t xml:space="preserve">Get Richard’s new </w:t>
+      </w:r>
+      <w:r>
+        <w:t xml:space="preserve">BAM Locator </w:t>
+      </w:r>
+      <w:r>
+        <w:t xml:space="preserve">XML file and update the </w:t>
+      </w:r>
+      <w:r>
+        <w:rPr>
+          <w:rFonts w:ascii="Consolas" w:hAnsi="Consolas" w:cs="Consolas"/>
+        </w:rPr>
+        <w:t>newland</w:t>
+      </w:r>
+      <w:r>
+        <w:t xml:space="preserve"> links to </w:t>
+      </w:r>
+      <w:r>
+        <w:rPr>
+          <w:rFonts w:ascii="Consolas" w:hAnsi="Consolas" w:cs="Consolas"/>
+        </w:rPr>
+        <w:t>vision</w:t>
+      </w:r>
+      <w:r>
+        <w:t xml:space="preserve"> links.</w:t>
+      </w:r>
+    </w:p>
+    <w:p>
+      <w:pPr>
+        <w:pStyle w:val="ListParagraph"/>
+        <w:numPr>
+          <w:ilvl w:val="0"/>
+          <w:numId w:val="10"/>
+        </w:numPr>
+        <w:spacing w:line="360" w:lineRule="auto"/>
+      </w:pPr>
+      <w:r>
+        <w:t>Change the displayxml.cgi to account for changes made in the attribute names.</w:t>
       </w:r>
     </w:p>
     <w:p>
@@ -1687,7 +1724,40 @@
         <w:spacing w:line="360" w:lineRule="auto"/>
       </w:pPr>
       <w:r>
-        <w:t>Edit the XML</w:t>
+        <w:t>Got</w:t>
+      </w:r>
+      <w:r>
+        <w:t xml:space="preserve"> Richard’s new </w:t>
+      </w:r>
+      <w:r>
+        <w:t xml:space="preserve">BAM Locator </w:t>
+      </w:r>
+      <w:r>
+        <w:t>XML file and update</w:t>
+      </w:r>
+      <w:r>
+        <w:t>d</w:t>
+      </w:r>
+      <w:r>
+        <w:t xml:space="preserve"> the </w:t>
+      </w:r>
+      <w:r>
+        <w:rPr>
+          <w:rFonts w:ascii="Consolas" w:hAnsi="Consolas" w:cs="Consolas"/>
+        </w:rPr>
+        <w:t>newland</w:t>
+      </w:r>
+      <w:r>
+        <w:t xml:space="preserve"> links to </w:t>
+      </w:r>
+      <w:r>
+        <w:rPr>
+          <w:rFonts w:ascii="Consolas" w:hAnsi="Consolas" w:cs="Consolas"/>
+        </w:rPr>
+        <w:t>vision</w:t>
+      </w:r>
+      <w:r>
+        <w:t xml:space="preserve"> links.</w:t>
       </w:r>
     </w:p>
     <w:p>
@@ -1700,7 +1770,49 @@
         <w:spacing w:line="360" w:lineRule="auto"/>
       </w:pPr>
       <w:r>
-        <w:t>Installed xml2js for nodejs (npm install xml2js)</w:t>
+        <w:t xml:space="preserve">Wrote a </w:t>
+      </w:r>
+      <w:hyperlink r:id="rId7" w:history="1">
+        <w:r>
+          <w:rPr>
+            <w:rStyle w:val="Hyperlink"/>
+          </w:rPr>
+          <w:t>Java program</w:t>
+        </w:r>
+      </w:hyperlink>
+      <w:r>
+        <w:t xml:space="preserve"> to go through an XML file, find the correct new link and replace it.</w:t>
+      </w:r>
+    </w:p>
+    <w:p>
+      <w:pPr>
+        <w:pStyle w:val="ListParagraph"/>
+        <w:numPr>
+          <w:ilvl w:val="0"/>
+          <w:numId w:val="11"/>
+        </w:numPr>
+        <w:spacing w:line="360" w:lineRule="auto"/>
+      </w:pPr>
+      <w:r>
+        <w:t xml:space="preserve">The attribute name changed to </w:t>
+      </w:r>
+      <w:r>
+        <w:rPr>
+          <w:rFonts w:ascii="Consolas" w:hAnsi="Consolas" w:cs="Consolas"/>
+        </w:rPr>
+        <w:t>svgname</w:t>
+      </w:r>
+      <w:r>
+        <w:t xml:space="preserve"> from </w:t>
+      </w:r>
+      <w:r>
+        <w:rPr>
+          <w:rFonts w:ascii="Consolas" w:hAnsi="Consolas" w:cs="Consolas"/>
+        </w:rPr>
+        <w:t>subunitname</w:t>
+      </w:r>
+      <w:r>
+        <w:t xml:space="preserve"> (correct name is there now).</w:t>
       </w:r>
     </w:p>
     <w:p>
@@ -1712,6 +1824,73 @@
         </w:numPr>
         <w:spacing w:line="360" w:lineRule="auto"/>
       </w:pPr>
+      <w:r>
+        <w:t>Change</w:t>
+      </w:r>
+      <w:r>
+        <w:t>d</w:t>
+      </w:r>
+      <w:r>
+        <w:t xml:space="preserve"> the </w:t>
+      </w:r>
+      <w:r>
+        <w:t xml:space="preserve">correct IF statement in </w:t>
+      </w:r>
+      <w:r>
+        <w:t xml:space="preserve">displayxml.cgi to look for </w:t>
+      </w:r>
+      <w:r>
+        <w:rPr>
+          <w:rFonts w:ascii="Consolas" w:hAnsi="Consolas" w:cs="Consolas"/>
+        </w:rPr>
+        <w:t>svgname</w:t>
+      </w:r>
+      <w:r>
+        <w:t xml:space="preserve"> as opposed to </w:t>
+      </w:r>
+      <w:r>
+        <w:rPr>
+          <w:rFonts w:ascii="Consolas" w:hAnsi="Consolas" w:cs="Consolas"/>
+        </w:rPr>
+        <w:t>subunitname</w:t>
+      </w:r>
+      <w:r>
+        <w:t>.</w:t>
+      </w:r>
+    </w:p>
+    <w:p>
+      <w:pPr>
+        <w:spacing w:line="360" w:lineRule="auto"/>
+      </w:pPr>
+      <w:r>
+        <w:t>Results:</w:t>
+      </w:r>
+    </w:p>
+    <w:p>
+      <w:pPr>
+        <w:pStyle w:val="ListParagraph"/>
+        <w:numPr>
+          <w:ilvl w:val="0"/>
+          <w:numId w:val="12"/>
+        </w:numPr>
+        <w:spacing w:line="360" w:lineRule="auto"/>
+      </w:pPr>
+      <w:r>
+        <w:t>Success. The code replaced all files correctly.</w:t>
+      </w:r>
+    </w:p>
+    <w:p>
+      <w:pPr>
+        <w:pStyle w:val="ListParagraph"/>
+        <w:numPr>
+          <w:ilvl w:val="0"/>
+          <w:numId w:val="12"/>
+        </w:numPr>
+        <w:spacing w:line="360" w:lineRule="auto"/>
+      </w:pPr>
+      <w:r>
+        <w:t>Success. The displayxml.cgi script works correctly with the new BAM locator XML file.</w:t>
+      </w:r>
     </w:p>
     <w:sectPr>
       <w:pgSz w:w="12240" w:h="15840"/>
@@ -2655,6 +2834,95 @@
       </w:rPr>
     </w:lvl>
     <w:lvl w:ilvl="1" w:tplc="10090019">
+      <w:start w:val="1"/>
+      <w:numFmt w:val="lowerLetter"/>
+      <w:lvlText w:val="%2."/>
+      <w:lvlJc w:val="left"/>
+      <w:pPr>
+        <w:ind w:left="1440" w:hanging="360"/>
+      </w:pPr>
+    </w:lvl>
+    <w:lvl w:ilvl="2" w:tplc="1009001B" w:tentative="1">
+      <w:start w:val="1"/>
+      <w:numFmt w:val="lowerRoman"/>
+      <w:lvlText w:val="%3."/>
+      <w:lvlJc w:val="right"/>
+      <w:pPr>
+        <w:ind w:left="2160" w:hanging="180"/>
+      </w:pPr>
+    </w:lvl>
+    <w:lvl w:ilvl="3" w:tplc="1009000F" w:tentative="1">
+      <w:start w:val="1"/>
+      <w:numFmt w:val="decimal"/>
+      <w:lvlText w:val="%4."/>
+      <w:lvlJc w:val="left"/>
+      <w:pPr>
+        <w:ind w:left="2880" w:hanging="360"/>
+      </w:pPr>
+    </w:lvl>
+    <w:lvl w:ilvl="4" w:tplc="10090019" w:tentative="1">
+      <w:start w:val="1"/>
+      <w:numFmt w:val="lowerLetter"/>
+      <w:lvlText w:val="%5."/>
+      <w:lvlJc w:val="left"/>
+      <w:pPr>
+        <w:ind w:left="3600" w:hanging="360"/>
+      </w:pPr>
+    </w:lvl>
+    <w:lvl w:ilvl="5" w:tplc="1009001B" w:tentative="1">
+      <w:start w:val="1"/>
+      <w:numFmt w:val="lowerRoman"/>
+      <w:lvlText w:val="%6."/>
+      <w:lvlJc w:val="right"/>
+      <w:pPr>
+        <w:ind w:left="4320" w:hanging="180"/>
+      </w:pPr>
+    </w:lvl>
+    <w:lvl w:ilvl="6" w:tplc="1009000F" w:tentative="1">
+      <w:start w:val="1"/>
+      <w:numFmt w:val="decimal"/>
+      <w:lvlText w:val="%7."/>
+      <w:lvlJc w:val="left"/>
+      <w:pPr>
+        <w:ind w:left="5040" w:hanging="360"/>
+      </w:pPr>
+    </w:lvl>
+    <w:lvl w:ilvl="7" w:tplc="10090019" w:tentative="1">
+      <w:start w:val="1"/>
+      <w:numFmt w:val="lowerLetter"/>
+      <w:lvlText w:val="%8."/>
+      <w:lvlJc w:val="left"/>
+      <w:pPr>
+        <w:ind w:left="5760" w:hanging="360"/>
+      </w:pPr>
+    </w:lvl>
+    <w:lvl w:ilvl="8" w:tplc="1009001B" w:tentative="1">
+      <w:start w:val="1"/>
+      <w:numFmt w:val="lowerRoman"/>
+      <w:lvlText w:val="%9."/>
+      <w:lvlJc w:val="right"/>
+      <w:pPr>
+        <w:ind w:left="6480" w:hanging="180"/>
+      </w:pPr>
+    </w:lvl>
+  </w:abstractNum>
+  <w:abstractNum w:abstractNumId="11">
+    <w:nsid w:val="7F507FBD"/>
+    <w:multiLevelType w:val="hybridMultilevel"/>
+    <w:tmpl w:val="B2CA95F2"/>
+    <w:lvl w:ilvl="0" w:tplc="1009000F">
+      <w:start w:val="1"/>
+      <w:numFmt w:val="decimal"/>
+      <w:lvlText w:val="%1."/>
+      <w:lvlJc w:val="left"/>
+      <w:pPr>
+        <w:ind w:left="720" w:hanging="360"/>
+      </w:pPr>
+      <w:rPr>
+        <w:rFonts w:hint="default"/>
+      </w:rPr>
+    </w:lvl>
+    <w:lvl w:ilvl="1" w:tplc="10090019" w:tentative="1">
       <w:start w:val="1"/>
       <w:numFmt w:val="lowerLetter"/>
       <w:lvlText w:val="%2."/>
@@ -2759,6 +3027,9 @@
   </w:num>
   <w:num w:numId="11">
     <w:abstractNumId w:val="10"/>
+  </w:num>
+  <w:num w:numId="12">
+    <w:abstractNumId w:val="11"/>
   </w:num>
 </w:numbering>
 </file>

</xml_diff>

<commit_message>
Added colours to the BAM locator XML files (_rsong and _amazon_links). The amazon link containing XML was also generated using the same Java program.
</commit_message>
<xml_diff>
--- a/docs/Lab Notebook.docx
+++ b/docs/Lab Notebook.docx
@@ -1,6 +1,6 @@
 
 <file path=word/document.xml><?xml version="1.0" encoding="utf-8"?>
-<w:document xmlns:ve="http://schemas.openxmlformats.org/markup-compatibility/2006" xmlns:o="urn:schemas-microsoft-com:office:office" xmlns:r="http://schemas.openxmlformats.org/officeDocument/2006/relationships" xmlns:m="http://schemas.openxmlformats.org/officeDocument/2006/math" xmlns:v="urn:schemas-microsoft-com:vml" xmlns:wp="http://schemas.openxmlformats.org/drawingml/2006/wordprocessingDrawing" xmlns:w10="urn:schemas-microsoft-com:office:word" xmlns:w="http://schemas.openxmlformats.org/wordprocessingml/2006/main" xmlns:wne="http://schemas.microsoft.com/office/word/2006/wordml">
+<w:document xmlns:wpc="http://schemas.microsoft.com/office/word/2010/wordprocessingCanvas" xmlns:mc="http://schemas.openxmlformats.org/markup-compatibility/2006" xmlns:o="urn:schemas-microsoft-com:office:office" xmlns:r="http://schemas.openxmlformats.org/officeDocument/2006/relationships" xmlns:m="http://schemas.openxmlformats.org/officeDocument/2006/math" xmlns:v="urn:schemas-microsoft-com:vml" xmlns:wp14="http://schemas.microsoft.com/office/word/2010/wordprocessingDrawing" xmlns:wp="http://schemas.openxmlformats.org/drawingml/2006/wordprocessingDrawing" xmlns:w10="urn:schemas-microsoft-com:office:word" xmlns:w="http://schemas.openxmlformats.org/wordprocessingml/2006/main" xmlns:w14="http://schemas.microsoft.com/office/word/2010/wordml" xmlns:w15="http://schemas.microsoft.com/office/word/2012/wordml" xmlns:wpg="http://schemas.microsoft.com/office/word/2010/wordprocessingGroup" xmlns:wpi="http://schemas.microsoft.com/office/word/2010/wordprocessingInk" xmlns:wne="http://schemas.microsoft.com/office/word/2006/wordml" xmlns:wps="http://schemas.microsoft.com/office/word/2010/wordprocessingShape" mc:Ignorable="w14 w15 wp14">
   <w:body>
     <w:p>
       <w:pPr>
@@ -18,6 +18,8 @@
           <w:sz w:val="24"/>
         </w:rPr>
       </w:pPr>
+      <w:bookmarkStart w:id="0" w:name="_GoBack"/>
+      <w:bookmarkEnd w:id="0"/>
       <w:r>
         <w:rPr>
           <w:rFonts w:ascii="PT Sans" w:hAnsi="PT Sans"/>
@@ -112,6 +114,11 @@
           <w:tab w:val="left" w:pos="6804"/>
         </w:tabs>
         <w:spacing w:line="360" w:lineRule="auto"/>
+        <w:rPr>
+          <w:rStyle w:val="Hyperlink"/>
+          <w:color w:val="000000" w:themeColor="text1"/>
+          <w:u w:val="none"/>
+        </w:rPr>
       </w:pPr>
       <w:hyperlink w:anchor="Oct23" w:history="1">
         <w:r>
@@ -131,14 +138,31 @@
     </w:p>
     <w:p>
       <w:pPr>
+        <w:pStyle w:val="ListParagraph"/>
+        <w:numPr>
+          <w:ilvl w:val="0"/>
+          <w:numId w:val="4"/>
+        </w:numPr>
         <w:tabs>
           <w:tab w:val="left" w:pos="6804"/>
         </w:tabs>
         <w:spacing w:line="360" w:lineRule="auto"/>
       </w:pPr>
-      <w:r>
-        <w:br w:type="page"/>
-      </w:r>
+      <w:hyperlink w:anchor="Oct25" w:history="1">
+        <w:r>
+          <w:rPr>
+            <w:rStyle w:val="Hyperlink"/>
+          </w:rPr>
+          <w:t>Update BAM Locator with the new vision links</w:t>
+        </w:r>
+        <w:r>
+          <w:rPr>
+            <w:rStyle w:val="Hyperlink"/>
+          </w:rPr>
+          <w:tab/>
+          <w:t>October 25, 2015</w:t>
+        </w:r>
+      </w:hyperlink>
     </w:p>
     <w:p>
       <w:pPr>
@@ -147,7 +171,18 @@
         </w:tabs>
         <w:spacing w:line="360" w:lineRule="auto"/>
       </w:pPr>
-      <w:bookmarkStart w:id="0" w:name="Oct16"/>
+      <w:r>
+        <w:br w:type="page"/>
+      </w:r>
+    </w:p>
+    <w:p>
+      <w:pPr>
+        <w:tabs>
+          <w:tab w:val="left" w:pos="6804"/>
+        </w:tabs>
+        <w:spacing w:line="360" w:lineRule="auto"/>
+      </w:pPr>
+      <w:bookmarkStart w:id="1" w:name="Oct16"/>
       <w:r>
         <w:rPr>
           <w:b/>
@@ -159,7 +194,7 @@
         <w:t>: October 16, 2015</w:t>
       </w:r>
     </w:p>
-    <w:bookmarkEnd w:id="0"/>
+    <w:bookmarkEnd w:id="1"/>
     <w:p>
       <w:pPr>
         <w:tabs>
@@ -573,7 +608,7 @@
       <w:r>
         <w:rPr>
           <w:noProof/>
-          <w:lang w:eastAsia="en-CA"/>
+          <w:lang w:eastAsia="en-CA" w:bidi="gu-IN"/>
         </w:rPr>
         <w:lastRenderedPageBreak/>
         <w:drawing>
@@ -629,7 +664,7 @@
       <w:r>
         <w:rPr>
           <w:noProof/>
-          <w:lang w:eastAsia="en-CA"/>
+          <w:lang w:eastAsia="en-CA" w:bidi="gu-IN"/>
         </w:rPr>
         <w:drawing>
           <wp:anchor distT="0" distB="0" distL="114300" distR="114300" simplePos="0" relativeHeight="251658240" behindDoc="0" locked="0" layoutInCell="1" allowOverlap="1">
@@ -763,7 +798,7 @@
       <w:pPr>
         <w:spacing w:line="360" w:lineRule="auto"/>
       </w:pPr>
-      <w:bookmarkStart w:id="1" w:name="Oct21"/>
+      <w:bookmarkStart w:id="2" w:name="Oct21"/>
       <w:r>
         <w:rPr>
           <w:b/>
@@ -778,7 +813,7 @@
         <w:t>October 21, 2015</w:t>
       </w:r>
     </w:p>
-    <w:bookmarkEnd w:id="1"/>
+    <w:bookmarkEnd w:id="2"/>
     <w:p>
       <w:pPr>
         <w:spacing w:line="360" w:lineRule="auto"/>
@@ -1293,7 +1328,7 @@
       <w:pPr>
         <w:spacing w:line="360" w:lineRule="auto"/>
       </w:pPr>
-      <w:bookmarkStart w:id="2" w:name="Oct23"/>
+      <w:bookmarkStart w:id="3" w:name="Oct23"/>
       <w:r>
         <w:rPr>
           <w:b/>
@@ -1306,7 +1341,7 @@
         <w:t>: October 23, 2015</w:t>
       </w:r>
     </w:p>
-    <w:bookmarkEnd w:id="2"/>
+    <w:bookmarkEnd w:id="3"/>
     <w:p>
       <w:pPr>
         <w:spacing w:line="360" w:lineRule="auto"/>
@@ -1636,24 +1671,45 @@
       <w:pPr>
         <w:spacing w:line="360" w:lineRule="auto"/>
       </w:pPr>
-      <w:bookmarkStart w:id="3" w:name="_GoBack"/>
-      <w:bookmarkEnd w:id="3"/>
-    </w:p>
-    <w:p>
-      <w:pPr>
-        <w:spacing w:line="360" w:lineRule="auto"/>
-      </w:pPr>
-      <w:r>
+    </w:p>
+    <w:p>
+      <w:pPr>
+        <w:spacing w:line="360" w:lineRule="auto"/>
+      </w:pPr>
+      <w:bookmarkStart w:id="4" w:name="Oct25"/>
+      <w:r>
+        <w:rPr>
+          <w:b/>
+          <w:bCs/>
+        </w:rPr>
         <w:lastRenderedPageBreak/>
-        <w:t>Data: October 25, 2015</w:t>
-      </w:r>
-    </w:p>
-    <w:p>
-      <w:pPr>
-        <w:spacing w:line="360" w:lineRule="auto"/>
-      </w:pPr>
-      <w:r>
-        <w:t>Agenda:</w:t>
+        <w:t>Dat</w:t>
+      </w:r>
+      <w:r>
+        <w:rPr>
+          <w:b/>
+          <w:bCs/>
+        </w:rPr>
+        <w:t>e</w:t>
+      </w:r>
+      <w:r>
+        <w:t>: October 25, 2015</w:t>
+      </w:r>
+    </w:p>
+    <w:bookmarkEnd w:id="4"/>
+    <w:p>
+      <w:pPr>
+        <w:spacing w:line="360" w:lineRule="auto"/>
+      </w:pPr>
+      <w:r>
+        <w:rPr>
+          <w:b/>
+          <w:bCs/>
+        </w:rPr>
+        <w:t>Agenda</w:t>
+      </w:r>
+      <w:r>
+        <w:t>:</w:t>
       </w:r>
     </w:p>
     <w:p>
@@ -1703,15 +1759,31 @@
         <w:spacing w:line="360" w:lineRule="auto"/>
       </w:pPr>
       <w:r>
-        <w:t>Change the displayxml.cgi to account for changes made in the attribute names.</w:t>
-      </w:r>
-    </w:p>
-    <w:p>
-      <w:pPr>
-        <w:spacing w:line="360" w:lineRule="auto"/>
-      </w:pPr>
-      <w:r>
-        <w:t>Protocol:</w:t>
+        <w:t xml:space="preserve">Change the </w:t>
+      </w:r>
+      <w:r>
+        <w:rPr>
+          <w:rFonts w:ascii="Consolas" w:hAnsi="Consolas" w:cs="Consolas"/>
+        </w:rPr>
+        <w:t>displayxml.cgi</w:t>
+      </w:r>
+      <w:r>
+        <w:t xml:space="preserve"> to account for changes made in the attribute names.</w:t>
+      </w:r>
+    </w:p>
+    <w:p>
+      <w:pPr>
+        <w:spacing w:line="360" w:lineRule="auto"/>
+      </w:pPr>
+      <w:r>
+        <w:rPr>
+          <w:b/>
+          <w:bCs/>
+        </w:rPr>
+        <w:t>Protocol</w:t>
+      </w:r>
+      <w:r>
+        <w:t>:</w:t>
       </w:r>
     </w:p>
     <w:p>
@@ -1863,7 +1935,14 @@
         <w:spacing w:line="360" w:lineRule="auto"/>
       </w:pPr>
       <w:r>
-        <w:t>Results:</w:t>
+        <w:rPr>
+          <w:b/>
+          <w:bCs/>
+        </w:rPr>
+        <w:t>Results</w:t>
+      </w:r>
+      <w:r>
+        <w:t>:</w:t>
       </w:r>
     </w:p>
     <w:p>
@@ -1889,8 +1968,22 @@
         <w:spacing w:line="360" w:lineRule="auto"/>
       </w:pPr>
       <w:r>
-        <w:t>Success. The displayxml.cgi script works correctly with the new BAM locator XML file.</w:t>
-      </w:r>
+        <w:t xml:space="preserve">Success. The </w:t>
+      </w:r>
+      <w:r>
+        <w:rPr>
+          <w:rFonts w:ascii="Consolas" w:hAnsi="Consolas" w:cs="Consolas"/>
+        </w:rPr>
+        <w:t>displayxml.cgi</w:t>
+      </w:r>
+      <w:r>
+        <w:t xml:space="preserve"> script works correctly with the new BAM locator XML file.</w:t>
+      </w:r>
+    </w:p>
+    <w:p>
+      <w:pPr>
+        <w:spacing w:line="360" w:lineRule="auto"/>
+      </w:pPr>
     </w:p>
     <w:sectPr>
       <w:pgSz w:w="12240" w:h="15840"/>
@@ -1903,8 +1996,8 @@
 </file>
 
 <file path=word/numbering.xml><?xml version="1.0" encoding="utf-8"?>
-<w:numbering xmlns:ve="http://schemas.openxmlformats.org/markup-compatibility/2006" xmlns:o="urn:schemas-microsoft-com:office:office" xmlns:r="http://schemas.openxmlformats.org/officeDocument/2006/relationships" xmlns:m="http://schemas.openxmlformats.org/officeDocument/2006/math" xmlns:v="urn:schemas-microsoft-com:vml" xmlns:wp="http://schemas.openxmlformats.org/drawingml/2006/wordprocessingDrawing" xmlns:w10="urn:schemas-microsoft-com:office:word" xmlns:w="http://schemas.openxmlformats.org/wordprocessingml/2006/main" xmlns:wne="http://schemas.microsoft.com/office/word/2006/wordml">
-  <w:abstractNum w:abstractNumId="0">
+<w:numbering xmlns:wpc="http://schemas.microsoft.com/office/word/2010/wordprocessingCanvas" xmlns:mc="http://schemas.openxmlformats.org/markup-compatibility/2006" xmlns:o="urn:schemas-microsoft-com:office:office" xmlns:r="http://schemas.openxmlformats.org/officeDocument/2006/relationships" xmlns:m="http://schemas.openxmlformats.org/officeDocument/2006/math" xmlns:v="urn:schemas-microsoft-com:vml" xmlns:wp14="http://schemas.microsoft.com/office/word/2010/wordprocessingDrawing" xmlns:wp="http://schemas.openxmlformats.org/drawingml/2006/wordprocessingDrawing" xmlns:w10="urn:schemas-microsoft-com:office:word" xmlns:w="http://schemas.openxmlformats.org/wordprocessingml/2006/main" xmlns:w14="http://schemas.microsoft.com/office/word/2010/wordml" xmlns:w15="http://schemas.microsoft.com/office/word/2012/wordml" xmlns:wpg="http://schemas.microsoft.com/office/word/2010/wordprocessingGroup" xmlns:wpi="http://schemas.microsoft.com/office/word/2010/wordprocessingInk" xmlns:wne="http://schemas.microsoft.com/office/word/2006/wordml" xmlns:wps="http://schemas.microsoft.com/office/word/2010/wordprocessingShape" mc:Ignorable="w14 w15 wp14">
+  <w:abstractNum w:abstractNumId="0" w15:restartNumberingAfterBreak="0">
     <w:nsid w:val="05D55C62"/>
     <w:multiLevelType w:val="hybridMultilevel"/>
     <w:tmpl w:val="42089F2A"/>
@@ -1993,7 +2086,7 @@
       </w:pPr>
     </w:lvl>
   </w:abstractNum>
-  <w:abstractNum w:abstractNumId="1">
+  <w:abstractNum w:abstractNumId="1" w15:restartNumberingAfterBreak="0">
     <w:nsid w:val="11047518"/>
     <w:multiLevelType w:val="hybridMultilevel"/>
     <w:tmpl w:val="EAB00FBC"/>
@@ -2082,7 +2175,7 @@
       </w:pPr>
     </w:lvl>
   </w:abstractNum>
-  <w:abstractNum w:abstractNumId="2">
+  <w:abstractNum w:abstractNumId="2" w15:restartNumberingAfterBreak="0">
     <w:nsid w:val="23756C61"/>
     <w:multiLevelType w:val="hybridMultilevel"/>
     <w:tmpl w:val="AFA85AAA"/>
@@ -2171,7 +2264,7 @@
       </w:pPr>
     </w:lvl>
   </w:abstractNum>
-  <w:abstractNum w:abstractNumId="3">
+  <w:abstractNum w:abstractNumId="3" w15:restartNumberingAfterBreak="0">
     <w:nsid w:val="283E7E0D"/>
     <w:multiLevelType w:val="hybridMultilevel"/>
     <w:tmpl w:val="E91EE6EC"/>
@@ -2260,7 +2353,7 @@
       </w:pPr>
     </w:lvl>
   </w:abstractNum>
-  <w:abstractNum w:abstractNumId="4">
+  <w:abstractNum w:abstractNumId="4" w15:restartNumberingAfterBreak="0">
     <w:nsid w:val="512F2FFF"/>
     <w:multiLevelType w:val="hybridMultilevel"/>
     <w:tmpl w:val="AFA85AAA"/>
@@ -2349,7 +2442,7 @@
       </w:pPr>
     </w:lvl>
   </w:abstractNum>
-  <w:abstractNum w:abstractNumId="5">
+  <w:abstractNum w:abstractNumId="5" w15:restartNumberingAfterBreak="0">
     <w:nsid w:val="55711BE7"/>
     <w:multiLevelType w:val="hybridMultilevel"/>
     <w:tmpl w:val="C65AE12A"/>
@@ -2438,7 +2531,7 @@
       </w:pPr>
     </w:lvl>
   </w:abstractNum>
-  <w:abstractNum w:abstractNumId="6">
+  <w:abstractNum w:abstractNumId="6" w15:restartNumberingAfterBreak="0">
     <w:nsid w:val="5E470A8A"/>
     <w:multiLevelType w:val="hybridMultilevel"/>
     <w:tmpl w:val="AEBAA7EA"/>
@@ -2527,7 +2620,7 @@
       </w:pPr>
     </w:lvl>
   </w:abstractNum>
-  <w:abstractNum w:abstractNumId="7">
+  <w:abstractNum w:abstractNumId="7" w15:restartNumberingAfterBreak="0">
     <w:nsid w:val="601F476E"/>
     <w:multiLevelType w:val="hybridMultilevel"/>
     <w:tmpl w:val="E7E4D25C"/>
@@ -2639,7 +2732,7 @@
       </w:rPr>
     </w:lvl>
   </w:abstractNum>
-  <w:abstractNum w:abstractNumId="8">
+  <w:abstractNum w:abstractNumId="8" w15:restartNumberingAfterBreak="0">
     <w:nsid w:val="6C566D8B"/>
     <w:multiLevelType w:val="hybridMultilevel"/>
     <w:tmpl w:val="F2C8A266"/>
@@ -2728,7 +2821,7 @@
       </w:pPr>
     </w:lvl>
   </w:abstractNum>
-  <w:abstractNum w:abstractNumId="9">
+  <w:abstractNum w:abstractNumId="9" w15:restartNumberingAfterBreak="0">
     <w:nsid w:val="7695789E"/>
     <w:multiLevelType w:val="hybridMultilevel"/>
     <w:tmpl w:val="5F84B45E"/>
@@ -2817,7 +2910,7 @@
       </w:pPr>
     </w:lvl>
   </w:abstractNum>
-  <w:abstractNum w:abstractNumId="10">
+  <w:abstractNum w:abstractNumId="10" w15:restartNumberingAfterBreak="0">
     <w:nsid w:val="76E87E75"/>
     <w:multiLevelType w:val="hybridMultilevel"/>
     <w:tmpl w:val="823A5E66"/>
@@ -2906,7 +2999,7 @@
       </w:pPr>
     </w:lvl>
   </w:abstractNum>
-  <w:abstractNum w:abstractNumId="11">
+  <w:abstractNum w:abstractNumId="11" w15:restartNumberingAfterBreak="0">
     <w:nsid w:val="7F507FBD"/>
     <w:multiLevelType w:val="hybridMultilevel"/>
     <w:tmpl w:val="B2CA95F2"/>
@@ -3035,7 +3128,7 @@
 </file>
 
 <file path=word/styles.xml><?xml version="1.0" encoding="utf-8"?>
-<w:styles xmlns:r="http://schemas.openxmlformats.org/officeDocument/2006/relationships" xmlns:w="http://schemas.openxmlformats.org/wordprocessingml/2006/main">
+<w:styles xmlns:mc="http://schemas.openxmlformats.org/markup-compatibility/2006" xmlns:r="http://schemas.openxmlformats.org/officeDocument/2006/relationships" xmlns:w="http://schemas.openxmlformats.org/wordprocessingml/2006/main" xmlns:w14="http://schemas.microsoft.com/office/word/2010/wordml" xmlns:w15="http://schemas.microsoft.com/office/word/2012/wordml" mc:Ignorable="w14 w15">
   <w:docDefaults>
     <w:rPrDefault>
       <w:rPr>
@@ -3052,144 +3145,378 @@
       </w:pPr>
     </w:pPrDefault>
   </w:docDefaults>
-  <w:latentStyles w:defLockedState="0" w:defUIPriority="99" w:defSemiHidden="1" w:defUnhideWhenUsed="1" w:defQFormat="0" w:count="267">
-    <w:lsdException w:name="Normal" w:semiHidden="0" w:uiPriority="0" w:unhideWhenUsed="0" w:qFormat="1"/>
-    <w:lsdException w:name="heading 1" w:semiHidden="0" w:uiPriority="9" w:unhideWhenUsed="0" w:qFormat="1"/>
-    <w:lsdException w:name="heading 2" w:uiPriority="9" w:qFormat="1"/>
-    <w:lsdException w:name="heading 3" w:uiPriority="9" w:qFormat="1"/>
-    <w:lsdException w:name="heading 4" w:uiPriority="9" w:qFormat="1"/>
-    <w:lsdException w:name="heading 5" w:uiPriority="9" w:qFormat="1"/>
-    <w:lsdException w:name="heading 6" w:uiPriority="9" w:qFormat="1"/>
-    <w:lsdException w:name="heading 7" w:uiPriority="9" w:qFormat="1"/>
-    <w:lsdException w:name="heading 8" w:uiPriority="9" w:qFormat="1"/>
-    <w:lsdException w:name="heading 9" w:uiPriority="9" w:qFormat="1"/>
-    <w:lsdException w:name="toc 1" w:uiPriority="39"/>
-    <w:lsdException w:name="toc 2" w:uiPriority="39"/>
-    <w:lsdException w:name="toc 3" w:uiPriority="39"/>
-    <w:lsdException w:name="toc 4" w:uiPriority="39"/>
-    <w:lsdException w:name="toc 5" w:uiPriority="39"/>
-    <w:lsdException w:name="toc 6" w:uiPriority="39"/>
-    <w:lsdException w:name="toc 7" w:uiPriority="39"/>
-    <w:lsdException w:name="toc 8" w:uiPriority="39"/>
-    <w:lsdException w:name="toc 9" w:uiPriority="39"/>
-    <w:lsdException w:name="caption" w:uiPriority="35" w:qFormat="1"/>
-    <w:lsdException w:name="Title" w:semiHidden="0" w:uiPriority="10" w:unhideWhenUsed="0" w:qFormat="1"/>
-    <w:lsdException w:name="Default Paragraph Font" w:uiPriority="1"/>
-    <w:lsdException w:name="Subtitle" w:semiHidden="0" w:uiPriority="11" w:unhideWhenUsed="0" w:qFormat="1"/>
-    <w:lsdException w:name="Strong" w:semiHidden="0" w:uiPriority="22" w:unhideWhenUsed="0" w:qFormat="1"/>
-    <w:lsdException w:name="Emphasis" w:semiHidden="0" w:uiPriority="20" w:unhideWhenUsed="0" w:qFormat="1"/>
-    <w:lsdException w:name="Table Grid" w:semiHidden="0" w:uiPriority="59" w:unhideWhenUsed="0"/>
-    <w:lsdException w:name="Placeholder Text" w:unhideWhenUsed="0"/>
-    <w:lsdException w:name="No Spacing" w:semiHidden="0" w:uiPriority="1" w:unhideWhenUsed="0" w:qFormat="1"/>
-    <w:lsdException w:name="Light Shading" w:semiHidden="0" w:uiPriority="60" w:unhideWhenUsed="0"/>
-    <w:lsdException w:name="Light List" w:semiHidden="0" w:uiPriority="61" w:unhideWhenUsed="0"/>
-    <w:lsdException w:name="Light Grid" w:semiHidden="0" w:uiPriority="62" w:unhideWhenUsed="0"/>
-    <w:lsdException w:name="Medium Shading 1" w:semiHidden="0" w:uiPriority="63" w:unhideWhenUsed="0"/>
-    <w:lsdException w:name="Medium Shading 2" w:semiHidden="0" w:uiPriority="64" w:unhideWhenUsed="0"/>
-    <w:lsdException w:name="Medium List 1" w:semiHidden="0" w:uiPriority="65" w:unhideWhenUsed="0"/>
-    <w:lsdException w:name="Medium List 2" w:semiHidden="0" w:uiPriority="66" w:unhideWhenUsed="0"/>
-    <w:lsdException w:name="Medium Grid 1" w:semiHidden="0" w:uiPriority="67" w:unhideWhenUsed="0"/>
-    <w:lsdException w:name="Medium Grid 2" w:semiHidden="0" w:uiPriority="68" w:unhideWhenUsed="0"/>
-    <w:lsdException w:name="Medium Grid 3" w:semiHidden="0" w:uiPriority="69" w:unhideWhenUsed="0"/>
-    <w:lsdException w:name="Dark List" w:semiHidden="0" w:uiPriority="70" w:unhideWhenUsed="0"/>
-    <w:lsdException w:name="Colorful Shading" w:semiHidden="0" w:uiPriority="71" w:unhideWhenUsed="0"/>
-    <w:lsdException w:name="Colorful List" w:semiHidden="0" w:uiPriority="72" w:unhideWhenUsed="0"/>
-    <w:lsdException w:name="Colorful Grid" w:semiHidden="0" w:uiPriority="73" w:unhideWhenUsed="0"/>
-    <w:lsdException w:name="Light Shading Accent 1" w:semiHidden="0" w:uiPriority="60" w:unhideWhenUsed="0"/>
-    <w:lsdException w:name="Light List Accent 1" w:semiHidden="0" w:uiPriority="61" w:unhideWhenUsed="0"/>
-    <w:lsdException w:name="Light Grid Accent 1" w:semiHidden="0" w:uiPriority="62" w:unhideWhenUsed="0"/>
-    <w:lsdException w:name="Medium Shading 1 Accent 1" w:semiHidden="0" w:uiPriority="63" w:unhideWhenUsed="0"/>
-    <w:lsdException w:name="Medium Shading 2 Accent 1" w:semiHidden="0" w:uiPriority="64" w:unhideWhenUsed="0"/>
-    <w:lsdException w:name="Medium List 1 Accent 1" w:semiHidden="0" w:uiPriority="65" w:unhideWhenUsed="0"/>
-    <w:lsdException w:name="Revision" w:unhideWhenUsed="0"/>
-    <w:lsdException w:name="List Paragraph" w:semiHidden="0" w:uiPriority="34" w:unhideWhenUsed="0" w:qFormat="1"/>
-    <w:lsdException w:name="Quote" w:semiHidden="0" w:uiPriority="29" w:unhideWhenUsed="0" w:qFormat="1"/>
-    <w:lsdException w:name="Intense Quote" w:semiHidden="0" w:uiPriority="30" w:unhideWhenUsed="0" w:qFormat="1"/>
-    <w:lsdException w:name="Medium List 2 Accent 1" w:semiHidden="0" w:uiPriority="66" w:unhideWhenUsed="0"/>
-    <w:lsdException w:name="Medium Grid 1 Accent 1" w:semiHidden="0" w:uiPriority="67" w:unhideWhenUsed="0"/>
-    <w:lsdException w:name="Medium Grid 2 Accent 1" w:semiHidden="0" w:uiPriority="68" w:unhideWhenUsed="0"/>
-    <w:lsdException w:name="Medium Grid 3 Accent 1" w:semiHidden="0" w:uiPriority="69" w:unhideWhenUsed="0"/>
-    <w:lsdException w:name="Dark List Accent 1" w:semiHidden="0" w:uiPriority="70" w:unhideWhenUsed="0"/>
-    <w:lsdException w:name="Colorful Shading Accent 1" w:semiHidden="0" w:uiPriority="71" w:unhideWhenUsed="0"/>
-    <w:lsdException w:name="Colorful List Accent 1" w:semiHidden="0" w:uiPriority="72" w:unhideWhenUsed="0"/>
-    <w:lsdException w:name="Colorful Grid Accent 1" w:semiHidden="0" w:uiPriority="73" w:unhideWhenUsed="0"/>
-    <w:lsdException w:name="Light Shading Accent 2" w:semiHidden="0" w:uiPriority="60" w:unhideWhenUsed="0"/>
-    <w:lsdException w:name="Light List Accent 2" w:semiHidden="0" w:uiPriority="61" w:unhideWhenUsed="0"/>
-    <w:lsdException w:name="Light Grid Accent 2" w:semiHidden="0" w:uiPriority="62" w:unhideWhenUsed="0"/>
-    <w:lsdException w:name="Medium Shading 1 Accent 2" w:semiHidden="0" w:uiPriority="63" w:unhideWhenUsed="0"/>
-    <w:lsdException w:name="Medium Shading 2 Accent 2" w:semiHidden="0" w:uiPriority="64" w:unhideWhenUsed="0"/>
-    <w:lsdException w:name="Medium List 1 Accent 2" w:semiHidden="0" w:uiPriority="65" w:unhideWhenUsed="0"/>
-    <w:lsdException w:name="Medium List 2 Accent 2" w:semiHidden="0" w:uiPriority="66" w:unhideWhenUsed="0"/>
-    <w:lsdException w:name="Medium Grid 1 Accent 2" w:semiHidden="0" w:uiPriority="67" w:unhideWhenUsed="0"/>
-    <w:lsdException w:name="Medium Grid 2 Accent 2" w:semiHidden="0" w:uiPriority="68" w:unhideWhenUsed="0"/>
-    <w:lsdException w:name="Medium Grid 3 Accent 2" w:semiHidden="0" w:uiPriority="69" w:unhideWhenUsed="0"/>
-    <w:lsdException w:name="Dark List Accent 2" w:semiHidden="0" w:uiPriority="70" w:unhideWhenUsed="0"/>
-    <w:lsdException w:name="Colorful Shading Accent 2" w:semiHidden="0" w:uiPriority="71" w:unhideWhenUsed="0"/>
-    <w:lsdException w:name="Colorful List Accent 2" w:semiHidden="0" w:uiPriority="72" w:unhideWhenUsed="0"/>
-    <w:lsdException w:name="Colorful Grid Accent 2" w:semiHidden="0" w:uiPriority="73" w:unhideWhenUsed="0"/>
-    <w:lsdException w:name="Light Shading Accent 3" w:semiHidden="0" w:uiPriority="60" w:unhideWhenUsed="0"/>
-    <w:lsdException w:name="Light List Accent 3" w:semiHidden="0" w:uiPriority="61" w:unhideWhenUsed="0"/>
-    <w:lsdException w:name="Light Grid Accent 3" w:semiHidden="0" w:uiPriority="62" w:unhideWhenUsed="0"/>
-    <w:lsdException w:name="Medium Shading 1 Accent 3" w:semiHidden="0" w:uiPriority="63" w:unhideWhenUsed="0"/>
-    <w:lsdException w:name="Medium Shading 2 Accent 3" w:semiHidden="0" w:uiPriority="64" w:unhideWhenUsed="0"/>
-    <w:lsdException w:name="Medium List 1 Accent 3" w:semiHidden="0" w:uiPriority="65" w:unhideWhenUsed="0"/>
-    <w:lsdException w:name="Medium List 2 Accent 3" w:semiHidden="0" w:uiPriority="66" w:unhideWhenUsed="0"/>
-    <w:lsdException w:name="Medium Grid 1 Accent 3" w:semiHidden="0" w:uiPriority="67" w:unhideWhenUsed="0"/>
-    <w:lsdException w:name="Medium Grid 2 Accent 3" w:semiHidden="0" w:uiPriority="68" w:unhideWhenUsed="0"/>
-    <w:lsdException w:name="Medium Grid 3 Accent 3" w:semiHidden="0" w:uiPriority="69" w:unhideWhenUsed="0"/>
-    <w:lsdException w:name="Dark List Accent 3" w:semiHidden="0" w:uiPriority="70" w:unhideWhenUsed="0"/>
-    <w:lsdException w:name="Colorful Shading Accent 3" w:semiHidden="0" w:uiPriority="71" w:unhideWhenUsed="0"/>
-    <w:lsdException w:name="Colorful List Accent 3" w:semiHidden="0" w:uiPriority="72" w:unhideWhenUsed="0"/>
-    <w:lsdException w:name="Colorful Grid Accent 3" w:semiHidden="0" w:uiPriority="73" w:unhideWhenUsed="0"/>
-    <w:lsdException w:name="Light Shading Accent 4" w:semiHidden="0" w:uiPriority="60" w:unhideWhenUsed="0"/>
-    <w:lsdException w:name="Light List Accent 4" w:semiHidden="0" w:uiPriority="61" w:unhideWhenUsed="0"/>
-    <w:lsdException w:name="Light Grid Accent 4" w:semiHidden="0" w:uiPriority="62" w:unhideWhenUsed="0"/>
-    <w:lsdException w:name="Medium Shading 1 Accent 4" w:semiHidden="0" w:uiPriority="63" w:unhideWhenUsed="0"/>
-    <w:lsdException w:name="Medium Shading 2 Accent 4" w:semiHidden="0" w:uiPriority="64" w:unhideWhenUsed="0"/>
-    <w:lsdException w:name="Medium List 1 Accent 4" w:semiHidden="0" w:uiPriority="65" w:unhideWhenUsed="0"/>
-    <w:lsdException w:name="Medium List 2 Accent 4" w:semiHidden="0" w:uiPriority="66" w:unhideWhenUsed="0"/>
-    <w:lsdException w:name="Medium Grid 1 Accent 4" w:semiHidden="0" w:uiPriority="67" w:unhideWhenUsed="0"/>
-    <w:lsdException w:name="Medium Grid 2 Accent 4" w:semiHidden="0" w:uiPriority="68" w:unhideWhenUsed="0"/>
-    <w:lsdException w:name="Medium Grid 3 Accent 4" w:semiHidden="0" w:uiPriority="69" w:unhideWhenUsed="0"/>
-    <w:lsdException w:name="Dark List Accent 4" w:semiHidden="0" w:uiPriority="70" w:unhideWhenUsed="0"/>
-    <w:lsdException w:name="Colorful Shading Accent 4" w:semiHidden="0" w:uiPriority="71" w:unhideWhenUsed="0"/>
-    <w:lsdException w:name="Colorful List Accent 4" w:semiHidden="0" w:uiPriority="72" w:unhideWhenUsed="0"/>
-    <w:lsdException w:name="Colorful Grid Accent 4" w:semiHidden="0" w:uiPriority="73" w:unhideWhenUsed="0"/>
-    <w:lsdException w:name="Light Shading Accent 5" w:semiHidden="0" w:uiPriority="60" w:unhideWhenUsed="0"/>
-    <w:lsdException w:name="Light List Accent 5" w:semiHidden="0" w:uiPriority="61" w:unhideWhenUsed="0"/>
-    <w:lsdException w:name="Light Grid Accent 5" w:semiHidden="0" w:uiPriority="62" w:unhideWhenUsed="0"/>
-    <w:lsdException w:name="Medium Shading 1 Accent 5" w:semiHidden="0" w:uiPriority="63" w:unhideWhenUsed="0"/>
-    <w:lsdException w:name="Medium Shading 2 Accent 5" w:semiHidden="0" w:uiPriority="64" w:unhideWhenUsed="0"/>
-    <w:lsdException w:name="Medium List 1 Accent 5" w:semiHidden="0" w:uiPriority="65" w:unhideWhenUsed="0"/>
-    <w:lsdException w:name="Medium List 2 Accent 5" w:semiHidden="0" w:uiPriority="66" w:unhideWhenUsed="0"/>
-    <w:lsdException w:name="Medium Grid 1 Accent 5" w:semiHidden="0" w:uiPriority="67" w:unhideWhenUsed="0"/>
-    <w:lsdException w:name="Medium Grid 2 Accent 5" w:semiHidden="0" w:uiPriority="68" w:unhideWhenUsed="0"/>
-    <w:lsdException w:name="Medium Grid 3 Accent 5" w:semiHidden="0" w:uiPriority="69" w:unhideWhenUsed="0"/>
-    <w:lsdException w:name="Dark List Accent 5" w:semiHidden="0" w:uiPriority="70" w:unhideWhenUsed="0"/>
-    <w:lsdException w:name="Colorful Shading Accent 5" w:semiHidden="0" w:uiPriority="71" w:unhideWhenUsed="0"/>
-    <w:lsdException w:name="Colorful List Accent 5" w:semiHidden="0" w:uiPriority="72" w:unhideWhenUsed="0"/>
-    <w:lsdException w:name="Colorful Grid Accent 5" w:semiHidden="0" w:uiPriority="73" w:unhideWhenUsed="0"/>
-    <w:lsdException w:name="Light Shading Accent 6" w:semiHidden="0" w:uiPriority="60" w:unhideWhenUsed="0"/>
-    <w:lsdException w:name="Light List Accent 6" w:semiHidden="0" w:uiPriority="61" w:unhideWhenUsed="0"/>
-    <w:lsdException w:name="Light Grid Accent 6" w:semiHidden="0" w:uiPriority="62" w:unhideWhenUsed="0"/>
-    <w:lsdException w:name="Medium Shading 1 Accent 6" w:semiHidden="0" w:uiPriority="63" w:unhideWhenUsed="0"/>
-    <w:lsdException w:name="Medium Shading 2 Accent 6" w:semiHidden="0" w:uiPriority="64" w:unhideWhenUsed="0"/>
-    <w:lsdException w:name="Medium List 1 Accent 6" w:semiHidden="0" w:uiPriority="65" w:unhideWhenUsed="0"/>
-    <w:lsdException w:name="Medium List 2 Accent 6" w:semiHidden="0" w:uiPriority="66" w:unhideWhenUsed="0"/>
-    <w:lsdException w:name="Medium Grid 1 Accent 6" w:semiHidden="0" w:uiPriority="67" w:unhideWhenUsed="0"/>
-    <w:lsdException w:name="Medium Grid 2 Accent 6" w:semiHidden="0" w:uiPriority="68" w:unhideWhenUsed="0"/>
-    <w:lsdException w:name="Medium Grid 3 Accent 6" w:semiHidden="0" w:uiPriority="69" w:unhideWhenUsed="0"/>
-    <w:lsdException w:name="Dark List Accent 6" w:semiHidden="0" w:uiPriority="70" w:unhideWhenUsed="0"/>
-    <w:lsdException w:name="Colorful Shading Accent 6" w:semiHidden="0" w:uiPriority="71" w:unhideWhenUsed="0"/>
-    <w:lsdException w:name="Colorful List Accent 6" w:semiHidden="0" w:uiPriority="72" w:unhideWhenUsed="0"/>
-    <w:lsdException w:name="Colorful Grid Accent 6" w:semiHidden="0" w:uiPriority="73" w:unhideWhenUsed="0"/>
-    <w:lsdException w:name="Subtle Emphasis" w:semiHidden="0" w:uiPriority="19" w:unhideWhenUsed="0" w:qFormat="1"/>
-    <w:lsdException w:name="Intense Emphasis" w:semiHidden="0" w:uiPriority="21" w:unhideWhenUsed="0" w:qFormat="1"/>
-    <w:lsdException w:name="Subtle Reference" w:semiHidden="0" w:uiPriority="31" w:unhideWhenUsed="0" w:qFormat="1"/>
-    <w:lsdException w:name="Intense Reference" w:semiHidden="0" w:uiPriority="32" w:unhideWhenUsed="0" w:qFormat="1"/>
-    <w:lsdException w:name="Book Title" w:semiHidden="0" w:uiPriority="33" w:unhideWhenUsed="0" w:qFormat="1"/>
-    <w:lsdException w:name="Bibliography" w:uiPriority="37"/>
-    <w:lsdException w:name="TOC Heading" w:uiPriority="39" w:qFormat="1"/>
+  <w:latentStyles w:defLockedState="0" w:defUIPriority="99" w:defSemiHidden="0" w:defUnhideWhenUsed="0" w:defQFormat="0" w:count="371">
+    <w:lsdException w:name="Normal" w:uiPriority="0" w:qFormat="1"/>
+    <w:lsdException w:name="heading 1" w:uiPriority="9" w:qFormat="1"/>
+    <w:lsdException w:name="heading 2" w:semiHidden="1" w:uiPriority="9" w:unhideWhenUsed="1" w:qFormat="1"/>
+    <w:lsdException w:name="heading 3" w:semiHidden="1" w:uiPriority="9" w:unhideWhenUsed="1" w:qFormat="1"/>
+    <w:lsdException w:name="heading 4" w:semiHidden="1" w:uiPriority="9" w:unhideWhenUsed="1" w:qFormat="1"/>
+    <w:lsdException w:name="heading 5" w:semiHidden="1" w:uiPriority="9" w:unhideWhenUsed="1" w:qFormat="1"/>
+    <w:lsdException w:name="heading 6" w:semiHidden="1" w:uiPriority="9" w:unhideWhenUsed="1" w:qFormat="1"/>
+    <w:lsdException w:name="heading 7" w:semiHidden="1" w:uiPriority="9" w:unhideWhenUsed="1" w:qFormat="1"/>
+    <w:lsdException w:name="heading 8" w:semiHidden="1" w:uiPriority="9" w:unhideWhenUsed="1" w:qFormat="1"/>
+    <w:lsdException w:name="heading 9" w:semiHidden="1" w:uiPriority="9" w:unhideWhenUsed="1" w:qFormat="1"/>
+    <w:lsdException w:name="index 1" w:semiHidden="1" w:unhideWhenUsed="1"/>
+    <w:lsdException w:name="index 2" w:semiHidden="1" w:unhideWhenUsed="1"/>
+    <w:lsdException w:name="index 3" w:semiHidden="1" w:unhideWhenUsed="1"/>
+    <w:lsdException w:name="index 4" w:semiHidden="1" w:unhideWhenUsed="1"/>
+    <w:lsdException w:name="index 5" w:semiHidden="1" w:unhideWhenUsed="1"/>
+    <w:lsdException w:name="index 6" w:semiHidden="1" w:unhideWhenUsed="1"/>
+    <w:lsdException w:name="index 7" w:semiHidden="1" w:unhideWhenUsed="1"/>
+    <w:lsdException w:name="index 8" w:semiHidden="1" w:unhideWhenUsed="1"/>
+    <w:lsdException w:name="index 9" w:semiHidden="1" w:unhideWhenUsed="1"/>
+    <w:lsdException w:name="toc 1" w:semiHidden="1" w:uiPriority="39" w:unhideWhenUsed="1"/>
+    <w:lsdException w:name="toc 2" w:semiHidden="1" w:uiPriority="39" w:unhideWhenUsed="1"/>
+    <w:lsdException w:name="toc 3" w:semiHidden="1" w:uiPriority="39" w:unhideWhenUsed="1"/>
+    <w:lsdException w:name="toc 4" w:semiHidden="1" w:uiPriority="39" w:unhideWhenUsed="1"/>
+    <w:lsdException w:name="toc 5" w:semiHidden="1" w:uiPriority="39" w:unhideWhenUsed="1"/>
+    <w:lsdException w:name="toc 6" w:semiHidden="1" w:uiPriority="39" w:unhideWhenUsed="1"/>
+    <w:lsdException w:name="toc 7" w:semiHidden="1" w:uiPriority="39" w:unhideWhenUsed="1"/>
+    <w:lsdException w:name="toc 8" w:semiHidden="1" w:uiPriority="39" w:unhideWhenUsed="1"/>
+    <w:lsdException w:name="toc 9" w:semiHidden="1" w:uiPriority="39" w:unhideWhenUsed="1"/>
+    <w:lsdException w:name="Normal Indent" w:semiHidden="1" w:unhideWhenUsed="1"/>
+    <w:lsdException w:name="footnote text" w:semiHidden="1" w:unhideWhenUsed="1"/>
+    <w:lsdException w:name="annotation text" w:semiHidden="1" w:unhideWhenUsed="1"/>
+    <w:lsdException w:name="header" w:semiHidden="1" w:unhideWhenUsed="1"/>
+    <w:lsdException w:name="footer" w:semiHidden="1" w:unhideWhenUsed="1"/>
+    <w:lsdException w:name="index heading" w:semiHidden="1" w:unhideWhenUsed="1"/>
+    <w:lsdException w:name="caption" w:semiHidden="1" w:uiPriority="35" w:unhideWhenUsed="1" w:qFormat="1"/>
+    <w:lsdException w:name="table of figures" w:semiHidden="1" w:unhideWhenUsed="1"/>
+    <w:lsdException w:name="envelope address" w:semiHidden="1" w:unhideWhenUsed="1"/>
+    <w:lsdException w:name="envelope return" w:semiHidden="1" w:unhideWhenUsed="1"/>
+    <w:lsdException w:name="footnote reference" w:semiHidden="1" w:unhideWhenUsed="1"/>
+    <w:lsdException w:name="annotation reference" w:semiHidden="1" w:unhideWhenUsed="1"/>
+    <w:lsdException w:name="line number" w:semiHidden="1" w:unhideWhenUsed="1"/>
+    <w:lsdException w:name="page number" w:semiHidden="1" w:unhideWhenUsed="1"/>
+    <w:lsdException w:name="endnote reference" w:semiHidden="1" w:unhideWhenUsed="1"/>
+    <w:lsdException w:name="endnote text" w:semiHidden="1" w:unhideWhenUsed="1"/>
+    <w:lsdException w:name="table of authorities" w:semiHidden="1" w:unhideWhenUsed="1"/>
+    <w:lsdException w:name="macro" w:semiHidden="1" w:unhideWhenUsed="1"/>
+    <w:lsdException w:name="toa heading" w:semiHidden="1" w:unhideWhenUsed="1"/>
+    <w:lsdException w:name="List" w:semiHidden="1" w:unhideWhenUsed="1"/>
+    <w:lsdException w:name="List Bullet" w:semiHidden="1" w:unhideWhenUsed="1"/>
+    <w:lsdException w:name="List Number" w:semiHidden="1" w:unhideWhenUsed="1"/>
+    <w:lsdException w:name="List 2" w:semiHidden="1" w:unhideWhenUsed="1"/>
+    <w:lsdException w:name="List 3" w:semiHidden="1" w:unhideWhenUsed="1"/>
+    <w:lsdException w:name="List 4" w:semiHidden="1" w:unhideWhenUsed="1"/>
+    <w:lsdException w:name="List 5" w:semiHidden="1" w:unhideWhenUsed="1"/>
+    <w:lsdException w:name="List Bullet 2" w:semiHidden="1" w:unhideWhenUsed="1"/>
+    <w:lsdException w:name="List Bullet 3" w:semiHidden="1" w:unhideWhenUsed="1"/>
+    <w:lsdException w:name="List Bullet 4" w:semiHidden="1" w:unhideWhenUsed="1"/>
+    <w:lsdException w:name="List Bullet 5" w:semiHidden="1" w:unhideWhenUsed="1"/>
+    <w:lsdException w:name="List Number 2" w:semiHidden="1" w:unhideWhenUsed="1"/>
+    <w:lsdException w:name="List Number 3" w:semiHidden="1" w:unhideWhenUsed="1"/>
+    <w:lsdException w:name="List Number 4" w:semiHidden="1" w:unhideWhenUsed="1"/>
+    <w:lsdException w:name="List Number 5" w:semiHidden="1" w:unhideWhenUsed="1"/>
+    <w:lsdException w:name="Title" w:uiPriority="10" w:qFormat="1"/>
+    <w:lsdException w:name="Closing" w:semiHidden="1" w:unhideWhenUsed="1"/>
+    <w:lsdException w:name="Signature" w:semiHidden="1" w:unhideWhenUsed="1"/>
+    <w:lsdException w:name="Default Paragraph Font" w:semiHidden="1" w:uiPriority="1" w:unhideWhenUsed="1"/>
+    <w:lsdException w:name="Body Text" w:semiHidden="1" w:unhideWhenUsed="1"/>
+    <w:lsdException w:name="Body Text Indent" w:semiHidden="1" w:unhideWhenUsed="1"/>
+    <w:lsdException w:name="List Continue" w:semiHidden="1" w:unhideWhenUsed="1"/>
+    <w:lsdException w:name="List Continue 2" w:semiHidden="1" w:unhideWhenUsed="1"/>
+    <w:lsdException w:name="List Continue 3" w:semiHidden="1" w:unhideWhenUsed="1"/>
+    <w:lsdException w:name="List Continue 4" w:semiHidden="1" w:unhideWhenUsed="1"/>
+    <w:lsdException w:name="List Continue 5" w:semiHidden="1" w:unhideWhenUsed="1"/>
+    <w:lsdException w:name="Message Header" w:semiHidden="1" w:unhideWhenUsed="1"/>
+    <w:lsdException w:name="Subtitle" w:uiPriority="11" w:qFormat="1"/>
+    <w:lsdException w:name="Salutation" w:semiHidden="1" w:unhideWhenUsed="1"/>
+    <w:lsdException w:name="Date" w:semiHidden="1" w:unhideWhenUsed="1"/>
+    <w:lsdException w:name="Body Text First Indent" w:semiHidden="1" w:unhideWhenUsed="1"/>
+    <w:lsdException w:name="Body Text First Indent 2" w:semiHidden="1" w:unhideWhenUsed="1"/>
+    <w:lsdException w:name="Note Heading" w:semiHidden="1" w:unhideWhenUsed="1"/>
+    <w:lsdException w:name="Body Text 2" w:semiHidden="1" w:unhideWhenUsed="1"/>
+    <w:lsdException w:name="Body Text 3" w:semiHidden="1" w:unhideWhenUsed="1"/>
+    <w:lsdException w:name="Body Text Indent 2" w:semiHidden="1" w:unhideWhenUsed="1"/>
+    <w:lsdException w:name="Body Text Indent 3" w:semiHidden="1" w:unhideWhenUsed="1"/>
+    <w:lsdException w:name="Block Text" w:semiHidden="1" w:unhideWhenUsed="1"/>
+    <w:lsdException w:name="Hyperlink" w:semiHidden="1" w:unhideWhenUsed="1"/>
+    <w:lsdException w:name="FollowedHyperlink" w:semiHidden="1" w:unhideWhenUsed="1"/>
+    <w:lsdException w:name="Strong" w:uiPriority="22" w:qFormat="1"/>
+    <w:lsdException w:name="Emphasis" w:uiPriority="20" w:qFormat="1"/>
+    <w:lsdException w:name="Document Map" w:semiHidden="1" w:unhideWhenUsed="1"/>
+    <w:lsdException w:name="Plain Text" w:semiHidden="1" w:unhideWhenUsed="1"/>
+    <w:lsdException w:name="E-mail Signature" w:semiHidden="1" w:unhideWhenUsed="1"/>
+    <w:lsdException w:name="HTML Top of Form" w:semiHidden="1" w:unhideWhenUsed="1"/>
+    <w:lsdException w:name="HTML Bottom of Form" w:semiHidden="1" w:unhideWhenUsed="1"/>
+    <w:lsdException w:name="Normal (Web)" w:semiHidden="1" w:unhideWhenUsed="1"/>
+    <w:lsdException w:name="HTML Acronym" w:semiHidden="1" w:unhideWhenUsed="1"/>
+    <w:lsdException w:name="HTML Address" w:semiHidden="1" w:unhideWhenUsed="1"/>
+    <w:lsdException w:name="HTML Cite" w:semiHidden="1" w:unhideWhenUsed="1"/>
+    <w:lsdException w:name="HTML Code" w:semiHidden="1" w:unhideWhenUsed="1"/>
+    <w:lsdException w:name="HTML Definition" w:semiHidden="1" w:unhideWhenUsed="1"/>
+    <w:lsdException w:name="HTML Keyboard" w:semiHidden="1" w:unhideWhenUsed="1"/>
+    <w:lsdException w:name="HTML Preformatted" w:semiHidden="1" w:unhideWhenUsed="1"/>
+    <w:lsdException w:name="HTML Sample" w:semiHidden="1" w:unhideWhenUsed="1"/>
+    <w:lsdException w:name="HTML Typewriter" w:semiHidden="1" w:unhideWhenUsed="1"/>
+    <w:lsdException w:name="HTML Variable" w:semiHidden="1" w:unhideWhenUsed="1"/>
+    <w:lsdException w:name="Normal Table" w:semiHidden="1" w:unhideWhenUsed="1"/>
+    <w:lsdException w:name="annotation subject" w:semiHidden="1" w:unhideWhenUsed="1"/>
+    <w:lsdException w:name="No List" w:semiHidden="1" w:unhideWhenUsed="1"/>
+    <w:lsdException w:name="Outline List 1" w:semiHidden="1" w:unhideWhenUsed="1"/>
+    <w:lsdException w:name="Outline List 2" w:semiHidden="1" w:unhideWhenUsed="1"/>
+    <w:lsdException w:name="Outline List 3" w:semiHidden="1" w:unhideWhenUsed="1"/>
+    <w:lsdException w:name="Table Simple 1" w:semiHidden="1" w:unhideWhenUsed="1"/>
+    <w:lsdException w:name="Table Simple 2" w:semiHidden="1" w:unhideWhenUsed="1"/>
+    <w:lsdException w:name="Table Simple 3" w:semiHidden="1" w:unhideWhenUsed="1"/>
+    <w:lsdException w:name="Table Classic 1" w:semiHidden="1" w:unhideWhenUsed="1"/>
+    <w:lsdException w:name="Table Classic 2" w:semiHidden="1" w:unhideWhenUsed="1"/>
+    <w:lsdException w:name="Table Classic 3" w:semiHidden="1" w:unhideWhenUsed="1"/>
+    <w:lsdException w:name="Table Classic 4" w:semiHidden="1" w:unhideWhenUsed="1"/>
+    <w:lsdException w:name="Table Colorful 1" w:semiHidden="1" w:unhideWhenUsed="1"/>
+    <w:lsdException w:name="Table Colorful 2" w:semiHidden="1" w:unhideWhenUsed="1"/>
+    <w:lsdException w:name="Table Colorful 3" w:semiHidden="1" w:unhideWhenUsed="1"/>
+    <w:lsdException w:name="Table Columns 1" w:semiHidden="1" w:unhideWhenUsed="1"/>
+    <w:lsdException w:name="Table Columns 2" w:semiHidden="1" w:unhideWhenUsed="1"/>
+    <w:lsdException w:name="Table Columns 3" w:semiHidden="1" w:unhideWhenUsed="1"/>
+    <w:lsdException w:name="Table Columns 4" w:semiHidden="1" w:unhideWhenUsed="1"/>
+    <w:lsdException w:name="Table Columns 5" w:semiHidden="1" w:unhideWhenUsed="1"/>
+    <w:lsdException w:name="Table Grid 1" w:semiHidden="1" w:unhideWhenUsed="1"/>
+    <w:lsdException w:name="Table Grid 2" w:semiHidden="1" w:unhideWhenUsed="1"/>
+    <w:lsdException w:name="Table Grid 3" w:semiHidden="1" w:unhideWhenUsed="1"/>
+    <w:lsdException w:name="Table Grid 4" w:semiHidden="1" w:unhideWhenUsed="1"/>
+    <w:lsdException w:name="Table Grid 5" w:semiHidden="1" w:unhideWhenUsed="1"/>
+    <w:lsdException w:name="Table Grid 6" w:semiHidden="1" w:unhideWhenUsed="1"/>
+    <w:lsdException w:name="Table Grid 7" w:semiHidden="1" w:unhideWhenUsed="1"/>
+    <w:lsdException w:name="Table Grid 8" w:semiHidden="1" w:unhideWhenUsed="1"/>
+    <w:lsdException w:name="Table List 1" w:semiHidden="1" w:unhideWhenUsed="1"/>
+    <w:lsdException w:name="Table List 2" w:semiHidden="1" w:unhideWhenUsed="1"/>
+    <w:lsdException w:name="Table List 3" w:semiHidden="1" w:unhideWhenUsed="1"/>
+    <w:lsdException w:name="Table List 4" w:semiHidden="1" w:unhideWhenUsed="1"/>
+    <w:lsdException w:name="Table List 5" w:semiHidden="1" w:unhideWhenUsed="1"/>
+    <w:lsdException w:name="Table List 6" w:semiHidden="1" w:unhideWhenUsed="1"/>
+    <w:lsdException w:name="Table List 7" w:semiHidden="1" w:unhideWhenUsed="1"/>
+    <w:lsdException w:name="Table List 8" w:semiHidden="1" w:unhideWhenUsed="1"/>
+    <w:lsdException w:name="Table 3D effects 1" w:semiHidden="1" w:unhideWhenUsed="1"/>
+    <w:lsdException w:name="Table 3D effects 2" w:semiHidden="1" w:unhideWhenUsed="1"/>
+    <w:lsdException w:name="Table 3D effects 3" w:semiHidden="1" w:unhideWhenUsed="1"/>
+    <w:lsdException w:name="Table Contemporary" w:semiHidden="1" w:unhideWhenUsed="1"/>
+    <w:lsdException w:name="Table Elegant" w:semiHidden="1" w:unhideWhenUsed="1"/>
+    <w:lsdException w:name="Table Professional" w:semiHidden="1" w:unhideWhenUsed="1"/>
+    <w:lsdException w:name="Table Subtle 1" w:semiHidden="1" w:unhideWhenUsed="1"/>
+    <w:lsdException w:name="Table Subtle 2" w:semiHidden="1" w:unhideWhenUsed="1"/>
+    <w:lsdException w:name="Table Web 1" w:semiHidden="1" w:unhideWhenUsed="1"/>
+    <w:lsdException w:name="Table Web 2" w:semiHidden="1" w:unhideWhenUsed="1"/>
+    <w:lsdException w:name="Table Web 3" w:semiHidden="1" w:unhideWhenUsed="1"/>
+    <w:lsdException w:name="Balloon Text" w:semiHidden="1" w:unhideWhenUsed="1"/>
+    <w:lsdException w:name="Table Grid" w:uiPriority="59"/>
+    <w:lsdException w:name="Table Theme" w:semiHidden="1" w:unhideWhenUsed="1"/>
+    <w:lsdException w:name="Placeholder Text" w:semiHidden="1"/>
+    <w:lsdException w:name="No Spacing" w:uiPriority="1" w:qFormat="1"/>
+    <w:lsdException w:name="Light Shading" w:uiPriority="60"/>
+    <w:lsdException w:name="Light List" w:uiPriority="61"/>
+    <w:lsdException w:name="Light Grid" w:uiPriority="62"/>
+    <w:lsdException w:name="Medium Shading 1" w:uiPriority="63"/>
+    <w:lsdException w:name="Medium Shading 2" w:uiPriority="64"/>
+    <w:lsdException w:name="Medium List 1" w:uiPriority="65"/>
+    <w:lsdException w:name="Medium List 2" w:uiPriority="66"/>
+    <w:lsdException w:name="Medium Grid 1" w:uiPriority="67"/>
+    <w:lsdException w:name="Medium Grid 2" w:uiPriority="68"/>
+    <w:lsdException w:name="Medium Grid 3" w:uiPriority="69"/>
+    <w:lsdException w:name="Dark List" w:uiPriority="70"/>
+    <w:lsdException w:name="Colorful Shading" w:uiPriority="71"/>
+    <w:lsdException w:name="Colorful List" w:uiPriority="72"/>
+    <w:lsdException w:name="Colorful Grid" w:uiPriority="73"/>
+    <w:lsdException w:name="Light Shading Accent 1" w:uiPriority="60"/>
+    <w:lsdException w:name="Light List Accent 1" w:uiPriority="61"/>
+    <w:lsdException w:name="Light Grid Accent 1" w:uiPriority="62"/>
+    <w:lsdException w:name="Medium Shading 1 Accent 1" w:uiPriority="63"/>
+    <w:lsdException w:name="Medium Shading 2 Accent 1" w:uiPriority="64"/>
+    <w:lsdException w:name="Medium List 1 Accent 1" w:uiPriority="65"/>
+    <w:lsdException w:name="Revision" w:semiHidden="1"/>
+    <w:lsdException w:name="List Paragraph" w:uiPriority="34" w:qFormat="1"/>
+    <w:lsdException w:name="Quote" w:uiPriority="29" w:qFormat="1"/>
+    <w:lsdException w:name="Intense Quote" w:uiPriority="30" w:qFormat="1"/>
+    <w:lsdException w:name="Medium List 2 Accent 1" w:uiPriority="66"/>
+    <w:lsdException w:name="Medium Grid 1 Accent 1" w:uiPriority="67"/>
+    <w:lsdException w:name="Medium Grid 2 Accent 1" w:uiPriority="68"/>
+    <w:lsdException w:name="Medium Grid 3 Accent 1" w:uiPriority="69"/>
+    <w:lsdException w:name="Dark List Accent 1" w:uiPriority="70"/>
+    <w:lsdException w:name="Colorful Shading Accent 1" w:uiPriority="71"/>
+    <w:lsdException w:name="Colorful List Accent 1" w:uiPriority="72"/>
+    <w:lsdException w:name="Colorful Grid Accent 1" w:uiPriority="73"/>
+    <w:lsdException w:name="Light Shading Accent 2" w:uiPriority="60"/>
+    <w:lsdException w:name="Light List Accent 2" w:uiPriority="61"/>
+    <w:lsdException w:name="Light Grid Accent 2" w:uiPriority="62"/>
+    <w:lsdException w:name="Medium Shading 1 Accent 2" w:uiPriority="63"/>
+    <w:lsdException w:name="Medium Shading 2 Accent 2" w:uiPriority="64"/>
+    <w:lsdException w:name="Medium List 1 Accent 2" w:uiPriority="65"/>
+    <w:lsdException w:name="Medium List 2 Accent 2" w:uiPriority="66"/>
+    <w:lsdException w:name="Medium Grid 1 Accent 2" w:uiPriority="67"/>
+    <w:lsdException w:name="Medium Grid 2 Accent 2" w:uiPriority="68"/>
+    <w:lsdException w:name="Medium Grid 3 Accent 2" w:uiPriority="69"/>
+    <w:lsdException w:name="Dark List Accent 2" w:uiPriority="70"/>
+    <w:lsdException w:name="Colorful Shading Accent 2" w:uiPriority="71"/>
+    <w:lsdException w:name="Colorful List Accent 2" w:uiPriority="72"/>
+    <w:lsdException w:name="Colorful Grid Accent 2" w:uiPriority="73"/>
+    <w:lsdException w:name="Light Shading Accent 3" w:uiPriority="60"/>
+    <w:lsdException w:name="Light List Accent 3" w:uiPriority="61"/>
+    <w:lsdException w:name="Light Grid Accent 3" w:uiPriority="62"/>
+    <w:lsdException w:name="Medium Shading 1 Accent 3" w:uiPriority="63"/>
+    <w:lsdException w:name="Medium Shading 2 Accent 3" w:uiPriority="64"/>
+    <w:lsdException w:name="Medium List 1 Accent 3" w:uiPriority="65"/>
+    <w:lsdException w:name="Medium List 2 Accent 3" w:uiPriority="66"/>
+    <w:lsdException w:name="Medium Grid 1 Accent 3" w:uiPriority="67"/>
+    <w:lsdException w:name="Medium Grid 2 Accent 3" w:uiPriority="68"/>
+    <w:lsdException w:name="Medium Grid 3 Accent 3" w:uiPriority="69"/>
+    <w:lsdException w:name="Dark List Accent 3" w:uiPriority="70"/>
+    <w:lsdException w:name="Colorful Shading Accent 3" w:uiPriority="71"/>
+    <w:lsdException w:name="Colorful List Accent 3" w:uiPriority="72"/>
+    <w:lsdException w:name="Colorful Grid Accent 3" w:uiPriority="73"/>
+    <w:lsdException w:name="Light Shading Accent 4" w:uiPriority="60"/>
+    <w:lsdException w:name="Light List Accent 4" w:uiPriority="61"/>
+    <w:lsdException w:name="Light Grid Accent 4" w:uiPriority="62"/>
+    <w:lsdException w:name="Medium Shading 1 Accent 4" w:uiPriority="63"/>
+    <w:lsdException w:name="Medium Shading 2 Accent 4" w:uiPriority="64"/>
+    <w:lsdException w:name="Medium List 1 Accent 4" w:uiPriority="65"/>
+    <w:lsdException w:name="Medium List 2 Accent 4" w:uiPriority="66"/>
+    <w:lsdException w:name="Medium Grid 1 Accent 4" w:uiPriority="67"/>
+    <w:lsdException w:name="Medium Grid 2 Accent 4" w:uiPriority="68"/>
+    <w:lsdException w:name="Medium Grid 3 Accent 4" w:uiPriority="69"/>
+    <w:lsdException w:name="Dark List Accent 4" w:uiPriority="70"/>
+    <w:lsdException w:name="Colorful Shading Accent 4" w:uiPriority="71"/>
+    <w:lsdException w:name="Colorful List Accent 4" w:uiPriority="72"/>
+    <w:lsdException w:name="Colorful Grid Accent 4" w:uiPriority="73"/>
+    <w:lsdException w:name="Light Shading Accent 5" w:uiPriority="60"/>
+    <w:lsdException w:name="Light List Accent 5" w:uiPriority="61"/>
+    <w:lsdException w:name="Light Grid Accent 5" w:uiPriority="62"/>
+    <w:lsdException w:name="Medium Shading 1 Accent 5" w:uiPriority="63"/>
+    <w:lsdException w:name="Medium Shading 2 Accent 5" w:uiPriority="64"/>
+    <w:lsdException w:name="Medium List 1 Accent 5" w:uiPriority="65"/>
+    <w:lsdException w:name="Medium List 2 Accent 5" w:uiPriority="66"/>
+    <w:lsdException w:name="Medium Grid 1 Accent 5" w:uiPriority="67"/>
+    <w:lsdException w:name="Medium Grid 2 Accent 5" w:uiPriority="68"/>
+    <w:lsdException w:name="Medium Grid 3 Accent 5" w:uiPriority="69"/>
+    <w:lsdException w:name="Dark List Accent 5" w:uiPriority="70"/>
+    <w:lsdException w:name="Colorful Shading Accent 5" w:uiPriority="71"/>
+    <w:lsdException w:name="Colorful List Accent 5" w:uiPriority="72"/>
+    <w:lsdException w:name="Colorful Grid Accent 5" w:uiPriority="73"/>
+    <w:lsdException w:name="Light Shading Accent 6" w:uiPriority="60"/>
+    <w:lsdException w:name="Light List Accent 6" w:uiPriority="61"/>
+    <w:lsdException w:name="Light Grid Accent 6" w:uiPriority="62"/>
+    <w:lsdException w:name="Medium Shading 1 Accent 6" w:uiPriority="63"/>
+    <w:lsdException w:name="Medium Shading 2 Accent 6" w:uiPriority="64"/>
+    <w:lsdException w:name="Medium List 1 Accent 6" w:uiPriority="65"/>
+    <w:lsdException w:name="Medium List 2 Accent 6" w:uiPriority="66"/>
+    <w:lsdException w:name="Medium Grid 1 Accent 6" w:uiPriority="67"/>
+    <w:lsdException w:name="Medium Grid 2 Accent 6" w:uiPriority="68"/>
+    <w:lsdException w:name="Medium Grid 3 Accent 6" w:uiPriority="69"/>
+    <w:lsdException w:name="Dark List Accent 6" w:uiPriority="70"/>
+    <w:lsdException w:name="Colorful Shading Accent 6" w:uiPriority="71"/>
+    <w:lsdException w:name="Colorful List Accent 6" w:uiPriority="72"/>
+    <w:lsdException w:name="Colorful Grid Accent 6" w:uiPriority="73"/>
+    <w:lsdException w:name="Subtle Emphasis" w:uiPriority="19" w:qFormat="1"/>
+    <w:lsdException w:name="Intense Emphasis" w:uiPriority="21" w:qFormat="1"/>
+    <w:lsdException w:name="Subtle Reference" w:uiPriority="31" w:qFormat="1"/>
+    <w:lsdException w:name="Intense Reference" w:uiPriority="32" w:qFormat="1"/>
+    <w:lsdException w:name="Book Title" w:uiPriority="33" w:qFormat="1"/>
+    <w:lsdException w:name="Bibliography" w:semiHidden="1" w:uiPriority="37" w:unhideWhenUsed="1"/>
+    <w:lsdException w:name="TOC Heading" w:semiHidden="1" w:uiPriority="39" w:unhideWhenUsed="1" w:qFormat="1"/>
+    <w:lsdException w:name="Plain Table 1" w:uiPriority="41"/>
+    <w:lsdException w:name="Plain Table 2" w:uiPriority="42"/>
+    <w:lsdException w:name="Plain Table 3" w:uiPriority="43"/>
+    <w:lsdException w:name="Plain Table 4" w:uiPriority="44"/>
+    <w:lsdException w:name="Plain Table 5" w:uiPriority="45"/>
+    <w:lsdException w:name="Grid Table Light" w:uiPriority="40"/>
+    <w:lsdException w:name="Grid Table 1 Light" w:uiPriority="46"/>
+    <w:lsdException w:name="Grid Table 2" w:uiPriority="47"/>
+    <w:lsdException w:name="Grid Table 3" w:uiPriority="48"/>
+    <w:lsdException w:name="Grid Table 4" w:uiPriority="49"/>
+    <w:lsdException w:name="Grid Table 5 Dark" w:uiPriority="50"/>
+    <w:lsdException w:name="Grid Table 6 Colorful" w:uiPriority="51"/>
+    <w:lsdException w:name="Grid Table 7 Colorful" w:uiPriority="52"/>
+    <w:lsdException w:name="Grid Table 1 Light Accent 1" w:uiPriority="46"/>
+    <w:lsdException w:name="Grid Table 2 Accent 1" w:uiPriority="47"/>
+    <w:lsdException w:name="Grid Table 3 Accent 1" w:uiPriority="48"/>
+    <w:lsdException w:name="Grid Table 4 Accent 1" w:uiPriority="49"/>
+    <w:lsdException w:name="Grid Table 5 Dark Accent 1" w:uiPriority="50"/>
+    <w:lsdException w:name="Grid Table 6 Colorful Accent 1" w:uiPriority="51"/>
+    <w:lsdException w:name="Grid Table 7 Colorful Accent 1" w:uiPriority="52"/>
+    <w:lsdException w:name="Grid Table 1 Light Accent 2" w:uiPriority="46"/>
+    <w:lsdException w:name="Grid Table 2 Accent 2" w:uiPriority="47"/>
+    <w:lsdException w:name="Grid Table 3 Accent 2" w:uiPriority="48"/>
+    <w:lsdException w:name="Grid Table 4 Accent 2" w:uiPriority="49"/>
+    <w:lsdException w:name="Grid Table 5 Dark Accent 2" w:uiPriority="50"/>
+    <w:lsdException w:name="Grid Table 6 Colorful Accent 2" w:uiPriority="51"/>
+    <w:lsdException w:name="Grid Table 7 Colorful Accent 2" w:uiPriority="52"/>
+    <w:lsdException w:name="Grid Table 1 Light Accent 3" w:uiPriority="46"/>
+    <w:lsdException w:name="Grid Table 2 Accent 3" w:uiPriority="47"/>
+    <w:lsdException w:name="Grid Table 3 Accent 3" w:uiPriority="48"/>
+    <w:lsdException w:name="Grid Table 4 Accent 3" w:uiPriority="49"/>
+    <w:lsdException w:name="Grid Table 5 Dark Accent 3" w:uiPriority="50"/>
+    <w:lsdException w:name="Grid Table 6 Colorful Accent 3" w:uiPriority="51"/>
+    <w:lsdException w:name="Grid Table 7 Colorful Accent 3" w:uiPriority="52"/>
+    <w:lsdException w:name="Grid Table 1 Light Accent 4" w:uiPriority="46"/>
+    <w:lsdException w:name="Grid Table 2 Accent 4" w:uiPriority="47"/>
+    <w:lsdException w:name="Grid Table 3 Accent 4" w:uiPriority="48"/>
+    <w:lsdException w:name="Grid Table 4 Accent 4" w:uiPriority="49"/>
+    <w:lsdException w:name="Grid Table 5 Dark Accent 4" w:uiPriority="50"/>
+    <w:lsdException w:name="Grid Table 6 Colorful Accent 4" w:uiPriority="51"/>
+    <w:lsdException w:name="Grid Table 7 Colorful Accent 4" w:uiPriority="52"/>
+    <w:lsdException w:name="Grid Table 1 Light Accent 5" w:uiPriority="46"/>
+    <w:lsdException w:name="Grid Table 2 Accent 5" w:uiPriority="47"/>
+    <w:lsdException w:name="Grid Table 3 Accent 5" w:uiPriority="48"/>
+    <w:lsdException w:name="Grid Table 4 Accent 5" w:uiPriority="49"/>
+    <w:lsdException w:name="Grid Table 5 Dark Accent 5" w:uiPriority="50"/>
+    <w:lsdException w:name="Grid Table 6 Colorful Accent 5" w:uiPriority="51"/>
+    <w:lsdException w:name="Grid Table 7 Colorful Accent 5" w:uiPriority="52"/>
+    <w:lsdException w:name="Grid Table 1 Light Accent 6" w:uiPriority="46"/>
+    <w:lsdException w:name="Grid Table 2 Accent 6" w:uiPriority="47"/>
+    <w:lsdException w:name="Grid Table 3 Accent 6" w:uiPriority="48"/>
+    <w:lsdException w:name="Grid Table 4 Accent 6" w:uiPriority="49"/>
+    <w:lsdException w:name="Grid Table 5 Dark Accent 6" w:uiPriority="50"/>
+    <w:lsdException w:name="Grid Table 6 Colorful Accent 6" w:uiPriority="51"/>
+    <w:lsdException w:name="Grid Table 7 Colorful Accent 6" w:uiPriority="52"/>
+    <w:lsdException w:name="List Table 1 Light" w:uiPriority="46"/>
+    <w:lsdException w:name="List Table 2" w:uiPriority="47"/>
+    <w:lsdException w:name="List Table 3" w:uiPriority="48"/>
+    <w:lsdException w:name="List Table 4" w:uiPriority="49"/>
+    <w:lsdException w:name="List Table 5 Dark" w:uiPriority="50"/>
+    <w:lsdException w:name="List Table 6 Colorful" w:uiPriority="51"/>
+    <w:lsdException w:name="List Table 7 Colorful" w:uiPriority="52"/>
+    <w:lsdException w:name="List Table 1 Light Accent 1" w:uiPriority="46"/>
+    <w:lsdException w:name="List Table 2 Accent 1" w:uiPriority="47"/>
+    <w:lsdException w:name="List Table 3 Accent 1" w:uiPriority="48"/>
+    <w:lsdException w:name="List Table 4 Accent 1" w:uiPriority="49"/>
+    <w:lsdException w:name="List Table 5 Dark Accent 1" w:uiPriority="50"/>
+    <w:lsdException w:name="List Table 6 Colorful Accent 1" w:uiPriority="51"/>
+    <w:lsdException w:name="List Table 7 Colorful Accent 1" w:uiPriority="52"/>
+    <w:lsdException w:name="List Table 1 Light Accent 2" w:uiPriority="46"/>
+    <w:lsdException w:name="List Table 2 Accent 2" w:uiPriority="47"/>
+    <w:lsdException w:name="List Table 3 Accent 2" w:uiPriority="48"/>
+    <w:lsdException w:name="List Table 4 Accent 2" w:uiPriority="49"/>
+    <w:lsdException w:name="List Table 5 Dark Accent 2" w:uiPriority="50"/>
+    <w:lsdException w:name="List Table 6 Colorful Accent 2" w:uiPriority="51"/>
+    <w:lsdException w:name="List Table 7 Colorful Accent 2" w:uiPriority="52"/>
+    <w:lsdException w:name="List Table 1 Light Accent 3" w:uiPriority="46"/>
+    <w:lsdException w:name="List Table 2 Accent 3" w:uiPriority="47"/>
+    <w:lsdException w:name="List Table 3 Accent 3" w:uiPriority="48"/>
+    <w:lsdException w:name="List Table 4 Accent 3" w:uiPriority="49"/>
+    <w:lsdException w:name="List Table 5 Dark Accent 3" w:uiPriority="50"/>
+    <w:lsdException w:name="List Table 6 Colorful Accent 3" w:uiPriority="51"/>
+    <w:lsdException w:name="List Table 7 Colorful Accent 3" w:uiPriority="52"/>
+    <w:lsdException w:name="List Table 1 Light Accent 4" w:uiPriority="46"/>
+    <w:lsdException w:name="List Table 2 Accent 4" w:uiPriority="47"/>
+    <w:lsdException w:name="List Table 3 Accent 4" w:uiPriority="48"/>
+    <w:lsdException w:name="List Table 4 Accent 4" w:uiPriority="49"/>
+    <w:lsdException w:name="List Table 5 Dark Accent 4" w:uiPriority="50"/>
+    <w:lsdException w:name="List Table 6 Colorful Accent 4" w:uiPriority="51"/>
+    <w:lsdException w:name="List Table 7 Colorful Accent 4" w:uiPriority="52"/>
+    <w:lsdException w:name="List Table 1 Light Accent 5" w:uiPriority="46"/>
+    <w:lsdException w:name="List Table 2 Accent 5" w:uiPriority="47"/>
+    <w:lsdException w:name="List Table 3 Accent 5" w:uiPriority="48"/>
+    <w:lsdException w:name="List Table 4 Accent 5" w:uiPriority="49"/>
+    <w:lsdException w:name="List Table 5 Dark Accent 5" w:uiPriority="50"/>
+    <w:lsdException w:name="List Table 6 Colorful Accent 5" w:uiPriority="51"/>
+    <w:lsdException w:name="List Table 7 Colorful Accent 5" w:uiPriority="52"/>
+    <w:lsdException w:name="List Table 1 Light Accent 6" w:uiPriority="46"/>
+    <w:lsdException w:name="List Table 2 Accent 6" w:uiPriority="47"/>
+    <w:lsdException w:name="List Table 3 Accent 6" w:uiPriority="48"/>
+    <w:lsdException w:name="List Table 4 Accent 6" w:uiPriority="49"/>
+    <w:lsdException w:name="List Table 5 Dark Accent 6" w:uiPriority="50"/>
+    <w:lsdException w:name="List Table 6 Colorful Accent 6" w:uiPriority="51"/>
+    <w:lsdException w:name="List Table 7 Colorful Accent 6" w:uiPriority="52"/>
   </w:latentStyles>
   <w:style w:type="paragraph" w:default="1" w:styleId="Normal">
     <w:name w:val="Normal"/>
@@ -3207,7 +3534,6 @@
     <w:uiPriority w:val="99"/>
     <w:semiHidden/>
     <w:unhideWhenUsed/>
-    <w:qFormat/>
     <w:tblPr>
       <w:tblInd w:w="0" w:type="dxa"/>
       <w:tblCellMar>

</xml_diff>

<commit_message>
Updated lab notebook entry for Oct 29
</commit_message>
<xml_diff>
--- a/docs/Lab Notebook.docx
+++ b/docs/Lab Notebook.docx
@@ -1,6 +1,6 @@
 
 <file path=word/document.xml><?xml version="1.0" encoding="utf-8"?>
-<w:document xmlns:wpc="http://schemas.microsoft.com/office/word/2010/wordprocessingCanvas" xmlns:mc="http://schemas.openxmlformats.org/markup-compatibility/2006" xmlns:o="urn:schemas-microsoft-com:office:office" xmlns:r="http://schemas.openxmlformats.org/officeDocument/2006/relationships" xmlns:m="http://schemas.openxmlformats.org/officeDocument/2006/math" xmlns:v="urn:schemas-microsoft-com:vml" xmlns:wp14="http://schemas.microsoft.com/office/word/2010/wordprocessingDrawing" xmlns:wp="http://schemas.openxmlformats.org/drawingml/2006/wordprocessingDrawing" xmlns:w10="urn:schemas-microsoft-com:office:word" xmlns:w="http://schemas.openxmlformats.org/wordprocessingml/2006/main" xmlns:w14="http://schemas.microsoft.com/office/word/2010/wordml" xmlns:w15="http://schemas.microsoft.com/office/word/2012/wordml" xmlns:wpg="http://schemas.microsoft.com/office/word/2010/wordprocessingGroup" xmlns:wpi="http://schemas.microsoft.com/office/word/2010/wordprocessingInk" xmlns:wne="http://schemas.microsoft.com/office/word/2006/wordml" xmlns:wps="http://schemas.microsoft.com/office/word/2010/wordprocessingShape" mc:Ignorable="w14 w15 wp14">
+<w:document xmlns:ve="http://schemas.openxmlformats.org/markup-compatibility/2006" xmlns:o="urn:schemas-microsoft-com:office:office" xmlns:r="http://schemas.openxmlformats.org/officeDocument/2006/relationships" xmlns:m="http://schemas.openxmlformats.org/officeDocument/2006/math" xmlns:v="urn:schemas-microsoft-com:vml" xmlns:wp="http://schemas.openxmlformats.org/drawingml/2006/wordprocessingDrawing" xmlns:w10="urn:schemas-microsoft-com:office:word" xmlns:w="http://schemas.openxmlformats.org/wordprocessingml/2006/main" xmlns:wne="http://schemas.microsoft.com/office/word/2006/wordml">
   <w:body>
     <w:p>
       <w:pPr>
@@ -166,6 +166,66 @@
     </w:p>
     <w:p>
       <w:pPr>
+        <w:pStyle w:val="ListParagraph"/>
+        <w:numPr>
+          <w:ilvl w:val="0"/>
+          <w:numId w:val="4"/>
+        </w:numPr>
+        <w:tabs>
+          <w:tab w:val="left" w:pos="6804"/>
+        </w:tabs>
+        <w:spacing w:line="360" w:lineRule="auto"/>
+      </w:pPr>
+      <w:hyperlink w:anchor="Oct29" w:history="1">
+        <w:r>
+          <w:rPr>
+            <w:rStyle w:val="Hyperlink"/>
+          </w:rPr>
+          <w:t>Colour the BAM Locator</w:t>
+        </w:r>
+        <w:r>
+          <w:rPr>
+            <w:rStyle w:val="Hyperlink"/>
+          </w:rPr>
+          <w:t>,</w:t>
+        </w:r>
+        <w:r>
+          <w:rPr>
+            <w:rStyle w:val="Hyperlink"/>
+          </w:rPr>
+          <w:t xml:space="preserve"> and update it with </w:t>
+        </w:r>
+        <w:r>
+          <w:rPr>
+            <w:rStyle w:val="Hyperlink"/>
+          </w:rPr>
+          <w:t xml:space="preserve">the </w:t>
+        </w:r>
+        <w:r>
+          <w:rPr>
+            <w:rStyle w:val="Hyperlink"/>
+          </w:rPr>
+          <w:t>Amazon links</w:t>
+        </w:r>
+        <w:r>
+          <w:rPr>
+            <w:rStyle w:val="Hyperlink"/>
+          </w:rPr>
+          <w:tab/>
+          <w:t>October 29, 2015</w:t>
+        </w:r>
+      </w:hyperlink>
+    </w:p>
+    <w:p>
+      <w:pPr>
+        <w:tabs>
+          <w:tab w:val="left" w:pos="6804"/>
+        </w:tabs>
+        <w:spacing w:line="360" w:lineRule="auto"/>
+      </w:pPr>
+    </w:p>
+    <w:p>
+      <w:pPr>
         <w:tabs>
           <w:tab w:val="left" w:pos="6804"/>
         </w:tabs>
@@ -608,7 +668,7 @@
       <w:r>
         <w:rPr>
           <w:noProof/>
-          <w:lang w:eastAsia="en-CA" w:bidi="gu-IN"/>
+          <w:lang w:eastAsia="en-CA"/>
         </w:rPr>
         <w:lastRenderedPageBreak/>
         <w:drawing>
@@ -664,7 +724,7 @@
       <w:r>
         <w:rPr>
           <w:noProof/>
-          <w:lang w:eastAsia="en-CA" w:bidi="gu-IN"/>
+          <w:lang w:eastAsia="en-CA"/>
         </w:rPr>
         <w:drawing>
           <wp:anchor distT="0" distB="0" distL="114300" distR="114300" simplePos="0" relativeHeight="251658240" behindDoc="0" locked="0" layoutInCell="1" allowOverlap="1">
@@ -1981,9 +2041,275 @@
       </w:r>
     </w:p>
     <w:p>
-      <w:pPr>
-        <w:spacing w:line="360" w:lineRule="auto"/>
-      </w:pPr>
+      <w:r>
+        <w:br w:type="page"/>
+      </w:r>
+    </w:p>
+    <w:p>
+      <w:pPr>
+        <w:spacing w:line="360" w:lineRule="auto"/>
+      </w:pPr>
+      <w:bookmarkStart w:id="5" w:name="Oct29"/>
+      <w:r>
+        <w:rPr>
+          <w:b/>
+        </w:rPr>
+        <w:lastRenderedPageBreak/>
+        <w:t>Date</w:t>
+      </w:r>
+      <w:r>
+        <w:t>: October 29, 2015</w:t>
+      </w:r>
+    </w:p>
+    <w:bookmarkEnd w:id="5"/>
+    <w:p>
+      <w:pPr>
+        <w:spacing w:line="360" w:lineRule="auto"/>
+      </w:pPr>
+      <w:r>
+        <w:rPr>
+          <w:b/>
+        </w:rPr>
+        <w:t>Agenda</w:t>
+      </w:r>
+      <w:r>
+        <w:t>:</w:t>
+      </w:r>
+    </w:p>
+    <w:p>
+      <w:pPr>
+        <w:pStyle w:val="ListParagraph"/>
+        <w:numPr>
+          <w:ilvl w:val="0"/>
+          <w:numId w:val="13"/>
+        </w:numPr>
+        <w:spacing w:line="360" w:lineRule="auto"/>
+      </w:pPr>
+      <w:r>
+        <w:t>Add colours picked out by Dr. Provart to the BAM locator XML file’s foreground column.</w:t>
+      </w:r>
+    </w:p>
+    <w:p>
+      <w:pPr>
+        <w:pStyle w:val="ListParagraph"/>
+        <w:numPr>
+          <w:ilvl w:val="0"/>
+          <w:numId w:val="13"/>
+        </w:numPr>
+        <w:spacing w:line="360" w:lineRule="auto"/>
+      </w:pPr>
+      <w:r>
+        <w:t>Update the BAM file links to the new Amazon S3 links.</w:t>
+      </w:r>
+    </w:p>
+    <w:p>
+      <w:pPr>
+        <w:spacing w:line="360" w:lineRule="auto"/>
+      </w:pPr>
+      <w:r>
+        <w:rPr>
+          <w:b/>
+        </w:rPr>
+        <w:t>Protocol</w:t>
+      </w:r>
+      <w:r>
+        <w:t>:</w:t>
+      </w:r>
+    </w:p>
+    <w:p>
+      <w:pPr>
+        <w:pStyle w:val="ListParagraph"/>
+        <w:numPr>
+          <w:ilvl w:val="0"/>
+          <w:numId w:val="14"/>
+        </w:numPr>
+        <w:spacing w:line="360" w:lineRule="auto"/>
+      </w:pPr>
+      <w:r>
+        <w:t>Add colours picked out …</w:t>
+      </w:r>
+    </w:p>
+    <w:p>
+      <w:pPr>
+        <w:pStyle w:val="ListParagraph"/>
+        <w:numPr>
+          <w:ilvl w:val="1"/>
+          <w:numId w:val="14"/>
+        </w:numPr>
+        <w:spacing w:line="360" w:lineRule="auto"/>
+      </w:pPr>
+      <w:r>
+        <w:t>Manually copy-pasted the new HEX colour codes.</w:t>
+      </w:r>
+    </w:p>
+    <w:p>
+      <w:pPr>
+        <w:pStyle w:val="ListParagraph"/>
+        <w:numPr>
+          <w:ilvl w:val="1"/>
+          <w:numId w:val="14"/>
+        </w:numPr>
+        <w:spacing w:line="360" w:lineRule="auto"/>
+      </w:pPr>
+      <w:r>
+        <w:t>Fixed cases where the colour attribute was missing.</w:t>
+      </w:r>
+    </w:p>
+    <w:p>
+      <w:pPr>
+        <w:pStyle w:val="ListParagraph"/>
+        <w:numPr>
+          <w:ilvl w:val="0"/>
+          <w:numId w:val="14"/>
+        </w:numPr>
+        <w:spacing w:line="360" w:lineRule="auto"/>
+      </w:pPr>
+      <w:r>
+        <w:t>Update BAM file links to Amazon …</w:t>
+      </w:r>
+    </w:p>
+    <w:p>
+      <w:pPr>
+        <w:pStyle w:val="ListParagraph"/>
+        <w:numPr>
+          <w:ilvl w:val="1"/>
+          <w:numId w:val="14"/>
+        </w:numPr>
+        <w:spacing w:line="360" w:lineRule="auto"/>
+      </w:pPr>
+      <w:r>
+        <w:t xml:space="preserve">Ran the Java code from Oct 25, 2015 w/ Amazon S3 prefix instead of the iPlant prefix </w:t>
+      </w:r>
+    </w:p>
+    <w:p>
+      <w:pPr>
+        <w:spacing w:line="360" w:lineRule="auto"/>
+      </w:pPr>
+      <w:r>
+        <w:rPr>
+          <w:b/>
+        </w:rPr>
+        <w:t>Results</w:t>
+      </w:r>
+      <w:r>
+        <w:t>:</w:t>
+      </w:r>
+    </w:p>
+    <w:p>
+      <w:pPr>
+        <w:pStyle w:val="ListParagraph"/>
+        <w:numPr>
+          <w:ilvl w:val="0"/>
+          <w:numId w:val="15"/>
+        </w:numPr>
+        <w:spacing w:line="360" w:lineRule="auto"/>
+      </w:pPr>
+      <w:r>
+        <w:t>Add colours picked out…</w:t>
+      </w:r>
+    </w:p>
+    <w:p>
+      <w:pPr>
+        <w:pStyle w:val="ListParagraph"/>
+        <w:numPr>
+          <w:ilvl w:val="1"/>
+          <w:numId w:val="15"/>
+        </w:numPr>
+        <w:spacing w:line="360" w:lineRule="auto"/>
+      </w:pPr>
+      <w:r>
+        <w:t>Successful.</w:t>
+      </w:r>
+    </w:p>
+    <w:p>
+      <w:pPr>
+        <w:pStyle w:val="ListParagraph"/>
+        <w:numPr>
+          <w:ilvl w:val="1"/>
+          <w:numId w:val="15"/>
+        </w:numPr>
+        <w:spacing w:line="360" w:lineRule="auto"/>
+      </w:pPr>
+      <w:r>
+        <w:t xml:space="preserve">Live on BAR @ </w:t>
+      </w:r>
+      <w:hyperlink r:id="rId8" w:history="1">
+        <w:r>
+          <w:rPr>
+            <w:rStyle w:val="Hyperlink"/>
+          </w:rPr>
+          <w:t>http://bar.utoronto.ca/~ppurohit/RNA-Browser/cgi-bin/displayxml.cgi</w:t>
+        </w:r>
+      </w:hyperlink>
+    </w:p>
+    <w:p>
+      <w:pPr>
+        <w:pStyle w:val="ListParagraph"/>
+        <w:numPr>
+          <w:ilvl w:val="0"/>
+          <w:numId w:val="15"/>
+        </w:numPr>
+        <w:spacing w:line="360" w:lineRule="auto"/>
+      </w:pPr>
+      <w:r>
+        <w:t>Update BAM file links to Amazon</w:t>
+      </w:r>
+    </w:p>
+    <w:p>
+      <w:pPr>
+        <w:pStyle w:val="ListParagraph"/>
+        <w:numPr>
+          <w:ilvl w:val="1"/>
+          <w:numId w:val="15"/>
+        </w:numPr>
+        <w:spacing w:line="360" w:lineRule="auto"/>
+      </w:pPr>
+      <w:r>
+        <w:t>Success. It is l</w:t>
+      </w:r>
+      <w:r>
+        <w:t>ive on BAR at the link shown above.</w:t>
+      </w:r>
+    </w:p>
+    <w:p>
+      <w:pPr>
+        <w:spacing w:line="360" w:lineRule="auto"/>
+      </w:pPr>
+      <w:r>
+        <w:rPr>
+          <w:b/>
+        </w:rPr>
+        <w:t>Notes</w:t>
+      </w:r>
+      <w:r>
+        <w:t>:</w:t>
+      </w:r>
+    </w:p>
+    <w:p>
+      <w:pPr>
+        <w:pStyle w:val="ListParagraph"/>
+        <w:numPr>
+          <w:ilvl w:val="0"/>
+          <w:numId w:val="16"/>
+        </w:numPr>
+        <w:spacing w:line="360" w:lineRule="auto"/>
+      </w:pPr>
+      <w:r>
+        <w:t>The images still look incorrect for some of the experiments (i.e. the image should be root but is not)</w:t>
+      </w:r>
+    </w:p>
+    <w:p>
+      <w:pPr>
+        <w:pStyle w:val="ListParagraph"/>
+        <w:numPr>
+          <w:ilvl w:val="1"/>
+          <w:numId w:val="16"/>
+        </w:numPr>
+        <w:spacing w:line="360" w:lineRule="auto"/>
+      </w:pPr>
+      <w:r>
+        <w:t>Look into this and fix it.</w:t>
+      </w:r>
     </w:p>
     <w:sectPr>
       <w:pgSz w:w="12240" w:h="15840"/>
@@ -1996,8 +2322,8 @@
 </file>
 
 <file path=word/numbering.xml><?xml version="1.0" encoding="utf-8"?>
-<w:numbering xmlns:wpc="http://schemas.microsoft.com/office/word/2010/wordprocessingCanvas" xmlns:mc="http://schemas.openxmlformats.org/markup-compatibility/2006" xmlns:o="urn:schemas-microsoft-com:office:office" xmlns:r="http://schemas.openxmlformats.org/officeDocument/2006/relationships" xmlns:m="http://schemas.openxmlformats.org/officeDocument/2006/math" xmlns:v="urn:schemas-microsoft-com:vml" xmlns:wp14="http://schemas.microsoft.com/office/word/2010/wordprocessingDrawing" xmlns:wp="http://schemas.openxmlformats.org/drawingml/2006/wordprocessingDrawing" xmlns:w10="urn:schemas-microsoft-com:office:word" xmlns:w="http://schemas.openxmlformats.org/wordprocessingml/2006/main" xmlns:w14="http://schemas.microsoft.com/office/word/2010/wordml" xmlns:w15="http://schemas.microsoft.com/office/word/2012/wordml" xmlns:wpg="http://schemas.microsoft.com/office/word/2010/wordprocessingGroup" xmlns:wpi="http://schemas.microsoft.com/office/word/2010/wordprocessingInk" xmlns:wne="http://schemas.microsoft.com/office/word/2006/wordml" xmlns:wps="http://schemas.microsoft.com/office/word/2010/wordprocessingShape" mc:Ignorable="w14 w15 wp14">
-  <w:abstractNum w:abstractNumId="0" w15:restartNumberingAfterBreak="0">
+<w:numbering xmlns:ve="http://schemas.openxmlformats.org/markup-compatibility/2006" xmlns:o="urn:schemas-microsoft-com:office:office" xmlns:r="http://schemas.openxmlformats.org/officeDocument/2006/relationships" xmlns:m="http://schemas.openxmlformats.org/officeDocument/2006/math" xmlns:v="urn:schemas-microsoft-com:vml" xmlns:wp="http://schemas.openxmlformats.org/drawingml/2006/wordprocessingDrawing" xmlns:w10="urn:schemas-microsoft-com:office:word" xmlns:w="http://schemas.openxmlformats.org/wordprocessingml/2006/main" xmlns:wne="http://schemas.microsoft.com/office/word/2006/wordml">
+  <w:abstractNum w:abstractNumId="0">
     <w:nsid w:val="05D55C62"/>
     <w:multiLevelType w:val="hybridMultilevel"/>
     <w:tmpl w:val="42089F2A"/>
@@ -2086,7 +2412,96 @@
       </w:pPr>
     </w:lvl>
   </w:abstractNum>
-  <w:abstractNum w:abstractNumId="1" w15:restartNumberingAfterBreak="0">
+  <w:abstractNum w:abstractNumId="1">
+    <w:nsid w:val="0FA90A64"/>
+    <w:multiLevelType w:val="hybridMultilevel"/>
+    <w:tmpl w:val="846A5C30"/>
+    <w:lvl w:ilvl="0" w:tplc="1009000F">
+      <w:start w:val="1"/>
+      <w:numFmt w:val="decimal"/>
+      <w:lvlText w:val="%1."/>
+      <w:lvlJc w:val="left"/>
+      <w:pPr>
+        <w:ind w:left="720" w:hanging="360"/>
+      </w:pPr>
+      <w:rPr>
+        <w:rFonts w:hint="default"/>
+      </w:rPr>
+    </w:lvl>
+    <w:lvl w:ilvl="1" w:tplc="10090019" w:tentative="1">
+      <w:start w:val="1"/>
+      <w:numFmt w:val="lowerLetter"/>
+      <w:lvlText w:val="%2."/>
+      <w:lvlJc w:val="left"/>
+      <w:pPr>
+        <w:ind w:left="1440" w:hanging="360"/>
+      </w:pPr>
+    </w:lvl>
+    <w:lvl w:ilvl="2" w:tplc="1009001B" w:tentative="1">
+      <w:start w:val="1"/>
+      <w:numFmt w:val="lowerRoman"/>
+      <w:lvlText w:val="%3."/>
+      <w:lvlJc w:val="right"/>
+      <w:pPr>
+        <w:ind w:left="2160" w:hanging="180"/>
+      </w:pPr>
+    </w:lvl>
+    <w:lvl w:ilvl="3" w:tplc="1009000F" w:tentative="1">
+      <w:start w:val="1"/>
+      <w:numFmt w:val="decimal"/>
+      <w:lvlText w:val="%4."/>
+      <w:lvlJc w:val="left"/>
+      <w:pPr>
+        <w:ind w:left="2880" w:hanging="360"/>
+      </w:pPr>
+    </w:lvl>
+    <w:lvl w:ilvl="4" w:tplc="10090019" w:tentative="1">
+      <w:start w:val="1"/>
+      <w:numFmt w:val="lowerLetter"/>
+      <w:lvlText w:val="%5."/>
+      <w:lvlJc w:val="left"/>
+      <w:pPr>
+        <w:ind w:left="3600" w:hanging="360"/>
+      </w:pPr>
+    </w:lvl>
+    <w:lvl w:ilvl="5" w:tplc="1009001B" w:tentative="1">
+      <w:start w:val="1"/>
+      <w:numFmt w:val="lowerRoman"/>
+      <w:lvlText w:val="%6."/>
+      <w:lvlJc w:val="right"/>
+      <w:pPr>
+        <w:ind w:left="4320" w:hanging="180"/>
+      </w:pPr>
+    </w:lvl>
+    <w:lvl w:ilvl="6" w:tplc="1009000F" w:tentative="1">
+      <w:start w:val="1"/>
+      <w:numFmt w:val="decimal"/>
+      <w:lvlText w:val="%7."/>
+      <w:lvlJc w:val="left"/>
+      <w:pPr>
+        <w:ind w:left="5040" w:hanging="360"/>
+      </w:pPr>
+    </w:lvl>
+    <w:lvl w:ilvl="7" w:tplc="10090019" w:tentative="1">
+      <w:start w:val="1"/>
+      <w:numFmt w:val="lowerLetter"/>
+      <w:lvlText w:val="%8."/>
+      <w:lvlJc w:val="left"/>
+      <w:pPr>
+        <w:ind w:left="5760" w:hanging="360"/>
+      </w:pPr>
+    </w:lvl>
+    <w:lvl w:ilvl="8" w:tplc="1009001B" w:tentative="1">
+      <w:start w:val="1"/>
+      <w:numFmt w:val="lowerRoman"/>
+      <w:lvlText w:val="%9."/>
+      <w:lvlJc w:val="right"/>
+      <w:pPr>
+        <w:ind w:left="6480" w:hanging="180"/>
+      </w:pPr>
+    </w:lvl>
+  </w:abstractNum>
+  <w:abstractNum w:abstractNumId="2">
     <w:nsid w:val="11047518"/>
     <w:multiLevelType w:val="hybridMultilevel"/>
     <w:tmpl w:val="EAB00FBC"/>
@@ -2175,7 +2590,7 @@
       </w:pPr>
     </w:lvl>
   </w:abstractNum>
-  <w:abstractNum w:abstractNumId="2" w15:restartNumberingAfterBreak="0">
+  <w:abstractNum w:abstractNumId="3">
     <w:nsid w:val="23756C61"/>
     <w:multiLevelType w:val="hybridMultilevel"/>
     <w:tmpl w:val="AFA85AAA"/>
@@ -2264,7 +2679,7 @@
       </w:pPr>
     </w:lvl>
   </w:abstractNum>
-  <w:abstractNum w:abstractNumId="3" w15:restartNumberingAfterBreak="0">
+  <w:abstractNum w:abstractNumId="4">
     <w:nsid w:val="283E7E0D"/>
     <w:multiLevelType w:val="hybridMultilevel"/>
     <w:tmpl w:val="E91EE6EC"/>
@@ -2353,7 +2768,96 @@
       </w:pPr>
     </w:lvl>
   </w:abstractNum>
-  <w:abstractNum w:abstractNumId="4" w15:restartNumberingAfterBreak="0">
+  <w:abstractNum w:abstractNumId="5">
+    <w:nsid w:val="31123A08"/>
+    <w:multiLevelType w:val="hybridMultilevel"/>
+    <w:tmpl w:val="6CCC40DA"/>
+    <w:lvl w:ilvl="0" w:tplc="1009000F">
+      <w:start w:val="1"/>
+      <w:numFmt w:val="decimal"/>
+      <w:lvlText w:val="%1."/>
+      <w:lvlJc w:val="left"/>
+      <w:pPr>
+        <w:ind w:left="720" w:hanging="360"/>
+      </w:pPr>
+      <w:rPr>
+        <w:rFonts w:hint="default"/>
+      </w:rPr>
+    </w:lvl>
+    <w:lvl w:ilvl="1" w:tplc="10090019">
+      <w:start w:val="1"/>
+      <w:numFmt w:val="lowerLetter"/>
+      <w:lvlText w:val="%2."/>
+      <w:lvlJc w:val="left"/>
+      <w:pPr>
+        <w:ind w:left="1440" w:hanging="360"/>
+      </w:pPr>
+    </w:lvl>
+    <w:lvl w:ilvl="2" w:tplc="1009001B" w:tentative="1">
+      <w:start w:val="1"/>
+      <w:numFmt w:val="lowerRoman"/>
+      <w:lvlText w:val="%3."/>
+      <w:lvlJc w:val="right"/>
+      <w:pPr>
+        <w:ind w:left="2160" w:hanging="180"/>
+      </w:pPr>
+    </w:lvl>
+    <w:lvl w:ilvl="3" w:tplc="1009000F" w:tentative="1">
+      <w:start w:val="1"/>
+      <w:numFmt w:val="decimal"/>
+      <w:lvlText w:val="%4."/>
+      <w:lvlJc w:val="left"/>
+      <w:pPr>
+        <w:ind w:left="2880" w:hanging="360"/>
+      </w:pPr>
+    </w:lvl>
+    <w:lvl w:ilvl="4" w:tplc="10090019" w:tentative="1">
+      <w:start w:val="1"/>
+      <w:numFmt w:val="lowerLetter"/>
+      <w:lvlText w:val="%5."/>
+      <w:lvlJc w:val="left"/>
+      <w:pPr>
+        <w:ind w:left="3600" w:hanging="360"/>
+      </w:pPr>
+    </w:lvl>
+    <w:lvl w:ilvl="5" w:tplc="1009001B" w:tentative="1">
+      <w:start w:val="1"/>
+      <w:numFmt w:val="lowerRoman"/>
+      <w:lvlText w:val="%6."/>
+      <w:lvlJc w:val="right"/>
+      <w:pPr>
+        <w:ind w:left="4320" w:hanging="180"/>
+      </w:pPr>
+    </w:lvl>
+    <w:lvl w:ilvl="6" w:tplc="1009000F" w:tentative="1">
+      <w:start w:val="1"/>
+      <w:numFmt w:val="decimal"/>
+      <w:lvlText w:val="%7."/>
+      <w:lvlJc w:val="left"/>
+      <w:pPr>
+        <w:ind w:left="5040" w:hanging="360"/>
+      </w:pPr>
+    </w:lvl>
+    <w:lvl w:ilvl="7" w:tplc="10090019" w:tentative="1">
+      <w:start w:val="1"/>
+      <w:numFmt w:val="lowerLetter"/>
+      <w:lvlText w:val="%8."/>
+      <w:lvlJc w:val="left"/>
+      <w:pPr>
+        <w:ind w:left="5760" w:hanging="360"/>
+      </w:pPr>
+    </w:lvl>
+    <w:lvl w:ilvl="8" w:tplc="1009001B" w:tentative="1">
+      <w:start w:val="1"/>
+      <w:numFmt w:val="lowerRoman"/>
+      <w:lvlText w:val="%9."/>
+      <w:lvlJc w:val="right"/>
+      <w:pPr>
+        <w:ind w:left="6480" w:hanging="180"/>
+      </w:pPr>
+    </w:lvl>
+  </w:abstractNum>
+  <w:abstractNum w:abstractNumId="6">
     <w:nsid w:val="512F2FFF"/>
     <w:multiLevelType w:val="hybridMultilevel"/>
     <w:tmpl w:val="AFA85AAA"/>
@@ -2442,7 +2946,7 @@
       </w:pPr>
     </w:lvl>
   </w:abstractNum>
-  <w:abstractNum w:abstractNumId="5" w15:restartNumberingAfterBreak="0">
+  <w:abstractNum w:abstractNumId="7">
     <w:nsid w:val="55711BE7"/>
     <w:multiLevelType w:val="hybridMultilevel"/>
     <w:tmpl w:val="C65AE12A"/>
@@ -2531,7 +3035,96 @@
       </w:pPr>
     </w:lvl>
   </w:abstractNum>
-  <w:abstractNum w:abstractNumId="6" w15:restartNumberingAfterBreak="0">
+  <w:abstractNum w:abstractNumId="8">
+    <w:nsid w:val="5D1E0007"/>
+    <w:multiLevelType w:val="hybridMultilevel"/>
+    <w:tmpl w:val="A740CD04"/>
+    <w:lvl w:ilvl="0" w:tplc="1009000F">
+      <w:start w:val="1"/>
+      <w:numFmt w:val="decimal"/>
+      <w:lvlText w:val="%1."/>
+      <w:lvlJc w:val="left"/>
+      <w:pPr>
+        <w:ind w:left="720" w:hanging="360"/>
+      </w:pPr>
+      <w:rPr>
+        <w:rFonts w:hint="default"/>
+      </w:rPr>
+    </w:lvl>
+    <w:lvl w:ilvl="1" w:tplc="10090019">
+      <w:start w:val="1"/>
+      <w:numFmt w:val="lowerLetter"/>
+      <w:lvlText w:val="%2."/>
+      <w:lvlJc w:val="left"/>
+      <w:pPr>
+        <w:ind w:left="1440" w:hanging="360"/>
+      </w:pPr>
+    </w:lvl>
+    <w:lvl w:ilvl="2" w:tplc="1009001B" w:tentative="1">
+      <w:start w:val="1"/>
+      <w:numFmt w:val="lowerRoman"/>
+      <w:lvlText w:val="%3."/>
+      <w:lvlJc w:val="right"/>
+      <w:pPr>
+        <w:ind w:left="2160" w:hanging="180"/>
+      </w:pPr>
+    </w:lvl>
+    <w:lvl w:ilvl="3" w:tplc="1009000F" w:tentative="1">
+      <w:start w:val="1"/>
+      <w:numFmt w:val="decimal"/>
+      <w:lvlText w:val="%4."/>
+      <w:lvlJc w:val="left"/>
+      <w:pPr>
+        <w:ind w:left="2880" w:hanging="360"/>
+      </w:pPr>
+    </w:lvl>
+    <w:lvl w:ilvl="4" w:tplc="10090019" w:tentative="1">
+      <w:start w:val="1"/>
+      <w:numFmt w:val="lowerLetter"/>
+      <w:lvlText w:val="%5."/>
+      <w:lvlJc w:val="left"/>
+      <w:pPr>
+        <w:ind w:left="3600" w:hanging="360"/>
+      </w:pPr>
+    </w:lvl>
+    <w:lvl w:ilvl="5" w:tplc="1009001B" w:tentative="1">
+      <w:start w:val="1"/>
+      <w:numFmt w:val="lowerRoman"/>
+      <w:lvlText w:val="%6."/>
+      <w:lvlJc w:val="right"/>
+      <w:pPr>
+        <w:ind w:left="4320" w:hanging="180"/>
+      </w:pPr>
+    </w:lvl>
+    <w:lvl w:ilvl="6" w:tplc="1009000F" w:tentative="1">
+      <w:start w:val="1"/>
+      <w:numFmt w:val="decimal"/>
+      <w:lvlText w:val="%7."/>
+      <w:lvlJc w:val="left"/>
+      <w:pPr>
+        <w:ind w:left="5040" w:hanging="360"/>
+      </w:pPr>
+    </w:lvl>
+    <w:lvl w:ilvl="7" w:tplc="10090019" w:tentative="1">
+      <w:start w:val="1"/>
+      <w:numFmt w:val="lowerLetter"/>
+      <w:lvlText w:val="%8."/>
+      <w:lvlJc w:val="left"/>
+      <w:pPr>
+        <w:ind w:left="5760" w:hanging="360"/>
+      </w:pPr>
+    </w:lvl>
+    <w:lvl w:ilvl="8" w:tplc="1009001B" w:tentative="1">
+      <w:start w:val="1"/>
+      <w:numFmt w:val="lowerRoman"/>
+      <w:lvlText w:val="%9."/>
+      <w:lvlJc w:val="right"/>
+      <w:pPr>
+        <w:ind w:left="6480" w:hanging="180"/>
+      </w:pPr>
+    </w:lvl>
+  </w:abstractNum>
+  <w:abstractNum w:abstractNumId="9">
     <w:nsid w:val="5E470A8A"/>
     <w:multiLevelType w:val="hybridMultilevel"/>
     <w:tmpl w:val="AEBAA7EA"/>
@@ -2620,7 +3213,7 @@
       </w:pPr>
     </w:lvl>
   </w:abstractNum>
-  <w:abstractNum w:abstractNumId="7" w15:restartNumberingAfterBreak="0">
+  <w:abstractNum w:abstractNumId="10">
     <w:nsid w:val="601F476E"/>
     <w:multiLevelType w:val="hybridMultilevel"/>
     <w:tmpl w:val="E7E4D25C"/>
@@ -2732,7 +3325,7 @@
       </w:rPr>
     </w:lvl>
   </w:abstractNum>
-  <w:abstractNum w:abstractNumId="8" w15:restartNumberingAfterBreak="0">
+  <w:abstractNum w:abstractNumId="11">
     <w:nsid w:val="6C566D8B"/>
     <w:multiLevelType w:val="hybridMultilevel"/>
     <w:tmpl w:val="F2C8A266"/>
@@ -2821,7 +3414,7 @@
       </w:pPr>
     </w:lvl>
   </w:abstractNum>
-  <w:abstractNum w:abstractNumId="9" w15:restartNumberingAfterBreak="0">
+  <w:abstractNum w:abstractNumId="12">
     <w:nsid w:val="7695789E"/>
     <w:multiLevelType w:val="hybridMultilevel"/>
     <w:tmpl w:val="5F84B45E"/>
@@ -2910,7 +3503,7 @@
       </w:pPr>
     </w:lvl>
   </w:abstractNum>
-  <w:abstractNum w:abstractNumId="10" w15:restartNumberingAfterBreak="0">
+  <w:abstractNum w:abstractNumId="13">
     <w:nsid w:val="76E87E75"/>
     <w:multiLevelType w:val="hybridMultilevel"/>
     <w:tmpl w:val="823A5E66"/>
@@ -2999,7 +3592,96 @@
       </w:pPr>
     </w:lvl>
   </w:abstractNum>
-  <w:abstractNum w:abstractNumId="11" w15:restartNumberingAfterBreak="0">
+  <w:abstractNum w:abstractNumId="14">
+    <w:nsid w:val="7B9E1FD0"/>
+    <w:multiLevelType w:val="hybridMultilevel"/>
+    <w:tmpl w:val="56F6B32E"/>
+    <w:lvl w:ilvl="0" w:tplc="1009000F">
+      <w:start w:val="1"/>
+      <w:numFmt w:val="decimal"/>
+      <w:lvlText w:val="%1."/>
+      <w:lvlJc w:val="left"/>
+      <w:pPr>
+        <w:ind w:left="720" w:hanging="360"/>
+      </w:pPr>
+      <w:rPr>
+        <w:rFonts w:hint="default"/>
+      </w:rPr>
+    </w:lvl>
+    <w:lvl w:ilvl="1" w:tplc="10090019">
+      <w:start w:val="1"/>
+      <w:numFmt w:val="lowerLetter"/>
+      <w:lvlText w:val="%2."/>
+      <w:lvlJc w:val="left"/>
+      <w:pPr>
+        <w:ind w:left="1440" w:hanging="360"/>
+      </w:pPr>
+    </w:lvl>
+    <w:lvl w:ilvl="2" w:tplc="1009001B" w:tentative="1">
+      <w:start w:val="1"/>
+      <w:numFmt w:val="lowerRoman"/>
+      <w:lvlText w:val="%3."/>
+      <w:lvlJc w:val="right"/>
+      <w:pPr>
+        <w:ind w:left="2160" w:hanging="180"/>
+      </w:pPr>
+    </w:lvl>
+    <w:lvl w:ilvl="3" w:tplc="1009000F" w:tentative="1">
+      <w:start w:val="1"/>
+      <w:numFmt w:val="decimal"/>
+      <w:lvlText w:val="%4."/>
+      <w:lvlJc w:val="left"/>
+      <w:pPr>
+        <w:ind w:left="2880" w:hanging="360"/>
+      </w:pPr>
+    </w:lvl>
+    <w:lvl w:ilvl="4" w:tplc="10090019" w:tentative="1">
+      <w:start w:val="1"/>
+      <w:numFmt w:val="lowerLetter"/>
+      <w:lvlText w:val="%5."/>
+      <w:lvlJc w:val="left"/>
+      <w:pPr>
+        <w:ind w:left="3600" w:hanging="360"/>
+      </w:pPr>
+    </w:lvl>
+    <w:lvl w:ilvl="5" w:tplc="1009001B" w:tentative="1">
+      <w:start w:val="1"/>
+      <w:numFmt w:val="lowerRoman"/>
+      <w:lvlText w:val="%6."/>
+      <w:lvlJc w:val="right"/>
+      <w:pPr>
+        <w:ind w:left="4320" w:hanging="180"/>
+      </w:pPr>
+    </w:lvl>
+    <w:lvl w:ilvl="6" w:tplc="1009000F" w:tentative="1">
+      <w:start w:val="1"/>
+      <w:numFmt w:val="decimal"/>
+      <w:lvlText w:val="%7."/>
+      <w:lvlJc w:val="left"/>
+      <w:pPr>
+        <w:ind w:left="5040" w:hanging="360"/>
+      </w:pPr>
+    </w:lvl>
+    <w:lvl w:ilvl="7" w:tplc="10090019" w:tentative="1">
+      <w:start w:val="1"/>
+      <w:numFmt w:val="lowerLetter"/>
+      <w:lvlText w:val="%8."/>
+      <w:lvlJc w:val="left"/>
+      <w:pPr>
+        <w:ind w:left="5760" w:hanging="360"/>
+      </w:pPr>
+    </w:lvl>
+    <w:lvl w:ilvl="8" w:tplc="1009001B" w:tentative="1">
+      <w:start w:val="1"/>
+      <w:numFmt w:val="lowerRoman"/>
+      <w:lvlText w:val="%9."/>
+      <w:lvlJc w:val="right"/>
+      <w:pPr>
+        <w:ind w:left="6480" w:hanging="180"/>
+      </w:pPr>
+    </w:lvl>
+  </w:abstractNum>
+  <w:abstractNum w:abstractNumId="15">
     <w:nsid w:val="7F507FBD"/>
     <w:multiLevelType w:val="hybridMultilevel"/>
     <w:tmpl w:val="B2CA95F2"/>
@@ -3089,46 +3771,58 @@
     </w:lvl>
   </w:abstractNum>
   <w:num w:numId="1">
-    <w:abstractNumId w:val="3"/>
+    <w:abstractNumId w:val="4"/>
   </w:num>
   <w:num w:numId="2">
-    <w:abstractNumId w:val="6"/>
+    <w:abstractNumId w:val="9"/>
   </w:num>
   <w:num w:numId="3">
-    <w:abstractNumId w:val="9"/>
+    <w:abstractNumId w:val="12"/>
   </w:num>
   <w:num w:numId="4">
-    <w:abstractNumId w:val="5"/>
+    <w:abstractNumId w:val="7"/>
   </w:num>
   <w:num w:numId="5">
-    <w:abstractNumId w:val="7"/>
+    <w:abstractNumId w:val="10"/>
   </w:num>
   <w:num w:numId="6">
     <w:abstractNumId w:val="0"/>
   </w:num>
   <w:num w:numId="7">
-    <w:abstractNumId w:val="4"/>
+    <w:abstractNumId w:val="6"/>
   </w:num>
   <w:num w:numId="8">
+    <w:abstractNumId w:val="3"/>
+  </w:num>
+  <w:num w:numId="9">
     <w:abstractNumId w:val="2"/>
   </w:num>
-  <w:num w:numId="9">
+  <w:num w:numId="10">
+    <w:abstractNumId w:val="11"/>
+  </w:num>
+  <w:num w:numId="11">
+    <w:abstractNumId w:val="13"/>
+  </w:num>
+  <w:num w:numId="12">
+    <w:abstractNumId w:val="15"/>
+  </w:num>
+  <w:num w:numId="13">
     <w:abstractNumId w:val="1"/>
   </w:num>
-  <w:num w:numId="10">
+  <w:num w:numId="14">
+    <w:abstractNumId w:val="14"/>
+  </w:num>
+  <w:num w:numId="15">
     <w:abstractNumId w:val="8"/>
   </w:num>
-  <w:num w:numId="11">
-    <w:abstractNumId w:val="10"/>
-  </w:num>
-  <w:num w:numId="12">
-    <w:abstractNumId w:val="11"/>
+  <w:num w:numId="16">
+    <w:abstractNumId w:val="5"/>
   </w:num>
 </w:numbering>
 </file>
 
 <file path=word/styles.xml><?xml version="1.0" encoding="utf-8"?>
-<w:styles xmlns:mc="http://schemas.openxmlformats.org/markup-compatibility/2006" xmlns:r="http://schemas.openxmlformats.org/officeDocument/2006/relationships" xmlns:w="http://schemas.openxmlformats.org/wordprocessingml/2006/main" xmlns:w14="http://schemas.microsoft.com/office/word/2010/wordml" xmlns:w15="http://schemas.microsoft.com/office/word/2012/wordml" mc:Ignorable="w14 w15">
+<w:styles xmlns:r="http://schemas.openxmlformats.org/officeDocument/2006/relationships" xmlns:w="http://schemas.openxmlformats.org/wordprocessingml/2006/main">
   <w:docDefaults>
     <w:rPrDefault>
       <w:rPr>
@@ -3145,378 +3839,144 @@
       </w:pPr>
     </w:pPrDefault>
   </w:docDefaults>
-  <w:latentStyles w:defLockedState="0" w:defUIPriority="99" w:defSemiHidden="0" w:defUnhideWhenUsed="0" w:defQFormat="0" w:count="371">
-    <w:lsdException w:name="Normal" w:uiPriority="0" w:qFormat="1"/>
-    <w:lsdException w:name="heading 1" w:uiPriority="9" w:qFormat="1"/>
-    <w:lsdException w:name="heading 2" w:semiHidden="1" w:uiPriority="9" w:unhideWhenUsed="1" w:qFormat="1"/>
-    <w:lsdException w:name="heading 3" w:semiHidden="1" w:uiPriority="9" w:unhideWhenUsed="1" w:qFormat="1"/>
-    <w:lsdException w:name="heading 4" w:semiHidden="1" w:uiPriority="9" w:unhideWhenUsed="1" w:qFormat="1"/>
-    <w:lsdException w:name="heading 5" w:semiHidden="1" w:uiPriority="9" w:unhideWhenUsed="1" w:qFormat="1"/>
-    <w:lsdException w:name="heading 6" w:semiHidden="1" w:uiPriority="9" w:unhideWhenUsed="1" w:qFormat="1"/>
-    <w:lsdException w:name="heading 7" w:semiHidden="1" w:uiPriority="9" w:unhideWhenUsed="1" w:qFormat="1"/>
-    <w:lsdException w:name="heading 8" w:semiHidden="1" w:uiPriority="9" w:unhideWhenUsed="1" w:qFormat="1"/>
-    <w:lsdException w:name="heading 9" w:semiHidden="1" w:uiPriority="9" w:unhideWhenUsed="1" w:qFormat="1"/>
-    <w:lsdException w:name="index 1" w:semiHidden="1" w:unhideWhenUsed="1"/>
-    <w:lsdException w:name="index 2" w:semiHidden="1" w:unhideWhenUsed="1"/>
-    <w:lsdException w:name="index 3" w:semiHidden="1" w:unhideWhenUsed="1"/>
-    <w:lsdException w:name="index 4" w:semiHidden="1" w:unhideWhenUsed="1"/>
-    <w:lsdException w:name="index 5" w:semiHidden="1" w:unhideWhenUsed="1"/>
-    <w:lsdException w:name="index 6" w:semiHidden="1" w:unhideWhenUsed="1"/>
-    <w:lsdException w:name="index 7" w:semiHidden="1" w:unhideWhenUsed="1"/>
-    <w:lsdException w:name="index 8" w:semiHidden="1" w:unhideWhenUsed="1"/>
-    <w:lsdException w:name="index 9" w:semiHidden="1" w:unhideWhenUsed="1"/>
-    <w:lsdException w:name="toc 1" w:semiHidden="1" w:uiPriority="39" w:unhideWhenUsed="1"/>
-    <w:lsdException w:name="toc 2" w:semiHidden="1" w:uiPriority="39" w:unhideWhenUsed="1"/>
-    <w:lsdException w:name="toc 3" w:semiHidden="1" w:uiPriority="39" w:unhideWhenUsed="1"/>
-    <w:lsdException w:name="toc 4" w:semiHidden="1" w:uiPriority="39" w:unhideWhenUsed="1"/>
-    <w:lsdException w:name="toc 5" w:semiHidden="1" w:uiPriority="39" w:unhideWhenUsed="1"/>
-    <w:lsdException w:name="toc 6" w:semiHidden="1" w:uiPriority="39" w:unhideWhenUsed="1"/>
-    <w:lsdException w:name="toc 7" w:semiHidden="1" w:uiPriority="39" w:unhideWhenUsed="1"/>
-    <w:lsdException w:name="toc 8" w:semiHidden="1" w:uiPriority="39" w:unhideWhenUsed="1"/>
-    <w:lsdException w:name="toc 9" w:semiHidden="1" w:uiPriority="39" w:unhideWhenUsed="1"/>
-    <w:lsdException w:name="Normal Indent" w:semiHidden="1" w:unhideWhenUsed="1"/>
-    <w:lsdException w:name="footnote text" w:semiHidden="1" w:unhideWhenUsed="1"/>
-    <w:lsdException w:name="annotation text" w:semiHidden="1" w:unhideWhenUsed="1"/>
-    <w:lsdException w:name="header" w:semiHidden="1" w:unhideWhenUsed="1"/>
-    <w:lsdException w:name="footer" w:semiHidden="1" w:unhideWhenUsed="1"/>
-    <w:lsdException w:name="index heading" w:semiHidden="1" w:unhideWhenUsed="1"/>
-    <w:lsdException w:name="caption" w:semiHidden="1" w:uiPriority="35" w:unhideWhenUsed="1" w:qFormat="1"/>
-    <w:lsdException w:name="table of figures" w:semiHidden="1" w:unhideWhenUsed="1"/>
-    <w:lsdException w:name="envelope address" w:semiHidden="1" w:unhideWhenUsed="1"/>
-    <w:lsdException w:name="envelope return" w:semiHidden="1" w:unhideWhenUsed="1"/>
-    <w:lsdException w:name="footnote reference" w:semiHidden="1" w:unhideWhenUsed="1"/>
-    <w:lsdException w:name="annotation reference" w:semiHidden="1" w:unhideWhenUsed="1"/>
-    <w:lsdException w:name="line number" w:semiHidden="1" w:unhideWhenUsed="1"/>
-    <w:lsdException w:name="page number" w:semiHidden="1" w:unhideWhenUsed="1"/>
-    <w:lsdException w:name="endnote reference" w:semiHidden="1" w:unhideWhenUsed="1"/>
-    <w:lsdException w:name="endnote text" w:semiHidden="1" w:unhideWhenUsed="1"/>
-    <w:lsdException w:name="table of authorities" w:semiHidden="1" w:unhideWhenUsed="1"/>
-    <w:lsdException w:name="macro" w:semiHidden="1" w:unhideWhenUsed="1"/>
-    <w:lsdException w:name="toa heading" w:semiHidden="1" w:unhideWhenUsed="1"/>
-    <w:lsdException w:name="List" w:semiHidden="1" w:unhideWhenUsed="1"/>
-    <w:lsdException w:name="List Bullet" w:semiHidden="1" w:unhideWhenUsed="1"/>
-    <w:lsdException w:name="List Number" w:semiHidden="1" w:unhideWhenUsed="1"/>
-    <w:lsdException w:name="List 2" w:semiHidden="1" w:unhideWhenUsed="1"/>
-    <w:lsdException w:name="List 3" w:semiHidden="1" w:unhideWhenUsed="1"/>
-    <w:lsdException w:name="List 4" w:semiHidden="1" w:unhideWhenUsed="1"/>
-    <w:lsdException w:name="List 5" w:semiHidden="1" w:unhideWhenUsed="1"/>
-    <w:lsdException w:name="List Bullet 2" w:semiHidden="1" w:unhideWhenUsed="1"/>
-    <w:lsdException w:name="List Bullet 3" w:semiHidden="1" w:unhideWhenUsed="1"/>
-    <w:lsdException w:name="List Bullet 4" w:semiHidden="1" w:unhideWhenUsed="1"/>
-    <w:lsdException w:name="List Bullet 5" w:semiHidden="1" w:unhideWhenUsed="1"/>
-    <w:lsdException w:name="List Number 2" w:semiHidden="1" w:unhideWhenUsed="1"/>
-    <w:lsdException w:name="List Number 3" w:semiHidden="1" w:unhideWhenUsed="1"/>
-    <w:lsdException w:name="List Number 4" w:semiHidden="1" w:unhideWhenUsed="1"/>
-    <w:lsdException w:name="List Number 5" w:semiHidden="1" w:unhideWhenUsed="1"/>
-    <w:lsdException w:name="Title" w:uiPriority="10" w:qFormat="1"/>
-    <w:lsdException w:name="Closing" w:semiHidden="1" w:unhideWhenUsed="1"/>
-    <w:lsdException w:name="Signature" w:semiHidden="1" w:unhideWhenUsed="1"/>
-    <w:lsdException w:name="Default Paragraph Font" w:semiHidden="1" w:uiPriority="1" w:unhideWhenUsed="1"/>
-    <w:lsdException w:name="Body Text" w:semiHidden="1" w:unhideWhenUsed="1"/>
-    <w:lsdException w:name="Body Text Indent" w:semiHidden="1" w:unhideWhenUsed="1"/>
-    <w:lsdException w:name="List Continue" w:semiHidden="1" w:unhideWhenUsed="1"/>
-    <w:lsdException w:name="List Continue 2" w:semiHidden="1" w:unhideWhenUsed="1"/>
-    <w:lsdException w:name="List Continue 3" w:semiHidden="1" w:unhideWhenUsed="1"/>
-    <w:lsdException w:name="List Continue 4" w:semiHidden="1" w:unhideWhenUsed="1"/>
-    <w:lsdException w:name="List Continue 5" w:semiHidden="1" w:unhideWhenUsed="1"/>
-    <w:lsdException w:name="Message Header" w:semiHidden="1" w:unhideWhenUsed="1"/>
-    <w:lsdException w:name="Subtitle" w:uiPriority="11" w:qFormat="1"/>
-    <w:lsdException w:name="Salutation" w:semiHidden="1" w:unhideWhenUsed="1"/>
-    <w:lsdException w:name="Date" w:semiHidden="1" w:unhideWhenUsed="1"/>
-    <w:lsdException w:name="Body Text First Indent" w:semiHidden="1" w:unhideWhenUsed="1"/>
-    <w:lsdException w:name="Body Text First Indent 2" w:semiHidden="1" w:unhideWhenUsed="1"/>
-    <w:lsdException w:name="Note Heading" w:semiHidden="1" w:unhideWhenUsed="1"/>
-    <w:lsdException w:name="Body Text 2" w:semiHidden="1" w:unhideWhenUsed="1"/>
-    <w:lsdException w:name="Body Text 3" w:semiHidden="1" w:unhideWhenUsed="1"/>
-    <w:lsdException w:name="Body Text Indent 2" w:semiHidden="1" w:unhideWhenUsed="1"/>
-    <w:lsdException w:name="Body Text Indent 3" w:semiHidden="1" w:unhideWhenUsed="1"/>
-    <w:lsdException w:name="Block Text" w:semiHidden="1" w:unhideWhenUsed="1"/>
-    <w:lsdException w:name="Hyperlink" w:semiHidden="1" w:unhideWhenUsed="1"/>
-    <w:lsdException w:name="FollowedHyperlink" w:semiHidden="1" w:unhideWhenUsed="1"/>
-    <w:lsdException w:name="Strong" w:uiPriority="22" w:qFormat="1"/>
-    <w:lsdException w:name="Emphasis" w:uiPriority="20" w:qFormat="1"/>
-    <w:lsdException w:name="Document Map" w:semiHidden="1" w:unhideWhenUsed="1"/>
-    <w:lsdException w:name="Plain Text" w:semiHidden="1" w:unhideWhenUsed="1"/>
-    <w:lsdException w:name="E-mail Signature" w:semiHidden="1" w:unhideWhenUsed="1"/>
-    <w:lsdException w:name="HTML Top of Form" w:semiHidden="1" w:unhideWhenUsed="1"/>
-    <w:lsdException w:name="HTML Bottom of Form" w:semiHidden="1" w:unhideWhenUsed="1"/>
-    <w:lsdException w:name="Normal (Web)" w:semiHidden="1" w:unhideWhenUsed="1"/>
-    <w:lsdException w:name="HTML Acronym" w:semiHidden="1" w:unhideWhenUsed="1"/>
-    <w:lsdException w:name="HTML Address" w:semiHidden="1" w:unhideWhenUsed="1"/>
-    <w:lsdException w:name="HTML Cite" w:semiHidden="1" w:unhideWhenUsed="1"/>
-    <w:lsdException w:name="HTML Code" w:semiHidden="1" w:unhideWhenUsed="1"/>
-    <w:lsdException w:name="HTML Definition" w:semiHidden="1" w:unhideWhenUsed="1"/>
-    <w:lsdException w:name="HTML Keyboard" w:semiHidden="1" w:unhideWhenUsed="1"/>
-    <w:lsdException w:name="HTML Preformatted" w:semiHidden="1" w:unhideWhenUsed="1"/>
-    <w:lsdException w:name="HTML Sample" w:semiHidden="1" w:unhideWhenUsed="1"/>
-    <w:lsdException w:name="HTML Typewriter" w:semiHidden="1" w:unhideWhenUsed="1"/>
-    <w:lsdException w:name="HTML Variable" w:semiHidden="1" w:unhideWhenUsed="1"/>
-    <w:lsdException w:name="Normal Table" w:semiHidden="1" w:unhideWhenUsed="1"/>
-    <w:lsdException w:name="annotation subject" w:semiHidden="1" w:unhideWhenUsed="1"/>
-    <w:lsdException w:name="No List" w:semiHidden="1" w:unhideWhenUsed="1"/>
-    <w:lsdException w:name="Outline List 1" w:semiHidden="1" w:unhideWhenUsed="1"/>
-    <w:lsdException w:name="Outline List 2" w:semiHidden="1" w:unhideWhenUsed="1"/>
-    <w:lsdException w:name="Outline List 3" w:semiHidden="1" w:unhideWhenUsed="1"/>
-    <w:lsdException w:name="Table Simple 1" w:semiHidden="1" w:unhideWhenUsed="1"/>
-    <w:lsdException w:name="Table Simple 2" w:semiHidden="1" w:unhideWhenUsed="1"/>
-    <w:lsdException w:name="Table Simple 3" w:semiHidden="1" w:unhideWhenUsed="1"/>
-    <w:lsdException w:name="Table Classic 1" w:semiHidden="1" w:unhideWhenUsed="1"/>
-    <w:lsdException w:name="Table Classic 2" w:semiHidden="1" w:unhideWhenUsed="1"/>
-    <w:lsdException w:name="Table Classic 3" w:semiHidden="1" w:unhideWhenUsed="1"/>
-    <w:lsdException w:name="Table Classic 4" w:semiHidden="1" w:unhideWhenUsed="1"/>
-    <w:lsdException w:name="Table Colorful 1" w:semiHidden="1" w:unhideWhenUsed="1"/>
-    <w:lsdException w:name="Table Colorful 2" w:semiHidden="1" w:unhideWhenUsed="1"/>
-    <w:lsdException w:name="Table Colorful 3" w:semiHidden="1" w:unhideWhenUsed="1"/>
-    <w:lsdException w:name="Table Columns 1" w:semiHidden="1" w:unhideWhenUsed="1"/>
-    <w:lsdException w:name="Table Columns 2" w:semiHidden="1" w:unhideWhenUsed="1"/>
-    <w:lsdException w:name="Table Columns 3" w:semiHidden="1" w:unhideWhenUsed="1"/>
-    <w:lsdException w:name="Table Columns 4" w:semiHidden="1" w:unhideWhenUsed="1"/>
-    <w:lsdException w:name="Table Columns 5" w:semiHidden="1" w:unhideWhenUsed="1"/>
-    <w:lsdException w:name="Table Grid 1" w:semiHidden="1" w:unhideWhenUsed="1"/>
-    <w:lsdException w:name="Table Grid 2" w:semiHidden="1" w:unhideWhenUsed="1"/>
-    <w:lsdException w:name="Table Grid 3" w:semiHidden="1" w:unhideWhenUsed="1"/>
-    <w:lsdException w:name="Table Grid 4" w:semiHidden="1" w:unhideWhenUsed="1"/>
-    <w:lsdException w:name="Table Grid 5" w:semiHidden="1" w:unhideWhenUsed="1"/>
-    <w:lsdException w:name="Table Grid 6" w:semiHidden="1" w:unhideWhenUsed="1"/>
-    <w:lsdException w:name="Table Grid 7" w:semiHidden="1" w:unhideWhenUsed="1"/>
-    <w:lsdException w:name="Table Grid 8" w:semiHidden="1" w:unhideWhenUsed="1"/>
-    <w:lsdException w:name="Table List 1" w:semiHidden="1" w:unhideWhenUsed="1"/>
-    <w:lsdException w:name="Table List 2" w:semiHidden="1" w:unhideWhenUsed="1"/>
-    <w:lsdException w:name="Table List 3" w:semiHidden="1" w:unhideWhenUsed="1"/>
-    <w:lsdException w:name="Table List 4" w:semiHidden="1" w:unhideWhenUsed="1"/>
-    <w:lsdException w:name="Table List 5" w:semiHidden="1" w:unhideWhenUsed="1"/>
-    <w:lsdException w:name="Table List 6" w:semiHidden="1" w:unhideWhenUsed="1"/>
-    <w:lsdException w:name="Table List 7" w:semiHidden="1" w:unhideWhenUsed="1"/>
-    <w:lsdException w:name="Table List 8" w:semiHidden="1" w:unhideWhenUsed="1"/>
-    <w:lsdException w:name="Table 3D effects 1" w:semiHidden="1" w:unhideWhenUsed="1"/>
-    <w:lsdException w:name="Table 3D effects 2" w:semiHidden="1" w:unhideWhenUsed="1"/>
-    <w:lsdException w:name="Table 3D effects 3" w:semiHidden="1" w:unhideWhenUsed="1"/>
-    <w:lsdException w:name="Table Contemporary" w:semiHidden="1" w:unhideWhenUsed="1"/>
-    <w:lsdException w:name="Table Elegant" w:semiHidden="1" w:unhideWhenUsed="1"/>
-    <w:lsdException w:name="Table Professional" w:semiHidden="1" w:unhideWhenUsed="1"/>
-    <w:lsdException w:name="Table Subtle 1" w:semiHidden="1" w:unhideWhenUsed="1"/>
-    <w:lsdException w:name="Table Subtle 2" w:semiHidden="1" w:unhideWhenUsed="1"/>
-    <w:lsdException w:name="Table Web 1" w:semiHidden="1" w:unhideWhenUsed="1"/>
-    <w:lsdException w:name="Table Web 2" w:semiHidden="1" w:unhideWhenUsed="1"/>
-    <w:lsdException w:name="Table Web 3" w:semiHidden="1" w:unhideWhenUsed="1"/>
-    <w:lsdException w:name="Balloon Text" w:semiHidden="1" w:unhideWhenUsed="1"/>
-    <w:lsdException w:name="Table Grid" w:uiPriority="59"/>
-    <w:lsdException w:name="Table Theme" w:semiHidden="1" w:unhideWhenUsed="1"/>
-    <w:lsdException w:name="Placeholder Text" w:semiHidden="1"/>
-    <w:lsdException w:name="No Spacing" w:uiPriority="1" w:qFormat="1"/>
-    <w:lsdException w:name="Light Shading" w:uiPriority="60"/>
-    <w:lsdException w:name="Light List" w:uiPriority="61"/>
-    <w:lsdException w:name="Light Grid" w:uiPriority="62"/>
-    <w:lsdException w:name="Medium Shading 1" w:uiPriority="63"/>
-    <w:lsdException w:name="Medium Shading 2" w:uiPriority="64"/>
-    <w:lsdException w:name="Medium List 1" w:uiPriority="65"/>
-    <w:lsdException w:name="Medium List 2" w:uiPriority="66"/>
-    <w:lsdException w:name="Medium Grid 1" w:uiPriority="67"/>
-    <w:lsdException w:name="Medium Grid 2" w:uiPriority="68"/>
-    <w:lsdException w:name="Medium Grid 3" w:uiPriority="69"/>
-    <w:lsdException w:name="Dark List" w:uiPriority="70"/>
-    <w:lsdException w:name="Colorful Shading" w:uiPriority="71"/>
-    <w:lsdException w:name="Colorful List" w:uiPriority="72"/>
-    <w:lsdException w:name="Colorful Grid" w:uiPriority="73"/>
-    <w:lsdException w:name="Light Shading Accent 1" w:uiPriority="60"/>
-    <w:lsdException w:name="Light List Accent 1" w:uiPriority="61"/>
-    <w:lsdException w:name="Light Grid Accent 1" w:uiPriority="62"/>
-    <w:lsdException w:name="Medium Shading 1 Accent 1" w:uiPriority="63"/>
-    <w:lsdException w:name="Medium Shading 2 Accent 1" w:uiPriority="64"/>
-    <w:lsdException w:name="Medium List 1 Accent 1" w:uiPriority="65"/>
-    <w:lsdException w:name="Revision" w:semiHidden="1"/>
-    <w:lsdException w:name="List Paragraph" w:uiPriority="34" w:qFormat="1"/>
-    <w:lsdException w:name="Quote" w:uiPriority="29" w:qFormat="1"/>
-    <w:lsdException w:name="Intense Quote" w:uiPriority="30" w:qFormat="1"/>
-    <w:lsdException w:name="Medium List 2 Accent 1" w:uiPriority="66"/>
-    <w:lsdException w:name="Medium Grid 1 Accent 1" w:uiPriority="67"/>
-    <w:lsdException w:name="Medium Grid 2 Accent 1" w:uiPriority="68"/>
-    <w:lsdException w:name="Medium Grid 3 Accent 1" w:uiPriority="69"/>
-    <w:lsdException w:name="Dark List Accent 1" w:uiPriority="70"/>
-    <w:lsdException w:name="Colorful Shading Accent 1" w:uiPriority="71"/>
-    <w:lsdException w:name="Colorful List Accent 1" w:uiPriority="72"/>
-    <w:lsdException w:name="Colorful Grid Accent 1" w:uiPriority="73"/>
-    <w:lsdException w:name="Light Shading Accent 2" w:uiPriority="60"/>
-    <w:lsdException w:name="Light List Accent 2" w:uiPriority="61"/>
-    <w:lsdException w:name="Light Grid Accent 2" w:uiPriority="62"/>
-    <w:lsdException w:name="Medium Shading 1 Accent 2" w:uiPriority="63"/>
-    <w:lsdException w:name="Medium Shading 2 Accent 2" w:uiPriority="64"/>
-    <w:lsdException w:name="Medium List 1 Accent 2" w:uiPriority="65"/>
-    <w:lsdException w:name="Medium List 2 Accent 2" w:uiPriority="66"/>
-    <w:lsdException w:name="Medium Grid 1 Accent 2" w:uiPriority="67"/>
-    <w:lsdException w:name="Medium Grid 2 Accent 2" w:uiPriority="68"/>
-    <w:lsdException w:name="Medium Grid 3 Accent 2" w:uiPriority="69"/>
-    <w:lsdException w:name="Dark List Accent 2" w:uiPriority="70"/>
-    <w:lsdException w:name="Colorful Shading Accent 2" w:uiPriority="71"/>
-    <w:lsdException w:name="Colorful List Accent 2" w:uiPriority="72"/>
-    <w:lsdException w:name="Colorful Grid Accent 2" w:uiPriority="73"/>
-    <w:lsdException w:name="Light Shading Accent 3" w:uiPriority="60"/>
-    <w:lsdException w:name="Light List Accent 3" w:uiPriority="61"/>
-    <w:lsdException w:name="Light Grid Accent 3" w:uiPriority="62"/>
-    <w:lsdException w:name="Medium Shading 1 Accent 3" w:uiPriority="63"/>
-    <w:lsdException w:name="Medium Shading 2 Accent 3" w:uiPriority="64"/>
-    <w:lsdException w:name="Medium List 1 Accent 3" w:uiPriority="65"/>
-    <w:lsdException w:name="Medium List 2 Accent 3" w:uiPriority="66"/>
-    <w:lsdException w:name="Medium Grid 1 Accent 3" w:uiPriority="67"/>
-    <w:lsdException w:name="Medium Grid 2 Accent 3" w:uiPriority="68"/>
-    <w:lsdException w:name="Medium Grid 3 Accent 3" w:uiPriority="69"/>
-    <w:lsdException w:name="Dark List Accent 3" w:uiPriority="70"/>
-    <w:lsdException w:name="Colorful Shading Accent 3" w:uiPriority="71"/>
-    <w:lsdException w:name="Colorful List Accent 3" w:uiPriority="72"/>
-    <w:lsdException w:name="Colorful Grid Accent 3" w:uiPriority="73"/>
-    <w:lsdException w:name="Light Shading Accent 4" w:uiPriority="60"/>
-    <w:lsdException w:name="Light List Accent 4" w:uiPriority="61"/>
-    <w:lsdException w:name="Light Grid Accent 4" w:uiPriority="62"/>
-    <w:lsdException w:name="Medium Shading 1 Accent 4" w:uiPriority="63"/>
-    <w:lsdException w:name="Medium Shading 2 Accent 4" w:uiPriority="64"/>
-    <w:lsdException w:name="Medium List 1 Accent 4" w:uiPriority="65"/>
-    <w:lsdException w:name="Medium List 2 Accent 4" w:uiPriority="66"/>
-    <w:lsdException w:name="Medium Grid 1 Accent 4" w:uiPriority="67"/>
-    <w:lsdException w:name="Medium Grid 2 Accent 4" w:uiPriority="68"/>
-    <w:lsdException w:name="Medium Grid 3 Accent 4" w:uiPriority="69"/>
-    <w:lsdException w:name="Dark List Accent 4" w:uiPriority="70"/>
-    <w:lsdException w:name="Colorful Shading Accent 4" w:uiPriority="71"/>
-    <w:lsdException w:name="Colorful List Accent 4" w:uiPriority="72"/>
-    <w:lsdException w:name="Colorful Grid Accent 4" w:uiPriority="73"/>
-    <w:lsdException w:name="Light Shading Accent 5" w:uiPriority="60"/>
-    <w:lsdException w:name="Light List Accent 5" w:uiPriority="61"/>
-    <w:lsdException w:name="Light Grid Accent 5" w:uiPriority="62"/>
-    <w:lsdException w:name="Medium Shading 1 Accent 5" w:uiPriority="63"/>
-    <w:lsdException w:name="Medium Shading 2 Accent 5" w:uiPriority="64"/>
-    <w:lsdException w:name="Medium List 1 Accent 5" w:uiPriority="65"/>
-    <w:lsdException w:name="Medium List 2 Accent 5" w:uiPriority="66"/>
-    <w:lsdException w:name="Medium Grid 1 Accent 5" w:uiPriority="67"/>
-    <w:lsdException w:name="Medium Grid 2 Accent 5" w:uiPriority="68"/>
-    <w:lsdException w:name="Medium Grid 3 Accent 5" w:uiPriority="69"/>
-    <w:lsdException w:name="Dark List Accent 5" w:uiPriority="70"/>
-    <w:lsdException w:name="Colorful Shading Accent 5" w:uiPriority="71"/>
-    <w:lsdException w:name="Colorful List Accent 5" w:uiPriority="72"/>
-    <w:lsdException w:name="Colorful Grid Accent 5" w:uiPriority="73"/>
-    <w:lsdException w:name="Light Shading Accent 6" w:uiPriority="60"/>
-    <w:lsdException w:name="Light List Accent 6" w:uiPriority="61"/>
-    <w:lsdException w:name="Light Grid Accent 6" w:uiPriority="62"/>
-    <w:lsdException w:name="Medium Shading 1 Accent 6" w:uiPriority="63"/>
-    <w:lsdException w:name="Medium Shading 2 Accent 6" w:uiPriority="64"/>
-    <w:lsdException w:name="Medium List 1 Accent 6" w:uiPriority="65"/>
-    <w:lsdException w:name="Medium List 2 Accent 6" w:uiPriority="66"/>
-    <w:lsdException w:name="Medium Grid 1 Accent 6" w:uiPriority="67"/>
-    <w:lsdException w:name="Medium Grid 2 Accent 6" w:uiPriority="68"/>
-    <w:lsdException w:name="Medium Grid 3 Accent 6" w:uiPriority="69"/>
-    <w:lsdException w:name="Dark List Accent 6" w:uiPriority="70"/>
-    <w:lsdException w:name="Colorful Shading Accent 6" w:uiPriority="71"/>
-    <w:lsdException w:name="Colorful List Accent 6" w:uiPriority="72"/>
-    <w:lsdException w:name="Colorful Grid Accent 6" w:uiPriority="73"/>
-    <w:lsdException w:name="Subtle Emphasis" w:uiPriority="19" w:qFormat="1"/>
-    <w:lsdException w:name="Intense Emphasis" w:uiPriority="21" w:qFormat="1"/>
-    <w:lsdException w:name="Subtle Reference" w:uiPriority="31" w:qFormat="1"/>
-    <w:lsdException w:name="Intense Reference" w:uiPriority="32" w:qFormat="1"/>
-    <w:lsdException w:name="Book Title" w:uiPriority="33" w:qFormat="1"/>
-    <w:lsdException w:name="Bibliography" w:semiHidden="1" w:uiPriority="37" w:unhideWhenUsed="1"/>
-    <w:lsdException w:name="TOC Heading" w:semiHidden="1" w:uiPriority="39" w:unhideWhenUsed="1" w:qFormat="1"/>
-    <w:lsdException w:name="Plain Table 1" w:uiPriority="41"/>
-    <w:lsdException w:name="Plain Table 2" w:uiPriority="42"/>
-    <w:lsdException w:name="Plain Table 3" w:uiPriority="43"/>
-    <w:lsdException w:name="Plain Table 4" w:uiPriority="44"/>
-    <w:lsdException w:name="Plain Table 5" w:uiPriority="45"/>
-    <w:lsdException w:name="Grid Table Light" w:uiPriority="40"/>
-    <w:lsdException w:name="Grid Table 1 Light" w:uiPriority="46"/>
-    <w:lsdException w:name="Grid Table 2" w:uiPriority="47"/>
-    <w:lsdException w:name="Grid Table 3" w:uiPriority="48"/>
-    <w:lsdException w:name="Grid Table 4" w:uiPriority="49"/>
-    <w:lsdException w:name="Grid Table 5 Dark" w:uiPriority="50"/>
-    <w:lsdException w:name="Grid Table 6 Colorful" w:uiPriority="51"/>
-    <w:lsdException w:name="Grid Table 7 Colorful" w:uiPriority="52"/>
-    <w:lsdException w:name="Grid Table 1 Light Accent 1" w:uiPriority="46"/>
-    <w:lsdException w:name="Grid Table 2 Accent 1" w:uiPriority="47"/>
-    <w:lsdException w:name="Grid Table 3 Accent 1" w:uiPriority="48"/>
-    <w:lsdException w:name="Grid Table 4 Accent 1" w:uiPriority="49"/>
-    <w:lsdException w:name="Grid Table 5 Dark Accent 1" w:uiPriority="50"/>
-    <w:lsdException w:name="Grid Table 6 Colorful Accent 1" w:uiPriority="51"/>
-    <w:lsdException w:name="Grid Table 7 Colorful Accent 1" w:uiPriority="52"/>
-    <w:lsdException w:name="Grid Table 1 Light Accent 2" w:uiPriority="46"/>
-    <w:lsdException w:name="Grid Table 2 Accent 2" w:uiPriority="47"/>
-    <w:lsdException w:name="Grid Table 3 Accent 2" w:uiPriority="48"/>
-    <w:lsdException w:name="Grid Table 4 Accent 2" w:uiPriority="49"/>
-    <w:lsdException w:name="Grid Table 5 Dark Accent 2" w:uiPriority="50"/>
-    <w:lsdException w:name="Grid Table 6 Colorful Accent 2" w:uiPriority="51"/>
-    <w:lsdException w:name="Grid Table 7 Colorful Accent 2" w:uiPriority="52"/>
-    <w:lsdException w:name="Grid Table 1 Light Accent 3" w:uiPriority="46"/>
-    <w:lsdException w:name="Grid Table 2 Accent 3" w:uiPriority="47"/>
-    <w:lsdException w:name="Grid Table 3 Accent 3" w:uiPriority="48"/>
-    <w:lsdException w:name="Grid Table 4 Accent 3" w:uiPriority="49"/>
-    <w:lsdException w:name="Grid Table 5 Dark Accent 3" w:uiPriority="50"/>
-    <w:lsdException w:name="Grid Table 6 Colorful Accent 3" w:uiPriority="51"/>
-    <w:lsdException w:name="Grid Table 7 Colorful Accent 3" w:uiPriority="52"/>
-    <w:lsdException w:name="Grid Table 1 Light Accent 4" w:uiPriority="46"/>
-    <w:lsdException w:name="Grid Table 2 Accent 4" w:uiPriority="47"/>
-    <w:lsdException w:name="Grid Table 3 Accent 4" w:uiPriority="48"/>
-    <w:lsdException w:name="Grid Table 4 Accent 4" w:uiPriority="49"/>
-    <w:lsdException w:name="Grid Table 5 Dark Accent 4" w:uiPriority="50"/>
-    <w:lsdException w:name="Grid Table 6 Colorful Accent 4" w:uiPriority="51"/>
-    <w:lsdException w:name="Grid Table 7 Colorful Accent 4" w:uiPriority="52"/>
-    <w:lsdException w:name="Grid Table 1 Light Accent 5" w:uiPriority="46"/>
-    <w:lsdException w:name="Grid Table 2 Accent 5" w:uiPriority="47"/>
-    <w:lsdException w:name="Grid Table 3 Accent 5" w:uiPriority="48"/>
-    <w:lsdException w:name="Grid Table 4 Accent 5" w:uiPriority="49"/>
-    <w:lsdException w:name="Grid Table 5 Dark Accent 5" w:uiPriority="50"/>
-    <w:lsdException w:name="Grid Table 6 Colorful Accent 5" w:uiPriority="51"/>
-    <w:lsdException w:name="Grid Table 7 Colorful Accent 5" w:uiPriority="52"/>
-    <w:lsdException w:name="Grid Table 1 Light Accent 6" w:uiPriority="46"/>
-    <w:lsdException w:name="Grid Table 2 Accent 6" w:uiPriority="47"/>
-    <w:lsdException w:name="Grid Table 3 Accent 6" w:uiPriority="48"/>
-    <w:lsdException w:name="Grid Table 4 Accent 6" w:uiPriority="49"/>
-    <w:lsdException w:name="Grid Table 5 Dark Accent 6" w:uiPriority="50"/>
-    <w:lsdException w:name="Grid Table 6 Colorful Accent 6" w:uiPriority="51"/>
-    <w:lsdException w:name="Grid Table 7 Colorful Accent 6" w:uiPriority="52"/>
-    <w:lsdException w:name="List Table 1 Light" w:uiPriority="46"/>
-    <w:lsdException w:name="List Table 2" w:uiPriority="47"/>
-    <w:lsdException w:name="List Table 3" w:uiPriority="48"/>
-    <w:lsdException w:name="List Table 4" w:uiPriority="49"/>
-    <w:lsdException w:name="List Table 5 Dark" w:uiPriority="50"/>
-    <w:lsdException w:name="List Table 6 Colorful" w:uiPriority="51"/>
-    <w:lsdException w:name="List Table 7 Colorful" w:uiPriority="52"/>
-    <w:lsdException w:name="List Table 1 Light Accent 1" w:uiPriority="46"/>
-    <w:lsdException w:name="List Table 2 Accent 1" w:uiPriority="47"/>
-    <w:lsdException w:name="List Table 3 Accent 1" w:uiPriority="48"/>
-    <w:lsdException w:name="List Table 4 Accent 1" w:uiPriority="49"/>
-    <w:lsdException w:name="List Table 5 Dark Accent 1" w:uiPriority="50"/>
-    <w:lsdException w:name="List Table 6 Colorful Accent 1" w:uiPriority="51"/>
-    <w:lsdException w:name="List Table 7 Colorful Accent 1" w:uiPriority="52"/>
-    <w:lsdException w:name="List Table 1 Light Accent 2" w:uiPriority="46"/>
-    <w:lsdException w:name="List Table 2 Accent 2" w:uiPriority="47"/>
-    <w:lsdException w:name="List Table 3 Accent 2" w:uiPriority="48"/>
-    <w:lsdException w:name="List Table 4 Accent 2" w:uiPriority="49"/>
-    <w:lsdException w:name="List Table 5 Dark Accent 2" w:uiPriority="50"/>
-    <w:lsdException w:name="List Table 6 Colorful Accent 2" w:uiPriority="51"/>
-    <w:lsdException w:name="List Table 7 Colorful Accent 2" w:uiPriority="52"/>
-    <w:lsdException w:name="List Table 1 Light Accent 3" w:uiPriority="46"/>
-    <w:lsdException w:name="List Table 2 Accent 3" w:uiPriority="47"/>
-    <w:lsdException w:name="List Table 3 Accent 3" w:uiPriority="48"/>
-    <w:lsdException w:name="List Table 4 Accent 3" w:uiPriority="49"/>
-    <w:lsdException w:name="List Table 5 Dark Accent 3" w:uiPriority="50"/>
-    <w:lsdException w:name="List Table 6 Colorful Accent 3" w:uiPriority="51"/>
-    <w:lsdException w:name="List Table 7 Colorful Accent 3" w:uiPriority="52"/>
-    <w:lsdException w:name="List Table 1 Light Accent 4" w:uiPriority="46"/>
-    <w:lsdException w:name="List Table 2 Accent 4" w:uiPriority="47"/>
-    <w:lsdException w:name="List Table 3 Accent 4" w:uiPriority="48"/>
-    <w:lsdException w:name="List Table 4 Accent 4" w:uiPriority="49"/>
-    <w:lsdException w:name="List Table 5 Dark Accent 4" w:uiPriority="50"/>
-    <w:lsdException w:name="List Table 6 Colorful Accent 4" w:uiPriority="51"/>
-    <w:lsdException w:name="List Table 7 Colorful Accent 4" w:uiPriority="52"/>
-    <w:lsdException w:name="List Table 1 Light Accent 5" w:uiPriority="46"/>
-    <w:lsdException w:name="List Table 2 Accent 5" w:uiPriority="47"/>
-    <w:lsdException w:name="List Table 3 Accent 5" w:uiPriority="48"/>
-    <w:lsdException w:name="List Table 4 Accent 5" w:uiPriority="49"/>
-    <w:lsdException w:name="List Table 5 Dark Accent 5" w:uiPriority="50"/>
-    <w:lsdException w:name="List Table 6 Colorful Accent 5" w:uiPriority="51"/>
-    <w:lsdException w:name="List Table 7 Colorful Accent 5" w:uiPriority="52"/>
-    <w:lsdException w:name="List Table 1 Light Accent 6" w:uiPriority="46"/>
-    <w:lsdException w:name="List Table 2 Accent 6" w:uiPriority="47"/>
-    <w:lsdException w:name="List Table 3 Accent 6" w:uiPriority="48"/>
-    <w:lsdException w:name="List Table 4 Accent 6" w:uiPriority="49"/>
-    <w:lsdException w:name="List Table 5 Dark Accent 6" w:uiPriority="50"/>
-    <w:lsdException w:name="List Table 6 Colorful Accent 6" w:uiPriority="51"/>
-    <w:lsdException w:name="List Table 7 Colorful Accent 6" w:uiPriority="52"/>
+  <w:latentStyles w:defLockedState="0" w:defUIPriority="99" w:defSemiHidden="1" w:defUnhideWhenUsed="1" w:defQFormat="0" w:count="267">
+    <w:lsdException w:name="Normal" w:semiHidden="0" w:uiPriority="0" w:unhideWhenUsed="0" w:qFormat="1"/>
+    <w:lsdException w:name="heading 1" w:semiHidden="0" w:uiPriority="9" w:unhideWhenUsed="0" w:qFormat="1"/>
+    <w:lsdException w:name="heading 2" w:uiPriority="9" w:qFormat="1"/>
+    <w:lsdException w:name="heading 3" w:uiPriority="9" w:qFormat="1"/>
+    <w:lsdException w:name="heading 4" w:uiPriority="9" w:qFormat="1"/>
+    <w:lsdException w:name="heading 5" w:uiPriority="9" w:qFormat="1"/>
+    <w:lsdException w:name="heading 6" w:uiPriority="9" w:qFormat="1"/>
+    <w:lsdException w:name="heading 7" w:uiPriority="9" w:qFormat="1"/>
+    <w:lsdException w:name="heading 8" w:uiPriority="9" w:qFormat="1"/>
+    <w:lsdException w:name="heading 9" w:uiPriority="9" w:qFormat="1"/>
+    <w:lsdException w:name="toc 1" w:uiPriority="39"/>
+    <w:lsdException w:name="toc 2" w:uiPriority="39"/>
+    <w:lsdException w:name="toc 3" w:uiPriority="39"/>
+    <w:lsdException w:name="toc 4" w:uiPriority="39"/>
+    <w:lsdException w:name="toc 5" w:uiPriority="39"/>
+    <w:lsdException w:name="toc 6" w:uiPriority="39"/>
+    <w:lsdException w:name="toc 7" w:uiPriority="39"/>
+    <w:lsdException w:name="toc 8" w:uiPriority="39"/>
+    <w:lsdException w:name="toc 9" w:uiPriority="39"/>
+    <w:lsdException w:name="caption" w:uiPriority="35" w:qFormat="1"/>
+    <w:lsdException w:name="Title" w:semiHidden="0" w:uiPriority="10" w:unhideWhenUsed="0" w:qFormat="1"/>
+    <w:lsdException w:name="Default Paragraph Font" w:uiPriority="1"/>
+    <w:lsdException w:name="Subtitle" w:semiHidden="0" w:uiPriority="11" w:unhideWhenUsed="0" w:qFormat="1"/>
+    <w:lsdException w:name="Strong" w:semiHidden="0" w:uiPriority="22" w:unhideWhenUsed="0" w:qFormat="1"/>
+    <w:lsdException w:name="Emphasis" w:semiHidden="0" w:uiPriority="20" w:unhideWhenUsed="0" w:qFormat="1"/>
+    <w:lsdException w:name="Table Grid" w:semiHidden="0" w:uiPriority="59" w:unhideWhenUsed="0"/>
+    <w:lsdException w:name="Placeholder Text" w:unhideWhenUsed="0"/>
+    <w:lsdException w:name="No Spacing" w:semiHidden="0" w:uiPriority="1" w:unhideWhenUsed="0" w:qFormat="1"/>
+    <w:lsdException w:name="Light Shading" w:semiHidden="0" w:uiPriority="60" w:unhideWhenUsed="0"/>
+    <w:lsdException w:name="Light List" w:semiHidden="0" w:uiPriority="61" w:unhideWhenUsed="0"/>
+    <w:lsdException w:name="Light Grid" w:semiHidden="0" w:uiPriority="62" w:unhideWhenUsed="0"/>
+    <w:lsdException w:name="Medium Shading 1" w:semiHidden="0" w:uiPriority="63" w:unhideWhenUsed="0"/>
+    <w:lsdException w:name="Medium Shading 2" w:semiHidden="0" w:uiPriority="64" w:unhideWhenUsed="0"/>
+    <w:lsdException w:name="Medium List 1" w:semiHidden="0" w:uiPriority="65" w:unhideWhenUsed="0"/>
+    <w:lsdException w:name="Medium List 2" w:semiHidden="0" w:uiPriority="66" w:unhideWhenUsed="0"/>
+    <w:lsdException w:name="Medium Grid 1" w:semiHidden="0" w:uiPriority="67" w:unhideWhenUsed="0"/>
+    <w:lsdException w:name="Medium Grid 2" w:semiHidden="0" w:uiPriority="68" w:unhideWhenUsed="0"/>
+    <w:lsdException w:name="Medium Grid 3" w:semiHidden="0" w:uiPriority="69" w:unhideWhenUsed="0"/>
+    <w:lsdException w:name="Dark List" w:semiHidden="0" w:uiPriority="70" w:unhideWhenUsed="0"/>
+    <w:lsdException w:name="Colorful Shading" w:semiHidden="0" w:uiPriority="71" w:unhideWhenUsed="0"/>
+    <w:lsdException w:name="Colorful List" w:semiHidden="0" w:uiPriority="72" w:unhideWhenUsed="0"/>
+    <w:lsdException w:name="Colorful Grid" w:semiHidden="0" w:uiPriority="73" w:unhideWhenUsed="0"/>
+    <w:lsdException w:name="Light Shading Accent 1" w:semiHidden="0" w:uiPriority="60" w:unhideWhenUsed="0"/>
+    <w:lsdException w:name="Light List Accent 1" w:semiHidden="0" w:uiPriority="61" w:unhideWhenUsed="0"/>
+    <w:lsdException w:name="Light Grid Accent 1" w:semiHidden="0" w:uiPriority="62" w:unhideWhenUsed="0"/>
+    <w:lsdException w:name="Medium Shading 1 Accent 1" w:semiHidden="0" w:uiPriority="63" w:unhideWhenUsed="0"/>
+    <w:lsdException w:name="Medium Shading 2 Accent 1" w:semiHidden="0" w:uiPriority="64" w:unhideWhenUsed="0"/>
+    <w:lsdException w:name="Medium List 1 Accent 1" w:semiHidden="0" w:uiPriority="65" w:unhideWhenUsed="0"/>
+    <w:lsdException w:name="Revision" w:unhideWhenUsed="0"/>
+    <w:lsdException w:name="List Paragraph" w:semiHidden="0" w:uiPriority="34" w:unhideWhenUsed="0" w:qFormat="1"/>
+    <w:lsdException w:name="Quote" w:semiHidden="0" w:uiPriority="29" w:unhideWhenUsed="0" w:qFormat="1"/>
+    <w:lsdException w:name="Intense Quote" w:semiHidden="0" w:uiPriority="30" w:unhideWhenUsed="0" w:qFormat="1"/>
+    <w:lsdException w:name="Medium List 2 Accent 1" w:semiHidden="0" w:uiPriority="66" w:unhideWhenUsed="0"/>
+    <w:lsdException w:name="Medium Grid 1 Accent 1" w:semiHidden="0" w:uiPriority="67" w:unhideWhenUsed="0"/>
+    <w:lsdException w:name="Medium Grid 2 Accent 1" w:semiHidden="0" w:uiPriority="68" w:unhideWhenUsed="0"/>
+    <w:lsdException w:name="Medium Grid 3 Accent 1" w:semiHidden="0" w:uiPriority="69" w:unhideWhenUsed="0"/>
+    <w:lsdException w:name="Dark List Accent 1" w:semiHidden="0" w:uiPriority="70" w:unhideWhenUsed="0"/>
+    <w:lsdException w:name="Colorful Shading Accent 1" w:semiHidden="0" w:uiPriority="71" w:unhideWhenUsed="0"/>
+    <w:lsdException w:name="Colorful List Accent 1" w:semiHidden="0" w:uiPriority="72" w:unhideWhenUsed="0"/>
+    <w:lsdException w:name="Colorful Grid Accent 1" w:semiHidden="0" w:uiPriority="73" w:unhideWhenUsed="0"/>
+    <w:lsdException w:name="Light Shading Accent 2" w:semiHidden="0" w:uiPriority="60" w:unhideWhenUsed="0"/>
+    <w:lsdException w:name="Light List Accent 2" w:semiHidden="0" w:uiPriority="61" w:unhideWhenUsed="0"/>
+    <w:lsdException w:name="Light Grid Accent 2" w:semiHidden="0" w:uiPriority="62" w:unhideWhenUsed="0"/>
+    <w:lsdException w:name="Medium Shading 1 Accent 2" w:semiHidden="0" w:uiPriority="63" w:unhideWhenUsed="0"/>
+    <w:lsdException w:name="Medium Shading 2 Accent 2" w:semiHidden="0" w:uiPriority="64" w:unhideWhenUsed="0"/>
+    <w:lsdException w:name="Medium List 1 Accent 2" w:semiHidden="0" w:uiPriority="65" w:unhideWhenUsed="0"/>
+    <w:lsdException w:name="Medium List 2 Accent 2" w:semiHidden="0" w:uiPriority="66" w:unhideWhenUsed="0"/>
+    <w:lsdException w:name="Medium Grid 1 Accent 2" w:semiHidden="0" w:uiPriority="67" w:unhideWhenUsed="0"/>
+    <w:lsdException w:name="Medium Grid 2 Accent 2" w:semiHidden="0" w:uiPriority="68" w:unhideWhenUsed="0"/>
+    <w:lsdException w:name="Medium Grid 3 Accent 2" w:semiHidden="0" w:uiPriority="69" w:unhideWhenUsed="0"/>
+    <w:lsdException w:name="Dark List Accent 2" w:semiHidden="0" w:uiPriority="70" w:unhideWhenUsed="0"/>
+    <w:lsdException w:name="Colorful Shading Accent 2" w:semiHidden="0" w:uiPriority="71" w:unhideWhenUsed="0"/>
+    <w:lsdException w:name="Colorful List Accent 2" w:semiHidden="0" w:uiPriority="72" w:unhideWhenUsed="0"/>
+    <w:lsdException w:name="Colorful Grid Accent 2" w:semiHidden="0" w:uiPriority="73" w:unhideWhenUsed="0"/>
+    <w:lsdException w:name="Light Shading Accent 3" w:semiHidden="0" w:uiPriority="60" w:unhideWhenUsed="0"/>
+    <w:lsdException w:name="Light List Accent 3" w:semiHidden="0" w:uiPriority="61" w:unhideWhenUsed="0"/>
+    <w:lsdException w:name="Light Grid Accent 3" w:semiHidden="0" w:uiPriority="62" w:unhideWhenUsed="0"/>
+    <w:lsdException w:name="Medium Shading 1 Accent 3" w:semiHidden="0" w:uiPriority="63" w:unhideWhenUsed="0"/>
+    <w:lsdException w:name="Medium Shading 2 Accent 3" w:semiHidden="0" w:uiPriority="64" w:unhideWhenUsed="0"/>
+    <w:lsdException w:name="Medium List 1 Accent 3" w:semiHidden="0" w:uiPriority="65" w:unhideWhenUsed="0"/>
+    <w:lsdException w:name="Medium List 2 Accent 3" w:semiHidden="0" w:uiPriority="66" w:unhideWhenUsed="0"/>
+    <w:lsdException w:name="Medium Grid 1 Accent 3" w:semiHidden="0" w:uiPriority="67" w:unhideWhenUsed="0"/>
+    <w:lsdException w:name="Medium Grid 2 Accent 3" w:semiHidden="0" w:uiPriority="68" w:unhideWhenUsed="0"/>
+    <w:lsdException w:name="Medium Grid 3 Accent 3" w:semiHidden="0" w:uiPriority="69" w:unhideWhenUsed="0"/>
+    <w:lsdException w:name="Dark List Accent 3" w:semiHidden="0" w:uiPriority="70" w:unhideWhenUsed="0"/>
+    <w:lsdException w:name="Colorful Shading Accent 3" w:semiHidden="0" w:uiPriority="71" w:unhideWhenUsed="0"/>
+    <w:lsdException w:name="Colorful List Accent 3" w:semiHidden="0" w:uiPriority="72" w:unhideWhenUsed="0"/>
+    <w:lsdException w:name="Colorful Grid Accent 3" w:semiHidden="0" w:uiPriority="73" w:unhideWhenUsed="0"/>
+    <w:lsdException w:name="Light Shading Accent 4" w:semiHidden="0" w:uiPriority="60" w:unhideWhenUsed="0"/>
+    <w:lsdException w:name="Light List Accent 4" w:semiHidden="0" w:uiPriority="61" w:unhideWhenUsed="0"/>
+    <w:lsdException w:name="Light Grid Accent 4" w:semiHidden="0" w:uiPriority="62" w:unhideWhenUsed="0"/>
+    <w:lsdException w:name="Medium Shading 1 Accent 4" w:semiHidden="0" w:uiPriority="63" w:unhideWhenUsed="0"/>
+    <w:lsdException w:name="Medium Shading 2 Accent 4" w:semiHidden="0" w:uiPriority="64" w:unhideWhenUsed="0"/>
+    <w:lsdException w:name="Medium List 1 Accent 4" w:semiHidden="0" w:uiPriority="65" w:unhideWhenUsed="0"/>
+    <w:lsdException w:name="Medium List 2 Accent 4" w:semiHidden="0" w:uiPriority="66" w:unhideWhenUsed="0"/>
+    <w:lsdException w:name="Medium Grid 1 Accent 4" w:semiHidden="0" w:uiPriority="67" w:unhideWhenUsed="0"/>
+    <w:lsdException w:name="Medium Grid 2 Accent 4" w:semiHidden="0" w:uiPriority="68" w:unhideWhenUsed="0"/>
+    <w:lsdException w:name="Medium Grid 3 Accent 4" w:semiHidden="0" w:uiPriority="69" w:unhideWhenUsed="0"/>
+    <w:lsdException w:name="Dark List Accent 4" w:semiHidden="0" w:uiPriority="70" w:unhideWhenUsed="0"/>
+    <w:lsdException w:name="Colorful Shading Accent 4" w:semiHidden="0" w:uiPriority="71" w:unhideWhenUsed="0"/>
+    <w:lsdException w:name="Colorful List Accent 4" w:semiHidden="0" w:uiPriority="72" w:unhideWhenUsed="0"/>
+    <w:lsdException w:name="Colorful Grid Accent 4" w:semiHidden="0" w:uiPriority="73" w:unhideWhenUsed="0"/>
+    <w:lsdException w:name="Light Shading Accent 5" w:semiHidden="0" w:uiPriority="60" w:unhideWhenUsed="0"/>
+    <w:lsdException w:name="Light List Accent 5" w:semiHidden="0" w:uiPriority="61" w:unhideWhenUsed="0"/>
+    <w:lsdException w:name="Light Grid Accent 5" w:semiHidden="0" w:uiPriority="62" w:unhideWhenUsed="0"/>
+    <w:lsdException w:name="Medium Shading 1 Accent 5" w:semiHidden="0" w:uiPriority="63" w:unhideWhenUsed="0"/>
+    <w:lsdException w:name="Medium Shading 2 Accent 5" w:semiHidden="0" w:uiPriority="64" w:unhideWhenUsed="0"/>
+    <w:lsdException w:name="Medium List 1 Accent 5" w:semiHidden="0" w:uiPriority="65" w:unhideWhenUsed="0"/>
+    <w:lsdException w:name="Medium List 2 Accent 5" w:semiHidden="0" w:uiPriority="66" w:unhideWhenUsed="0"/>
+    <w:lsdException w:name="Medium Grid 1 Accent 5" w:semiHidden="0" w:uiPriority="67" w:unhideWhenUsed="0"/>
+    <w:lsdException w:name="Medium Grid 2 Accent 5" w:semiHidden="0" w:uiPriority="68" w:unhideWhenUsed="0"/>
+    <w:lsdException w:name="Medium Grid 3 Accent 5" w:semiHidden="0" w:uiPriority="69" w:unhideWhenUsed="0"/>
+    <w:lsdException w:name="Dark List Accent 5" w:semiHidden="0" w:uiPriority="70" w:unhideWhenUsed="0"/>
+    <w:lsdException w:name="Colorful Shading Accent 5" w:semiHidden="0" w:uiPriority="71" w:unhideWhenUsed="0"/>
+    <w:lsdException w:name="Colorful List Accent 5" w:semiHidden="0" w:uiPriority="72" w:unhideWhenUsed="0"/>
+    <w:lsdException w:name="Colorful Grid Accent 5" w:semiHidden="0" w:uiPriority="73" w:unhideWhenUsed="0"/>
+    <w:lsdException w:name="Light Shading Accent 6" w:semiHidden="0" w:uiPriority="60" w:unhideWhenUsed="0"/>
+    <w:lsdException w:name="Light List Accent 6" w:semiHidden="0" w:uiPriority="61" w:unhideWhenUsed="0"/>
+    <w:lsdException w:name="Light Grid Accent 6" w:semiHidden="0" w:uiPriority="62" w:unhideWhenUsed="0"/>
+    <w:lsdException w:name="Medium Shading 1 Accent 6" w:semiHidden="0" w:uiPriority="63" w:unhideWhenUsed="0"/>
+    <w:lsdException w:name="Medium Shading 2 Accent 6" w:semiHidden="0" w:uiPriority="64" w:unhideWhenUsed="0"/>
+    <w:lsdException w:name="Medium List 1 Accent 6" w:semiHidden="0" w:uiPriority="65" w:unhideWhenUsed="0"/>
+    <w:lsdException w:name="Medium List 2 Accent 6" w:semiHidden="0" w:uiPriority="66" w:unhideWhenUsed="0"/>
+    <w:lsdException w:name="Medium Grid 1 Accent 6" w:semiHidden="0" w:uiPriority="67" w:unhideWhenUsed="0"/>
+    <w:lsdException w:name="Medium Grid 2 Accent 6" w:semiHidden="0" w:uiPriority="68" w:unhideWhenUsed="0"/>
+    <w:lsdException w:name="Medium Grid 3 Accent 6" w:semiHidden="0" w:uiPriority="69" w:unhideWhenUsed="0"/>
+    <w:lsdException w:name="Dark List Accent 6" w:semiHidden="0" w:uiPriority="70" w:unhideWhenUsed="0"/>
+    <w:lsdException w:name="Colorful Shading Accent 6" w:semiHidden="0" w:uiPriority="71" w:unhideWhenUsed="0"/>
+    <w:lsdException w:name="Colorful List Accent 6" w:semiHidden="0" w:uiPriority="72" w:unhideWhenUsed="0"/>
+    <w:lsdException w:name="Colorful Grid Accent 6" w:semiHidden="0" w:uiPriority="73" w:unhideWhenUsed="0"/>
+    <w:lsdException w:name="Subtle Emphasis" w:semiHidden="0" w:uiPriority="19" w:unhideWhenUsed="0" w:qFormat="1"/>
+    <w:lsdException w:name="Intense Emphasis" w:semiHidden="0" w:uiPriority="21" w:unhideWhenUsed="0" w:qFormat="1"/>
+    <w:lsdException w:name="Subtle Reference" w:semiHidden="0" w:uiPriority="31" w:unhideWhenUsed="0" w:qFormat="1"/>
+    <w:lsdException w:name="Intense Reference" w:semiHidden="0" w:uiPriority="32" w:unhideWhenUsed="0" w:qFormat="1"/>
+    <w:lsdException w:name="Book Title" w:semiHidden="0" w:uiPriority="33" w:unhideWhenUsed="0" w:qFormat="1"/>
+    <w:lsdException w:name="Bibliography" w:uiPriority="37"/>
+    <w:lsdException w:name="TOC Heading" w:uiPriority="39" w:qFormat="1"/>
   </w:latentStyles>
   <w:style w:type="paragraph" w:default="1" w:styleId="Normal">
     <w:name w:val="Normal"/>
@@ -3534,6 +3994,7 @@
     <w:uiPriority w:val="99"/>
     <w:semiHidden/>
     <w:unhideWhenUsed/>
+    <w:qFormat/>
     <w:tblPr>
       <w:tblInd w:w="0" w:type="dxa"/>
       <w:tblCellMar>

</xml_diff>

<commit_message>
Got mpilups; early alpha of the multi-track RNA-seq; clean up BAM Locator; Add horizontal line in exon graph.
</commit_message>
<xml_diff>
--- a/docs/Lab Notebook.docx
+++ b/docs/Lab Notebook.docx
@@ -218,6 +218,116 @@
     </w:p>
     <w:p>
       <w:pPr>
+        <w:pStyle w:val="ListParagraph"/>
+        <w:numPr>
+          <w:ilvl w:val="0"/>
+          <w:numId w:val="4"/>
+        </w:numPr>
+        <w:tabs>
+          <w:tab w:val="left" w:pos="6804"/>
+        </w:tabs>
+        <w:spacing w:line="360" w:lineRule="auto"/>
+      </w:pPr>
+      <w:hyperlink w:anchor="Nov1" w:history="1">
+        <w:r>
+          <w:rPr>
+            <w:rStyle w:val="Hyperlink"/>
+          </w:rPr>
+          <w:t>Get mpileups for default gene (AT1G01010)</w:t>
+        </w:r>
+        <w:r>
+          <w:rPr>
+            <w:rStyle w:val="Hyperlink"/>
+          </w:rPr>
+          <w:tab/>
+          <w:t>November 1, 2015</w:t>
+        </w:r>
+      </w:hyperlink>
+    </w:p>
+    <w:p>
+      <w:pPr>
+        <w:pStyle w:val="ListParagraph"/>
+        <w:numPr>
+          <w:ilvl w:val="0"/>
+          <w:numId w:val="4"/>
+        </w:numPr>
+        <w:tabs>
+          <w:tab w:val="left" w:pos="6804"/>
+        </w:tabs>
+        <w:spacing w:line="360" w:lineRule="auto"/>
+      </w:pPr>
+      <w:hyperlink w:anchor="Nov5" w:history="1">
+        <w:r>
+          <w:rPr>
+            <w:rStyle w:val="Hyperlink"/>
+          </w:rPr>
+          <w:t xml:space="preserve">Early </w:t>
+        </w:r>
+        <w:r>
+          <w:rPr>
+            <w:rStyle w:val="Hyperlink"/>
+            <w:rFonts w:ascii="Calibri" w:hAnsi="Calibri"/>
+          </w:rPr>
+          <w:t>α</w:t>
+        </w:r>
+        <w:r>
+          <w:rPr>
+            <w:rStyle w:val="Hyperlink"/>
+          </w:rPr>
+          <w:t xml:space="preserve"> of multi track viewer</w:t>
+        </w:r>
+        <w:r>
+          <w:rPr>
+            <w:rStyle w:val="Hyperlink"/>
+          </w:rPr>
+          <w:tab/>
+          <w:t>November 5, 2015</w:t>
+        </w:r>
+      </w:hyperlink>
+    </w:p>
+    <w:p>
+      <w:pPr>
+        <w:pStyle w:val="ListParagraph"/>
+        <w:numPr>
+          <w:ilvl w:val="0"/>
+          <w:numId w:val="4"/>
+        </w:numPr>
+        <w:tabs>
+          <w:tab w:val="left" w:pos="6804"/>
+        </w:tabs>
+        <w:spacing w:line="360" w:lineRule="auto"/>
+      </w:pPr>
+      <w:hyperlink w:anchor="Nov12" w:history="1">
+        <w:r>
+          <w:rPr>
+            <w:rStyle w:val="Hyperlink"/>
+          </w:rPr>
+          <w:t>Clean up BAM Locator CGI + Add horizontal line</w:t>
+        </w:r>
+        <w:r>
+          <w:rPr>
+            <w:rStyle w:val="Hyperlink"/>
+          </w:rPr>
+          <w:tab/>
+          <w:t>November 12, 2015</w:t>
+        </w:r>
+      </w:hyperlink>
+    </w:p>
+    <w:p>
+      <w:pPr>
+        <w:pStyle w:val="ListParagraph"/>
+        <w:numPr>
+          <w:ilvl w:val="0"/>
+          <w:numId w:val="4"/>
+        </w:numPr>
+        <w:tabs>
+          <w:tab w:val="left" w:pos="6804"/>
+        </w:tabs>
+        <w:spacing w:line="360" w:lineRule="auto"/>
+      </w:pPr>
+    </w:p>
+    <w:p>
+      <w:pPr>
         <w:tabs>
           <w:tab w:val="left" w:pos="6804"/>
         </w:tabs>
@@ -695,7 +805,7 @@
                     <pic:cNvPicPr/>
                   </pic:nvPicPr>
                   <pic:blipFill>
-                    <a:blip r:embed="rId5" cstate="print"/>
+                    <a:blip r:embed="rId6" cstate="print"/>
                     <a:stretch>
                       <a:fillRect/>
                     </a:stretch>
@@ -750,7 +860,7 @@
                     <pic:cNvPicPr/>
                   </pic:nvPicPr>
                   <pic:blipFill>
-                    <a:blip r:embed="rId6" cstate="print"/>
+                    <a:blip r:embed="rId7" cstate="print"/>
                     <a:stretch>
                       <a:fillRect/>
                     </a:stretch>
@@ -1904,7 +2014,7 @@
       <w:r>
         <w:t xml:space="preserve">Wrote a </w:t>
       </w:r>
-      <w:hyperlink r:id="rId7" w:history="1">
+      <w:hyperlink r:id="rId8" w:history="1">
         <w:r>
           <w:rPr>
             <w:rStyle w:val="Hyperlink"/>
@@ -2233,7 +2343,7 @@
       <w:r>
         <w:t xml:space="preserve">Live on BAR @ </w:t>
       </w:r>
-      <w:hyperlink r:id="rId8" w:history="1">
+      <w:hyperlink r:id="rId9" w:history="1">
         <w:r>
           <w:rPr>
             <w:rStyle w:val="Hyperlink"/>
@@ -2310,6 +2420,1496 @@
       <w:r>
         <w:t>Look into this and fix it.</w:t>
       </w:r>
+    </w:p>
+    <w:p>
+      <w:r>
+        <w:br w:type="page"/>
+      </w:r>
+    </w:p>
+    <w:p>
+      <w:pPr>
+        <w:spacing w:line="360" w:lineRule="auto"/>
+      </w:pPr>
+      <w:bookmarkStart w:id="6" w:name="Nov1"/>
+      <w:r>
+        <w:rPr>
+          <w:b/>
+        </w:rPr>
+        <w:lastRenderedPageBreak/>
+        <w:t>Date</w:t>
+      </w:r>
+      <w:r>
+        <w:t>: November 1, 2015</w:t>
+      </w:r>
+    </w:p>
+    <w:bookmarkEnd w:id="6"/>
+    <w:p>
+      <w:pPr>
+        <w:spacing w:line="360" w:lineRule="auto"/>
+      </w:pPr>
+      <w:r>
+        <w:rPr>
+          <w:b/>
+        </w:rPr>
+        <w:t>Agenda</w:t>
+      </w:r>
+      <w:r>
+        <w:t>:</w:t>
+      </w:r>
+    </w:p>
+    <w:p>
+      <w:pPr>
+        <w:pStyle w:val="ListParagraph"/>
+        <w:numPr>
+          <w:ilvl w:val="0"/>
+          <w:numId w:val="17"/>
+        </w:numPr>
+        <w:spacing w:line="360" w:lineRule="auto"/>
+      </w:pPr>
+      <w:r>
+        <w:t>Get the mpileup for a default gene of interest from all BAM files.</w:t>
+      </w:r>
+    </w:p>
+    <w:p>
+      <w:pPr>
+        <w:pStyle w:val="ListParagraph"/>
+        <w:numPr>
+          <w:ilvl w:val="1"/>
+          <w:numId w:val="17"/>
+        </w:numPr>
+        <w:spacing w:line="360" w:lineRule="auto"/>
+      </w:pPr>
+      <w:r>
+        <w:t>Investigate the issue of remote BAMs not returning data but same local files would (reported by Vivek)</w:t>
+      </w:r>
+    </w:p>
+    <w:p>
+      <w:pPr>
+        <w:spacing w:line="360" w:lineRule="auto"/>
+      </w:pPr>
+      <w:r>
+        <w:rPr>
+          <w:b/>
+        </w:rPr>
+        <w:t>Protocol</w:t>
+      </w:r>
+      <w:r>
+        <w:t>:</w:t>
+      </w:r>
+    </w:p>
+    <w:p>
+      <w:pPr>
+        <w:pStyle w:val="ListParagraph"/>
+        <w:numPr>
+          <w:ilvl w:val="0"/>
+          <w:numId w:val="18"/>
+        </w:numPr>
+        <w:spacing w:line="360" w:lineRule="auto"/>
+      </w:pPr>
+      <w:r>
+        <w:t>Get the mpileup</w:t>
+      </w:r>
+      <w:r>
+        <w:t xml:space="preserve"> for default gene of interest from all BAM files</w:t>
+      </w:r>
+      <w:r>
+        <w:t>.</w:t>
+      </w:r>
+    </w:p>
+    <w:p>
+      <w:pPr>
+        <w:pStyle w:val="ListParagraph"/>
+        <w:numPr>
+          <w:ilvl w:val="1"/>
+          <w:numId w:val="18"/>
+        </w:numPr>
+        <w:spacing w:line="360" w:lineRule="auto"/>
+      </w:pPr>
+      <w:r>
+        <w:t xml:space="preserve">Wrote a shell script to iterate over the BAM files in the </w:t>
+      </w:r>
+      <w:r>
+        <w:rPr>
+          <w:rFonts w:ascii="Consolas" w:hAnsi="Consolas" w:cs="Consolas"/>
+        </w:rPr>
+        <w:t>iplant_path_to_rnaseq_bam_files.txt</w:t>
+      </w:r>
+      <w:r>
+        <w:t xml:space="preserve"> file.</w:t>
+      </w:r>
+    </w:p>
+    <w:p>
+      <w:pPr>
+        <w:pStyle w:val="ListParagraph"/>
+        <w:numPr>
+          <w:ilvl w:val="1"/>
+          <w:numId w:val="18"/>
+        </w:numPr>
+        <w:spacing w:line="360" w:lineRule="auto"/>
+      </w:pPr>
+      <w:r>
+        <w:t xml:space="preserve">Each time, it executes the </w:t>
+      </w:r>
+      <w:r>
+        <w:rPr>
+          <w:rFonts w:ascii="Consolas" w:hAnsi="Consolas" w:cs="Consolas"/>
+        </w:rPr>
+        <w:t>samtools mpileup</w:t>
+      </w:r>
+      <w:r>
+        <w:t xml:space="preserve"> call on the BAM file and outputs it to a smaller BAM file.</w:t>
+      </w:r>
+    </w:p>
+    <w:p>
+      <w:pPr>
+        <w:pStyle w:val="ListParagraph"/>
+        <w:numPr>
+          <w:ilvl w:val="2"/>
+          <w:numId w:val="18"/>
+        </w:numPr>
+        <w:spacing w:line="360" w:lineRule="auto"/>
+      </w:pPr>
+      <w:r>
+        <w:t>Getting the mpileup for the first locus only (Chr1:3631-5899).</w:t>
+      </w:r>
+    </w:p>
+    <w:p>
+      <w:pPr>
+        <w:pStyle w:val="ListParagraph"/>
+        <w:numPr>
+          <w:ilvl w:val="0"/>
+          <w:numId w:val="18"/>
+        </w:numPr>
+        <w:spacing w:line="360" w:lineRule="auto"/>
+      </w:pPr>
+      <w:r>
+        <w:t xml:space="preserve">Based on </w:t>
+      </w:r>
+      <w:r>
+        <w:t xml:space="preserve">the </w:t>
+      </w:r>
+      <w:r>
+        <w:t>result for #1</w:t>
+      </w:r>
+      <w:r>
+        <w:t>,</w:t>
+      </w:r>
+      <w:r>
+        <w:t xml:space="preserve"> the question</w:t>
+      </w:r>
+      <w:r>
+        <w:t>s</w:t>
+      </w:r>
+      <w:r>
+        <w:t xml:space="preserve"> </w:t>
+      </w:r>
+      <w:r>
+        <w:t>arise:</w:t>
+      </w:r>
+      <w:r>
+        <w:t xml:space="preserve"> are these files not ret</w:t>
+      </w:r>
+      <w:r>
+        <w:t>urning data because there is no</w:t>
+      </w:r>
+      <w:r>
+        <w:t xml:space="preserve"> data? Or is it because there is some issue with the remote vs. local file?</w:t>
+      </w:r>
+    </w:p>
+    <w:p>
+      <w:pPr>
+        <w:pStyle w:val="ListParagraph"/>
+        <w:numPr>
+          <w:ilvl w:val="1"/>
+          <w:numId w:val="18"/>
+        </w:numPr>
+        <w:spacing w:line="360" w:lineRule="auto"/>
+      </w:pPr>
+      <w:r>
+        <w:t>Executed mpileup through command line on a single BAM file that did not return data</w:t>
+      </w:r>
+      <w:r>
+        <w:t>.</w:t>
+      </w:r>
+    </w:p>
+    <w:p>
+      <w:pPr>
+        <w:pStyle w:val="ListParagraph"/>
+        <w:numPr>
+          <w:ilvl w:val="2"/>
+          <w:numId w:val="18"/>
+        </w:numPr>
+        <w:spacing w:line="360" w:lineRule="auto"/>
+        <w:rPr>
+          <w:rFonts w:ascii="Consolas" w:hAnsi="Consolas" w:cs="Consolas"/>
+        </w:rPr>
+      </w:pPr>
+      <w:r>
+        <w:rPr>
+          <w:rFonts w:ascii="Consolas" w:hAnsi="Consolas" w:cs="Consolas"/>
+        </w:rPr>
+        <w:t xml:space="preserve">samtools mpileup –r Chr1:3631-5899 </w:t>
+      </w:r>
+      <w:hyperlink r:id="rId10" w:history="1">
+        <w:r>
+          <w:rPr>
+            <w:rStyle w:val="Hyperlink"/>
+            <w:rFonts w:ascii="Consolas" w:hAnsi="Consolas" w:cs="Consolas"/>
+          </w:rPr>
+          <w:t>http://s3.amazonaws.com/iplant-cdn/iplant/home/araport/rnaseq_bam/leaf/SRR446034/accepted_hits.bam</w:t>
+        </w:r>
+      </w:hyperlink>
+    </w:p>
+    <w:p>
+      <w:pPr>
+        <w:pStyle w:val="ListParagraph"/>
+        <w:numPr>
+          <w:ilvl w:val="1"/>
+          <w:numId w:val="18"/>
+        </w:numPr>
+        <w:spacing w:line="360" w:lineRule="auto"/>
+      </w:pPr>
+      <w:r>
+        <w:t>To see if the issue was resolved in the latest version of samtools, downloaded and installed the latest v1.2</w:t>
+      </w:r>
+      <w:r>
+        <w:t>.1</w:t>
+      </w:r>
+      <w:r>
+        <w:t xml:space="preserve"> of SAM Tools.</w:t>
+      </w:r>
+    </w:p>
+    <w:p>
+      <w:pPr>
+        <w:pStyle w:val="ListParagraph"/>
+        <w:numPr>
+          <w:ilvl w:val="2"/>
+          <w:numId w:val="18"/>
+        </w:numPr>
+        <w:spacing w:line="360" w:lineRule="auto"/>
+      </w:pPr>
+      <w:r>
+        <w:t>Downloaded the source code</w:t>
+      </w:r>
+    </w:p>
+    <w:p>
+      <w:pPr>
+        <w:pStyle w:val="ListParagraph"/>
+        <w:numPr>
+          <w:ilvl w:val="2"/>
+          <w:numId w:val="18"/>
+        </w:numPr>
+        <w:spacing w:line="360" w:lineRule="auto"/>
+      </w:pPr>
+      <w:r>
+        <w:t xml:space="preserve">Executed the </w:t>
+      </w:r>
+      <w:r>
+        <w:rPr>
+          <w:rFonts w:ascii="Consolas" w:hAnsi="Consolas" w:cs="Consolas"/>
+        </w:rPr>
+        <w:t>makefile</w:t>
+      </w:r>
+    </w:p>
+    <w:p>
+      <w:pPr>
+        <w:pStyle w:val="ListParagraph"/>
+        <w:numPr>
+          <w:ilvl w:val="2"/>
+          <w:numId w:val="18"/>
+        </w:numPr>
+        <w:spacing w:line="360" w:lineRule="auto"/>
+      </w:pPr>
+      <w:r>
+        <w:t xml:space="preserve">Installed by: </w:t>
+      </w:r>
+      <w:r>
+        <w:rPr>
+          <w:rFonts w:ascii="Consolas" w:hAnsi="Consolas" w:cs="Consolas"/>
+        </w:rPr>
+        <w:t xml:space="preserve">make </w:t>
+      </w:r>
+      <w:r>
+        <w:rPr>
+          <w:rFonts w:ascii="Consolas" w:hAnsi="Consolas" w:cs="Consolas"/>
+        </w:rPr>
+        <w:t xml:space="preserve"> </w:t>
+      </w:r>
+      <w:r>
+        <w:rPr>
+          <w:rFonts w:ascii="Consolas" w:hAnsi="Consolas" w:cs="Consolas"/>
+        </w:rPr>
+        <w:t>-prefix=/</w:t>
+      </w:r>
+      <w:r>
+        <w:rPr>
+          <w:rFonts w:ascii="Consolas" w:hAnsi="Consolas" w:cs="Consolas"/>
+        </w:rPr>
+        <w:t>path_to/</w:t>
+      </w:r>
+      <w:r>
+        <w:rPr>
+          <w:rFonts w:ascii="Consolas" w:hAnsi="Consolas" w:cs="Consolas"/>
+        </w:rPr>
+        <w:t xml:space="preserve">install_folder/ </w:t>
+      </w:r>
+      <w:r>
+        <w:rPr>
+          <w:rFonts w:ascii="Consolas" w:hAnsi="Consolas" w:cs="Consolas"/>
+        </w:rPr>
+        <w:t xml:space="preserve"> </w:t>
+      </w:r>
+      <w:r>
+        <w:rPr>
+          <w:rFonts w:ascii="Consolas" w:hAnsi="Consolas" w:cs="Consolas"/>
+        </w:rPr>
+        <w:t>install</w:t>
+      </w:r>
+      <w:r>
+        <w:t>.</w:t>
+      </w:r>
+    </w:p>
+    <w:p>
+      <w:pPr>
+        <w:pStyle w:val="ListParagraph"/>
+        <w:numPr>
+          <w:ilvl w:val="2"/>
+          <w:numId w:val="18"/>
+        </w:numPr>
+        <w:spacing w:line="360" w:lineRule="auto"/>
+      </w:pPr>
+      <w:r>
+        <w:t>Executed the call from 2(a)(i) with the new samtools exe (be sure to specify with a relative path to the new executable).</w:t>
+      </w:r>
+    </w:p>
+    <w:p>
+      <w:pPr>
+        <w:pStyle w:val="ListParagraph"/>
+        <w:numPr>
+          <w:ilvl w:val="3"/>
+          <w:numId w:val="18"/>
+        </w:numPr>
+        <w:spacing w:line="360" w:lineRule="auto"/>
+      </w:pPr>
+      <w:r>
+        <w:t>.</w:t>
+      </w:r>
+      <w:r>
+        <w:rPr>
+          <w:rFonts w:ascii="Consolas" w:hAnsi="Consolas" w:cs="Consolas"/>
+        </w:rPr>
+        <w:t>/samtools-1.2/exe/bin/samtools mpileup http://s3.amazonaws.com/iplant-</w:t>
+      </w:r>
+      <w:r>
+        <w:rPr>
+          <w:rFonts w:ascii="Consolas" w:hAnsi="Consolas" w:cs="Consolas"/>
+        </w:rPr>
+        <w:lastRenderedPageBreak/>
+        <w:t>cdn/iplant/home/araport/rnaseq_bam/leaf/SRR446034/accepted_hits.bam -r Chr1:3631-5899 -d 8000</w:t>
+      </w:r>
+      <w:r>
+        <w:t xml:space="preserve"> </w:t>
+      </w:r>
+    </w:p>
+    <w:p>
+      <w:pPr>
+        <w:pStyle w:val="ListParagraph"/>
+        <w:numPr>
+          <w:ilvl w:val="1"/>
+          <w:numId w:val="18"/>
+        </w:numPr>
+        <w:spacing w:line="360" w:lineRule="auto"/>
+      </w:pPr>
+      <w:r>
+        <w:t>To see if BamView can show anything, the SRR446034 BAM file’s Amazon link was used to see if there is any data in the file</w:t>
+      </w:r>
+      <w:r>
+        <w:t>.</w:t>
+      </w:r>
+    </w:p>
+    <w:p>
+      <w:pPr>
+        <w:pStyle w:val="ListParagraph"/>
+        <w:numPr>
+          <w:ilvl w:val="1"/>
+          <w:numId w:val="18"/>
+        </w:numPr>
+        <w:spacing w:line="360" w:lineRule="auto"/>
+      </w:pPr>
+      <w:r>
+        <w:t>Tried to redo 2(b)(iv) but when I’m in the directory of the newly installed BAM file</w:t>
+      </w:r>
+    </w:p>
+    <w:p>
+      <w:pPr>
+        <w:pStyle w:val="ListParagraph"/>
+        <w:numPr>
+          <w:ilvl w:val="2"/>
+          <w:numId w:val="18"/>
+        </w:numPr>
+        <w:spacing w:line="360" w:lineRule="auto"/>
+        <w:rPr>
+          <w:rFonts w:ascii="Consolas" w:hAnsi="Consolas" w:cs="Consolas"/>
+        </w:rPr>
+      </w:pPr>
+      <w:r>
+        <w:rPr>
+          <w:rFonts w:ascii="Consolas" w:hAnsi="Consolas" w:cs="Consolas"/>
+        </w:rPr>
+        <w:t xml:space="preserve">./samtools mpileup http://s3.amazonaws.com/iplant-cdn/iplant/home/araport/rnaseq_bam/leaf/SRR446034/accepted_hits.bam -r Chr1:3631-5899 -d 8000 </w:t>
+      </w:r>
+    </w:p>
+    <w:p>
+      <w:pPr>
+        <w:pStyle w:val="ListParagraph"/>
+        <w:numPr>
+          <w:ilvl w:val="0"/>
+          <w:numId w:val="18"/>
+        </w:numPr>
+        <w:spacing w:line="360" w:lineRule="auto"/>
+      </w:pPr>
+      <w:r>
+        <w:t>Rerun the shell script from the same directory as the latest SAM Tools … (repeat #1)</w:t>
+      </w:r>
+    </w:p>
+    <w:p>
+      <w:pPr>
+        <w:spacing w:line="360" w:lineRule="auto"/>
+      </w:pPr>
+      <w:r>
+        <w:rPr>
+          <w:b/>
+        </w:rPr>
+        <w:t>Result</w:t>
+      </w:r>
+      <w:r>
+        <w:t>:</w:t>
+      </w:r>
+    </w:p>
+    <w:p>
+      <w:pPr>
+        <w:pStyle w:val="ListParagraph"/>
+        <w:numPr>
+          <w:ilvl w:val="0"/>
+          <w:numId w:val="19"/>
+        </w:numPr>
+        <w:spacing w:line="360" w:lineRule="auto"/>
+      </w:pPr>
+      <w:r>
+        <w:t>Get the mpileup for default</w:t>
+      </w:r>
+      <w:r>
+        <w:t xml:space="preserve"> gene of interest from all BAMs.</w:t>
+      </w:r>
+    </w:p>
+    <w:p>
+      <w:pPr>
+        <w:pStyle w:val="ListParagraph"/>
+        <w:numPr>
+          <w:ilvl w:val="1"/>
+          <w:numId w:val="19"/>
+        </w:numPr>
+        <w:spacing w:line="360" w:lineRule="auto"/>
+      </w:pPr>
+      <w:r>
+        <w:t>Got back data from the following BAM files (increase text size/zoom in to read):</w:t>
+      </w:r>
+    </w:p>
+    <w:p>
+      <w:pPr>
+        <w:pStyle w:val="ListParagraph"/>
+        <w:numPr>
+          <w:ilvl w:val="2"/>
+          <w:numId w:val="19"/>
+        </w:numPr>
+        <w:spacing w:line="360" w:lineRule="auto"/>
+        <w:rPr>
+          <w:sz w:val="6"/>
+        </w:rPr>
+      </w:pPr>
+      <w:r>
+        <w:rPr>
+          <w:sz w:val="6"/>
+        </w:rPr>
+        <w:t>dark_SRR1019436_accepted_hits.bam</w:t>
+      </w:r>
+    </w:p>
+    <w:p>
+      <w:pPr>
+        <w:pStyle w:val="ListParagraph"/>
+        <w:numPr>
+          <w:ilvl w:val="2"/>
+          <w:numId w:val="19"/>
+        </w:numPr>
+        <w:spacing w:line="360" w:lineRule="auto"/>
+        <w:rPr>
+          <w:sz w:val="6"/>
+        </w:rPr>
+      </w:pPr>
+      <w:r>
+        <w:rPr>
+          <w:sz w:val="6"/>
+        </w:rPr>
+        <w:t>dark_SRR1019437_accepted_hits.bam</w:t>
+      </w:r>
+    </w:p>
+    <w:p>
+      <w:pPr>
+        <w:pStyle w:val="ListParagraph"/>
+        <w:numPr>
+          <w:ilvl w:val="2"/>
+          <w:numId w:val="19"/>
+        </w:numPr>
+        <w:spacing w:line="360" w:lineRule="auto"/>
+        <w:rPr>
+          <w:sz w:val="6"/>
+        </w:rPr>
+      </w:pPr>
+      <w:r>
+        <w:rPr>
+          <w:sz w:val="6"/>
+        </w:rPr>
+        <w:t>dark_SRR493238_accepted_hits.bam</w:t>
+      </w:r>
+    </w:p>
+    <w:p>
+      <w:pPr>
+        <w:pStyle w:val="ListParagraph"/>
+        <w:numPr>
+          <w:ilvl w:val="2"/>
+          <w:numId w:val="19"/>
+        </w:numPr>
+        <w:spacing w:line="360" w:lineRule="auto"/>
+        <w:rPr>
+          <w:sz w:val="6"/>
+        </w:rPr>
+      </w:pPr>
+      <w:r>
+        <w:rPr>
+          <w:sz w:val="6"/>
+        </w:rPr>
+        <w:t>dark_SRR493237_accepted_hits.bam</w:t>
+      </w:r>
+    </w:p>
+    <w:p>
+      <w:pPr>
+        <w:pStyle w:val="ListParagraph"/>
+        <w:numPr>
+          <w:ilvl w:val="2"/>
+          <w:numId w:val="19"/>
+        </w:numPr>
+        <w:spacing w:line="360" w:lineRule="auto"/>
+        <w:rPr>
+          <w:sz w:val="6"/>
+        </w:rPr>
+      </w:pPr>
+      <w:r>
+        <w:rPr>
+          <w:sz w:val="6"/>
+        </w:rPr>
+        <w:t>root_SRR314814_accepted_hits.bam</w:t>
+      </w:r>
+    </w:p>
+    <w:p>
+      <w:pPr>
+        <w:pStyle w:val="ListParagraph"/>
+        <w:numPr>
+          <w:ilvl w:val="2"/>
+          <w:numId w:val="19"/>
+        </w:numPr>
+        <w:spacing w:line="360" w:lineRule="auto"/>
+        <w:rPr>
+          <w:sz w:val="6"/>
+        </w:rPr>
+      </w:pPr>
+      <w:r>
+        <w:rPr>
+          <w:sz w:val="6"/>
+        </w:rPr>
+        <w:t>receptacle_SRR401418_accepted_hits.bam</w:t>
+      </w:r>
+    </w:p>
+    <w:p>
+      <w:pPr>
+        <w:pStyle w:val="ListParagraph"/>
+        <w:numPr>
+          <w:ilvl w:val="2"/>
+          <w:numId w:val="19"/>
+        </w:numPr>
+        <w:spacing w:line="360" w:lineRule="auto"/>
+        <w:rPr>
+          <w:sz w:val="6"/>
+        </w:rPr>
+      </w:pPr>
+      <w:r>
+        <w:rPr>
+          <w:sz w:val="6"/>
+        </w:rPr>
+        <w:t>receptacle_SRR401416_accepted_hits.bam</w:t>
+      </w:r>
+    </w:p>
+    <w:p>
+      <w:pPr>
+        <w:pStyle w:val="ListParagraph"/>
+        <w:numPr>
+          <w:ilvl w:val="2"/>
+          <w:numId w:val="19"/>
+        </w:numPr>
+        <w:spacing w:line="360" w:lineRule="auto"/>
+        <w:rPr>
+          <w:sz w:val="6"/>
+        </w:rPr>
+      </w:pPr>
+      <w:r>
+        <w:rPr>
+          <w:sz w:val="6"/>
+        </w:rPr>
+        <w:t>aerial_SRR547531_accepted_hits.bam</w:t>
+      </w:r>
+    </w:p>
+    <w:p>
+      <w:pPr>
+        <w:pStyle w:val="ListParagraph"/>
+        <w:numPr>
+          <w:ilvl w:val="2"/>
+          <w:numId w:val="19"/>
+        </w:numPr>
+        <w:spacing w:line="360" w:lineRule="auto"/>
+        <w:rPr>
+          <w:sz w:val="6"/>
+        </w:rPr>
+      </w:pPr>
+      <w:r>
+        <w:rPr>
+          <w:sz w:val="6"/>
+        </w:rPr>
+        <w:t>receptacle_SRR401413_accepted_hits.bam</w:t>
+      </w:r>
+    </w:p>
+    <w:p>
+      <w:pPr>
+        <w:pStyle w:val="ListParagraph"/>
+        <w:numPr>
+          <w:ilvl w:val="2"/>
+          <w:numId w:val="19"/>
+        </w:numPr>
+        <w:spacing w:line="360" w:lineRule="auto"/>
+        <w:rPr>
+          <w:sz w:val="6"/>
+        </w:rPr>
+      </w:pPr>
+      <w:r>
+        <w:rPr>
+          <w:sz w:val="6"/>
+        </w:rPr>
+        <w:t>receptacle_SRR401421_accepted_hits.bam</w:t>
+      </w:r>
+    </w:p>
+    <w:p>
+      <w:pPr>
+        <w:pStyle w:val="ListParagraph"/>
+        <w:numPr>
+          <w:ilvl w:val="2"/>
+          <w:numId w:val="19"/>
+        </w:numPr>
+        <w:spacing w:line="360" w:lineRule="auto"/>
+        <w:rPr>
+          <w:sz w:val="6"/>
+        </w:rPr>
+      </w:pPr>
+      <w:r>
+        <w:rPr>
+          <w:sz w:val="6"/>
+        </w:rPr>
+        <w:t>receptacle_SRR401419_accepted_hits.bam</w:t>
+      </w:r>
+    </w:p>
+    <w:p>
+      <w:pPr>
+        <w:pStyle w:val="ListParagraph"/>
+        <w:numPr>
+          <w:ilvl w:val="2"/>
+          <w:numId w:val="19"/>
+        </w:numPr>
+        <w:spacing w:line="360" w:lineRule="auto"/>
+        <w:rPr>
+          <w:sz w:val="6"/>
+        </w:rPr>
+      </w:pPr>
+      <w:r>
+        <w:rPr>
+          <w:sz w:val="6"/>
+        </w:rPr>
+        <w:t>receptacle_SRR401415_accepted_hits.bam</w:t>
+      </w:r>
+    </w:p>
+    <w:p>
+      <w:pPr>
+        <w:pStyle w:val="ListParagraph"/>
+        <w:numPr>
+          <w:ilvl w:val="2"/>
+          <w:numId w:val="19"/>
+        </w:numPr>
+        <w:spacing w:line="360" w:lineRule="auto"/>
+        <w:rPr>
+          <w:sz w:val="6"/>
+        </w:rPr>
+      </w:pPr>
+      <w:r>
+        <w:rPr>
+          <w:sz w:val="6"/>
+        </w:rPr>
+        <w:t>aerial_ERR274310_accepted_hits.bam</w:t>
+      </w:r>
+    </w:p>
+    <w:p>
+      <w:pPr>
+        <w:pStyle w:val="ListParagraph"/>
+        <w:numPr>
+          <w:ilvl w:val="2"/>
+          <w:numId w:val="19"/>
+        </w:numPr>
+        <w:spacing w:line="360" w:lineRule="auto"/>
+        <w:rPr>
+          <w:sz w:val="6"/>
+        </w:rPr>
+      </w:pPr>
+      <w:r>
+        <w:rPr>
+          <w:sz w:val="6"/>
+        </w:rPr>
+        <w:t>aerial_SRR847503_accepted_hits.bam</w:t>
+      </w:r>
+    </w:p>
+    <w:p>
+      <w:pPr>
+        <w:pStyle w:val="ListParagraph"/>
+        <w:numPr>
+          <w:ilvl w:val="2"/>
+          <w:numId w:val="19"/>
+        </w:numPr>
+        <w:spacing w:line="360" w:lineRule="auto"/>
+        <w:rPr>
+          <w:sz w:val="6"/>
+        </w:rPr>
+      </w:pPr>
+      <w:r>
+        <w:rPr>
+          <w:sz w:val="6"/>
+        </w:rPr>
+        <w:t>aerial_SRR847506_accepted_hits.bam</w:t>
+      </w:r>
+    </w:p>
+    <w:p>
+      <w:pPr>
+        <w:pStyle w:val="ListParagraph"/>
+        <w:numPr>
+          <w:ilvl w:val="2"/>
+          <w:numId w:val="19"/>
+        </w:numPr>
+        <w:spacing w:line="360" w:lineRule="auto"/>
+        <w:rPr>
+          <w:sz w:val="6"/>
+        </w:rPr>
+      </w:pPr>
+      <w:r>
+        <w:rPr>
+          <w:sz w:val="6"/>
+        </w:rPr>
+        <w:t>aerial_SRR847504_accepted_hits.bam</w:t>
+      </w:r>
+    </w:p>
+    <w:p>
+      <w:pPr>
+        <w:pStyle w:val="ListParagraph"/>
+        <w:numPr>
+          <w:ilvl w:val="2"/>
+          <w:numId w:val="19"/>
+        </w:numPr>
+        <w:spacing w:line="360" w:lineRule="auto"/>
+        <w:rPr>
+          <w:sz w:val="6"/>
+        </w:rPr>
+      </w:pPr>
+      <w:r>
+        <w:rPr>
+          <w:sz w:val="6"/>
+        </w:rPr>
+        <w:t>aerial_SRR548277_accepted_hits.bam</w:t>
+      </w:r>
+    </w:p>
+    <w:p>
+      <w:pPr>
+        <w:pStyle w:val="ListParagraph"/>
+        <w:numPr>
+          <w:ilvl w:val="2"/>
+          <w:numId w:val="19"/>
+        </w:numPr>
+        <w:spacing w:line="360" w:lineRule="auto"/>
+        <w:rPr>
+          <w:sz w:val="6"/>
+        </w:rPr>
+      </w:pPr>
+      <w:r>
+        <w:rPr>
+          <w:sz w:val="6"/>
+        </w:rPr>
+        <w:t>receptacle_SRR401420_accepted_hits.bam</w:t>
+      </w:r>
+    </w:p>
+    <w:p>
+      <w:pPr>
+        <w:pStyle w:val="ListParagraph"/>
+        <w:numPr>
+          <w:ilvl w:val="2"/>
+          <w:numId w:val="19"/>
+        </w:numPr>
+        <w:spacing w:line="360" w:lineRule="auto"/>
+        <w:rPr>
+          <w:sz w:val="6"/>
+        </w:rPr>
+      </w:pPr>
+      <w:r>
+        <w:rPr>
+          <w:sz w:val="6"/>
+        </w:rPr>
+        <w:t>flower_SRR800753_accepted_hits.bam</w:t>
+      </w:r>
+    </w:p>
+    <w:p>
+      <w:pPr>
+        <w:pStyle w:val="ListParagraph"/>
+        <w:numPr>
+          <w:ilvl w:val="2"/>
+          <w:numId w:val="19"/>
+        </w:numPr>
+        <w:spacing w:line="360" w:lineRule="auto"/>
+        <w:rPr>
+          <w:sz w:val="6"/>
+        </w:rPr>
+      </w:pPr>
+      <w:r>
+        <w:rPr>
+          <w:sz w:val="6"/>
+        </w:rPr>
+        <w:t>receptacle_SRR401414_accepted_hits.bam</w:t>
+      </w:r>
+    </w:p>
+    <w:p>
+      <w:pPr>
+        <w:pStyle w:val="ListParagraph"/>
+        <w:numPr>
+          <w:ilvl w:val="2"/>
+          <w:numId w:val="19"/>
+        </w:numPr>
+        <w:spacing w:line="360" w:lineRule="auto"/>
+        <w:rPr>
+          <w:sz w:val="6"/>
+        </w:rPr>
+      </w:pPr>
+      <w:r>
+        <w:rPr>
+          <w:sz w:val="6"/>
+        </w:rPr>
+        <w:t>flower_SRR800754_accepted_hits.bam</w:t>
+      </w:r>
+    </w:p>
+    <w:p>
+      <w:pPr>
+        <w:pStyle w:val="ListParagraph"/>
+        <w:numPr>
+          <w:ilvl w:val="2"/>
+          <w:numId w:val="19"/>
+        </w:numPr>
+        <w:spacing w:line="360" w:lineRule="auto"/>
+        <w:rPr>
+          <w:sz w:val="6"/>
+        </w:rPr>
+      </w:pPr>
+      <w:r>
+        <w:rPr>
+          <w:sz w:val="6"/>
+        </w:rPr>
+        <w:t>leaf_SRR1159837_accepted_hits.bam</w:t>
+      </w:r>
+    </w:p>
+    <w:p>
+      <w:pPr>
+        <w:pStyle w:val="ListParagraph"/>
+        <w:numPr>
+          <w:ilvl w:val="0"/>
+          <w:numId w:val="19"/>
+        </w:numPr>
+        <w:spacing w:line="360" w:lineRule="auto"/>
+      </w:pPr>
+      <w:r>
+        <w:t>Try to get mpileup from a BAM that did not return data in 1(a)</w:t>
+      </w:r>
+    </w:p>
+    <w:p>
+      <w:pPr>
+        <w:pStyle w:val="ListParagraph"/>
+        <w:numPr>
+          <w:ilvl w:val="1"/>
+          <w:numId w:val="19"/>
+        </w:numPr>
+        <w:spacing w:line="360" w:lineRule="auto"/>
+      </w:pPr>
+      <w:r>
+        <w:t>Command line mpileup call with SAM Tools v0.1.18</w:t>
+      </w:r>
+    </w:p>
+    <w:p>
+      <w:pPr>
+        <w:pStyle w:val="ListParagraph"/>
+        <w:numPr>
+          <w:ilvl w:val="2"/>
+          <w:numId w:val="19"/>
+        </w:numPr>
+        <w:spacing w:line="360" w:lineRule="auto"/>
+      </w:pPr>
+      <w:r>
+        <w:t>open: No such file or directory</w:t>
+      </w:r>
+    </w:p>
+    <w:p>
+      <w:pPr>
+        <w:pStyle w:val="ListParagraph"/>
+        <w:numPr>
+          <w:ilvl w:val="2"/>
+          <w:numId w:val="19"/>
+        </w:numPr>
+        <w:spacing w:line="360" w:lineRule="auto"/>
+      </w:pPr>
+      <w:r>
+        <w:t>Segmentation fault</w:t>
+      </w:r>
+    </w:p>
+    <w:p>
+      <w:pPr>
+        <w:pStyle w:val="ListParagraph"/>
+        <w:numPr>
+          <w:ilvl w:val="1"/>
+          <w:numId w:val="19"/>
+        </w:numPr>
+        <w:spacing w:line="360" w:lineRule="auto"/>
+      </w:pPr>
+      <w:r>
+        <w:t>Command line mpileup call with SAM Tools v1.2.1</w:t>
+      </w:r>
+    </w:p>
+    <w:p>
+      <w:pPr>
+        <w:pStyle w:val="ListParagraph"/>
+        <w:numPr>
+          <w:ilvl w:val="2"/>
+          <w:numId w:val="19"/>
+        </w:numPr>
+        <w:spacing w:line="360" w:lineRule="auto"/>
+      </w:pPr>
+      <w:r>
+        <w:t>[knet_seek] SEEK_END is not supported for HTTP. Offset is unchanged.</w:t>
+      </w:r>
+    </w:p>
+    <w:p>
+      <w:pPr>
+        <w:pStyle w:val="ListParagraph"/>
+        <w:numPr>
+          <w:ilvl w:val="2"/>
+          <w:numId w:val="19"/>
+        </w:numPr>
+        <w:spacing w:line="360" w:lineRule="auto"/>
+      </w:pPr>
+      <w:r>
+        <w:t>[mpileup] 1 samples in 1 input files</w:t>
+      </w:r>
+    </w:p>
+    <w:p>
+      <w:pPr>
+        <w:pStyle w:val="ListParagraph"/>
+        <w:numPr>
+          <w:ilvl w:val="1"/>
+          <w:numId w:val="19"/>
+        </w:numPr>
+        <w:spacing w:line="360" w:lineRule="auto"/>
+      </w:pPr>
+      <w:r>
+        <w:t>Checking the file with BamView program</w:t>
+      </w:r>
+    </w:p>
+    <w:p>
+      <w:pPr>
+        <w:pStyle w:val="ListParagraph"/>
+        <w:numPr>
+          <w:ilvl w:val="2"/>
+          <w:numId w:val="19"/>
+        </w:numPr>
+        <w:spacing w:line="360" w:lineRule="auto"/>
+      </w:pPr>
+      <w:r>
+        <w:lastRenderedPageBreak/>
+        <w:t xml:space="preserve">Figure 3: </w:t>
+      </w:r>
+      <w:r>
+        <w:t>SRR446034</w:t>
+      </w:r>
+      <w:r>
+        <w:t xml:space="preserve"> BAM file’s first locus in BamView program.</w:t>
+      </w:r>
+      <w:r>
+        <w:rPr>
+          <w:noProof/>
+          <w:lang w:eastAsia="en-CA"/>
+        </w:rPr>
+        <w:drawing>
+          <wp:inline distT="0" distB="0" distL="0" distR="0">
+            <wp:extent cx="1849428" cy="942975"/>
+            <wp:effectExtent l="19050" t="0" r="0" b="0"/>
+            <wp:docPr id="11" name="Picture 10" descr="Nov 1 Image 2C.png"/>
+            <wp:cNvGraphicFramePr>
+              <a:graphicFrameLocks xmlns:a="http://schemas.openxmlformats.org/drawingml/2006/main" noChangeAspect="1"/>
+            </wp:cNvGraphicFramePr>
+            <a:graphic xmlns:a="http://schemas.openxmlformats.org/drawingml/2006/main">
+              <a:graphicData uri="http://schemas.openxmlformats.org/drawingml/2006/picture">
+                <pic:pic xmlns:pic="http://schemas.openxmlformats.org/drawingml/2006/picture">
+                  <pic:nvPicPr>
+                    <pic:cNvPr id="0" name="Nov 1 Image 2C.png"/>
+                    <pic:cNvPicPr/>
+                  </pic:nvPicPr>
+                  <pic:blipFill>
+                    <a:blip r:embed="rId11" cstate="print"/>
+                    <a:stretch>
+                      <a:fillRect/>
+                    </a:stretch>
+                  </pic:blipFill>
+                  <pic:spPr>
+                    <a:xfrm>
+                      <a:off x="0" y="0"/>
+                      <a:ext cx="1848413" cy="942458"/>
+                    </a:xfrm>
+                    <a:prstGeom prst="rect">
+                      <a:avLst/>
+                    </a:prstGeom>
+                  </pic:spPr>
+                </pic:pic>
+              </a:graphicData>
+            </a:graphic>
+          </wp:inline>
+        </w:drawing>
+      </w:r>
+    </w:p>
+    <w:p>
+      <w:pPr>
+        <w:pStyle w:val="ListParagraph"/>
+        <w:numPr>
+          <w:ilvl w:val="1"/>
+          <w:numId w:val="19"/>
+        </w:numPr>
+        <w:spacing w:line="360" w:lineRule="auto"/>
+      </w:pPr>
+      <w:r>
+        <w:t>GOT BACK DATA! For some reason this works and returns data from that same BAM file.</w:t>
+      </w:r>
+    </w:p>
+    <w:p>
+      <w:pPr>
+        <w:pStyle w:val="ListParagraph"/>
+        <w:numPr>
+          <w:ilvl w:val="2"/>
+          <w:numId w:val="19"/>
+        </w:numPr>
+        <w:spacing w:line="360" w:lineRule="auto"/>
+      </w:pPr>
+      <w:r>
+        <w:t xml:space="preserve">But doesn’t work for another experiment, </w:t>
+      </w:r>
+      <w:r>
+        <w:t>SRR949989</w:t>
+      </w:r>
+      <w:r>
+        <w:t>’s BAM file</w:t>
+      </w:r>
+      <w:r>
+        <w:t>…</w:t>
+      </w:r>
+    </w:p>
+    <w:p>
+      <w:pPr>
+        <w:pStyle w:val="ListParagraph"/>
+        <w:numPr>
+          <w:ilvl w:val="0"/>
+          <w:numId w:val="19"/>
+        </w:numPr>
+        <w:spacing w:line="360" w:lineRule="auto"/>
+      </w:pPr>
+      <w:r>
+        <w:t>Rerun the shell script from the same directory as the latest SAM Tools …</w:t>
+      </w:r>
+    </w:p>
+    <w:p>
+      <w:pPr>
+        <w:pStyle w:val="ListParagraph"/>
+        <w:numPr>
+          <w:ilvl w:val="1"/>
+          <w:numId w:val="19"/>
+        </w:numPr>
+        <w:spacing w:line="360" w:lineRule="auto"/>
+      </w:pPr>
+      <w:r>
+        <w:t>Got even less number of BAM files returning data</w:t>
+      </w:r>
+    </w:p>
+    <w:p>
+      <w:r>
+        <w:br w:type="page"/>
+      </w:r>
+    </w:p>
+    <w:p>
+      <w:pPr>
+        <w:spacing w:line="360" w:lineRule="auto"/>
+      </w:pPr>
+      <w:bookmarkStart w:id="7" w:name="Nov5"/>
+      <w:r>
+        <w:rPr>
+          <w:b/>
+        </w:rPr>
+        <w:lastRenderedPageBreak/>
+        <w:t>Date</w:t>
+      </w:r>
+      <w:r>
+        <w:t>: November 5, 2015</w:t>
+      </w:r>
+    </w:p>
+    <w:bookmarkEnd w:id="7"/>
+    <w:p>
+      <w:pPr>
+        <w:spacing w:line="360" w:lineRule="auto"/>
+      </w:pPr>
+      <w:r>
+        <w:rPr>
+          <w:b/>
+        </w:rPr>
+        <w:t>Agenda</w:t>
+      </w:r>
+      <w:r>
+        <w:t>:</w:t>
+      </w:r>
+    </w:p>
+    <w:p>
+      <w:pPr>
+        <w:pStyle w:val="ListParagraph"/>
+        <w:numPr>
+          <w:ilvl w:val="3"/>
+          <w:numId w:val="18"/>
+        </w:numPr>
+        <w:spacing w:line="360" w:lineRule="auto"/>
+        <w:ind w:left="709"/>
+      </w:pPr>
+      <w:r>
+        <w:t>Put together a rough version of the multi-track viewer.</w:t>
+      </w:r>
+    </w:p>
+    <w:p>
+      <w:pPr>
+        <w:spacing w:line="360" w:lineRule="auto"/>
+      </w:pPr>
+      <w:r>
+        <w:rPr>
+          <w:b/>
+        </w:rPr>
+        <w:t>Protocol</w:t>
+      </w:r>
+      <w:r>
+        <w:t>:</w:t>
+      </w:r>
+    </w:p>
+    <w:p>
+      <w:pPr>
+        <w:pStyle w:val="ListParagraph"/>
+        <w:numPr>
+          <w:ilvl w:val="0"/>
+          <w:numId w:val="20"/>
+        </w:numPr>
+        <w:spacing w:line="360" w:lineRule="auto"/>
+      </w:pPr>
+      <w:r>
+        <w:t>Combined the relevant code from output.cgi and displayxml.cgi to read the mini-BAM files from the mpileups directory and output to files in the /img/ directory where all the image files are…</w:t>
+      </w:r>
+    </w:p>
+    <w:p>
+      <w:pPr>
+        <w:pStyle w:val="ListParagraph"/>
+        <w:numPr>
+          <w:ilvl w:val="1"/>
+          <w:numId w:val="20"/>
+        </w:numPr>
+        <w:spacing w:line="360" w:lineRule="auto"/>
+      </w:pPr>
+      <w:r>
+        <w:t xml:space="preserve">The img files were generated using a shell script that generates blank images and </w:t>
+      </w:r>
+      <w:r>
+        <w:rPr>
+          <w:rFonts w:ascii="Consolas" w:hAnsi="Consolas" w:cs="Consolas"/>
+        </w:rPr>
+        <w:t>chmod</w:t>
+      </w:r>
+      <w:r>
+        <w:t>s them to 766.</w:t>
+      </w:r>
+    </w:p>
+    <w:p>
+      <w:pPr>
+        <w:spacing w:line="360" w:lineRule="auto"/>
+      </w:pPr>
+      <w:r>
+        <w:rPr>
+          <w:b/>
+        </w:rPr>
+        <w:t>Results</w:t>
+      </w:r>
+      <w:r>
+        <w:t>:</w:t>
+      </w:r>
+    </w:p>
+    <w:p>
+      <w:pPr>
+        <w:pStyle w:val="ListParagraph"/>
+        <w:numPr>
+          <w:ilvl w:val="0"/>
+          <w:numId w:val="21"/>
+        </w:numPr>
+        <w:spacing w:line="360" w:lineRule="auto"/>
+      </w:pPr>
+      <w:r>
+        <w:t>Works well, but the mpileups are local. Doesn’t tell is anything about what the end product will be like.</w:t>
+      </w:r>
+    </w:p>
+    <w:p>
+      <w:r>
+        <w:br w:type="page"/>
+      </w:r>
+    </w:p>
+    <w:p>
+      <w:pPr>
+        <w:spacing w:line="360" w:lineRule="auto"/>
+      </w:pPr>
+      <w:bookmarkStart w:id="8" w:name="Nov12"/>
+      <w:r>
+        <w:rPr>
+          <w:b/>
+        </w:rPr>
+        <w:lastRenderedPageBreak/>
+        <w:t>Date</w:t>
+      </w:r>
+      <w:r>
+        <w:t>: November 12, 2015</w:t>
+      </w:r>
+    </w:p>
+    <w:bookmarkEnd w:id="8"/>
+    <w:p>
+      <w:pPr>
+        <w:spacing w:line="360" w:lineRule="auto"/>
+      </w:pPr>
+      <w:r>
+        <w:rPr>
+          <w:b/>
+        </w:rPr>
+        <w:t>Agenda</w:t>
+      </w:r>
+      <w:r>
+        <w:t>:</w:t>
+      </w:r>
+    </w:p>
+    <w:p>
+      <w:pPr>
+        <w:pStyle w:val="ListParagraph"/>
+        <w:numPr>
+          <w:ilvl w:val="0"/>
+          <w:numId w:val="22"/>
+        </w:numPr>
+        <w:spacing w:line="360" w:lineRule="auto"/>
+      </w:pPr>
+      <w:r>
+        <w:t>Fix up the displayxml.cgi file and email a link to NP.</w:t>
+      </w:r>
+    </w:p>
+    <w:p>
+      <w:pPr>
+        <w:pStyle w:val="ListParagraph"/>
+        <w:numPr>
+          <w:ilvl w:val="0"/>
+          <w:numId w:val="22"/>
+        </w:numPr>
+        <w:spacing w:line="360" w:lineRule="auto"/>
+      </w:pPr>
+      <w:r>
+        <w:t>Add a horizontal line to the exon graph.</w:t>
+      </w:r>
+    </w:p>
+    <w:p>
+      <w:pPr>
+        <w:spacing w:line="360" w:lineRule="auto"/>
+      </w:pPr>
+      <w:r>
+        <w:rPr>
+          <w:b/>
+        </w:rPr>
+        <w:t>Protocol</w:t>
+      </w:r>
+      <w:r>
+        <w:t>:</w:t>
+      </w:r>
+    </w:p>
+    <w:p>
+      <w:pPr>
+        <w:pStyle w:val="ListParagraph"/>
+        <w:numPr>
+          <w:ilvl w:val="0"/>
+          <w:numId w:val="23"/>
+        </w:numPr>
+        <w:spacing w:line="360" w:lineRule="auto"/>
+      </w:pPr>
+      <w:r>
+        <w:t>Cleaned up code, minor programming changes.</w:t>
+      </w:r>
+    </w:p>
+    <w:p>
+      <w:pPr>
+        <w:pStyle w:val="ListParagraph"/>
+        <w:numPr>
+          <w:ilvl w:val="1"/>
+          <w:numId w:val="23"/>
+        </w:numPr>
+        <w:spacing w:line="360" w:lineRule="auto"/>
+      </w:pPr>
+      <w:r>
+        <w:t>Added missing parts as outlined by NP.</w:t>
+      </w:r>
+    </w:p>
+    <w:p>
+      <w:pPr>
+        <w:pStyle w:val="ListParagraph"/>
+        <w:numPr>
+          <w:ilvl w:val="1"/>
+          <w:numId w:val="23"/>
+        </w:numPr>
+        <w:spacing w:line="360" w:lineRule="auto"/>
+      </w:pPr>
+      <w:r>
+        <w:t>Added colours as outlined by NP.</w:t>
+      </w:r>
+    </w:p>
+    <w:p>
+      <w:pPr>
+        <w:pStyle w:val="ListParagraph"/>
+        <w:numPr>
+          <w:ilvl w:val="0"/>
+          <w:numId w:val="23"/>
+        </w:numPr>
+        <w:spacing w:line="360" w:lineRule="auto"/>
+      </w:pPr>
+      <w:r>
+        <w:t>Added the horizontal line w/ another filledRectangle() call.</w:t>
+      </w:r>
+    </w:p>
+    <w:p>
+      <w:pPr>
+        <w:spacing w:line="360" w:lineRule="auto"/>
+      </w:pPr>
+      <w:r>
+        <w:rPr>
+          <w:b/>
+        </w:rPr>
+        <w:t>Results</w:t>
+      </w:r>
+      <w:r>
+        <w:t>:</w:t>
+      </w:r>
+    </w:p>
+    <w:p>
+      <w:pPr>
+        <w:pStyle w:val="ListParagraph"/>
+        <w:numPr>
+          <w:ilvl w:val="0"/>
+          <w:numId w:val="24"/>
+        </w:numPr>
+        <w:spacing w:line="360" w:lineRule="auto"/>
+      </w:pPr>
+      <w:hyperlink r:id="rId12" w:history="1">
+        <w:r>
+          <w:rPr>
+            <w:rStyle w:val="Hyperlink"/>
+          </w:rPr>
+          <w:t>http://bar.utoronto.ca/~ppurohit/RNA-Browser/cgi-bin/displayxml.cgi</w:t>
+        </w:r>
+      </w:hyperlink>
+    </w:p>
+    <w:p>
+      <w:pPr>
+        <w:pStyle w:val="ListParagraph"/>
+        <w:numPr>
+          <w:ilvl w:val="0"/>
+          <w:numId w:val="24"/>
+        </w:numPr>
+        <w:spacing w:line="360" w:lineRule="auto"/>
+      </w:pPr>
+      <w:r>
+        <w:rPr>
+          <w:noProof/>
+          <w:lang w:eastAsia="en-CA"/>
+        </w:rPr>
+        <w:drawing>
+          <wp:inline distT="0" distB="0" distL="0" distR="0">
+            <wp:extent cx="4286250" cy="66675"/>
+            <wp:effectExtent l="19050" t="0" r="0" b="0"/>
+            <wp:docPr id="1" name="Picture 1" descr="exongraph.png (450×7)"/>
+            <wp:cNvGraphicFramePr>
+              <a:graphicFrameLocks xmlns:a="http://schemas.openxmlformats.org/drawingml/2006/main" noChangeAspect="1"/>
+            </wp:cNvGraphicFramePr>
+            <a:graphic xmlns:a="http://schemas.openxmlformats.org/drawingml/2006/main">
+              <a:graphicData uri="http://schemas.openxmlformats.org/drawingml/2006/picture">
+                <pic:pic xmlns:pic="http://schemas.openxmlformats.org/drawingml/2006/picture">
+                  <pic:nvPicPr>
+                    <pic:cNvPr id="0" name="Picture 1" descr="exongraph.png (450×7)"/>
+                    <pic:cNvPicPr>
+                      <a:picLocks noChangeAspect="1" noChangeArrowheads="1"/>
+                    </pic:cNvPicPr>
+                  </pic:nvPicPr>
+                  <pic:blipFill>
+                    <a:blip r:embed="rId13" cstate="print"/>
+                    <a:srcRect/>
+                    <a:stretch>
+                      <a:fillRect/>
+                    </a:stretch>
+                  </pic:blipFill>
+                  <pic:spPr bwMode="auto">
+                    <a:xfrm>
+                      <a:off x="0" y="0"/>
+                      <a:ext cx="4286250" cy="66675"/>
+                    </a:xfrm>
+                    <a:prstGeom prst="rect">
+                      <a:avLst/>
+                    </a:prstGeom>
+                    <a:noFill/>
+                    <a:ln w="9525">
+                      <a:noFill/>
+                      <a:miter lim="800000"/>
+                      <a:headEnd/>
+                      <a:tailEnd/>
+                    </a:ln>
+                  </pic:spPr>
+                </pic:pic>
+              </a:graphicData>
+            </a:graphic>
+          </wp:inline>
+        </w:drawing>
+      </w:r>
+    </w:p>
+    <w:p>
+      <w:pPr>
+        <w:spacing w:line="360" w:lineRule="auto"/>
+      </w:pPr>
     </w:p>
     <w:sectPr>
       <w:pgSz w:w="12240" w:h="15840"/>
@@ -2413,6 +4013,273 @@
     </w:lvl>
   </w:abstractNum>
   <w:abstractNum w:abstractNumId="1">
+    <w:nsid w:val="08612E71"/>
+    <w:multiLevelType w:val="hybridMultilevel"/>
+    <w:tmpl w:val="CBBEF236"/>
+    <w:lvl w:ilvl="0" w:tplc="1009000F">
+      <w:start w:val="1"/>
+      <w:numFmt w:val="decimal"/>
+      <w:lvlText w:val="%1."/>
+      <w:lvlJc w:val="left"/>
+      <w:pPr>
+        <w:ind w:left="720" w:hanging="360"/>
+      </w:pPr>
+      <w:rPr>
+        <w:rFonts w:hint="default"/>
+      </w:rPr>
+    </w:lvl>
+    <w:lvl w:ilvl="1" w:tplc="10090019">
+      <w:start w:val="1"/>
+      <w:numFmt w:val="lowerLetter"/>
+      <w:lvlText w:val="%2."/>
+      <w:lvlJc w:val="left"/>
+      <w:pPr>
+        <w:ind w:left="1440" w:hanging="360"/>
+      </w:pPr>
+    </w:lvl>
+    <w:lvl w:ilvl="2" w:tplc="1009001B">
+      <w:start w:val="1"/>
+      <w:numFmt w:val="lowerRoman"/>
+      <w:lvlText w:val="%3."/>
+      <w:lvlJc w:val="right"/>
+      <w:pPr>
+        <w:ind w:left="2160" w:hanging="180"/>
+      </w:pPr>
+    </w:lvl>
+    <w:lvl w:ilvl="3" w:tplc="1009000F">
+      <w:start w:val="1"/>
+      <w:numFmt w:val="decimal"/>
+      <w:lvlText w:val="%4."/>
+      <w:lvlJc w:val="left"/>
+      <w:pPr>
+        <w:ind w:left="2880" w:hanging="360"/>
+      </w:pPr>
+    </w:lvl>
+    <w:lvl w:ilvl="4" w:tplc="10090019" w:tentative="1">
+      <w:start w:val="1"/>
+      <w:numFmt w:val="lowerLetter"/>
+      <w:lvlText w:val="%5."/>
+      <w:lvlJc w:val="left"/>
+      <w:pPr>
+        <w:ind w:left="3600" w:hanging="360"/>
+      </w:pPr>
+    </w:lvl>
+    <w:lvl w:ilvl="5" w:tplc="1009001B" w:tentative="1">
+      <w:start w:val="1"/>
+      <w:numFmt w:val="lowerRoman"/>
+      <w:lvlText w:val="%6."/>
+      <w:lvlJc w:val="right"/>
+      <w:pPr>
+        <w:ind w:left="4320" w:hanging="180"/>
+      </w:pPr>
+    </w:lvl>
+    <w:lvl w:ilvl="6" w:tplc="1009000F" w:tentative="1">
+      <w:start w:val="1"/>
+      <w:numFmt w:val="decimal"/>
+      <w:lvlText w:val="%7."/>
+      <w:lvlJc w:val="left"/>
+      <w:pPr>
+        <w:ind w:left="5040" w:hanging="360"/>
+      </w:pPr>
+    </w:lvl>
+    <w:lvl w:ilvl="7" w:tplc="10090019" w:tentative="1">
+      <w:start w:val="1"/>
+      <w:numFmt w:val="lowerLetter"/>
+      <w:lvlText w:val="%8."/>
+      <w:lvlJc w:val="left"/>
+      <w:pPr>
+        <w:ind w:left="5760" w:hanging="360"/>
+      </w:pPr>
+    </w:lvl>
+    <w:lvl w:ilvl="8" w:tplc="1009001B" w:tentative="1">
+      <w:start w:val="1"/>
+      <w:numFmt w:val="lowerRoman"/>
+      <w:lvlText w:val="%9."/>
+      <w:lvlJc w:val="right"/>
+      <w:pPr>
+        <w:ind w:left="6480" w:hanging="180"/>
+      </w:pPr>
+    </w:lvl>
+  </w:abstractNum>
+  <w:abstractNum w:abstractNumId="2">
+    <w:nsid w:val="0DF47EA1"/>
+    <w:multiLevelType w:val="hybridMultilevel"/>
+    <w:tmpl w:val="12300E9C"/>
+    <w:lvl w:ilvl="0" w:tplc="1009000F">
+      <w:start w:val="1"/>
+      <w:numFmt w:val="decimal"/>
+      <w:lvlText w:val="%1."/>
+      <w:lvlJc w:val="left"/>
+      <w:pPr>
+        <w:ind w:left="720" w:hanging="360"/>
+      </w:pPr>
+      <w:rPr>
+        <w:rFonts w:hint="default"/>
+      </w:rPr>
+    </w:lvl>
+    <w:lvl w:ilvl="1" w:tplc="10090019">
+      <w:start w:val="1"/>
+      <w:numFmt w:val="lowerLetter"/>
+      <w:lvlText w:val="%2."/>
+      <w:lvlJc w:val="left"/>
+      <w:pPr>
+        <w:ind w:left="1440" w:hanging="360"/>
+      </w:pPr>
+    </w:lvl>
+    <w:lvl w:ilvl="2" w:tplc="1009001B" w:tentative="1">
+      <w:start w:val="1"/>
+      <w:numFmt w:val="lowerRoman"/>
+      <w:lvlText w:val="%3."/>
+      <w:lvlJc w:val="right"/>
+      <w:pPr>
+        <w:ind w:left="2160" w:hanging="180"/>
+      </w:pPr>
+    </w:lvl>
+    <w:lvl w:ilvl="3" w:tplc="1009000F" w:tentative="1">
+      <w:start w:val="1"/>
+      <w:numFmt w:val="decimal"/>
+      <w:lvlText w:val="%4."/>
+      <w:lvlJc w:val="left"/>
+      <w:pPr>
+        <w:ind w:left="2880" w:hanging="360"/>
+      </w:pPr>
+    </w:lvl>
+    <w:lvl w:ilvl="4" w:tplc="10090019" w:tentative="1">
+      <w:start w:val="1"/>
+      <w:numFmt w:val="lowerLetter"/>
+      <w:lvlText w:val="%5."/>
+      <w:lvlJc w:val="left"/>
+      <w:pPr>
+        <w:ind w:left="3600" w:hanging="360"/>
+      </w:pPr>
+    </w:lvl>
+    <w:lvl w:ilvl="5" w:tplc="1009001B" w:tentative="1">
+      <w:start w:val="1"/>
+      <w:numFmt w:val="lowerRoman"/>
+      <w:lvlText w:val="%6."/>
+      <w:lvlJc w:val="right"/>
+      <w:pPr>
+        <w:ind w:left="4320" w:hanging="180"/>
+      </w:pPr>
+    </w:lvl>
+    <w:lvl w:ilvl="6" w:tplc="1009000F" w:tentative="1">
+      <w:start w:val="1"/>
+      <w:numFmt w:val="decimal"/>
+      <w:lvlText w:val="%7."/>
+      <w:lvlJc w:val="left"/>
+      <w:pPr>
+        <w:ind w:left="5040" w:hanging="360"/>
+      </w:pPr>
+    </w:lvl>
+    <w:lvl w:ilvl="7" w:tplc="10090019" w:tentative="1">
+      <w:start w:val="1"/>
+      <w:numFmt w:val="lowerLetter"/>
+      <w:lvlText w:val="%8."/>
+      <w:lvlJc w:val="left"/>
+      <w:pPr>
+        <w:ind w:left="5760" w:hanging="360"/>
+      </w:pPr>
+    </w:lvl>
+    <w:lvl w:ilvl="8" w:tplc="1009001B" w:tentative="1">
+      <w:start w:val="1"/>
+      <w:numFmt w:val="lowerRoman"/>
+      <w:lvlText w:val="%9."/>
+      <w:lvlJc w:val="right"/>
+      <w:pPr>
+        <w:ind w:left="6480" w:hanging="180"/>
+      </w:pPr>
+    </w:lvl>
+  </w:abstractNum>
+  <w:abstractNum w:abstractNumId="3">
+    <w:nsid w:val="0EBF5998"/>
+    <w:multiLevelType w:val="hybridMultilevel"/>
+    <w:tmpl w:val="31EEDEB6"/>
+    <w:lvl w:ilvl="0" w:tplc="1009000F">
+      <w:start w:val="1"/>
+      <w:numFmt w:val="decimal"/>
+      <w:lvlText w:val="%1."/>
+      <w:lvlJc w:val="left"/>
+      <w:pPr>
+        <w:ind w:left="720" w:hanging="360"/>
+      </w:pPr>
+      <w:rPr>
+        <w:rFonts w:hint="default"/>
+      </w:rPr>
+    </w:lvl>
+    <w:lvl w:ilvl="1" w:tplc="10090019">
+      <w:start w:val="1"/>
+      <w:numFmt w:val="lowerLetter"/>
+      <w:lvlText w:val="%2."/>
+      <w:lvlJc w:val="left"/>
+      <w:pPr>
+        <w:ind w:left="1440" w:hanging="360"/>
+      </w:pPr>
+    </w:lvl>
+    <w:lvl w:ilvl="2" w:tplc="1009001B">
+      <w:start w:val="1"/>
+      <w:numFmt w:val="lowerRoman"/>
+      <w:lvlText w:val="%3."/>
+      <w:lvlJc w:val="right"/>
+      <w:pPr>
+        <w:ind w:left="2160" w:hanging="180"/>
+      </w:pPr>
+    </w:lvl>
+    <w:lvl w:ilvl="3" w:tplc="1009000F">
+      <w:start w:val="1"/>
+      <w:numFmt w:val="decimal"/>
+      <w:lvlText w:val="%4."/>
+      <w:lvlJc w:val="left"/>
+      <w:pPr>
+        <w:ind w:left="2880" w:hanging="360"/>
+      </w:pPr>
+    </w:lvl>
+    <w:lvl w:ilvl="4" w:tplc="10090019" w:tentative="1">
+      <w:start w:val="1"/>
+      <w:numFmt w:val="lowerLetter"/>
+      <w:lvlText w:val="%5."/>
+      <w:lvlJc w:val="left"/>
+      <w:pPr>
+        <w:ind w:left="3600" w:hanging="360"/>
+      </w:pPr>
+    </w:lvl>
+    <w:lvl w:ilvl="5" w:tplc="1009001B" w:tentative="1">
+      <w:start w:val="1"/>
+      <w:numFmt w:val="lowerRoman"/>
+      <w:lvlText w:val="%6."/>
+      <w:lvlJc w:val="right"/>
+      <w:pPr>
+        <w:ind w:left="4320" w:hanging="180"/>
+      </w:pPr>
+    </w:lvl>
+    <w:lvl w:ilvl="6" w:tplc="1009000F" w:tentative="1">
+      <w:start w:val="1"/>
+      <w:numFmt w:val="decimal"/>
+      <w:lvlText w:val="%7."/>
+      <w:lvlJc w:val="left"/>
+      <w:pPr>
+        <w:ind w:left="5040" w:hanging="360"/>
+      </w:pPr>
+    </w:lvl>
+    <w:lvl w:ilvl="7" w:tplc="10090019" w:tentative="1">
+      <w:start w:val="1"/>
+      <w:numFmt w:val="lowerLetter"/>
+      <w:lvlText w:val="%8."/>
+      <w:lvlJc w:val="left"/>
+      <w:pPr>
+        <w:ind w:left="5760" w:hanging="360"/>
+      </w:pPr>
+    </w:lvl>
+    <w:lvl w:ilvl="8" w:tplc="1009001B" w:tentative="1">
+      <w:start w:val="1"/>
+      <w:numFmt w:val="lowerRoman"/>
+      <w:lvlText w:val="%9."/>
+      <w:lvlJc w:val="right"/>
+      <w:pPr>
+        <w:ind w:left="6480" w:hanging="180"/>
+      </w:pPr>
+    </w:lvl>
+  </w:abstractNum>
+  <w:abstractNum w:abstractNumId="4">
     <w:nsid w:val="0FA90A64"/>
     <w:multiLevelType w:val="hybridMultilevel"/>
     <w:tmpl w:val="846A5C30"/>
@@ -2501,7 +4368,7 @@
       </w:pPr>
     </w:lvl>
   </w:abstractNum>
-  <w:abstractNum w:abstractNumId="2">
+  <w:abstractNum w:abstractNumId="5">
     <w:nsid w:val="11047518"/>
     <w:multiLevelType w:val="hybridMultilevel"/>
     <w:tmpl w:val="EAB00FBC"/>
@@ -2590,7 +4457,96 @@
       </w:pPr>
     </w:lvl>
   </w:abstractNum>
-  <w:abstractNum w:abstractNumId="3">
+  <w:abstractNum w:abstractNumId="6">
+    <w:nsid w:val="1164649F"/>
+    <w:multiLevelType w:val="hybridMultilevel"/>
+    <w:tmpl w:val="23B401C8"/>
+    <w:lvl w:ilvl="0" w:tplc="1009000F">
+      <w:start w:val="1"/>
+      <w:numFmt w:val="decimal"/>
+      <w:lvlText w:val="%1."/>
+      <w:lvlJc w:val="left"/>
+      <w:pPr>
+        <w:ind w:left="720" w:hanging="360"/>
+      </w:pPr>
+      <w:rPr>
+        <w:rFonts w:hint="default"/>
+      </w:rPr>
+    </w:lvl>
+    <w:lvl w:ilvl="1" w:tplc="10090019" w:tentative="1">
+      <w:start w:val="1"/>
+      <w:numFmt w:val="lowerLetter"/>
+      <w:lvlText w:val="%2."/>
+      <w:lvlJc w:val="left"/>
+      <w:pPr>
+        <w:ind w:left="1440" w:hanging="360"/>
+      </w:pPr>
+    </w:lvl>
+    <w:lvl w:ilvl="2" w:tplc="1009001B" w:tentative="1">
+      <w:start w:val="1"/>
+      <w:numFmt w:val="lowerRoman"/>
+      <w:lvlText w:val="%3."/>
+      <w:lvlJc w:val="right"/>
+      <w:pPr>
+        <w:ind w:left="2160" w:hanging="180"/>
+      </w:pPr>
+    </w:lvl>
+    <w:lvl w:ilvl="3" w:tplc="1009000F" w:tentative="1">
+      <w:start w:val="1"/>
+      <w:numFmt w:val="decimal"/>
+      <w:lvlText w:val="%4."/>
+      <w:lvlJc w:val="left"/>
+      <w:pPr>
+        <w:ind w:left="2880" w:hanging="360"/>
+      </w:pPr>
+    </w:lvl>
+    <w:lvl w:ilvl="4" w:tplc="10090019" w:tentative="1">
+      <w:start w:val="1"/>
+      <w:numFmt w:val="lowerLetter"/>
+      <w:lvlText w:val="%5."/>
+      <w:lvlJc w:val="left"/>
+      <w:pPr>
+        <w:ind w:left="3600" w:hanging="360"/>
+      </w:pPr>
+    </w:lvl>
+    <w:lvl w:ilvl="5" w:tplc="1009001B" w:tentative="1">
+      <w:start w:val="1"/>
+      <w:numFmt w:val="lowerRoman"/>
+      <w:lvlText w:val="%6."/>
+      <w:lvlJc w:val="right"/>
+      <w:pPr>
+        <w:ind w:left="4320" w:hanging="180"/>
+      </w:pPr>
+    </w:lvl>
+    <w:lvl w:ilvl="6" w:tplc="1009000F" w:tentative="1">
+      <w:start w:val="1"/>
+      <w:numFmt w:val="decimal"/>
+      <w:lvlText w:val="%7."/>
+      <w:lvlJc w:val="left"/>
+      <w:pPr>
+        <w:ind w:left="5040" w:hanging="360"/>
+      </w:pPr>
+    </w:lvl>
+    <w:lvl w:ilvl="7" w:tplc="10090019" w:tentative="1">
+      <w:start w:val="1"/>
+      <w:numFmt w:val="lowerLetter"/>
+      <w:lvlText w:val="%8."/>
+      <w:lvlJc w:val="left"/>
+      <w:pPr>
+        <w:ind w:left="5760" w:hanging="360"/>
+      </w:pPr>
+    </w:lvl>
+    <w:lvl w:ilvl="8" w:tplc="1009001B" w:tentative="1">
+      <w:start w:val="1"/>
+      <w:numFmt w:val="lowerRoman"/>
+      <w:lvlText w:val="%9."/>
+      <w:lvlJc w:val="right"/>
+      <w:pPr>
+        <w:ind w:left="6480" w:hanging="180"/>
+      </w:pPr>
+    </w:lvl>
+  </w:abstractNum>
+  <w:abstractNum w:abstractNumId="7">
     <w:nsid w:val="23756C61"/>
     <w:multiLevelType w:val="hybridMultilevel"/>
     <w:tmpl w:val="AFA85AAA"/>
@@ -2679,7 +4635,96 @@
       </w:pPr>
     </w:lvl>
   </w:abstractNum>
-  <w:abstractNum w:abstractNumId="4">
+  <w:abstractNum w:abstractNumId="8">
+    <w:nsid w:val="267D4DB2"/>
+    <w:multiLevelType w:val="hybridMultilevel"/>
+    <w:tmpl w:val="46FA4056"/>
+    <w:lvl w:ilvl="0" w:tplc="1009000F">
+      <w:start w:val="1"/>
+      <w:numFmt w:val="decimal"/>
+      <w:lvlText w:val="%1."/>
+      <w:lvlJc w:val="left"/>
+      <w:pPr>
+        <w:ind w:left="720" w:hanging="360"/>
+      </w:pPr>
+      <w:rPr>
+        <w:rFonts w:hint="default"/>
+      </w:rPr>
+    </w:lvl>
+    <w:lvl w:ilvl="1" w:tplc="10090019" w:tentative="1">
+      <w:start w:val="1"/>
+      <w:numFmt w:val="lowerLetter"/>
+      <w:lvlText w:val="%2."/>
+      <w:lvlJc w:val="left"/>
+      <w:pPr>
+        <w:ind w:left="1440" w:hanging="360"/>
+      </w:pPr>
+    </w:lvl>
+    <w:lvl w:ilvl="2" w:tplc="1009001B" w:tentative="1">
+      <w:start w:val="1"/>
+      <w:numFmt w:val="lowerRoman"/>
+      <w:lvlText w:val="%3."/>
+      <w:lvlJc w:val="right"/>
+      <w:pPr>
+        <w:ind w:left="2160" w:hanging="180"/>
+      </w:pPr>
+    </w:lvl>
+    <w:lvl w:ilvl="3" w:tplc="1009000F" w:tentative="1">
+      <w:start w:val="1"/>
+      <w:numFmt w:val="decimal"/>
+      <w:lvlText w:val="%4."/>
+      <w:lvlJc w:val="left"/>
+      <w:pPr>
+        <w:ind w:left="2880" w:hanging="360"/>
+      </w:pPr>
+    </w:lvl>
+    <w:lvl w:ilvl="4" w:tplc="10090019" w:tentative="1">
+      <w:start w:val="1"/>
+      <w:numFmt w:val="lowerLetter"/>
+      <w:lvlText w:val="%5."/>
+      <w:lvlJc w:val="left"/>
+      <w:pPr>
+        <w:ind w:left="3600" w:hanging="360"/>
+      </w:pPr>
+    </w:lvl>
+    <w:lvl w:ilvl="5" w:tplc="1009001B" w:tentative="1">
+      <w:start w:val="1"/>
+      <w:numFmt w:val="lowerRoman"/>
+      <w:lvlText w:val="%6."/>
+      <w:lvlJc w:val="right"/>
+      <w:pPr>
+        <w:ind w:left="4320" w:hanging="180"/>
+      </w:pPr>
+    </w:lvl>
+    <w:lvl w:ilvl="6" w:tplc="1009000F" w:tentative="1">
+      <w:start w:val="1"/>
+      <w:numFmt w:val="decimal"/>
+      <w:lvlText w:val="%7."/>
+      <w:lvlJc w:val="left"/>
+      <w:pPr>
+        <w:ind w:left="5040" w:hanging="360"/>
+      </w:pPr>
+    </w:lvl>
+    <w:lvl w:ilvl="7" w:tplc="10090019" w:tentative="1">
+      <w:start w:val="1"/>
+      <w:numFmt w:val="lowerLetter"/>
+      <w:lvlText w:val="%8."/>
+      <w:lvlJc w:val="left"/>
+      <w:pPr>
+        <w:ind w:left="5760" w:hanging="360"/>
+      </w:pPr>
+    </w:lvl>
+    <w:lvl w:ilvl="8" w:tplc="1009001B" w:tentative="1">
+      <w:start w:val="1"/>
+      <w:numFmt w:val="lowerRoman"/>
+      <w:lvlText w:val="%9."/>
+      <w:lvlJc w:val="right"/>
+      <w:pPr>
+        <w:ind w:left="6480" w:hanging="180"/>
+      </w:pPr>
+    </w:lvl>
+  </w:abstractNum>
+  <w:abstractNum w:abstractNumId="9">
     <w:nsid w:val="283E7E0D"/>
     <w:multiLevelType w:val="hybridMultilevel"/>
     <w:tmpl w:val="E91EE6EC"/>
@@ -2768,7 +4813,7 @@
       </w:pPr>
     </w:lvl>
   </w:abstractNum>
-  <w:abstractNum w:abstractNumId="5">
+  <w:abstractNum w:abstractNumId="10">
     <w:nsid w:val="31123A08"/>
     <w:multiLevelType w:val="hybridMultilevel"/>
     <w:tmpl w:val="6CCC40DA"/>
@@ -2857,7 +4902,96 @@
       </w:pPr>
     </w:lvl>
   </w:abstractNum>
-  <w:abstractNum w:abstractNumId="6">
+  <w:abstractNum w:abstractNumId="11">
+    <w:nsid w:val="3ECB33A2"/>
+    <w:multiLevelType w:val="hybridMultilevel"/>
+    <w:tmpl w:val="0ED092A8"/>
+    <w:lvl w:ilvl="0" w:tplc="1009000F">
+      <w:start w:val="1"/>
+      <w:numFmt w:val="decimal"/>
+      <w:lvlText w:val="%1."/>
+      <w:lvlJc w:val="left"/>
+      <w:pPr>
+        <w:ind w:left="720" w:hanging="360"/>
+      </w:pPr>
+      <w:rPr>
+        <w:rFonts w:hint="default"/>
+      </w:rPr>
+    </w:lvl>
+    <w:lvl w:ilvl="1" w:tplc="10090019">
+      <w:start w:val="1"/>
+      <w:numFmt w:val="lowerLetter"/>
+      <w:lvlText w:val="%2."/>
+      <w:lvlJc w:val="left"/>
+      <w:pPr>
+        <w:ind w:left="1440" w:hanging="360"/>
+      </w:pPr>
+    </w:lvl>
+    <w:lvl w:ilvl="2" w:tplc="1009001B" w:tentative="1">
+      <w:start w:val="1"/>
+      <w:numFmt w:val="lowerRoman"/>
+      <w:lvlText w:val="%3."/>
+      <w:lvlJc w:val="right"/>
+      <w:pPr>
+        <w:ind w:left="2160" w:hanging="180"/>
+      </w:pPr>
+    </w:lvl>
+    <w:lvl w:ilvl="3" w:tplc="1009000F" w:tentative="1">
+      <w:start w:val="1"/>
+      <w:numFmt w:val="decimal"/>
+      <w:lvlText w:val="%4."/>
+      <w:lvlJc w:val="left"/>
+      <w:pPr>
+        <w:ind w:left="2880" w:hanging="360"/>
+      </w:pPr>
+    </w:lvl>
+    <w:lvl w:ilvl="4" w:tplc="10090019" w:tentative="1">
+      <w:start w:val="1"/>
+      <w:numFmt w:val="lowerLetter"/>
+      <w:lvlText w:val="%5."/>
+      <w:lvlJc w:val="left"/>
+      <w:pPr>
+        <w:ind w:left="3600" w:hanging="360"/>
+      </w:pPr>
+    </w:lvl>
+    <w:lvl w:ilvl="5" w:tplc="1009001B" w:tentative="1">
+      <w:start w:val="1"/>
+      <w:numFmt w:val="lowerRoman"/>
+      <w:lvlText w:val="%6."/>
+      <w:lvlJc w:val="right"/>
+      <w:pPr>
+        <w:ind w:left="4320" w:hanging="180"/>
+      </w:pPr>
+    </w:lvl>
+    <w:lvl w:ilvl="6" w:tplc="1009000F" w:tentative="1">
+      <w:start w:val="1"/>
+      <w:numFmt w:val="decimal"/>
+      <w:lvlText w:val="%7."/>
+      <w:lvlJc w:val="left"/>
+      <w:pPr>
+        <w:ind w:left="5040" w:hanging="360"/>
+      </w:pPr>
+    </w:lvl>
+    <w:lvl w:ilvl="7" w:tplc="10090019" w:tentative="1">
+      <w:start w:val="1"/>
+      <w:numFmt w:val="lowerLetter"/>
+      <w:lvlText w:val="%8."/>
+      <w:lvlJc w:val="left"/>
+      <w:pPr>
+        <w:ind w:left="5760" w:hanging="360"/>
+      </w:pPr>
+    </w:lvl>
+    <w:lvl w:ilvl="8" w:tplc="1009001B" w:tentative="1">
+      <w:start w:val="1"/>
+      <w:numFmt w:val="lowerRoman"/>
+      <w:lvlText w:val="%9."/>
+      <w:lvlJc w:val="right"/>
+      <w:pPr>
+        <w:ind w:left="6480" w:hanging="180"/>
+      </w:pPr>
+    </w:lvl>
+  </w:abstractNum>
+  <w:abstractNum w:abstractNumId="12">
     <w:nsid w:val="512F2FFF"/>
     <w:multiLevelType w:val="hybridMultilevel"/>
     <w:tmpl w:val="AFA85AAA"/>
@@ -2946,7 +5080,7 @@
       </w:pPr>
     </w:lvl>
   </w:abstractNum>
-  <w:abstractNum w:abstractNumId="7">
+  <w:abstractNum w:abstractNumId="13">
     <w:nsid w:val="55711BE7"/>
     <w:multiLevelType w:val="hybridMultilevel"/>
     <w:tmpl w:val="C65AE12A"/>
@@ -3035,7 +5169,7 @@
       </w:pPr>
     </w:lvl>
   </w:abstractNum>
-  <w:abstractNum w:abstractNumId="8">
+  <w:abstractNum w:abstractNumId="14">
     <w:nsid w:val="5D1E0007"/>
     <w:multiLevelType w:val="hybridMultilevel"/>
     <w:tmpl w:val="A740CD04"/>
@@ -3124,7 +5258,96 @@
       </w:pPr>
     </w:lvl>
   </w:abstractNum>
-  <w:abstractNum w:abstractNumId="9">
+  <w:abstractNum w:abstractNumId="15">
+    <w:nsid w:val="5D2F15E4"/>
+    <w:multiLevelType w:val="hybridMultilevel"/>
+    <w:tmpl w:val="42C03862"/>
+    <w:lvl w:ilvl="0" w:tplc="1009000F">
+      <w:start w:val="1"/>
+      <w:numFmt w:val="decimal"/>
+      <w:lvlText w:val="%1."/>
+      <w:lvlJc w:val="left"/>
+      <w:pPr>
+        <w:ind w:left="720" w:hanging="360"/>
+      </w:pPr>
+      <w:rPr>
+        <w:rFonts w:hint="default"/>
+      </w:rPr>
+    </w:lvl>
+    <w:lvl w:ilvl="1" w:tplc="10090019" w:tentative="1">
+      <w:start w:val="1"/>
+      <w:numFmt w:val="lowerLetter"/>
+      <w:lvlText w:val="%2."/>
+      <w:lvlJc w:val="left"/>
+      <w:pPr>
+        <w:ind w:left="1440" w:hanging="360"/>
+      </w:pPr>
+    </w:lvl>
+    <w:lvl w:ilvl="2" w:tplc="1009001B" w:tentative="1">
+      <w:start w:val="1"/>
+      <w:numFmt w:val="lowerRoman"/>
+      <w:lvlText w:val="%3."/>
+      <w:lvlJc w:val="right"/>
+      <w:pPr>
+        <w:ind w:left="2160" w:hanging="180"/>
+      </w:pPr>
+    </w:lvl>
+    <w:lvl w:ilvl="3" w:tplc="1009000F" w:tentative="1">
+      <w:start w:val="1"/>
+      <w:numFmt w:val="decimal"/>
+      <w:lvlText w:val="%4."/>
+      <w:lvlJc w:val="left"/>
+      <w:pPr>
+        <w:ind w:left="2880" w:hanging="360"/>
+      </w:pPr>
+    </w:lvl>
+    <w:lvl w:ilvl="4" w:tplc="10090019" w:tentative="1">
+      <w:start w:val="1"/>
+      <w:numFmt w:val="lowerLetter"/>
+      <w:lvlText w:val="%5."/>
+      <w:lvlJc w:val="left"/>
+      <w:pPr>
+        <w:ind w:left="3600" w:hanging="360"/>
+      </w:pPr>
+    </w:lvl>
+    <w:lvl w:ilvl="5" w:tplc="1009001B" w:tentative="1">
+      <w:start w:val="1"/>
+      <w:numFmt w:val="lowerRoman"/>
+      <w:lvlText w:val="%6."/>
+      <w:lvlJc w:val="right"/>
+      <w:pPr>
+        <w:ind w:left="4320" w:hanging="180"/>
+      </w:pPr>
+    </w:lvl>
+    <w:lvl w:ilvl="6" w:tplc="1009000F" w:tentative="1">
+      <w:start w:val="1"/>
+      <w:numFmt w:val="decimal"/>
+      <w:lvlText w:val="%7."/>
+      <w:lvlJc w:val="left"/>
+      <w:pPr>
+        <w:ind w:left="5040" w:hanging="360"/>
+      </w:pPr>
+    </w:lvl>
+    <w:lvl w:ilvl="7" w:tplc="10090019" w:tentative="1">
+      <w:start w:val="1"/>
+      <w:numFmt w:val="lowerLetter"/>
+      <w:lvlText w:val="%8."/>
+      <w:lvlJc w:val="left"/>
+      <w:pPr>
+        <w:ind w:left="5760" w:hanging="360"/>
+      </w:pPr>
+    </w:lvl>
+    <w:lvl w:ilvl="8" w:tplc="1009001B" w:tentative="1">
+      <w:start w:val="1"/>
+      <w:numFmt w:val="lowerRoman"/>
+      <w:lvlText w:val="%9."/>
+      <w:lvlJc w:val="right"/>
+      <w:pPr>
+        <w:ind w:left="6480" w:hanging="180"/>
+      </w:pPr>
+    </w:lvl>
+  </w:abstractNum>
+  <w:abstractNum w:abstractNumId="16">
     <w:nsid w:val="5E470A8A"/>
     <w:multiLevelType w:val="hybridMultilevel"/>
     <w:tmpl w:val="AEBAA7EA"/>
@@ -3213,7 +5436,7 @@
       </w:pPr>
     </w:lvl>
   </w:abstractNum>
-  <w:abstractNum w:abstractNumId="10">
+  <w:abstractNum w:abstractNumId="17">
     <w:nsid w:val="601F476E"/>
     <w:multiLevelType w:val="hybridMultilevel"/>
     <w:tmpl w:val="E7E4D25C"/>
@@ -3325,7 +5548,96 @@
       </w:rPr>
     </w:lvl>
   </w:abstractNum>
-  <w:abstractNum w:abstractNumId="11">
+  <w:abstractNum w:abstractNumId="18">
+    <w:nsid w:val="63795339"/>
+    <w:multiLevelType w:val="hybridMultilevel"/>
+    <w:tmpl w:val="9552E1BA"/>
+    <w:lvl w:ilvl="0" w:tplc="1009000F">
+      <w:start w:val="1"/>
+      <w:numFmt w:val="decimal"/>
+      <w:lvlText w:val="%1."/>
+      <w:lvlJc w:val="left"/>
+      <w:pPr>
+        <w:ind w:left="720" w:hanging="360"/>
+      </w:pPr>
+      <w:rPr>
+        <w:rFonts w:hint="default"/>
+      </w:rPr>
+    </w:lvl>
+    <w:lvl w:ilvl="1" w:tplc="10090019">
+      <w:start w:val="1"/>
+      <w:numFmt w:val="lowerLetter"/>
+      <w:lvlText w:val="%2."/>
+      <w:lvlJc w:val="left"/>
+      <w:pPr>
+        <w:ind w:left="1440" w:hanging="360"/>
+      </w:pPr>
+    </w:lvl>
+    <w:lvl w:ilvl="2" w:tplc="1009001B" w:tentative="1">
+      <w:start w:val="1"/>
+      <w:numFmt w:val="lowerRoman"/>
+      <w:lvlText w:val="%3."/>
+      <w:lvlJc w:val="right"/>
+      <w:pPr>
+        <w:ind w:left="2160" w:hanging="180"/>
+      </w:pPr>
+    </w:lvl>
+    <w:lvl w:ilvl="3" w:tplc="1009000F" w:tentative="1">
+      <w:start w:val="1"/>
+      <w:numFmt w:val="decimal"/>
+      <w:lvlText w:val="%4."/>
+      <w:lvlJc w:val="left"/>
+      <w:pPr>
+        <w:ind w:left="2880" w:hanging="360"/>
+      </w:pPr>
+    </w:lvl>
+    <w:lvl w:ilvl="4" w:tplc="10090019" w:tentative="1">
+      <w:start w:val="1"/>
+      <w:numFmt w:val="lowerLetter"/>
+      <w:lvlText w:val="%5."/>
+      <w:lvlJc w:val="left"/>
+      <w:pPr>
+        <w:ind w:left="3600" w:hanging="360"/>
+      </w:pPr>
+    </w:lvl>
+    <w:lvl w:ilvl="5" w:tplc="1009001B" w:tentative="1">
+      <w:start w:val="1"/>
+      <w:numFmt w:val="lowerRoman"/>
+      <w:lvlText w:val="%6."/>
+      <w:lvlJc w:val="right"/>
+      <w:pPr>
+        <w:ind w:left="4320" w:hanging="180"/>
+      </w:pPr>
+    </w:lvl>
+    <w:lvl w:ilvl="6" w:tplc="1009000F" w:tentative="1">
+      <w:start w:val="1"/>
+      <w:numFmt w:val="decimal"/>
+      <w:lvlText w:val="%7."/>
+      <w:lvlJc w:val="left"/>
+      <w:pPr>
+        <w:ind w:left="5040" w:hanging="360"/>
+      </w:pPr>
+    </w:lvl>
+    <w:lvl w:ilvl="7" w:tplc="10090019" w:tentative="1">
+      <w:start w:val="1"/>
+      <w:numFmt w:val="lowerLetter"/>
+      <w:lvlText w:val="%8."/>
+      <w:lvlJc w:val="left"/>
+      <w:pPr>
+        <w:ind w:left="5760" w:hanging="360"/>
+      </w:pPr>
+    </w:lvl>
+    <w:lvl w:ilvl="8" w:tplc="1009001B" w:tentative="1">
+      <w:start w:val="1"/>
+      <w:numFmt w:val="lowerRoman"/>
+      <w:lvlText w:val="%9."/>
+      <w:lvlJc w:val="right"/>
+      <w:pPr>
+        <w:ind w:left="6480" w:hanging="180"/>
+      </w:pPr>
+    </w:lvl>
+  </w:abstractNum>
+  <w:abstractNum w:abstractNumId="19">
     <w:nsid w:val="6C566D8B"/>
     <w:multiLevelType w:val="hybridMultilevel"/>
     <w:tmpl w:val="F2C8A266"/>
@@ -3414,7 +5726,7 @@
       </w:pPr>
     </w:lvl>
   </w:abstractNum>
-  <w:abstractNum w:abstractNumId="12">
+  <w:abstractNum w:abstractNumId="20">
     <w:nsid w:val="7695789E"/>
     <w:multiLevelType w:val="hybridMultilevel"/>
     <w:tmpl w:val="5F84B45E"/>
@@ -3503,7 +5815,7 @@
       </w:pPr>
     </w:lvl>
   </w:abstractNum>
-  <w:abstractNum w:abstractNumId="13">
+  <w:abstractNum w:abstractNumId="21">
     <w:nsid w:val="76E87E75"/>
     <w:multiLevelType w:val="hybridMultilevel"/>
     <w:tmpl w:val="823A5E66"/>
@@ -3592,7 +5904,7 @@
       </w:pPr>
     </w:lvl>
   </w:abstractNum>
-  <w:abstractNum w:abstractNumId="14">
+  <w:abstractNum w:abstractNumId="22">
     <w:nsid w:val="7B9E1FD0"/>
     <w:multiLevelType w:val="hybridMultilevel"/>
     <w:tmpl w:val="56F6B32E"/>
@@ -3681,7 +5993,7 @@
       </w:pPr>
     </w:lvl>
   </w:abstractNum>
-  <w:abstractNum w:abstractNumId="15">
+  <w:abstractNum w:abstractNumId="23">
     <w:nsid w:val="7F507FBD"/>
     <w:multiLevelType w:val="hybridMultilevel"/>
     <w:tmpl w:val="B2CA95F2"/>
@@ -3771,52 +6083,76 @@
     </w:lvl>
   </w:abstractNum>
   <w:num w:numId="1">
-    <w:abstractNumId w:val="4"/>
+    <w:abstractNumId w:val="9"/>
   </w:num>
   <w:num w:numId="2">
-    <w:abstractNumId w:val="9"/>
+    <w:abstractNumId w:val="16"/>
   </w:num>
   <w:num w:numId="3">
-    <w:abstractNumId w:val="12"/>
+    <w:abstractNumId w:val="20"/>
   </w:num>
   <w:num w:numId="4">
-    <w:abstractNumId w:val="7"/>
+    <w:abstractNumId w:val="13"/>
   </w:num>
   <w:num w:numId="5">
-    <w:abstractNumId w:val="10"/>
+    <w:abstractNumId w:val="17"/>
   </w:num>
   <w:num w:numId="6">
     <w:abstractNumId w:val="0"/>
   </w:num>
   <w:num w:numId="7">
-    <w:abstractNumId w:val="6"/>
+    <w:abstractNumId w:val="12"/>
   </w:num>
   <w:num w:numId="8">
+    <w:abstractNumId w:val="7"/>
+  </w:num>
+  <w:num w:numId="9">
+    <w:abstractNumId w:val="5"/>
+  </w:num>
+  <w:num w:numId="10">
+    <w:abstractNumId w:val="19"/>
+  </w:num>
+  <w:num w:numId="11">
+    <w:abstractNumId w:val="21"/>
+  </w:num>
+  <w:num w:numId="12">
+    <w:abstractNumId w:val="23"/>
+  </w:num>
+  <w:num w:numId="13">
+    <w:abstractNumId w:val="4"/>
+  </w:num>
+  <w:num w:numId="14">
+    <w:abstractNumId w:val="22"/>
+  </w:num>
+  <w:num w:numId="15">
+    <w:abstractNumId w:val="14"/>
+  </w:num>
+  <w:num w:numId="16">
+    <w:abstractNumId w:val="10"/>
+  </w:num>
+  <w:num w:numId="17">
+    <w:abstractNumId w:val="2"/>
+  </w:num>
+  <w:num w:numId="18">
+    <w:abstractNumId w:val="1"/>
+  </w:num>
+  <w:num w:numId="19">
     <w:abstractNumId w:val="3"/>
   </w:num>
-  <w:num w:numId="9">
-    <w:abstractNumId w:val="2"/>
-  </w:num>
-  <w:num w:numId="10">
+  <w:num w:numId="20">
     <w:abstractNumId w:val="11"/>
   </w:num>
-  <w:num w:numId="11">
-    <w:abstractNumId w:val="13"/>
+  <w:num w:numId="21">
+    <w:abstractNumId w:val="8"/>
   </w:num>
-  <w:num w:numId="12">
+  <w:num w:numId="22">
     <w:abstractNumId w:val="15"/>
   </w:num>
-  <w:num w:numId="13">
-    <w:abstractNumId w:val="1"/>
+  <w:num w:numId="23">
+    <w:abstractNumId w:val="18"/>
   </w:num>
-  <w:num w:numId="14">
-    <w:abstractNumId w:val="14"/>
-  </w:num>
-  <w:num w:numId="15">
-    <w:abstractNumId w:val="8"/>
-  </w:num>
-  <w:num w:numId="16">
-    <w:abstractNumId w:val="5"/>
+  <w:num w:numId="24">
+    <w:abstractNumId w:val="6"/>
   </w:num>
 </w:numbering>
 </file>
@@ -4378,4 +6714,16 @@
   <a:objectDefaults/>
   <a:extraClrSchemeLst/>
 </a:theme>
+</file>
+
+<file path=customXml/item1.xml><?xml version="1.0" encoding="utf-8"?>
+<b:Sources xmlns:b="http://schemas.openxmlformats.org/officeDocument/2006/bibliography" xmlns="http://schemas.openxmlformats.org/officeDocument/2006/bibliography" SelectedStyle="\APA.XSL" StyleName="APA Fifth Edition"/>
+</file>
+
+<file path=customXml/itemProps1.xml><?xml version="1.0" encoding="utf-8"?>
+<ds:datastoreItem xmlns:ds="http://schemas.openxmlformats.org/officeDocument/2006/customXml" ds:itemID="{645AA16C-82D5-47CC-B0C9-BAF667F35AAB}">
+  <ds:schemaRefs>
+    <ds:schemaRef ds:uri="http://schemas.openxmlformats.org/officeDocument/2006/bibliography"/>
+  </ds:schemaRefs>
+</ds:datastoreItem>
 </file>
</xml_diff>

<commit_message>
Lab notebook updated: HOW TO FIND # OF MAPPED READS IN A BAM FILE
</commit_message>
<xml_diff>
--- a/docs/Lab Notebook.docx
+++ b/docs/Lab Notebook.docx
@@ -233,7 +233,21 @@
           <w:rPr>
             <w:rStyle w:val="Hyperlink"/>
           </w:rPr>
-          <w:t>Get mpileups for default gene (AT1G01010)</w:t>
+          <w:t xml:space="preserve">Get </w:t>
+        </w:r>
+        <w:proofErr w:type="spellStart"/>
+        <w:r>
+          <w:rPr>
+            <w:rStyle w:val="Hyperlink"/>
+          </w:rPr>
+          <w:t>mpileups</w:t>
+        </w:r>
+        <w:proofErr w:type="spellEnd"/>
+        <w:r>
+          <w:rPr>
+            <w:rStyle w:val="Hyperlink"/>
+          </w:rPr>
+          <w:t xml:space="preserve"> for default gene (AT1G01010)</w:t>
         </w:r>
         <w:r>
           <w:rPr>
@@ -325,9 +339,29 @@
         </w:tabs>
         <w:spacing w:line="360" w:lineRule="auto"/>
       </w:pPr>
-    </w:p>
-    <w:p>
-      <w:pPr>
+      <w:hyperlink w:anchor="Nov12_2" w:history="1">
+        <w:r>
+          <w:rPr>
+            <w:rStyle w:val="Hyperlink"/>
+          </w:rPr>
+          <w:t>Getting number of mapped reads from BAM files</w:t>
+        </w:r>
+        <w:r>
+          <w:rPr>
+            <w:rStyle w:val="Hyperlink"/>
+          </w:rPr>
+          <w:tab/>
+          <w:t>November 12, 2015</w:t>
+        </w:r>
+      </w:hyperlink>
+    </w:p>
+    <w:p>
+      <w:pPr>
+        <w:pStyle w:val="ListParagraph"/>
+        <w:numPr>
+          <w:ilvl w:val="0"/>
+          <w:numId w:val="4"/>
+        </w:numPr>
         <w:tabs>
           <w:tab w:val="left" w:pos="6804"/>
         </w:tabs>
@@ -474,8 +508,13 @@
         <w:t>SRR547531</w:t>
       </w:r>
       <w:r>
-        <w:t xml:space="preserve"> using wget</w:t>
-      </w:r>
+        <w:t xml:space="preserve"> using </w:t>
+      </w:r>
+      <w:proofErr w:type="spellStart"/>
+      <w:r>
+        <w:t>wget</w:t>
+      </w:r>
+      <w:proofErr w:type="spellEnd"/>
       <w:r>
         <w:t xml:space="preserve"> </w:t>
       </w:r>
@@ -677,7 +716,23 @@
         <w:t xml:space="preserve">Only </w:t>
       </w:r>
       <w:r>
-        <w:t>calling the generate_rnaseq_graph() function once to produce a single image.</w:t>
+        <w:t xml:space="preserve">calling the </w:t>
+      </w:r>
+      <w:proofErr w:type="spellStart"/>
+      <w:r>
+        <w:t>generate_rnaseq_</w:t>
+      </w:r>
+      <w:proofErr w:type="gramStart"/>
+      <w:r>
+        <w:t>graph</w:t>
+      </w:r>
+      <w:proofErr w:type="spellEnd"/>
+      <w:r>
+        <w:t>(</w:t>
+      </w:r>
+      <w:proofErr w:type="gramEnd"/>
+      <w:r>
+        <w:t>) function once to produce a single image.</w:t>
       </w:r>
     </w:p>
     <w:p>
@@ -1020,7 +1075,15 @@
         <w:t xml:space="preserve">BAM </w:t>
       </w:r>
       <w:r>
-        <w:t>for the mpileup() call.</w:t>
+        <w:t xml:space="preserve">for the </w:t>
+      </w:r>
+      <w:proofErr w:type="gramStart"/>
+      <w:r>
+        <w:t>mpileup(</w:t>
+      </w:r>
+      <w:proofErr w:type="gramEnd"/>
+      <w:r>
+        <w:t>) call.</w:t>
       </w:r>
     </w:p>
     <w:p>
@@ -1456,9 +1519,11 @@
         </w:rPr>
         <w:t xml:space="preserve"> </w:t>
       </w:r>
+      <w:proofErr w:type="gramStart"/>
       <w:r>
         <w:t>region</w:t>
       </w:r>
+      <w:proofErr w:type="gramEnd"/>
       <w:r>
         <w:t xml:space="preserve">. </w:t>
       </w:r>
@@ -1491,7 +1556,15 @@
         <w:spacing w:line="360" w:lineRule="auto"/>
       </w:pPr>
       <w:r>
-        <w:t>… and it’s still fast!</w:t>
+        <w:t xml:space="preserve">… </w:t>
+      </w:r>
+      <w:proofErr w:type="gramStart"/>
+      <w:r>
+        <w:t>and</w:t>
+      </w:r>
+      <w:proofErr w:type="gramEnd"/>
+      <w:r>
+        <w:t xml:space="preserve"> it’s still fast!</w:t>
       </w:r>
     </w:p>
     <w:p>
@@ -1900,12 +1973,14 @@
       <w:r>
         <w:t xml:space="preserve">XML file and update the </w:t>
       </w:r>
+      <w:proofErr w:type="spellStart"/>
       <w:r>
         <w:rPr>
           <w:rFonts w:ascii="Consolas" w:hAnsi="Consolas" w:cs="Consolas"/>
         </w:rPr>
         <w:t>newland</w:t>
       </w:r>
+      <w:proofErr w:type="spellEnd"/>
       <w:r>
         <w:t xml:space="preserve"> links to </w:t>
       </w:r>
@@ -1983,12 +2058,14 @@
       <w:r>
         <w:t xml:space="preserve"> the </w:t>
       </w:r>
+      <w:proofErr w:type="spellStart"/>
       <w:r>
         <w:rPr>
           <w:rFonts w:ascii="Consolas" w:hAnsi="Consolas" w:cs="Consolas"/>
         </w:rPr>
         <w:t>newland</w:t>
       </w:r>
+      <w:proofErr w:type="spellEnd"/>
       <w:r>
         <w:t xml:space="preserve"> links to </w:t>
       </w:r>
@@ -2038,21 +2115,25 @@
       <w:r>
         <w:t xml:space="preserve">The attribute name changed to </w:t>
       </w:r>
+      <w:proofErr w:type="spellStart"/>
       <w:r>
         <w:rPr>
           <w:rFonts w:ascii="Consolas" w:hAnsi="Consolas" w:cs="Consolas"/>
         </w:rPr>
         <w:t>svgname</w:t>
       </w:r>
+      <w:proofErr w:type="spellEnd"/>
       <w:r>
         <w:t xml:space="preserve"> from </w:t>
       </w:r>
+      <w:proofErr w:type="spellStart"/>
       <w:r>
         <w:rPr>
           <w:rFonts w:ascii="Consolas" w:hAnsi="Consolas" w:cs="Consolas"/>
         </w:rPr>
         <w:t>subunitname</w:t>
       </w:r>
+      <w:proofErr w:type="spellEnd"/>
       <w:r>
         <w:t xml:space="preserve"> (correct name is there now).</w:t>
       </w:r>
@@ -2081,21 +2162,25 @@
       <w:r>
         <w:t xml:space="preserve">displayxml.cgi to look for </w:t>
       </w:r>
+      <w:proofErr w:type="spellStart"/>
       <w:r>
         <w:rPr>
           <w:rFonts w:ascii="Consolas" w:hAnsi="Consolas" w:cs="Consolas"/>
         </w:rPr>
         <w:t>svgname</w:t>
       </w:r>
+      <w:proofErr w:type="spellEnd"/>
       <w:r>
         <w:t xml:space="preserve"> as opposed to </w:t>
       </w:r>
+      <w:proofErr w:type="spellStart"/>
       <w:r>
         <w:rPr>
           <w:rFonts w:ascii="Consolas" w:hAnsi="Consolas" w:cs="Consolas"/>
         </w:rPr>
         <w:t>subunitname</w:t>
       </w:r>
+      <w:proofErr w:type="spellEnd"/>
       <w:r>
         <w:t>.</w:t>
       </w:r>
@@ -2704,12 +2789,14 @@
       <w:r>
         <w:t xml:space="preserve">Executed the </w:t>
       </w:r>
+      <w:proofErr w:type="spellStart"/>
       <w:r>
         <w:rPr>
           <w:rFonts w:ascii="Consolas" w:hAnsi="Consolas" w:cs="Consolas"/>
         </w:rPr>
         <w:t>makefile</w:t>
       </w:r>
+      <w:proofErr w:type="spellEnd"/>
     </w:p>
     <w:p>
       <w:pPr>
@@ -2723,6 +2810,7 @@
       <w:r>
         <w:t xml:space="preserve">Installed by: </w:t>
       </w:r>
+      <w:proofErr w:type="gramStart"/>
       <w:r>
         <w:rPr>
           <w:rFonts w:ascii="Consolas" w:hAnsi="Consolas" w:cs="Consolas"/>
@@ -2739,19 +2827,42 @@
         <w:rPr>
           <w:rFonts w:ascii="Consolas" w:hAnsi="Consolas" w:cs="Consolas"/>
         </w:rPr>
-        <w:t>-prefix=/</w:t>
-      </w:r>
-      <w:r>
-        <w:rPr>
-          <w:rFonts w:ascii="Consolas" w:hAnsi="Consolas" w:cs="Consolas"/>
-        </w:rPr>
-        <w:t>path_to/</w:t>
-      </w:r>
-      <w:r>
-        <w:rPr>
-          <w:rFonts w:ascii="Consolas" w:hAnsi="Consolas" w:cs="Consolas"/>
-        </w:rPr>
-        <w:t xml:space="preserve">install_folder/ </w:t>
+        <w:t>-</w:t>
+      </w:r>
+      <w:proofErr w:type="gramEnd"/>
+      <w:r>
+        <w:rPr>
+          <w:rFonts w:ascii="Consolas" w:hAnsi="Consolas" w:cs="Consolas"/>
+        </w:rPr>
+        <w:t>prefix=/</w:t>
+      </w:r>
+      <w:proofErr w:type="spellStart"/>
+      <w:r>
+        <w:rPr>
+          <w:rFonts w:ascii="Consolas" w:hAnsi="Consolas" w:cs="Consolas"/>
+        </w:rPr>
+        <w:t>path_to</w:t>
+      </w:r>
+      <w:proofErr w:type="spellEnd"/>
+      <w:r>
+        <w:rPr>
+          <w:rFonts w:ascii="Consolas" w:hAnsi="Consolas" w:cs="Consolas"/>
+        </w:rPr>
+        <w:t>/</w:t>
+      </w:r>
+      <w:proofErr w:type="spellStart"/>
+      <w:r>
+        <w:rPr>
+          <w:rFonts w:ascii="Consolas" w:hAnsi="Consolas" w:cs="Consolas"/>
+        </w:rPr>
+        <w:t>install_folder</w:t>
+      </w:r>
+      <w:proofErr w:type="spellEnd"/>
+      <w:r>
+        <w:rPr>
+          <w:rFonts w:ascii="Consolas" w:hAnsi="Consolas" w:cs="Consolas"/>
+        </w:rPr>
+        <w:t xml:space="preserve">/ </w:t>
       </w:r>
       <w:r>
         <w:rPr>
@@ -2779,7 +2890,20 @@
         <w:spacing w:line="360" w:lineRule="auto"/>
       </w:pPr>
       <w:r>
-        <w:t>Executed the call from 2(a)(i) with the new samtools exe (be sure to specify with a relative path to the new executable).</w:t>
+        <w:t>Executed the call from 2(a</w:t>
+      </w:r>
+      <w:proofErr w:type="gramStart"/>
+      <w:r>
+        <w:t>)(</w:t>
+      </w:r>
+      <w:proofErr w:type="spellStart"/>
+      <w:proofErr w:type="gramEnd"/>
+      <w:r>
+        <w:t>i</w:t>
+      </w:r>
+      <w:proofErr w:type="spellEnd"/>
+      <w:r>
+        <w:t>) with the new samtools exe (be sure to specify with a relative path to the new executable).</w:t>
       </w:r>
     </w:p>
     <w:p>
@@ -3408,7 +3532,15 @@
         <w:spacing w:line="360" w:lineRule="auto"/>
       </w:pPr>
       <w:r>
-        <w:t>[knet_seek] SEEK_END is not supported for HTTP. Offset is unchanged.</w:t>
+        <w:t>[</w:t>
+      </w:r>
+      <w:proofErr w:type="spellStart"/>
+      <w:r>
+        <w:t>knet_seek</w:t>
+      </w:r>
+      <w:proofErr w:type="spellEnd"/>
+      <w:r>
+        <w:t>] SEEK_END is not supported for HTTP. Offset is unchanged.</w:t>
       </w:r>
     </w:p>
     <w:p>
@@ -3633,7 +3765,23 @@
         <w:spacing w:line="360" w:lineRule="auto"/>
       </w:pPr>
       <w:r>
-        <w:t>Combined the relevant code from output.cgi and displayxml.cgi to read the mini-BAM files from the mpileups directory and output to files in the /img/ directory where all the image files are…</w:t>
+        <w:t xml:space="preserve">Combined the relevant code from output.cgi and displayxml.cgi to read the mini-BAM files from the </w:t>
+      </w:r>
+      <w:proofErr w:type="spellStart"/>
+      <w:r>
+        <w:t>mpileups</w:t>
+      </w:r>
+      <w:proofErr w:type="spellEnd"/>
+      <w:r>
+        <w:t xml:space="preserve"> directory and output to files in the /</w:t>
+      </w:r>
+      <w:proofErr w:type="spellStart"/>
+      <w:r>
+        <w:t>img</w:t>
+      </w:r>
+      <w:proofErr w:type="spellEnd"/>
+      <w:r>
+        <w:t>/ directory where all the image files are…</w:t>
       </w:r>
     </w:p>
     <w:p>
@@ -3646,8 +3794,17 @@
         <w:spacing w:line="360" w:lineRule="auto"/>
       </w:pPr>
       <w:r>
-        <w:t xml:space="preserve">The img files were generated using a shell script that generates blank images and </w:t>
-      </w:r>
+        <w:t xml:space="preserve">The </w:t>
+      </w:r>
+      <w:proofErr w:type="spellStart"/>
+      <w:r>
+        <w:t>img</w:t>
+      </w:r>
+      <w:proofErr w:type="spellEnd"/>
+      <w:r>
+        <w:t xml:space="preserve"> files were generated using a shell script that generates blank images and </w:t>
+      </w:r>
+      <w:proofErr w:type="spellStart"/>
       <w:r>
         <w:rPr>
           <w:rFonts w:ascii="Consolas" w:hAnsi="Consolas" w:cs="Consolas"/>
@@ -3655,7 +3812,11 @@
         <w:t>chmod</w:t>
       </w:r>
       <w:r>
-        <w:t>s them to 766.</w:t>
+        <w:t>s</w:t>
+      </w:r>
+      <w:proofErr w:type="spellEnd"/>
+      <w:r>
+        <w:t xml:space="preserve"> them to 766.</w:t>
       </w:r>
     </w:p>
     <w:p>
@@ -3682,7 +3843,15 @@
         <w:spacing w:line="360" w:lineRule="auto"/>
       </w:pPr>
       <w:r>
-        <w:t>Works well, but the mpileups are local. Doesn’t tell is anything about what the end product will be like.</w:t>
+        <w:t xml:space="preserve">Works well, but the </w:t>
+      </w:r>
+      <w:proofErr w:type="spellStart"/>
+      <w:r>
+        <w:t>mpileups</w:t>
+      </w:r>
+      <w:proofErr w:type="spellEnd"/>
+      <w:r>
+        <w:t xml:space="preserve"> are local. Doesn’t tell is anything about what the end product will be like.</w:t>
       </w:r>
     </w:p>
     <w:p>
@@ -3810,7 +3979,20 @@
         <w:spacing w:line="360" w:lineRule="auto"/>
       </w:pPr>
       <w:r>
-        <w:t>Added the horizontal line w/ another filledRectangle() call.</w:t>
+        <w:t xml:space="preserve">Added the horizontal line w/ another </w:t>
+      </w:r>
+      <w:proofErr w:type="spellStart"/>
+      <w:proofErr w:type="gramStart"/>
+      <w:r>
+        <w:t>filledRectangle</w:t>
+      </w:r>
+      <w:proofErr w:type="spellEnd"/>
+      <w:r>
+        <w:t>(</w:t>
+      </w:r>
+      <w:proofErr w:type="gramEnd"/>
+      <w:r>
+        <w:t>) call.</w:t>
       </w:r>
     </w:p>
     <w:p>
@@ -3907,6 +4089,798 @@
       </w:r>
     </w:p>
     <w:p>
+      <w:r>
+        <w:br w:type="page"/>
+      </w:r>
+    </w:p>
+    <w:p>
+      <w:pPr>
+        <w:spacing w:line="360" w:lineRule="auto"/>
+      </w:pPr>
+      <w:bookmarkStart w:id="9" w:name="Nov12_2"/>
+      <w:r>
+        <w:rPr>
+          <w:b/>
+        </w:rPr>
+        <w:lastRenderedPageBreak/>
+        <w:t>Date</w:t>
+      </w:r>
+      <w:r>
+        <w:t>: November 12, 2015</w:t>
+      </w:r>
+    </w:p>
+    <w:bookmarkEnd w:id="9"/>
+    <w:p>
+      <w:pPr>
+        <w:spacing w:line="360" w:lineRule="auto"/>
+      </w:pPr>
+      <w:r>
+        <w:rPr>
+          <w:b/>
+        </w:rPr>
+        <w:t>Agenda</w:t>
+      </w:r>
+      <w:r>
+        <w:t>:</w:t>
+      </w:r>
+    </w:p>
+    <w:p>
+      <w:pPr>
+        <w:pStyle w:val="ListParagraph"/>
+        <w:numPr>
+          <w:ilvl w:val="0"/>
+          <w:numId w:val="25"/>
+        </w:numPr>
+        <w:spacing w:line="360" w:lineRule="auto"/>
+      </w:pPr>
+      <w:r>
+        <w:t>Produce the total number of mapped reads from a BAM file.</w:t>
+      </w:r>
+    </w:p>
+    <w:p>
+      <w:pPr>
+        <w:spacing w:line="360" w:lineRule="auto"/>
+      </w:pPr>
+      <w:r>
+        <w:rPr>
+          <w:b/>
+        </w:rPr>
+        <w:t>Protocol/</w:t>
+      </w:r>
+      <w:r>
+        <w:rPr>
+          <w:b/>
+        </w:rPr>
+        <w:t>Thought Process</w:t>
+      </w:r>
+      <w:r>
+        <w:t>:</w:t>
+      </w:r>
+    </w:p>
+    <w:p>
+      <w:pPr>
+        <w:pStyle w:val="ListParagraph"/>
+        <w:numPr>
+          <w:ilvl w:val="0"/>
+          <w:numId w:val="26"/>
+        </w:numPr>
+        <w:spacing w:line="360" w:lineRule="auto"/>
+      </w:pPr>
+      <w:r>
+        <w:t>Information on total number of mapped reads should be available in the index file.</w:t>
+      </w:r>
+    </w:p>
+    <w:p>
+      <w:pPr>
+        <w:pStyle w:val="ListParagraph"/>
+        <w:numPr>
+          <w:ilvl w:val="1"/>
+          <w:numId w:val="26"/>
+        </w:numPr>
+        <w:spacing w:line="360" w:lineRule="auto"/>
+      </w:pPr>
+      <w:r>
+        <w:t xml:space="preserve">Search the samtools manual </w:t>
+      </w:r>
+      <w:r>
+        <w:t xml:space="preserve">for </w:t>
+      </w:r>
+      <w:r>
+        <w:t>a convenient command to find this number</w:t>
+      </w:r>
+    </w:p>
+    <w:p>
+      <w:pPr>
+        <w:pStyle w:val="ListParagraph"/>
+        <w:numPr>
+          <w:ilvl w:val="2"/>
+          <w:numId w:val="26"/>
+        </w:numPr>
+        <w:spacing w:line="360" w:lineRule="auto"/>
+      </w:pPr>
+      <w:r>
+        <w:t xml:space="preserve">Found </w:t>
+      </w:r>
+      <w:r>
+        <w:t xml:space="preserve">and executed </w:t>
+      </w:r>
+      <w:r>
+        <w:t xml:space="preserve">two potential </w:t>
+      </w:r>
+      <w:r>
+        <w:t xml:space="preserve">commands to get </w:t>
+      </w:r>
+      <w:r>
+        <w:t>this information</w:t>
+      </w:r>
+      <w:r>
+        <w:t xml:space="preserve"> on SRR547531 (the BAM file on BAR server)</w:t>
+      </w:r>
+      <w:r>
+        <w:t>:</w:t>
+      </w:r>
+    </w:p>
+    <w:p>
+      <w:pPr>
+        <w:pStyle w:val="ListParagraph"/>
+        <w:numPr>
+          <w:ilvl w:val="3"/>
+          <w:numId w:val="26"/>
+        </w:numPr>
+        <w:spacing w:line="360" w:lineRule="auto"/>
+      </w:pPr>
+      <w:r>
+        <w:t xml:space="preserve">samtools </w:t>
+      </w:r>
+      <w:proofErr w:type="spellStart"/>
+      <w:r>
+        <w:t>idxstats</w:t>
+      </w:r>
+      <w:proofErr w:type="spellEnd"/>
+      <w:r>
+        <w:t xml:space="preserve"> &lt;bam file&gt;</w:t>
+      </w:r>
+    </w:p>
+    <w:p>
+      <w:pPr>
+        <w:pStyle w:val="ListParagraph"/>
+        <w:numPr>
+          <w:ilvl w:val="4"/>
+          <w:numId w:val="26"/>
+        </w:numPr>
+        <w:spacing w:line="360" w:lineRule="auto"/>
+      </w:pPr>
+      <w:r>
+        <w:t>OUTPUT (tab delimited): seq name, seq length, # of mapped reads, # of unmapped reads</w:t>
+      </w:r>
+    </w:p>
+    <w:p>
+      <w:pPr>
+        <w:pStyle w:val="ListParagraph"/>
+        <w:numPr>
+          <w:ilvl w:val="3"/>
+          <w:numId w:val="26"/>
+        </w:numPr>
+        <w:spacing w:line="360" w:lineRule="auto"/>
+      </w:pPr>
+      <w:r>
+        <w:t>samtools view –c –F 4 &lt;bam file&gt;</w:t>
+      </w:r>
+    </w:p>
+    <w:p>
+      <w:pPr>
+        <w:pStyle w:val="ListParagraph"/>
+        <w:numPr>
+          <w:ilvl w:val="4"/>
+          <w:numId w:val="26"/>
+        </w:numPr>
+        <w:spacing w:line="360" w:lineRule="auto"/>
+      </w:pPr>
+      <w:r>
+        <w:t>∑</w:t>
+      </w:r>
+      <w:r>
+        <w:t xml:space="preserve"> of all mapped reads in the BAM file from all sequence names…</w:t>
+      </w:r>
+    </w:p>
+    <w:p>
+      <w:pPr>
+        <w:pStyle w:val="ListParagraph"/>
+        <w:numPr>
+          <w:ilvl w:val="4"/>
+          <w:numId w:val="26"/>
+        </w:numPr>
+        <w:spacing w:line="360" w:lineRule="auto"/>
+      </w:pPr>
+      <w:r>
+        <w:t xml:space="preserve">This produces a single number that is the </w:t>
+      </w:r>
+      <w:r>
+        <w:t>∑</w:t>
+      </w:r>
+      <w:r>
+        <w:t xml:space="preserve"> of all mapped reads from 1(a</w:t>
+      </w:r>
+      <w:proofErr w:type="gramStart"/>
+      <w:r>
+        <w:t>)(</w:t>
+      </w:r>
+      <w:proofErr w:type="spellStart"/>
+      <w:proofErr w:type="gramEnd"/>
+      <w:r>
+        <w:t>i</w:t>
+      </w:r>
+      <w:proofErr w:type="spellEnd"/>
+      <w:r>
+        <w:t>)(1).</w:t>
+      </w:r>
+    </w:p>
+    <w:p>
+      <w:pPr>
+        <w:spacing w:line="360" w:lineRule="auto"/>
+      </w:pPr>
+      <w:r>
+        <w:rPr>
+          <w:b/>
+        </w:rPr>
+        <w:t>Result</w:t>
+      </w:r>
+      <w:r>
+        <w:t>:</w:t>
+      </w:r>
+    </w:p>
+    <w:p>
+      <w:pPr>
+        <w:spacing w:line="240" w:lineRule="auto"/>
+        <w:rPr>
+          <w:rFonts w:ascii="Consolas" w:hAnsi="Consolas" w:cs="Consolas"/>
+          <w:sz w:val="16"/>
+          <w:szCs w:val="16"/>
+        </w:rPr>
+      </w:pPr>
+      <w:proofErr w:type="gramStart"/>
+      <w:r>
+        <w:rPr>
+          <w:rFonts w:ascii="Consolas" w:hAnsi="Consolas" w:cs="Consolas"/>
+          <w:sz w:val="16"/>
+          <w:szCs w:val="16"/>
+        </w:rPr>
+        <w:t>samtools</w:t>
+      </w:r>
+      <w:proofErr w:type="gramEnd"/>
+      <w:r>
+        <w:rPr>
+          <w:rFonts w:ascii="Consolas" w:hAnsi="Consolas" w:cs="Consolas"/>
+          <w:sz w:val="16"/>
+          <w:szCs w:val="16"/>
+        </w:rPr>
+        <w:t xml:space="preserve"> </w:t>
+      </w:r>
+      <w:proofErr w:type="spellStart"/>
+      <w:r>
+        <w:rPr>
+          <w:rFonts w:ascii="Consolas" w:hAnsi="Consolas" w:cs="Consolas"/>
+          <w:sz w:val="16"/>
+          <w:szCs w:val="16"/>
+        </w:rPr>
+        <w:t>idxstats</w:t>
+      </w:r>
+      <w:proofErr w:type="spellEnd"/>
+      <w:r>
+        <w:rPr>
+          <w:rFonts w:ascii="Consolas" w:hAnsi="Consolas" w:cs="Consolas"/>
+          <w:sz w:val="16"/>
+          <w:szCs w:val="16"/>
+        </w:rPr>
+        <w:t xml:space="preserve"> accepted_hits.bam</w:t>
+      </w:r>
+    </w:p>
+    <w:p>
+      <w:pPr>
+        <w:spacing w:line="240" w:lineRule="auto"/>
+        <w:ind w:left="720"/>
+        <w:rPr>
+          <w:rFonts w:ascii="Consolas" w:hAnsi="Consolas" w:cs="Consolas"/>
+          <w:sz w:val="16"/>
+          <w:szCs w:val="16"/>
+        </w:rPr>
+      </w:pPr>
+      <w:r>
+        <w:rPr>
+          <w:rFonts w:ascii="Consolas" w:hAnsi="Consolas" w:cs="Consolas"/>
+          <w:sz w:val="16"/>
+          <w:szCs w:val="16"/>
+        </w:rPr>
+        <w:t>Chr1    30427671        1892640</w:t>
+      </w:r>
+      <w:r>
+        <w:rPr>
+          <w:rFonts w:ascii="Consolas" w:hAnsi="Consolas" w:cs="Consolas"/>
+          <w:sz w:val="16"/>
+          <w:szCs w:val="16"/>
+        </w:rPr>
+        <w:tab/>
+      </w:r>
+      <w:r>
+        <w:rPr>
+          <w:rFonts w:ascii="Consolas" w:hAnsi="Consolas" w:cs="Consolas"/>
+          <w:sz w:val="16"/>
+          <w:szCs w:val="16"/>
+        </w:rPr>
+        <w:tab/>
+      </w:r>
+      <w:r>
+        <w:rPr>
+          <w:rFonts w:ascii="Consolas" w:hAnsi="Consolas" w:cs="Consolas"/>
+          <w:sz w:val="16"/>
+          <w:szCs w:val="16"/>
+        </w:rPr>
+        <w:t>0</w:t>
+      </w:r>
+    </w:p>
+    <w:p>
+      <w:pPr>
+        <w:spacing w:line="240" w:lineRule="auto"/>
+        <w:ind w:left="720"/>
+        <w:rPr>
+          <w:rFonts w:ascii="Consolas" w:hAnsi="Consolas" w:cs="Consolas"/>
+          <w:sz w:val="16"/>
+          <w:szCs w:val="16"/>
+        </w:rPr>
+      </w:pPr>
+      <w:r>
+        <w:rPr>
+          <w:rFonts w:ascii="Consolas" w:hAnsi="Consolas" w:cs="Consolas"/>
+          <w:sz w:val="16"/>
+          <w:szCs w:val="16"/>
+        </w:rPr>
+        <w:t>Chr2    19698289        2015247</w:t>
+      </w:r>
+      <w:r>
+        <w:rPr>
+          <w:rFonts w:ascii="Consolas" w:hAnsi="Consolas" w:cs="Consolas"/>
+          <w:sz w:val="16"/>
+          <w:szCs w:val="16"/>
+        </w:rPr>
+        <w:tab/>
+      </w:r>
+      <w:r>
+        <w:rPr>
+          <w:rFonts w:ascii="Consolas" w:hAnsi="Consolas" w:cs="Consolas"/>
+          <w:sz w:val="16"/>
+          <w:szCs w:val="16"/>
+        </w:rPr>
+        <w:tab/>
+      </w:r>
+      <w:r>
+        <w:rPr>
+          <w:rFonts w:ascii="Consolas" w:hAnsi="Consolas" w:cs="Consolas"/>
+          <w:sz w:val="16"/>
+          <w:szCs w:val="16"/>
+        </w:rPr>
+        <w:t>0</w:t>
+      </w:r>
+    </w:p>
+    <w:p>
+      <w:pPr>
+        <w:spacing w:line="240" w:lineRule="auto"/>
+        <w:ind w:left="720"/>
+        <w:rPr>
+          <w:rFonts w:ascii="Consolas" w:hAnsi="Consolas" w:cs="Consolas"/>
+          <w:sz w:val="16"/>
+          <w:szCs w:val="16"/>
+        </w:rPr>
+      </w:pPr>
+      <w:r>
+        <w:rPr>
+          <w:rFonts w:ascii="Consolas" w:hAnsi="Consolas" w:cs="Consolas"/>
+          <w:sz w:val="16"/>
+          <w:szCs w:val="16"/>
+        </w:rPr>
+        <w:t>Chr3    23459830        2539031</w:t>
+      </w:r>
+      <w:r>
+        <w:rPr>
+          <w:rFonts w:ascii="Consolas" w:hAnsi="Consolas" w:cs="Consolas"/>
+          <w:sz w:val="16"/>
+          <w:szCs w:val="16"/>
+        </w:rPr>
+        <w:tab/>
+      </w:r>
+      <w:r>
+        <w:rPr>
+          <w:rFonts w:ascii="Consolas" w:hAnsi="Consolas" w:cs="Consolas"/>
+          <w:sz w:val="16"/>
+          <w:szCs w:val="16"/>
+        </w:rPr>
+        <w:tab/>
+      </w:r>
+      <w:r>
+        <w:rPr>
+          <w:rFonts w:ascii="Consolas" w:hAnsi="Consolas" w:cs="Consolas"/>
+          <w:sz w:val="16"/>
+          <w:szCs w:val="16"/>
+        </w:rPr>
+        <w:t>0</w:t>
+      </w:r>
+    </w:p>
+    <w:p>
+      <w:pPr>
+        <w:spacing w:line="240" w:lineRule="auto"/>
+        <w:ind w:left="720"/>
+        <w:rPr>
+          <w:rFonts w:ascii="Consolas" w:hAnsi="Consolas" w:cs="Consolas"/>
+          <w:sz w:val="16"/>
+          <w:szCs w:val="16"/>
+        </w:rPr>
+      </w:pPr>
+      <w:r>
+        <w:rPr>
+          <w:rFonts w:ascii="Consolas" w:hAnsi="Consolas" w:cs="Consolas"/>
+          <w:sz w:val="16"/>
+          <w:szCs w:val="16"/>
+        </w:rPr>
+        <w:t>Chr4    18585056        1181593</w:t>
+      </w:r>
+      <w:r>
+        <w:rPr>
+          <w:rFonts w:ascii="Consolas" w:hAnsi="Consolas" w:cs="Consolas"/>
+          <w:sz w:val="16"/>
+          <w:szCs w:val="16"/>
+        </w:rPr>
+        <w:tab/>
+      </w:r>
+      <w:r>
+        <w:rPr>
+          <w:rFonts w:ascii="Consolas" w:hAnsi="Consolas" w:cs="Consolas"/>
+          <w:sz w:val="16"/>
+          <w:szCs w:val="16"/>
+        </w:rPr>
+        <w:tab/>
+      </w:r>
+      <w:r>
+        <w:rPr>
+          <w:rFonts w:ascii="Consolas" w:hAnsi="Consolas" w:cs="Consolas"/>
+          <w:sz w:val="16"/>
+          <w:szCs w:val="16"/>
+        </w:rPr>
+        <w:t>0</w:t>
+      </w:r>
+    </w:p>
+    <w:p>
+      <w:pPr>
+        <w:spacing w:line="240" w:lineRule="auto"/>
+        <w:ind w:left="720"/>
+        <w:rPr>
+          <w:rFonts w:ascii="Consolas" w:hAnsi="Consolas" w:cs="Consolas"/>
+          <w:sz w:val="16"/>
+          <w:szCs w:val="16"/>
+        </w:rPr>
+      </w:pPr>
+      <w:r>
+        <w:rPr>
+          <w:rFonts w:ascii="Consolas" w:hAnsi="Consolas" w:cs="Consolas"/>
+          <w:sz w:val="16"/>
+          <w:szCs w:val="16"/>
+        </w:rPr>
+        <w:t>Chr5    26975502        1580658</w:t>
+      </w:r>
+      <w:r>
+        <w:rPr>
+          <w:rFonts w:ascii="Consolas" w:hAnsi="Consolas" w:cs="Consolas"/>
+          <w:sz w:val="16"/>
+          <w:szCs w:val="16"/>
+        </w:rPr>
+        <w:tab/>
+      </w:r>
+      <w:r>
+        <w:rPr>
+          <w:rFonts w:ascii="Consolas" w:hAnsi="Consolas" w:cs="Consolas"/>
+          <w:sz w:val="16"/>
+          <w:szCs w:val="16"/>
+        </w:rPr>
+        <w:tab/>
+      </w:r>
+      <w:r>
+        <w:rPr>
+          <w:rFonts w:ascii="Consolas" w:hAnsi="Consolas" w:cs="Consolas"/>
+          <w:sz w:val="16"/>
+          <w:szCs w:val="16"/>
+        </w:rPr>
+        <w:t>0</w:t>
+      </w:r>
+    </w:p>
+    <w:p>
+      <w:pPr>
+        <w:spacing w:line="240" w:lineRule="auto"/>
+        <w:ind w:left="720"/>
+        <w:rPr>
+          <w:rFonts w:ascii="Consolas" w:hAnsi="Consolas" w:cs="Consolas"/>
+          <w:sz w:val="16"/>
+          <w:szCs w:val="16"/>
+        </w:rPr>
+      </w:pPr>
+      <w:proofErr w:type="spellStart"/>
+      <w:r>
+        <w:rPr>
+          <w:rFonts w:ascii="Consolas" w:hAnsi="Consolas" w:cs="Consolas"/>
+          <w:sz w:val="16"/>
+          <w:szCs w:val="16"/>
+        </w:rPr>
+        <w:t>ChrC</w:t>
+      </w:r>
+      <w:proofErr w:type="spellEnd"/>
+      <w:r>
+        <w:rPr>
+          <w:rFonts w:ascii="Consolas" w:hAnsi="Consolas" w:cs="Consolas"/>
+          <w:sz w:val="16"/>
+          <w:szCs w:val="16"/>
+        </w:rPr>
+        <w:t xml:space="preserve">    154478  </w:t>
+      </w:r>
+      <w:r>
+        <w:rPr>
+          <w:rFonts w:ascii="Consolas" w:hAnsi="Consolas" w:cs="Consolas"/>
+          <w:sz w:val="16"/>
+          <w:szCs w:val="16"/>
+        </w:rPr>
+        <w:tab/>
+      </w:r>
+      <w:r>
+        <w:rPr>
+          <w:rFonts w:ascii="Consolas" w:hAnsi="Consolas" w:cs="Consolas"/>
+          <w:sz w:val="16"/>
+          <w:szCs w:val="16"/>
+        </w:rPr>
+        <w:tab/>
+      </w:r>
+      <w:r>
+        <w:rPr>
+          <w:rFonts w:ascii="Consolas" w:hAnsi="Consolas" w:cs="Consolas"/>
+          <w:sz w:val="16"/>
+          <w:szCs w:val="16"/>
+        </w:rPr>
+        <w:t>1792538</w:t>
+      </w:r>
+      <w:r>
+        <w:rPr>
+          <w:rFonts w:ascii="Consolas" w:hAnsi="Consolas" w:cs="Consolas"/>
+          <w:sz w:val="16"/>
+          <w:szCs w:val="16"/>
+        </w:rPr>
+        <w:tab/>
+      </w:r>
+      <w:r>
+        <w:rPr>
+          <w:rFonts w:ascii="Consolas" w:hAnsi="Consolas" w:cs="Consolas"/>
+          <w:sz w:val="16"/>
+          <w:szCs w:val="16"/>
+        </w:rPr>
+        <w:tab/>
+      </w:r>
+      <w:r>
+        <w:rPr>
+          <w:rFonts w:ascii="Consolas" w:hAnsi="Consolas" w:cs="Consolas"/>
+          <w:sz w:val="16"/>
+          <w:szCs w:val="16"/>
+        </w:rPr>
+        <w:t>0</w:t>
+      </w:r>
+    </w:p>
+    <w:p>
+      <w:pPr>
+        <w:spacing w:line="240" w:lineRule="auto"/>
+        <w:ind w:left="720"/>
+        <w:rPr>
+          <w:rFonts w:ascii="Consolas" w:hAnsi="Consolas" w:cs="Consolas"/>
+          <w:sz w:val="16"/>
+          <w:szCs w:val="16"/>
+        </w:rPr>
+      </w:pPr>
+      <w:proofErr w:type="spellStart"/>
+      <w:r>
+        <w:rPr>
+          <w:rFonts w:ascii="Consolas" w:hAnsi="Consolas" w:cs="Consolas"/>
+          <w:sz w:val="16"/>
+          <w:szCs w:val="16"/>
+        </w:rPr>
+        <w:t>ChrM</w:t>
+      </w:r>
+      <w:proofErr w:type="spellEnd"/>
+      <w:r>
+        <w:rPr>
+          <w:rFonts w:ascii="Consolas" w:hAnsi="Consolas" w:cs="Consolas"/>
+          <w:sz w:val="16"/>
+          <w:szCs w:val="16"/>
+        </w:rPr>
+        <w:t xml:space="preserve">    366924  </w:t>
+      </w:r>
+      <w:r>
+        <w:rPr>
+          <w:rFonts w:ascii="Consolas" w:hAnsi="Consolas" w:cs="Consolas"/>
+          <w:sz w:val="16"/>
+          <w:szCs w:val="16"/>
+        </w:rPr>
+        <w:tab/>
+      </w:r>
+      <w:r>
+        <w:rPr>
+          <w:rFonts w:ascii="Consolas" w:hAnsi="Consolas" w:cs="Consolas"/>
+          <w:sz w:val="16"/>
+          <w:szCs w:val="16"/>
+        </w:rPr>
+        <w:tab/>
+      </w:r>
+      <w:r>
+        <w:rPr>
+          <w:rFonts w:ascii="Consolas" w:hAnsi="Consolas" w:cs="Consolas"/>
+          <w:sz w:val="16"/>
+          <w:szCs w:val="16"/>
+        </w:rPr>
+        <w:t>68400</w:t>
+      </w:r>
+      <w:r>
+        <w:rPr>
+          <w:rFonts w:ascii="Consolas" w:hAnsi="Consolas" w:cs="Consolas"/>
+          <w:sz w:val="16"/>
+          <w:szCs w:val="16"/>
+        </w:rPr>
+        <w:tab/>
+      </w:r>
+      <w:r>
+        <w:rPr>
+          <w:rFonts w:ascii="Consolas" w:hAnsi="Consolas" w:cs="Consolas"/>
+          <w:sz w:val="16"/>
+          <w:szCs w:val="16"/>
+        </w:rPr>
+        <w:tab/>
+      </w:r>
+      <w:r>
+        <w:rPr>
+          <w:rFonts w:ascii="Consolas" w:hAnsi="Consolas" w:cs="Consolas"/>
+          <w:sz w:val="16"/>
+          <w:szCs w:val="16"/>
+        </w:rPr>
+        <w:t>0</w:t>
+      </w:r>
+    </w:p>
+    <w:p>
+      <w:pPr>
+        <w:spacing w:line="240" w:lineRule="auto"/>
+        <w:ind w:left="720"/>
+        <w:rPr>
+          <w:rFonts w:ascii="Consolas" w:hAnsi="Consolas" w:cs="Consolas"/>
+          <w:sz w:val="16"/>
+          <w:szCs w:val="16"/>
+        </w:rPr>
+      </w:pPr>
+      <w:r>
+        <w:rPr>
+          <w:rFonts w:ascii="Consolas" w:hAnsi="Consolas" w:cs="Consolas"/>
+          <w:sz w:val="16"/>
+          <w:szCs w:val="16"/>
+        </w:rPr>
+        <w:t xml:space="preserve">*       0       </w:t>
+      </w:r>
+      <w:r>
+        <w:rPr>
+          <w:rFonts w:ascii="Consolas" w:hAnsi="Consolas" w:cs="Consolas"/>
+          <w:sz w:val="16"/>
+          <w:szCs w:val="16"/>
+        </w:rPr>
+        <w:tab/>
+      </w:r>
+      <w:r>
+        <w:rPr>
+          <w:rFonts w:ascii="Consolas" w:hAnsi="Consolas" w:cs="Consolas"/>
+          <w:sz w:val="16"/>
+          <w:szCs w:val="16"/>
+        </w:rPr>
+        <w:tab/>
+      </w:r>
+      <w:r>
+        <w:rPr>
+          <w:rFonts w:ascii="Consolas" w:hAnsi="Consolas" w:cs="Consolas"/>
+          <w:sz w:val="16"/>
+          <w:szCs w:val="16"/>
+        </w:rPr>
+        <w:t>0</w:t>
+      </w:r>
+      <w:r>
+        <w:rPr>
+          <w:rFonts w:ascii="Consolas" w:hAnsi="Consolas" w:cs="Consolas"/>
+          <w:sz w:val="16"/>
+          <w:szCs w:val="16"/>
+        </w:rPr>
+        <w:tab/>
+      </w:r>
+      <w:r>
+        <w:rPr>
+          <w:rFonts w:ascii="Consolas" w:hAnsi="Consolas" w:cs="Consolas"/>
+          <w:sz w:val="16"/>
+          <w:szCs w:val="16"/>
+        </w:rPr>
+        <w:tab/>
+      </w:r>
+      <w:r>
+        <w:rPr>
+          <w:rFonts w:ascii="Consolas" w:hAnsi="Consolas" w:cs="Consolas"/>
+          <w:sz w:val="16"/>
+          <w:szCs w:val="16"/>
+        </w:rPr>
+        <w:t>0</w:t>
+      </w:r>
+    </w:p>
+    <w:p>
+      <w:pPr>
+        <w:spacing w:line="240" w:lineRule="auto"/>
+        <w:rPr>
+          <w:rFonts w:ascii="Consolas" w:hAnsi="Consolas" w:cs="Consolas"/>
+          <w:sz w:val="16"/>
+          <w:szCs w:val="16"/>
+        </w:rPr>
+      </w:pPr>
+      <w:proofErr w:type="gramStart"/>
+      <w:r>
+        <w:rPr>
+          <w:rFonts w:ascii="Consolas" w:hAnsi="Consolas" w:cs="Consolas"/>
+          <w:sz w:val="16"/>
+          <w:szCs w:val="16"/>
+        </w:rPr>
+        <w:t>samtools</w:t>
+      </w:r>
+      <w:proofErr w:type="gramEnd"/>
+      <w:r>
+        <w:rPr>
+          <w:rFonts w:ascii="Consolas" w:hAnsi="Consolas" w:cs="Consolas"/>
+          <w:sz w:val="16"/>
+          <w:szCs w:val="16"/>
+        </w:rPr>
+        <w:t xml:space="preserve"> view -c -F 4 accepted_hits.bam</w:t>
+      </w:r>
+    </w:p>
+    <w:p>
+      <w:pPr>
+        <w:spacing w:line="240" w:lineRule="auto"/>
+        <w:ind w:firstLine="720"/>
+        <w:rPr>
+          <w:rFonts w:ascii="Consolas" w:hAnsi="Consolas" w:cs="Consolas"/>
+          <w:sz w:val="16"/>
+          <w:szCs w:val="16"/>
+        </w:rPr>
+      </w:pPr>
+      <w:r>
+        <w:rPr>
+          <w:rFonts w:ascii="Consolas" w:hAnsi="Consolas" w:cs="Consolas"/>
+          <w:sz w:val="16"/>
+          <w:szCs w:val="16"/>
+        </w:rPr>
+        <w:t>11070107</w:t>
+      </w:r>
+    </w:p>
+    <w:p>
+      <w:pPr>
+        <w:pStyle w:val="ListParagraph"/>
+        <w:numPr>
+          <w:ilvl w:val="0"/>
+          <w:numId w:val="5"/>
+        </w:numPr>
+        <w:spacing w:line="360" w:lineRule="auto"/>
+      </w:pPr>
+      <w:r>
+        <w:t xml:space="preserve">Note that the </w:t>
+      </w:r>
+      <w:r>
+        <w:t>∑</w:t>
+      </w:r>
+      <w:r>
+        <w:t xml:space="preserve"> of mapped reads = 11070107</w:t>
+      </w:r>
+      <w:r>
+        <w:t>.</w:t>
+      </w:r>
+    </w:p>
+    <w:p>
       <w:pPr>
         <w:spacing w:line="360" w:lineRule="auto"/>
       </w:pPr>
@@ -5170,6 +6144,95 @@
     </w:lvl>
   </w:abstractNum>
   <w:abstractNum w:abstractNumId="14">
+    <w:nsid w:val="57180293"/>
+    <w:multiLevelType w:val="hybridMultilevel"/>
+    <w:tmpl w:val="1F22CBCE"/>
+    <w:lvl w:ilvl="0" w:tplc="1009000F">
+      <w:start w:val="1"/>
+      <w:numFmt w:val="decimal"/>
+      <w:lvlText w:val="%1."/>
+      <w:lvlJc w:val="left"/>
+      <w:pPr>
+        <w:ind w:left="720" w:hanging="360"/>
+      </w:pPr>
+      <w:rPr>
+        <w:rFonts w:hint="default"/>
+      </w:rPr>
+    </w:lvl>
+    <w:lvl w:ilvl="1" w:tplc="10090019">
+      <w:start w:val="1"/>
+      <w:numFmt w:val="lowerLetter"/>
+      <w:lvlText w:val="%2."/>
+      <w:lvlJc w:val="left"/>
+      <w:pPr>
+        <w:ind w:left="1440" w:hanging="360"/>
+      </w:pPr>
+    </w:lvl>
+    <w:lvl w:ilvl="2" w:tplc="1009001B">
+      <w:start w:val="1"/>
+      <w:numFmt w:val="lowerRoman"/>
+      <w:lvlText w:val="%3."/>
+      <w:lvlJc w:val="right"/>
+      <w:pPr>
+        <w:ind w:left="2160" w:hanging="180"/>
+      </w:pPr>
+    </w:lvl>
+    <w:lvl w:ilvl="3" w:tplc="1009000F">
+      <w:start w:val="1"/>
+      <w:numFmt w:val="decimal"/>
+      <w:lvlText w:val="%4."/>
+      <w:lvlJc w:val="left"/>
+      <w:pPr>
+        <w:ind w:left="2880" w:hanging="360"/>
+      </w:pPr>
+    </w:lvl>
+    <w:lvl w:ilvl="4" w:tplc="10090019">
+      <w:start w:val="1"/>
+      <w:numFmt w:val="lowerLetter"/>
+      <w:lvlText w:val="%5."/>
+      <w:lvlJc w:val="left"/>
+      <w:pPr>
+        <w:ind w:left="3600" w:hanging="360"/>
+      </w:pPr>
+    </w:lvl>
+    <w:lvl w:ilvl="5" w:tplc="1009001B" w:tentative="1">
+      <w:start w:val="1"/>
+      <w:numFmt w:val="lowerRoman"/>
+      <w:lvlText w:val="%6."/>
+      <w:lvlJc w:val="right"/>
+      <w:pPr>
+        <w:ind w:left="4320" w:hanging="180"/>
+      </w:pPr>
+    </w:lvl>
+    <w:lvl w:ilvl="6" w:tplc="1009000F" w:tentative="1">
+      <w:start w:val="1"/>
+      <w:numFmt w:val="decimal"/>
+      <w:lvlText w:val="%7."/>
+      <w:lvlJc w:val="left"/>
+      <w:pPr>
+        <w:ind w:left="5040" w:hanging="360"/>
+      </w:pPr>
+    </w:lvl>
+    <w:lvl w:ilvl="7" w:tplc="10090019" w:tentative="1">
+      <w:start w:val="1"/>
+      <w:numFmt w:val="lowerLetter"/>
+      <w:lvlText w:val="%8."/>
+      <w:lvlJc w:val="left"/>
+      <w:pPr>
+        <w:ind w:left="5760" w:hanging="360"/>
+      </w:pPr>
+    </w:lvl>
+    <w:lvl w:ilvl="8" w:tplc="1009001B" w:tentative="1">
+      <w:start w:val="1"/>
+      <w:numFmt w:val="lowerRoman"/>
+      <w:lvlText w:val="%9."/>
+      <w:lvlJc w:val="right"/>
+      <w:pPr>
+        <w:ind w:left="6480" w:hanging="180"/>
+      </w:pPr>
+    </w:lvl>
+  </w:abstractNum>
+  <w:abstractNum w:abstractNumId="15">
     <w:nsid w:val="5D1E0007"/>
     <w:multiLevelType w:val="hybridMultilevel"/>
     <w:tmpl w:val="A740CD04"/>
@@ -5258,7 +6321,7 @@
       </w:pPr>
     </w:lvl>
   </w:abstractNum>
-  <w:abstractNum w:abstractNumId="15">
+  <w:abstractNum w:abstractNumId="16">
     <w:nsid w:val="5D2F15E4"/>
     <w:multiLevelType w:val="hybridMultilevel"/>
     <w:tmpl w:val="42C03862"/>
@@ -5347,7 +6410,96 @@
       </w:pPr>
     </w:lvl>
   </w:abstractNum>
-  <w:abstractNum w:abstractNumId="16">
+  <w:abstractNum w:abstractNumId="17">
+    <w:nsid w:val="5D902BCF"/>
+    <w:multiLevelType w:val="hybridMultilevel"/>
+    <w:tmpl w:val="AF8E5570"/>
+    <w:lvl w:ilvl="0" w:tplc="1009000F">
+      <w:start w:val="1"/>
+      <w:numFmt w:val="decimal"/>
+      <w:lvlText w:val="%1."/>
+      <w:lvlJc w:val="left"/>
+      <w:pPr>
+        <w:ind w:left="720" w:hanging="360"/>
+      </w:pPr>
+      <w:rPr>
+        <w:rFonts w:hint="default"/>
+      </w:rPr>
+    </w:lvl>
+    <w:lvl w:ilvl="1" w:tplc="10090019" w:tentative="1">
+      <w:start w:val="1"/>
+      <w:numFmt w:val="lowerLetter"/>
+      <w:lvlText w:val="%2."/>
+      <w:lvlJc w:val="left"/>
+      <w:pPr>
+        <w:ind w:left="1440" w:hanging="360"/>
+      </w:pPr>
+    </w:lvl>
+    <w:lvl w:ilvl="2" w:tplc="1009001B" w:tentative="1">
+      <w:start w:val="1"/>
+      <w:numFmt w:val="lowerRoman"/>
+      <w:lvlText w:val="%3."/>
+      <w:lvlJc w:val="right"/>
+      <w:pPr>
+        <w:ind w:left="2160" w:hanging="180"/>
+      </w:pPr>
+    </w:lvl>
+    <w:lvl w:ilvl="3" w:tplc="1009000F" w:tentative="1">
+      <w:start w:val="1"/>
+      <w:numFmt w:val="decimal"/>
+      <w:lvlText w:val="%4."/>
+      <w:lvlJc w:val="left"/>
+      <w:pPr>
+        <w:ind w:left="2880" w:hanging="360"/>
+      </w:pPr>
+    </w:lvl>
+    <w:lvl w:ilvl="4" w:tplc="10090019" w:tentative="1">
+      <w:start w:val="1"/>
+      <w:numFmt w:val="lowerLetter"/>
+      <w:lvlText w:val="%5."/>
+      <w:lvlJc w:val="left"/>
+      <w:pPr>
+        <w:ind w:left="3600" w:hanging="360"/>
+      </w:pPr>
+    </w:lvl>
+    <w:lvl w:ilvl="5" w:tplc="1009001B" w:tentative="1">
+      <w:start w:val="1"/>
+      <w:numFmt w:val="lowerRoman"/>
+      <w:lvlText w:val="%6."/>
+      <w:lvlJc w:val="right"/>
+      <w:pPr>
+        <w:ind w:left="4320" w:hanging="180"/>
+      </w:pPr>
+    </w:lvl>
+    <w:lvl w:ilvl="6" w:tplc="1009000F" w:tentative="1">
+      <w:start w:val="1"/>
+      <w:numFmt w:val="decimal"/>
+      <w:lvlText w:val="%7."/>
+      <w:lvlJc w:val="left"/>
+      <w:pPr>
+        <w:ind w:left="5040" w:hanging="360"/>
+      </w:pPr>
+    </w:lvl>
+    <w:lvl w:ilvl="7" w:tplc="10090019" w:tentative="1">
+      <w:start w:val="1"/>
+      <w:numFmt w:val="lowerLetter"/>
+      <w:lvlText w:val="%8."/>
+      <w:lvlJc w:val="left"/>
+      <w:pPr>
+        <w:ind w:left="5760" w:hanging="360"/>
+      </w:pPr>
+    </w:lvl>
+    <w:lvl w:ilvl="8" w:tplc="1009001B" w:tentative="1">
+      <w:start w:val="1"/>
+      <w:numFmt w:val="lowerRoman"/>
+      <w:lvlText w:val="%9."/>
+      <w:lvlJc w:val="right"/>
+      <w:pPr>
+        <w:ind w:left="6480" w:hanging="180"/>
+      </w:pPr>
+    </w:lvl>
+  </w:abstractNum>
+  <w:abstractNum w:abstractNumId="18">
     <w:nsid w:val="5E470A8A"/>
     <w:multiLevelType w:val="hybridMultilevel"/>
     <w:tmpl w:val="AEBAA7EA"/>
@@ -5436,7 +6588,7 @@
       </w:pPr>
     </w:lvl>
   </w:abstractNum>
-  <w:abstractNum w:abstractNumId="17">
+  <w:abstractNum w:abstractNumId="19">
     <w:nsid w:val="601F476E"/>
     <w:multiLevelType w:val="hybridMultilevel"/>
     <w:tmpl w:val="E7E4D25C"/>
@@ -5548,7 +6700,7 @@
       </w:rPr>
     </w:lvl>
   </w:abstractNum>
-  <w:abstractNum w:abstractNumId="18">
+  <w:abstractNum w:abstractNumId="20">
     <w:nsid w:val="63795339"/>
     <w:multiLevelType w:val="hybridMultilevel"/>
     <w:tmpl w:val="9552E1BA"/>
@@ -5637,7 +6789,7 @@
       </w:pPr>
     </w:lvl>
   </w:abstractNum>
-  <w:abstractNum w:abstractNumId="19">
+  <w:abstractNum w:abstractNumId="21">
     <w:nsid w:val="6C566D8B"/>
     <w:multiLevelType w:val="hybridMultilevel"/>
     <w:tmpl w:val="F2C8A266"/>
@@ -5726,7 +6878,7 @@
       </w:pPr>
     </w:lvl>
   </w:abstractNum>
-  <w:abstractNum w:abstractNumId="20">
+  <w:abstractNum w:abstractNumId="22">
     <w:nsid w:val="7695789E"/>
     <w:multiLevelType w:val="hybridMultilevel"/>
     <w:tmpl w:val="5F84B45E"/>
@@ -5815,7 +6967,7 @@
       </w:pPr>
     </w:lvl>
   </w:abstractNum>
-  <w:abstractNum w:abstractNumId="21">
+  <w:abstractNum w:abstractNumId="23">
     <w:nsid w:val="76E87E75"/>
     <w:multiLevelType w:val="hybridMultilevel"/>
     <w:tmpl w:val="823A5E66"/>
@@ -5904,7 +7056,7 @@
       </w:pPr>
     </w:lvl>
   </w:abstractNum>
-  <w:abstractNum w:abstractNumId="22">
+  <w:abstractNum w:abstractNumId="24">
     <w:nsid w:val="7B9E1FD0"/>
     <w:multiLevelType w:val="hybridMultilevel"/>
     <w:tmpl w:val="56F6B32E"/>
@@ -5993,7 +7145,7 @@
       </w:pPr>
     </w:lvl>
   </w:abstractNum>
-  <w:abstractNum w:abstractNumId="23">
+  <w:abstractNum w:abstractNumId="25">
     <w:nsid w:val="7F507FBD"/>
     <w:multiLevelType w:val="hybridMultilevel"/>
     <w:tmpl w:val="B2CA95F2"/>
@@ -6086,16 +7238,16 @@
     <w:abstractNumId w:val="9"/>
   </w:num>
   <w:num w:numId="2">
-    <w:abstractNumId w:val="16"/>
+    <w:abstractNumId w:val="18"/>
   </w:num>
   <w:num w:numId="3">
-    <w:abstractNumId w:val="20"/>
+    <w:abstractNumId w:val="22"/>
   </w:num>
   <w:num w:numId="4">
     <w:abstractNumId w:val="13"/>
   </w:num>
   <w:num w:numId="5">
-    <w:abstractNumId w:val="17"/>
+    <w:abstractNumId w:val="19"/>
   </w:num>
   <w:num w:numId="6">
     <w:abstractNumId w:val="0"/>
@@ -6110,22 +7262,22 @@
     <w:abstractNumId w:val="5"/>
   </w:num>
   <w:num w:numId="10">
-    <w:abstractNumId w:val="19"/>
+    <w:abstractNumId w:val="21"/>
   </w:num>
   <w:num w:numId="11">
-    <w:abstractNumId w:val="21"/>
+    <w:abstractNumId w:val="23"/>
   </w:num>
   <w:num w:numId="12">
-    <w:abstractNumId w:val="23"/>
+    <w:abstractNumId w:val="25"/>
   </w:num>
   <w:num w:numId="13">
     <w:abstractNumId w:val="4"/>
   </w:num>
   <w:num w:numId="14">
-    <w:abstractNumId w:val="22"/>
+    <w:abstractNumId w:val="24"/>
   </w:num>
   <w:num w:numId="15">
-    <w:abstractNumId w:val="14"/>
+    <w:abstractNumId w:val="15"/>
   </w:num>
   <w:num w:numId="16">
     <w:abstractNumId w:val="10"/>
@@ -6146,13 +7298,19 @@
     <w:abstractNumId w:val="8"/>
   </w:num>
   <w:num w:numId="22">
-    <w:abstractNumId w:val="15"/>
+    <w:abstractNumId w:val="16"/>
   </w:num>
   <w:num w:numId="23">
-    <w:abstractNumId w:val="18"/>
+    <w:abstractNumId w:val="20"/>
   </w:num>
   <w:num w:numId="24">
     <w:abstractNumId w:val="6"/>
+  </w:num>
+  <w:num w:numId="25">
+    <w:abstractNumId w:val="17"/>
+  </w:num>
+  <w:num w:numId="26">
+    <w:abstractNumId w:val="14"/>
   </w:num>
 </w:numbering>
 </file>
@@ -6721,7 +7879,7 @@
 </file>
 
 <file path=customXml/itemProps1.xml><?xml version="1.0" encoding="utf-8"?>
-<ds:datastoreItem xmlns:ds="http://schemas.openxmlformats.org/officeDocument/2006/customXml" ds:itemID="{645AA16C-82D5-47CC-B0C9-BAF667F35AAB}">
+<ds:datastoreItem xmlns:ds="http://schemas.openxmlformats.org/officeDocument/2006/customXml" ds:itemID="{8379FC66-2E87-4CB9-955A-AA19358E9C75}">
   <ds:schemaRefs>
     <ds:schemaRef ds:uri="http://schemas.openxmlformats.org/officeDocument/2006/bibliography"/>
   </ds:schemaRefs>

</xml_diff>

<commit_message>
Lab Notebook: getting mapped read count for specifid region (prelim work notes).
</commit_message>
<xml_diff>
--- a/docs/Lab Notebook.docx
+++ b/docs/Lab Notebook.docx
@@ -4884,6 +4884,312 @@
       <w:pPr>
         <w:spacing w:line="360" w:lineRule="auto"/>
       </w:pPr>
+      <w:r>
+        <w:rPr>
+          <w:b/>
+        </w:rPr>
+        <w:lastRenderedPageBreak/>
+        <w:t>Date</w:t>
+      </w:r>
+      <w:r>
+        <w:t>: November 18, 2015</w:t>
+      </w:r>
+    </w:p>
+    <w:p>
+      <w:pPr>
+        <w:spacing w:line="360" w:lineRule="auto"/>
+      </w:pPr>
+      <w:r>
+        <w:rPr>
+          <w:b/>
+        </w:rPr>
+        <w:t>Agenda</w:t>
+      </w:r>
+      <w:r>
+        <w:t>:</w:t>
+      </w:r>
+    </w:p>
+    <w:p>
+      <w:pPr>
+        <w:pStyle w:val="ListParagraph"/>
+        <w:numPr>
+          <w:ilvl w:val="0"/>
+          <w:numId w:val="27"/>
+        </w:numPr>
+        <w:spacing w:line="360" w:lineRule="auto"/>
+      </w:pPr>
+      <w:r>
+        <w:t>Get the number of mapped reads for a given region rather than the whole file.</w:t>
+      </w:r>
+    </w:p>
+    <w:p>
+      <w:pPr>
+        <w:spacing w:line="360" w:lineRule="auto"/>
+      </w:pPr>
+      <w:r>
+        <w:rPr>
+          <w:b/>
+        </w:rPr>
+        <w:t>Protocol</w:t>
+      </w:r>
+      <w:r>
+        <w:t>:</w:t>
+      </w:r>
+    </w:p>
+    <w:p>
+      <w:pPr>
+        <w:pStyle w:val="ListParagraph"/>
+        <w:numPr>
+          <w:ilvl w:val="0"/>
+          <w:numId w:val="28"/>
+        </w:numPr>
+        <w:spacing w:line="360" w:lineRule="auto"/>
+      </w:pPr>
+      <w:r>
+        <w:t xml:space="preserve">The number of lines returned by the </w:t>
+      </w:r>
+      <w:r>
+        <w:rPr>
+          <w:rFonts w:ascii="Consolas" w:hAnsi="Consolas" w:cs="Consolas"/>
+        </w:rPr>
+        <w:t>samtools view</w:t>
+      </w:r>
+      <w:r>
+        <w:t xml:space="preserve"> command is correlated with the number of reads. Therefore, </w:t>
+      </w:r>
+      <w:r>
+        <w:rPr>
+          <w:rFonts w:ascii="Consolas" w:hAnsi="Consolas" w:cs="Consolas"/>
+        </w:rPr>
+        <w:t xml:space="preserve">samtools view Chr1:3631-5899 | </w:t>
+      </w:r>
+      <w:proofErr w:type="spellStart"/>
+      <w:proofErr w:type="gramStart"/>
+      <w:r>
+        <w:rPr>
+          <w:rFonts w:ascii="Consolas" w:hAnsi="Consolas" w:cs="Consolas"/>
+        </w:rPr>
+        <w:t>wc</w:t>
+      </w:r>
+      <w:proofErr w:type="spellEnd"/>
+      <w:proofErr w:type="gramEnd"/>
+      <w:r>
+        <w:rPr>
+          <w:rFonts w:ascii="Consolas" w:hAnsi="Consolas" w:cs="Consolas"/>
+        </w:rPr>
+        <w:t xml:space="preserve"> –l</w:t>
+      </w:r>
+      <w:r>
+        <w:t xml:space="preserve"> produces the number of reads mapped for that region.</w:t>
+      </w:r>
+    </w:p>
+    <w:p>
+      <w:pPr>
+        <w:pStyle w:val="ListParagraph"/>
+        <w:numPr>
+          <w:ilvl w:val="1"/>
+          <w:numId w:val="28"/>
+        </w:numPr>
+        <w:spacing w:line="360" w:lineRule="auto"/>
+      </w:pPr>
+      <w:r>
+        <w:rPr>
+          <w:b/>
+          <w:color w:val="FF0000"/>
+          <w:highlight w:val="yellow"/>
+        </w:rPr>
+        <w:t xml:space="preserve">NEED TO VERIFY THIS </w:t>
+      </w:r>
+      <w:r>
+        <w:rPr>
+          <w:b/>
+          <w:color w:val="FF0000"/>
+          <w:highlight w:val="yellow"/>
+        </w:rPr>
+        <w:t>ASSUMPTION</w:t>
+      </w:r>
+      <w:r>
+        <w:t>.</w:t>
+      </w:r>
+    </w:p>
+    <w:p>
+      <w:pPr>
+        <w:pStyle w:val="ListParagraph"/>
+        <w:numPr>
+          <w:ilvl w:val="0"/>
+          <w:numId w:val="28"/>
+        </w:numPr>
+        <w:spacing w:line="360" w:lineRule="auto"/>
+      </w:pPr>
+      <w:r>
+        <w:t>Ran the following:</w:t>
+      </w:r>
+    </w:p>
+    <w:p>
+      <w:pPr>
+        <w:pStyle w:val="ListParagraph"/>
+        <w:numPr>
+          <w:ilvl w:val="1"/>
+          <w:numId w:val="28"/>
+        </w:numPr>
+        <w:spacing w:line="360" w:lineRule="auto"/>
+        <w:rPr>
+          <w:rFonts w:ascii="Consolas" w:hAnsi="Consolas" w:cs="Consolas"/>
+        </w:rPr>
+      </w:pPr>
+      <w:r>
+        <w:rPr>
+          <w:rFonts w:ascii="Consolas" w:hAnsi="Consolas" w:cs="Consolas"/>
+        </w:rPr>
+        <w:t xml:space="preserve">Samtools view accepted_hits.bam Chr1:3631-5899 | </w:t>
+      </w:r>
+      <w:proofErr w:type="spellStart"/>
+      <w:r>
+        <w:rPr>
+          <w:rFonts w:ascii="Consolas" w:hAnsi="Consolas" w:cs="Consolas"/>
+        </w:rPr>
+        <w:t>wc</w:t>
+      </w:r>
+      <w:proofErr w:type="spellEnd"/>
+      <w:r>
+        <w:rPr>
+          <w:rFonts w:ascii="Consolas" w:hAnsi="Consolas" w:cs="Consolas"/>
+        </w:rPr>
+        <w:t xml:space="preserve"> –l</w:t>
+      </w:r>
+    </w:p>
+    <w:p>
+      <w:pPr>
+        <w:pStyle w:val="ListParagraph"/>
+        <w:numPr>
+          <w:ilvl w:val="1"/>
+          <w:numId w:val="28"/>
+        </w:numPr>
+        <w:spacing w:line="360" w:lineRule="auto"/>
+        <w:rPr>
+          <w:rFonts w:ascii="Consolas" w:hAnsi="Consolas" w:cs="Consolas"/>
+        </w:rPr>
+      </w:pPr>
+      <w:r>
+        <w:rPr>
+          <w:rFonts w:ascii="Consolas" w:hAnsi="Consolas" w:cs="Consolas"/>
+        </w:rPr>
+        <w:t xml:space="preserve">Samtools view accepted_hits.bam | </w:t>
+      </w:r>
+      <w:proofErr w:type="spellStart"/>
+      <w:r>
+        <w:rPr>
+          <w:rFonts w:ascii="Consolas" w:hAnsi="Consolas" w:cs="Consolas"/>
+        </w:rPr>
+        <w:t>wc</w:t>
+      </w:r>
+      <w:proofErr w:type="spellEnd"/>
+      <w:r>
+        <w:rPr>
+          <w:rFonts w:ascii="Consolas" w:hAnsi="Consolas" w:cs="Consolas"/>
+        </w:rPr>
+        <w:t xml:space="preserve"> –l</w:t>
+      </w:r>
+    </w:p>
+    <w:p>
+      <w:pPr>
+        <w:pStyle w:val="ListParagraph"/>
+        <w:numPr>
+          <w:ilvl w:val="1"/>
+          <w:numId w:val="28"/>
+        </w:numPr>
+        <w:spacing w:line="360" w:lineRule="auto"/>
+        <w:rPr>
+          <w:rFonts w:ascii="Consolas" w:hAnsi="Consolas" w:cs="Consolas"/>
+        </w:rPr>
+      </w:pPr>
+      <w:r>
+        <w:rPr>
+          <w:rFonts w:ascii="Consolas" w:hAnsi="Consolas" w:cs="Consolas"/>
+        </w:rPr>
+        <w:t>Samtools view -c -F 4 accepted_hits.bam</w:t>
+      </w:r>
+    </w:p>
+    <w:p>
+      <w:pPr>
+        <w:spacing w:line="360" w:lineRule="auto"/>
+      </w:pPr>
+      <w:r>
+        <w:rPr>
+          <w:b/>
+        </w:rPr>
+        <w:t>Results</w:t>
+      </w:r>
+      <w:r>
+        <w:t>:</w:t>
+      </w:r>
+    </w:p>
+    <w:p>
+      <w:pPr>
+        <w:pStyle w:val="ListParagraph"/>
+        <w:numPr>
+          <w:ilvl w:val="0"/>
+          <w:numId w:val="29"/>
+        </w:numPr>
+        <w:spacing w:line="360" w:lineRule="auto"/>
+      </w:pPr>
+      <w:r>
+        <w:t>VERIFY, TO DO.</w:t>
+      </w:r>
+    </w:p>
+    <w:p>
+      <w:pPr>
+        <w:pStyle w:val="ListParagraph"/>
+        <w:numPr>
+          <w:ilvl w:val="0"/>
+          <w:numId w:val="29"/>
+        </w:numPr>
+        <w:spacing w:line="360" w:lineRule="auto"/>
+      </w:pPr>
+    </w:p>
+    <w:p>
+      <w:pPr>
+        <w:pStyle w:val="ListParagraph"/>
+        <w:numPr>
+          <w:ilvl w:val="1"/>
+          <w:numId w:val="29"/>
+        </w:numPr>
+        <w:spacing w:line="360" w:lineRule="auto"/>
+      </w:pPr>
+      <w:r>
+        <w:t>120</w:t>
+      </w:r>
+    </w:p>
+    <w:p>
+      <w:pPr>
+        <w:pStyle w:val="ListParagraph"/>
+        <w:numPr>
+          <w:ilvl w:val="1"/>
+          <w:numId w:val="29"/>
+        </w:numPr>
+        <w:spacing w:line="360" w:lineRule="auto"/>
+      </w:pPr>
+      <w:r>
+        <w:t>11070107</w:t>
+      </w:r>
+    </w:p>
+    <w:p>
+      <w:pPr>
+        <w:pStyle w:val="ListParagraph"/>
+        <w:numPr>
+          <w:ilvl w:val="1"/>
+          <w:numId w:val="29"/>
+        </w:numPr>
+        <w:spacing w:line="360" w:lineRule="auto"/>
+      </w:pPr>
+      <w:r>
+        <w:t>11070107</w:t>
+      </w:r>
+    </w:p>
+    <w:p>
+      <w:pPr>
+        <w:spacing w:line="360" w:lineRule="auto"/>
+      </w:pPr>
     </w:p>
     <w:sectPr>
       <w:pgSz w:w="12240" w:h="15840"/>
@@ -5521,6 +5827,95 @@
     </w:lvl>
   </w:abstractNum>
   <w:abstractNum w:abstractNumId="7">
+    <w:nsid w:val="20E656D3"/>
+    <w:multiLevelType w:val="hybridMultilevel"/>
+    <w:tmpl w:val="1B4C8752"/>
+    <w:lvl w:ilvl="0" w:tplc="1009000F">
+      <w:start w:val="1"/>
+      <w:numFmt w:val="decimal"/>
+      <w:lvlText w:val="%1."/>
+      <w:lvlJc w:val="left"/>
+      <w:pPr>
+        <w:ind w:left="720" w:hanging="360"/>
+      </w:pPr>
+      <w:rPr>
+        <w:rFonts w:hint="default"/>
+      </w:rPr>
+    </w:lvl>
+    <w:lvl w:ilvl="1" w:tplc="10090019">
+      <w:start w:val="1"/>
+      <w:numFmt w:val="lowerLetter"/>
+      <w:lvlText w:val="%2."/>
+      <w:lvlJc w:val="left"/>
+      <w:pPr>
+        <w:ind w:left="1440" w:hanging="360"/>
+      </w:pPr>
+    </w:lvl>
+    <w:lvl w:ilvl="2" w:tplc="1009001B" w:tentative="1">
+      <w:start w:val="1"/>
+      <w:numFmt w:val="lowerRoman"/>
+      <w:lvlText w:val="%3."/>
+      <w:lvlJc w:val="right"/>
+      <w:pPr>
+        <w:ind w:left="2160" w:hanging="180"/>
+      </w:pPr>
+    </w:lvl>
+    <w:lvl w:ilvl="3" w:tplc="1009000F" w:tentative="1">
+      <w:start w:val="1"/>
+      <w:numFmt w:val="decimal"/>
+      <w:lvlText w:val="%4."/>
+      <w:lvlJc w:val="left"/>
+      <w:pPr>
+        <w:ind w:left="2880" w:hanging="360"/>
+      </w:pPr>
+    </w:lvl>
+    <w:lvl w:ilvl="4" w:tplc="10090019" w:tentative="1">
+      <w:start w:val="1"/>
+      <w:numFmt w:val="lowerLetter"/>
+      <w:lvlText w:val="%5."/>
+      <w:lvlJc w:val="left"/>
+      <w:pPr>
+        <w:ind w:left="3600" w:hanging="360"/>
+      </w:pPr>
+    </w:lvl>
+    <w:lvl w:ilvl="5" w:tplc="1009001B" w:tentative="1">
+      <w:start w:val="1"/>
+      <w:numFmt w:val="lowerRoman"/>
+      <w:lvlText w:val="%6."/>
+      <w:lvlJc w:val="right"/>
+      <w:pPr>
+        <w:ind w:left="4320" w:hanging="180"/>
+      </w:pPr>
+    </w:lvl>
+    <w:lvl w:ilvl="6" w:tplc="1009000F" w:tentative="1">
+      <w:start w:val="1"/>
+      <w:numFmt w:val="decimal"/>
+      <w:lvlText w:val="%7."/>
+      <w:lvlJc w:val="left"/>
+      <w:pPr>
+        <w:ind w:left="5040" w:hanging="360"/>
+      </w:pPr>
+    </w:lvl>
+    <w:lvl w:ilvl="7" w:tplc="10090019" w:tentative="1">
+      <w:start w:val="1"/>
+      <w:numFmt w:val="lowerLetter"/>
+      <w:lvlText w:val="%8."/>
+      <w:lvlJc w:val="left"/>
+      <w:pPr>
+        <w:ind w:left="5760" w:hanging="360"/>
+      </w:pPr>
+    </w:lvl>
+    <w:lvl w:ilvl="8" w:tplc="1009001B" w:tentative="1">
+      <w:start w:val="1"/>
+      <w:numFmt w:val="lowerRoman"/>
+      <w:lvlText w:val="%9."/>
+      <w:lvlJc w:val="right"/>
+      <w:pPr>
+        <w:ind w:left="6480" w:hanging="180"/>
+      </w:pPr>
+    </w:lvl>
+  </w:abstractNum>
+  <w:abstractNum w:abstractNumId="8">
     <w:nsid w:val="23756C61"/>
     <w:multiLevelType w:val="hybridMultilevel"/>
     <w:tmpl w:val="AFA85AAA"/>
@@ -5609,7 +6004,7 @@
       </w:pPr>
     </w:lvl>
   </w:abstractNum>
-  <w:abstractNum w:abstractNumId="8">
+  <w:abstractNum w:abstractNumId="9">
     <w:nsid w:val="267D4DB2"/>
     <w:multiLevelType w:val="hybridMultilevel"/>
     <w:tmpl w:val="46FA4056"/>
@@ -5698,7 +6093,7 @@
       </w:pPr>
     </w:lvl>
   </w:abstractNum>
-  <w:abstractNum w:abstractNumId="9">
+  <w:abstractNum w:abstractNumId="10">
     <w:nsid w:val="283E7E0D"/>
     <w:multiLevelType w:val="hybridMultilevel"/>
     <w:tmpl w:val="E91EE6EC"/>
@@ -5787,7 +6182,7 @@
       </w:pPr>
     </w:lvl>
   </w:abstractNum>
-  <w:abstractNum w:abstractNumId="10">
+  <w:abstractNum w:abstractNumId="11">
     <w:nsid w:val="31123A08"/>
     <w:multiLevelType w:val="hybridMultilevel"/>
     <w:tmpl w:val="6CCC40DA"/>
@@ -5876,7 +6271,7 @@
       </w:pPr>
     </w:lvl>
   </w:abstractNum>
-  <w:abstractNum w:abstractNumId="11">
+  <w:abstractNum w:abstractNumId="12">
     <w:nsid w:val="3ECB33A2"/>
     <w:multiLevelType w:val="hybridMultilevel"/>
     <w:tmpl w:val="0ED092A8"/>
@@ -5965,7 +6360,185 @@
       </w:pPr>
     </w:lvl>
   </w:abstractNum>
-  <w:abstractNum w:abstractNumId="12">
+  <w:abstractNum w:abstractNumId="13">
+    <w:nsid w:val="4045556E"/>
+    <w:multiLevelType w:val="hybridMultilevel"/>
+    <w:tmpl w:val="0A02723A"/>
+    <w:lvl w:ilvl="0" w:tplc="1009000F">
+      <w:start w:val="1"/>
+      <w:numFmt w:val="decimal"/>
+      <w:lvlText w:val="%1."/>
+      <w:lvlJc w:val="left"/>
+      <w:pPr>
+        <w:ind w:left="720" w:hanging="360"/>
+      </w:pPr>
+      <w:rPr>
+        <w:rFonts w:hint="default"/>
+      </w:rPr>
+    </w:lvl>
+    <w:lvl w:ilvl="1" w:tplc="10090019">
+      <w:start w:val="1"/>
+      <w:numFmt w:val="lowerLetter"/>
+      <w:lvlText w:val="%2."/>
+      <w:lvlJc w:val="left"/>
+      <w:pPr>
+        <w:ind w:left="1440" w:hanging="360"/>
+      </w:pPr>
+    </w:lvl>
+    <w:lvl w:ilvl="2" w:tplc="1009001B" w:tentative="1">
+      <w:start w:val="1"/>
+      <w:numFmt w:val="lowerRoman"/>
+      <w:lvlText w:val="%3."/>
+      <w:lvlJc w:val="right"/>
+      <w:pPr>
+        <w:ind w:left="2160" w:hanging="180"/>
+      </w:pPr>
+    </w:lvl>
+    <w:lvl w:ilvl="3" w:tplc="1009000F" w:tentative="1">
+      <w:start w:val="1"/>
+      <w:numFmt w:val="decimal"/>
+      <w:lvlText w:val="%4."/>
+      <w:lvlJc w:val="left"/>
+      <w:pPr>
+        <w:ind w:left="2880" w:hanging="360"/>
+      </w:pPr>
+    </w:lvl>
+    <w:lvl w:ilvl="4" w:tplc="10090019" w:tentative="1">
+      <w:start w:val="1"/>
+      <w:numFmt w:val="lowerLetter"/>
+      <w:lvlText w:val="%5."/>
+      <w:lvlJc w:val="left"/>
+      <w:pPr>
+        <w:ind w:left="3600" w:hanging="360"/>
+      </w:pPr>
+    </w:lvl>
+    <w:lvl w:ilvl="5" w:tplc="1009001B" w:tentative="1">
+      <w:start w:val="1"/>
+      <w:numFmt w:val="lowerRoman"/>
+      <w:lvlText w:val="%6."/>
+      <w:lvlJc w:val="right"/>
+      <w:pPr>
+        <w:ind w:left="4320" w:hanging="180"/>
+      </w:pPr>
+    </w:lvl>
+    <w:lvl w:ilvl="6" w:tplc="1009000F" w:tentative="1">
+      <w:start w:val="1"/>
+      <w:numFmt w:val="decimal"/>
+      <w:lvlText w:val="%7."/>
+      <w:lvlJc w:val="left"/>
+      <w:pPr>
+        <w:ind w:left="5040" w:hanging="360"/>
+      </w:pPr>
+    </w:lvl>
+    <w:lvl w:ilvl="7" w:tplc="10090019" w:tentative="1">
+      <w:start w:val="1"/>
+      <w:numFmt w:val="lowerLetter"/>
+      <w:lvlText w:val="%8."/>
+      <w:lvlJc w:val="left"/>
+      <w:pPr>
+        <w:ind w:left="5760" w:hanging="360"/>
+      </w:pPr>
+    </w:lvl>
+    <w:lvl w:ilvl="8" w:tplc="1009001B" w:tentative="1">
+      <w:start w:val="1"/>
+      <w:numFmt w:val="lowerRoman"/>
+      <w:lvlText w:val="%9."/>
+      <w:lvlJc w:val="right"/>
+      <w:pPr>
+        <w:ind w:left="6480" w:hanging="180"/>
+      </w:pPr>
+    </w:lvl>
+  </w:abstractNum>
+  <w:abstractNum w:abstractNumId="14">
+    <w:nsid w:val="477065B8"/>
+    <w:multiLevelType w:val="hybridMultilevel"/>
+    <w:tmpl w:val="92E01DCA"/>
+    <w:lvl w:ilvl="0" w:tplc="1009000F">
+      <w:start w:val="1"/>
+      <w:numFmt w:val="decimal"/>
+      <w:lvlText w:val="%1."/>
+      <w:lvlJc w:val="left"/>
+      <w:pPr>
+        <w:ind w:left="720" w:hanging="360"/>
+      </w:pPr>
+      <w:rPr>
+        <w:rFonts w:hint="default"/>
+      </w:rPr>
+    </w:lvl>
+    <w:lvl w:ilvl="1" w:tplc="10090019" w:tentative="1">
+      <w:start w:val="1"/>
+      <w:numFmt w:val="lowerLetter"/>
+      <w:lvlText w:val="%2."/>
+      <w:lvlJc w:val="left"/>
+      <w:pPr>
+        <w:ind w:left="1440" w:hanging="360"/>
+      </w:pPr>
+    </w:lvl>
+    <w:lvl w:ilvl="2" w:tplc="1009001B" w:tentative="1">
+      <w:start w:val="1"/>
+      <w:numFmt w:val="lowerRoman"/>
+      <w:lvlText w:val="%3."/>
+      <w:lvlJc w:val="right"/>
+      <w:pPr>
+        <w:ind w:left="2160" w:hanging="180"/>
+      </w:pPr>
+    </w:lvl>
+    <w:lvl w:ilvl="3" w:tplc="1009000F" w:tentative="1">
+      <w:start w:val="1"/>
+      <w:numFmt w:val="decimal"/>
+      <w:lvlText w:val="%4."/>
+      <w:lvlJc w:val="left"/>
+      <w:pPr>
+        <w:ind w:left="2880" w:hanging="360"/>
+      </w:pPr>
+    </w:lvl>
+    <w:lvl w:ilvl="4" w:tplc="10090019" w:tentative="1">
+      <w:start w:val="1"/>
+      <w:numFmt w:val="lowerLetter"/>
+      <w:lvlText w:val="%5."/>
+      <w:lvlJc w:val="left"/>
+      <w:pPr>
+        <w:ind w:left="3600" w:hanging="360"/>
+      </w:pPr>
+    </w:lvl>
+    <w:lvl w:ilvl="5" w:tplc="1009001B" w:tentative="1">
+      <w:start w:val="1"/>
+      <w:numFmt w:val="lowerRoman"/>
+      <w:lvlText w:val="%6."/>
+      <w:lvlJc w:val="right"/>
+      <w:pPr>
+        <w:ind w:left="4320" w:hanging="180"/>
+      </w:pPr>
+    </w:lvl>
+    <w:lvl w:ilvl="6" w:tplc="1009000F" w:tentative="1">
+      <w:start w:val="1"/>
+      <w:numFmt w:val="decimal"/>
+      <w:lvlText w:val="%7."/>
+      <w:lvlJc w:val="left"/>
+      <w:pPr>
+        <w:ind w:left="5040" w:hanging="360"/>
+      </w:pPr>
+    </w:lvl>
+    <w:lvl w:ilvl="7" w:tplc="10090019" w:tentative="1">
+      <w:start w:val="1"/>
+      <w:numFmt w:val="lowerLetter"/>
+      <w:lvlText w:val="%8."/>
+      <w:lvlJc w:val="left"/>
+      <w:pPr>
+        <w:ind w:left="5760" w:hanging="360"/>
+      </w:pPr>
+    </w:lvl>
+    <w:lvl w:ilvl="8" w:tplc="1009001B" w:tentative="1">
+      <w:start w:val="1"/>
+      <w:numFmt w:val="lowerRoman"/>
+      <w:lvlText w:val="%9."/>
+      <w:lvlJc w:val="right"/>
+      <w:pPr>
+        <w:ind w:left="6480" w:hanging="180"/>
+      </w:pPr>
+    </w:lvl>
+  </w:abstractNum>
+  <w:abstractNum w:abstractNumId="15">
     <w:nsid w:val="512F2FFF"/>
     <w:multiLevelType w:val="hybridMultilevel"/>
     <w:tmpl w:val="AFA85AAA"/>
@@ -6054,7 +6627,7 @@
       </w:pPr>
     </w:lvl>
   </w:abstractNum>
-  <w:abstractNum w:abstractNumId="13">
+  <w:abstractNum w:abstractNumId="16">
     <w:nsid w:val="55711BE7"/>
     <w:multiLevelType w:val="hybridMultilevel"/>
     <w:tmpl w:val="C65AE12A"/>
@@ -6143,7 +6716,7 @@
       </w:pPr>
     </w:lvl>
   </w:abstractNum>
-  <w:abstractNum w:abstractNumId="14">
+  <w:abstractNum w:abstractNumId="17">
     <w:nsid w:val="57180293"/>
     <w:multiLevelType w:val="hybridMultilevel"/>
     <w:tmpl w:val="1F22CBCE"/>
@@ -6232,7 +6805,7 @@
       </w:pPr>
     </w:lvl>
   </w:abstractNum>
-  <w:abstractNum w:abstractNumId="15">
+  <w:abstractNum w:abstractNumId="18">
     <w:nsid w:val="5D1E0007"/>
     <w:multiLevelType w:val="hybridMultilevel"/>
     <w:tmpl w:val="A740CD04"/>
@@ -6321,7 +6894,7 @@
       </w:pPr>
     </w:lvl>
   </w:abstractNum>
-  <w:abstractNum w:abstractNumId="16">
+  <w:abstractNum w:abstractNumId="19">
     <w:nsid w:val="5D2F15E4"/>
     <w:multiLevelType w:val="hybridMultilevel"/>
     <w:tmpl w:val="42C03862"/>
@@ -6410,7 +6983,7 @@
       </w:pPr>
     </w:lvl>
   </w:abstractNum>
-  <w:abstractNum w:abstractNumId="17">
+  <w:abstractNum w:abstractNumId="20">
     <w:nsid w:val="5D902BCF"/>
     <w:multiLevelType w:val="hybridMultilevel"/>
     <w:tmpl w:val="AF8E5570"/>
@@ -6499,7 +7072,7 @@
       </w:pPr>
     </w:lvl>
   </w:abstractNum>
-  <w:abstractNum w:abstractNumId="18">
+  <w:abstractNum w:abstractNumId="21">
     <w:nsid w:val="5E470A8A"/>
     <w:multiLevelType w:val="hybridMultilevel"/>
     <w:tmpl w:val="AEBAA7EA"/>
@@ -6588,7 +7161,7 @@
       </w:pPr>
     </w:lvl>
   </w:abstractNum>
-  <w:abstractNum w:abstractNumId="19">
+  <w:abstractNum w:abstractNumId="22">
     <w:nsid w:val="601F476E"/>
     <w:multiLevelType w:val="hybridMultilevel"/>
     <w:tmpl w:val="E7E4D25C"/>
@@ -6700,7 +7273,7 @@
       </w:rPr>
     </w:lvl>
   </w:abstractNum>
-  <w:abstractNum w:abstractNumId="20">
+  <w:abstractNum w:abstractNumId="23">
     <w:nsid w:val="63795339"/>
     <w:multiLevelType w:val="hybridMultilevel"/>
     <w:tmpl w:val="9552E1BA"/>
@@ -6789,7 +7362,7 @@
       </w:pPr>
     </w:lvl>
   </w:abstractNum>
-  <w:abstractNum w:abstractNumId="21">
+  <w:abstractNum w:abstractNumId="24">
     <w:nsid w:val="6C566D8B"/>
     <w:multiLevelType w:val="hybridMultilevel"/>
     <w:tmpl w:val="F2C8A266"/>
@@ -6878,7 +7451,7 @@
       </w:pPr>
     </w:lvl>
   </w:abstractNum>
-  <w:abstractNum w:abstractNumId="22">
+  <w:abstractNum w:abstractNumId="25">
     <w:nsid w:val="7695789E"/>
     <w:multiLevelType w:val="hybridMultilevel"/>
     <w:tmpl w:val="5F84B45E"/>
@@ -6967,7 +7540,7 @@
       </w:pPr>
     </w:lvl>
   </w:abstractNum>
-  <w:abstractNum w:abstractNumId="23">
+  <w:abstractNum w:abstractNumId="26">
     <w:nsid w:val="76E87E75"/>
     <w:multiLevelType w:val="hybridMultilevel"/>
     <w:tmpl w:val="823A5E66"/>
@@ -7056,7 +7629,7 @@
       </w:pPr>
     </w:lvl>
   </w:abstractNum>
-  <w:abstractNum w:abstractNumId="24">
+  <w:abstractNum w:abstractNumId="27">
     <w:nsid w:val="7B9E1FD0"/>
     <w:multiLevelType w:val="hybridMultilevel"/>
     <w:tmpl w:val="56F6B32E"/>
@@ -7145,7 +7718,7 @@
       </w:pPr>
     </w:lvl>
   </w:abstractNum>
-  <w:abstractNum w:abstractNumId="25">
+  <w:abstractNum w:abstractNumId="28">
     <w:nsid w:val="7F507FBD"/>
     <w:multiLevelType w:val="hybridMultilevel"/>
     <w:tmpl w:val="B2CA95F2"/>
@@ -7235,52 +7808,52 @@
     </w:lvl>
   </w:abstractNum>
   <w:num w:numId="1">
-    <w:abstractNumId w:val="9"/>
+    <w:abstractNumId w:val="10"/>
   </w:num>
   <w:num w:numId="2">
-    <w:abstractNumId w:val="18"/>
+    <w:abstractNumId w:val="21"/>
   </w:num>
   <w:num w:numId="3">
-    <w:abstractNumId w:val="22"/>
+    <w:abstractNumId w:val="25"/>
   </w:num>
   <w:num w:numId="4">
-    <w:abstractNumId w:val="13"/>
+    <w:abstractNumId w:val="16"/>
   </w:num>
   <w:num w:numId="5">
-    <w:abstractNumId w:val="19"/>
+    <w:abstractNumId w:val="22"/>
   </w:num>
   <w:num w:numId="6">
     <w:abstractNumId w:val="0"/>
   </w:num>
   <w:num w:numId="7">
-    <w:abstractNumId w:val="12"/>
+    <w:abstractNumId w:val="15"/>
   </w:num>
   <w:num w:numId="8">
-    <w:abstractNumId w:val="7"/>
+    <w:abstractNumId w:val="8"/>
   </w:num>
   <w:num w:numId="9">
     <w:abstractNumId w:val="5"/>
   </w:num>
   <w:num w:numId="10">
-    <w:abstractNumId w:val="21"/>
+    <w:abstractNumId w:val="24"/>
   </w:num>
   <w:num w:numId="11">
-    <w:abstractNumId w:val="23"/>
+    <w:abstractNumId w:val="26"/>
   </w:num>
   <w:num w:numId="12">
-    <w:abstractNumId w:val="25"/>
+    <w:abstractNumId w:val="28"/>
   </w:num>
   <w:num w:numId="13">
     <w:abstractNumId w:val="4"/>
   </w:num>
   <w:num w:numId="14">
-    <w:abstractNumId w:val="24"/>
+    <w:abstractNumId w:val="27"/>
   </w:num>
   <w:num w:numId="15">
-    <w:abstractNumId w:val="15"/>
+    <w:abstractNumId w:val="18"/>
   </w:num>
   <w:num w:numId="16">
-    <w:abstractNumId w:val="10"/>
+    <w:abstractNumId w:val="11"/>
   </w:num>
   <w:num w:numId="17">
     <w:abstractNumId w:val="2"/>
@@ -7292,25 +7865,34 @@
     <w:abstractNumId w:val="3"/>
   </w:num>
   <w:num w:numId="20">
-    <w:abstractNumId w:val="11"/>
+    <w:abstractNumId w:val="12"/>
   </w:num>
   <w:num w:numId="21">
-    <w:abstractNumId w:val="8"/>
+    <w:abstractNumId w:val="9"/>
   </w:num>
   <w:num w:numId="22">
-    <w:abstractNumId w:val="16"/>
+    <w:abstractNumId w:val="19"/>
   </w:num>
   <w:num w:numId="23">
-    <w:abstractNumId w:val="20"/>
+    <w:abstractNumId w:val="23"/>
   </w:num>
   <w:num w:numId="24">
     <w:abstractNumId w:val="6"/>
   </w:num>
   <w:num w:numId="25">
+    <w:abstractNumId w:val="20"/>
+  </w:num>
+  <w:num w:numId="26">
     <w:abstractNumId w:val="17"/>
   </w:num>
-  <w:num w:numId="26">
+  <w:num w:numId="27">
     <w:abstractNumId w:val="14"/>
+  </w:num>
+  <w:num w:numId="28">
+    <w:abstractNumId w:val="13"/>
+  </w:num>
+  <w:num w:numId="29">
+    <w:abstractNumId w:val="7"/>
   </w:num>
 </w:numbering>
 </file>
@@ -7879,7 +8461,7 @@
 </file>
 
 <file path=customXml/itemProps1.xml><?xml version="1.0" encoding="utf-8"?>
-<ds:datastoreItem xmlns:ds="http://schemas.openxmlformats.org/officeDocument/2006/customXml" ds:itemID="{8379FC66-2E87-4CB9-955A-AA19358E9C75}">
+<ds:datastoreItem xmlns:ds="http://schemas.openxmlformats.org/officeDocument/2006/customXml" ds:itemID="{23F0658B-5BD9-41DD-9B48-35718E65F089}">
   <ds:schemaRefs>
     <ds:schemaRef ds:uri="http://schemas.openxmlformats.org/officeDocument/2006/bibliography"/>
   </ds:schemaRefs>

</xml_diff>

<commit_message>
Lab notebook updated; minor UI adjustments for the multi track viewer
</commit_message>
<xml_diff>
--- a/docs/Lab Notebook.docx
+++ b/docs/Lab Notebook.docx
@@ -352,6 +352,34 @@
           </w:rPr>
           <w:tab/>
           <w:t>November 12, 2015</w:t>
+        </w:r>
+      </w:hyperlink>
+    </w:p>
+    <w:p>
+      <w:pPr>
+        <w:pStyle w:val="ListParagraph"/>
+        <w:numPr>
+          <w:ilvl w:val="0"/>
+          <w:numId w:val="4"/>
+        </w:numPr>
+        <w:tabs>
+          <w:tab w:val="left" w:pos="6804"/>
+        </w:tabs>
+        <w:spacing w:line="360" w:lineRule="auto"/>
+      </w:pPr>
+      <w:hyperlink w:anchor="Nov25" w:history="1">
+        <w:r>
+          <w:rPr>
+            <w:rStyle w:val="Hyperlink"/>
+          </w:rPr>
+          <w:t>Front-end of the multi track RNA-Seq</w:t>
+        </w:r>
+        <w:r>
+          <w:rPr>
+            <w:rStyle w:val="Hyperlink"/>
+          </w:rPr>
+          <w:tab/>
+          <w:t>November 25, 2015</w:t>
         </w:r>
       </w:hyperlink>
     </w:p>
@@ -5187,9 +5215,224 @@
       </w:r>
     </w:p>
     <w:p>
-      <w:pPr>
-        <w:spacing w:line="360" w:lineRule="auto"/>
-      </w:pPr>
+      <w:r>
+        <w:br w:type="page"/>
+      </w:r>
+    </w:p>
+    <w:p>
+      <w:pPr>
+        <w:spacing w:line="360" w:lineRule="auto"/>
+      </w:pPr>
+      <w:bookmarkStart w:id="10" w:name="Nov25"/>
+      <w:r>
+        <w:rPr>
+          <w:b/>
+        </w:rPr>
+        <w:lastRenderedPageBreak/>
+        <w:t>Date</w:t>
+      </w:r>
+      <w:r>
+        <w:t>: November 25, 2015</w:t>
+      </w:r>
+    </w:p>
+    <w:bookmarkEnd w:id="10"/>
+    <w:p>
+      <w:pPr>
+        <w:spacing w:line="360" w:lineRule="auto"/>
+      </w:pPr>
+      <w:r>
+        <w:rPr>
+          <w:b/>
+        </w:rPr>
+        <w:t>Agenda</w:t>
+      </w:r>
+      <w:r>
+        <w:t>:</w:t>
+      </w:r>
+    </w:p>
+    <w:p>
+      <w:pPr>
+        <w:pStyle w:val="ListParagraph"/>
+        <w:numPr>
+          <w:ilvl w:val="0"/>
+          <w:numId w:val="30"/>
+        </w:numPr>
+        <w:spacing w:line="360" w:lineRule="auto"/>
+      </w:pPr>
+      <w:r>
+        <w:t>Create the front end of multitrack-rnaseq.html.</w:t>
+      </w:r>
+    </w:p>
+    <w:p>
+      <w:pPr>
+        <w:pStyle w:val="ListParagraph"/>
+        <w:numPr>
+          <w:ilvl w:val="0"/>
+          <w:numId w:val="30"/>
+        </w:numPr>
+        <w:spacing w:line="360" w:lineRule="auto"/>
+      </w:pPr>
+      <w:r>
+        <w:t xml:space="preserve">Display exon image by having the </w:t>
+      </w:r>
+      <w:proofErr w:type="spellStart"/>
+      <w:r>
+        <w:t>cgi</w:t>
+      </w:r>
+      <w:proofErr w:type="spellEnd"/>
+      <w:r>
+        <w:t xml:space="preserve"> script return a base64 image string.</w:t>
+      </w:r>
+      <w:r>
+        <w:t xml:space="preserve"> This image should be changing based on locus.</w:t>
+      </w:r>
+    </w:p>
+    <w:p>
+      <w:pPr>
+        <w:pStyle w:val="ListParagraph"/>
+        <w:numPr>
+          <w:ilvl w:val="0"/>
+          <w:numId w:val="30"/>
+        </w:numPr>
+        <w:spacing w:line="360" w:lineRule="auto"/>
+      </w:pPr>
+      <w:r>
+        <w:t>Display the RNA-Seq coverage images (not base64 for now, rather just the images generated by the CGI script).</w:t>
+      </w:r>
+      <w:r>
+        <w:t xml:space="preserve"> These images will have to be for the first locus since </w:t>
+      </w:r>
+      <w:proofErr w:type="spellStart"/>
+      <w:r>
+        <w:t>mpileups</w:t>
+      </w:r>
+      <w:proofErr w:type="spellEnd"/>
+      <w:r>
+        <w:t xml:space="preserve"> exist for that locus only.</w:t>
+      </w:r>
+    </w:p>
+    <w:p>
+      <w:pPr>
+        <w:spacing w:line="360" w:lineRule="auto"/>
+      </w:pPr>
+      <w:r>
+        <w:rPr>
+          <w:b/>
+        </w:rPr>
+        <w:t>Protocol</w:t>
+      </w:r>
+      <w:r>
+        <w:t>:</w:t>
+      </w:r>
+    </w:p>
+    <w:p>
+      <w:pPr>
+        <w:pStyle w:val="ListParagraph"/>
+        <w:numPr>
+          <w:ilvl w:val="0"/>
+          <w:numId w:val="31"/>
+        </w:numPr>
+        <w:spacing w:line="360" w:lineRule="auto"/>
+      </w:pPr>
+      <w:r>
+        <w:t>Done, see November 25 and 26’s commits to GitHub.</w:t>
+      </w:r>
+    </w:p>
+    <w:p>
+      <w:pPr>
+        <w:pStyle w:val="ListParagraph"/>
+        <w:numPr>
+          <w:ilvl w:val="0"/>
+          <w:numId w:val="31"/>
+        </w:numPr>
+        <w:spacing w:line="360" w:lineRule="auto"/>
+      </w:pPr>
+      <w:r>
+        <w:t>Done, see November 25 and 26’s commits to GitHub.</w:t>
+      </w:r>
+    </w:p>
+    <w:p>
+      <w:pPr>
+        <w:pStyle w:val="ListParagraph"/>
+        <w:numPr>
+          <w:ilvl w:val="0"/>
+          <w:numId w:val="31"/>
+        </w:numPr>
+        <w:spacing w:line="360" w:lineRule="auto"/>
+      </w:pPr>
+      <w:r>
+        <w:t>Done, see November 25 and 26’s commits to GitHub.</w:t>
+      </w:r>
+    </w:p>
+    <w:p>
+      <w:pPr>
+        <w:spacing w:line="360" w:lineRule="auto"/>
+      </w:pPr>
+      <w:r>
+        <w:rPr>
+          <w:b/>
+        </w:rPr>
+        <w:t>Results</w:t>
+      </w:r>
+      <w:r>
+        <w:t>:</w:t>
+      </w:r>
+    </w:p>
+    <w:p>
+      <w:pPr>
+        <w:spacing w:line="360" w:lineRule="auto"/>
+      </w:pPr>
+      <w:r>
+        <w:rPr>
+          <w:noProof/>
+          <w:lang w:eastAsia="en-CA"/>
+        </w:rPr>
+        <w:drawing>
+          <wp:inline distT="0" distB="0" distL="0" distR="0">
+            <wp:extent cx="5934075" cy="3467100"/>
+            <wp:effectExtent l="19050" t="0" r="9525" b="0"/>
+            <wp:docPr id="2" name="Picture 1"/>
+            <wp:cNvGraphicFramePr>
+              <a:graphicFrameLocks xmlns:a="http://schemas.openxmlformats.org/drawingml/2006/main" noChangeAspect="1"/>
+            </wp:cNvGraphicFramePr>
+            <a:graphic xmlns:a="http://schemas.openxmlformats.org/drawingml/2006/main">
+              <a:graphicData uri="http://schemas.openxmlformats.org/drawingml/2006/picture">
+                <pic:pic xmlns:pic="http://schemas.openxmlformats.org/drawingml/2006/picture">
+                  <pic:nvPicPr>
+                    <pic:cNvPr id="0" name="Picture 1"/>
+                    <pic:cNvPicPr>
+                      <a:picLocks noChangeAspect="1" noChangeArrowheads="1"/>
+                    </pic:cNvPicPr>
+                  </pic:nvPicPr>
+                  <pic:blipFill>
+                    <a:blip r:embed="rId14" cstate="print"/>
+                    <a:srcRect/>
+                    <a:stretch>
+                      <a:fillRect/>
+                    </a:stretch>
+                  </pic:blipFill>
+                  <pic:spPr bwMode="auto">
+                    <a:xfrm>
+                      <a:off x="0" y="0"/>
+                      <a:ext cx="5934075" cy="3467100"/>
+                    </a:xfrm>
+                    <a:prstGeom prst="rect">
+                      <a:avLst/>
+                    </a:prstGeom>
+                    <a:noFill/>
+                    <a:ln w="9525">
+                      <a:noFill/>
+                      <a:miter lim="800000"/>
+                      <a:headEnd/>
+                      <a:tailEnd/>
+                    </a:ln>
+                  </pic:spPr>
+                </pic:pic>
+              </a:graphicData>
+            </a:graphic>
+          </wp:inline>
+        </w:drawing>
+      </w:r>
     </w:p>
     <w:sectPr>
       <w:pgSz w:w="12240" w:h="15840"/>
@@ -6272,6 +6515,95 @@
     </w:lvl>
   </w:abstractNum>
   <w:abstractNum w:abstractNumId="12">
+    <w:nsid w:val="3BE5069A"/>
+    <w:multiLevelType w:val="hybridMultilevel"/>
+    <w:tmpl w:val="61686C58"/>
+    <w:lvl w:ilvl="0" w:tplc="1009000F">
+      <w:start w:val="1"/>
+      <w:numFmt w:val="decimal"/>
+      <w:lvlText w:val="%1."/>
+      <w:lvlJc w:val="left"/>
+      <w:pPr>
+        <w:ind w:left="720" w:hanging="360"/>
+      </w:pPr>
+      <w:rPr>
+        <w:rFonts w:hint="default"/>
+      </w:rPr>
+    </w:lvl>
+    <w:lvl w:ilvl="1" w:tplc="10090019" w:tentative="1">
+      <w:start w:val="1"/>
+      <w:numFmt w:val="lowerLetter"/>
+      <w:lvlText w:val="%2."/>
+      <w:lvlJc w:val="left"/>
+      <w:pPr>
+        <w:ind w:left="1440" w:hanging="360"/>
+      </w:pPr>
+    </w:lvl>
+    <w:lvl w:ilvl="2" w:tplc="1009001B" w:tentative="1">
+      <w:start w:val="1"/>
+      <w:numFmt w:val="lowerRoman"/>
+      <w:lvlText w:val="%3."/>
+      <w:lvlJc w:val="right"/>
+      <w:pPr>
+        <w:ind w:left="2160" w:hanging="180"/>
+      </w:pPr>
+    </w:lvl>
+    <w:lvl w:ilvl="3" w:tplc="1009000F" w:tentative="1">
+      <w:start w:val="1"/>
+      <w:numFmt w:val="decimal"/>
+      <w:lvlText w:val="%4."/>
+      <w:lvlJc w:val="left"/>
+      <w:pPr>
+        <w:ind w:left="2880" w:hanging="360"/>
+      </w:pPr>
+    </w:lvl>
+    <w:lvl w:ilvl="4" w:tplc="10090019" w:tentative="1">
+      <w:start w:val="1"/>
+      <w:numFmt w:val="lowerLetter"/>
+      <w:lvlText w:val="%5."/>
+      <w:lvlJc w:val="left"/>
+      <w:pPr>
+        <w:ind w:left="3600" w:hanging="360"/>
+      </w:pPr>
+    </w:lvl>
+    <w:lvl w:ilvl="5" w:tplc="1009001B" w:tentative="1">
+      <w:start w:val="1"/>
+      <w:numFmt w:val="lowerRoman"/>
+      <w:lvlText w:val="%6."/>
+      <w:lvlJc w:val="right"/>
+      <w:pPr>
+        <w:ind w:left="4320" w:hanging="180"/>
+      </w:pPr>
+    </w:lvl>
+    <w:lvl w:ilvl="6" w:tplc="1009000F" w:tentative="1">
+      <w:start w:val="1"/>
+      <w:numFmt w:val="decimal"/>
+      <w:lvlText w:val="%7."/>
+      <w:lvlJc w:val="left"/>
+      <w:pPr>
+        <w:ind w:left="5040" w:hanging="360"/>
+      </w:pPr>
+    </w:lvl>
+    <w:lvl w:ilvl="7" w:tplc="10090019" w:tentative="1">
+      <w:start w:val="1"/>
+      <w:numFmt w:val="lowerLetter"/>
+      <w:lvlText w:val="%8."/>
+      <w:lvlJc w:val="left"/>
+      <w:pPr>
+        <w:ind w:left="5760" w:hanging="360"/>
+      </w:pPr>
+    </w:lvl>
+    <w:lvl w:ilvl="8" w:tplc="1009001B" w:tentative="1">
+      <w:start w:val="1"/>
+      <w:numFmt w:val="lowerRoman"/>
+      <w:lvlText w:val="%9."/>
+      <w:lvlJc w:val="right"/>
+      <w:pPr>
+        <w:ind w:left="6480" w:hanging="180"/>
+      </w:pPr>
+    </w:lvl>
+  </w:abstractNum>
+  <w:abstractNum w:abstractNumId="13">
     <w:nsid w:val="3ECB33A2"/>
     <w:multiLevelType w:val="hybridMultilevel"/>
     <w:tmpl w:val="0ED092A8"/>
@@ -6360,7 +6692,7 @@
       </w:pPr>
     </w:lvl>
   </w:abstractNum>
-  <w:abstractNum w:abstractNumId="13">
+  <w:abstractNum w:abstractNumId="14">
     <w:nsid w:val="4045556E"/>
     <w:multiLevelType w:val="hybridMultilevel"/>
     <w:tmpl w:val="0A02723A"/>
@@ -6449,7 +6781,7 @@
       </w:pPr>
     </w:lvl>
   </w:abstractNum>
-  <w:abstractNum w:abstractNumId="14">
+  <w:abstractNum w:abstractNumId="15">
     <w:nsid w:val="477065B8"/>
     <w:multiLevelType w:val="hybridMultilevel"/>
     <w:tmpl w:val="92E01DCA"/>
@@ -6538,7 +6870,96 @@
       </w:pPr>
     </w:lvl>
   </w:abstractNum>
-  <w:abstractNum w:abstractNumId="15">
+  <w:abstractNum w:abstractNumId="16">
+    <w:nsid w:val="4EEA2845"/>
+    <w:multiLevelType w:val="hybridMultilevel"/>
+    <w:tmpl w:val="FF5C349E"/>
+    <w:lvl w:ilvl="0" w:tplc="1009000F">
+      <w:start w:val="1"/>
+      <w:numFmt w:val="decimal"/>
+      <w:lvlText w:val="%1."/>
+      <w:lvlJc w:val="left"/>
+      <w:pPr>
+        <w:ind w:left="720" w:hanging="360"/>
+      </w:pPr>
+      <w:rPr>
+        <w:rFonts w:hint="default"/>
+      </w:rPr>
+    </w:lvl>
+    <w:lvl w:ilvl="1" w:tplc="10090019" w:tentative="1">
+      <w:start w:val="1"/>
+      <w:numFmt w:val="lowerLetter"/>
+      <w:lvlText w:val="%2."/>
+      <w:lvlJc w:val="left"/>
+      <w:pPr>
+        <w:ind w:left="1440" w:hanging="360"/>
+      </w:pPr>
+    </w:lvl>
+    <w:lvl w:ilvl="2" w:tplc="1009001B" w:tentative="1">
+      <w:start w:val="1"/>
+      <w:numFmt w:val="lowerRoman"/>
+      <w:lvlText w:val="%3."/>
+      <w:lvlJc w:val="right"/>
+      <w:pPr>
+        <w:ind w:left="2160" w:hanging="180"/>
+      </w:pPr>
+    </w:lvl>
+    <w:lvl w:ilvl="3" w:tplc="1009000F" w:tentative="1">
+      <w:start w:val="1"/>
+      <w:numFmt w:val="decimal"/>
+      <w:lvlText w:val="%4."/>
+      <w:lvlJc w:val="left"/>
+      <w:pPr>
+        <w:ind w:left="2880" w:hanging="360"/>
+      </w:pPr>
+    </w:lvl>
+    <w:lvl w:ilvl="4" w:tplc="10090019" w:tentative="1">
+      <w:start w:val="1"/>
+      <w:numFmt w:val="lowerLetter"/>
+      <w:lvlText w:val="%5."/>
+      <w:lvlJc w:val="left"/>
+      <w:pPr>
+        <w:ind w:left="3600" w:hanging="360"/>
+      </w:pPr>
+    </w:lvl>
+    <w:lvl w:ilvl="5" w:tplc="1009001B" w:tentative="1">
+      <w:start w:val="1"/>
+      <w:numFmt w:val="lowerRoman"/>
+      <w:lvlText w:val="%6."/>
+      <w:lvlJc w:val="right"/>
+      <w:pPr>
+        <w:ind w:left="4320" w:hanging="180"/>
+      </w:pPr>
+    </w:lvl>
+    <w:lvl w:ilvl="6" w:tplc="1009000F" w:tentative="1">
+      <w:start w:val="1"/>
+      <w:numFmt w:val="decimal"/>
+      <w:lvlText w:val="%7."/>
+      <w:lvlJc w:val="left"/>
+      <w:pPr>
+        <w:ind w:left="5040" w:hanging="360"/>
+      </w:pPr>
+    </w:lvl>
+    <w:lvl w:ilvl="7" w:tplc="10090019" w:tentative="1">
+      <w:start w:val="1"/>
+      <w:numFmt w:val="lowerLetter"/>
+      <w:lvlText w:val="%8."/>
+      <w:lvlJc w:val="left"/>
+      <w:pPr>
+        <w:ind w:left="5760" w:hanging="360"/>
+      </w:pPr>
+    </w:lvl>
+    <w:lvl w:ilvl="8" w:tplc="1009001B" w:tentative="1">
+      <w:start w:val="1"/>
+      <w:numFmt w:val="lowerRoman"/>
+      <w:lvlText w:val="%9."/>
+      <w:lvlJc w:val="right"/>
+      <w:pPr>
+        <w:ind w:left="6480" w:hanging="180"/>
+      </w:pPr>
+    </w:lvl>
+  </w:abstractNum>
+  <w:abstractNum w:abstractNumId="17">
     <w:nsid w:val="512F2FFF"/>
     <w:multiLevelType w:val="hybridMultilevel"/>
     <w:tmpl w:val="AFA85AAA"/>
@@ -6627,7 +7048,7 @@
       </w:pPr>
     </w:lvl>
   </w:abstractNum>
-  <w:abstractNum w:abstractNumId="16">
+  <w:abstractNum w:abstractNumId="18">
     <w:nsid w:val="55711BE7"/>
     <w:multiLevelType w:val="hybridMultilevel"/>
     <w:tmpl w:val="C65AE12A"/>
@@ -6716,7 +7137,7 @@
       </w:pPr>
     </w:lvl>
   </w:abstractNum>
-  <w:abstractNum w:abstractNumId="17">
+  <w:abstractNum w:abstractNumId="19">
     <w:nsid w:val="57180293"/>
     <w:multiLevelType w:val="hybridMultilevel"/>
     <w:tmpl w:val="1F22CBCE"/>
@@ -6805,7 +7226,7 @@
       </w:pPr>
     </w:lvl>
   </w:abstractNum>
-  <w:abstractNum w:abstractNumId="18">
+  <w:abstractNum w:abstractNumId="20">
     <w:nsid w:val="5D1E0007"/>
     <w:multiLevelType w:val="hybridMultilevel"/>
     <w:tmpl w:val="A740CD04"/>
@@ -6894,7 +7315,7 @@
       </w:pPr>
     </w:lvl>
   </w:abstractNum>
-  <w:abstractNum w:abstractNumId="19">
+  <w:abstractNum w:abstractNumId="21">
     <w:nsid w:val="5D2F15E4"/>
     <w:multiLevelType w:val="hybridMultilevel"/>
     <w:tmpl w:val="42C03862"/>
@@ -6983,7 +7404,7 @@
       </w:pPr>
     </w:lvl>
   </w:abstractNum>
-  <w:abstractNum w:abstractNumId="20">
+  <w:abstractNum w:abstractNumId="22">
     <w:nsid w:val="5D902BCF"/>
     <w:multiLevelType w:val="hybridMultilevel"/>
     <w:tmpl w:val="AF8E5570"/>
@@ -7072,7 +7493,7 @@
       </w:pPr>
     </w:lvl>
   </w:abstractNum>
-  <w:abstractNum w:abstractNumId="21">
+  <w:abstractNum w:abstractNumId="23">
     <w:nsid w:val="5E470A8A"/>
     <w:multiLevelType w:val="hybridMultilevel"/>
     <w:tmpl w:val="AEBAA7EA"/>
@@ -7161,7 +7582,7 @@
       </w:pPr>
     </w:lvl>
   </w:abstractNum>
-  <w:abstractNum w:abstractNumId="22">
+  <w:abstractNum w:abstractNumId="24">
     <w:nsid w:val="601F476E"/>
     <w:multiLevelType w:val="hybridMultilevel"/>
     <w:tmpl w:val="E7E4D25C"/>
@@ -7273,7 +7694,7 @@
       </w:rPr>
     </w:lvl>
   </w:abstractNum>
-  <w:abstractNum w:abstractNumId="23">
+  <w:abstractNum w:abstractNumId="25">
     <w:nsid w:val="63795339"/>
     <w:multiLevelType w:val="hybridMultilevel"/>
     <w:tmpl w:val="9552E1BA"/>
@@ -7362,7 +7783,7 @@
       </w:pPr>
     </w:lvl>
   </w:abstractNum>
-  <w:abstractNum w:abstractNumId="24">
+  <w:abstractNum w:abstractNumId="26">
     <w:nsid w:val="6C566D8B"/>
     <w:multiLevelType w:val="hybridMultilevel"/>
     <w:tmpl w:val="F2C8A266"/>
@@ -7451,7 +7872,7 @@
       </w:pPr>
     </w:lvl>
   </w:abstractNum>
-  <w:abstractNum w:abstractNumId="25">
+  <w:abstractNum w:abstractNumId="27">
     <w:nsid w:val="7695789E"/>
     <w:multiLevelType w:val="hybridMultilevel"/>
     <w:tmpl w:val="5F84B45E"/>
@@ -7540,7 +7961,7 @@
       </w:pPr>
     </w:lvl>
   </w:abstractNum>
-  <w:abstractNum w:abstractNumId="26">
+  <w:abstractNum w:abstractNumId="28">
     <w:nsid w:val="76E87E75"/>
     <w:multiLevelType w:val="hybridMultilevel"/>
     <w:tmpl w:val="823A5E66"/>
@@ -7629,7 +8050,7 @@
       </w:pPr>
     </w:lvl>
   </w:abstractNum>
-  <w:abstractNum w:abstractNumId="27">
+  <w:abstractNum w:abstractNumId="29">
     <w:nsid w:val="7B9E1FD0"/>
     <w:multiLevelType w:val="hybridMultilevel"/>
     <w:tmpl w:val="56F6B32E"/>
@@ -7718,7 +8139,7 @@
       </w:pPr>
     </w:lvl>
   </w:abstractNum>
-  <w:abstractNum w:abstractNumId="28">
+  <w:abstractNum w:abstractNumId="30">
     <w:nsid w:val="7F507FBD"/>
     <w:multiLevelType w:val="hybridMultilevel"/>
     <w:tmpl w:val="B2CA95F2"/>
@@ -7811,22 +8232,22 @@
     <w:abstractNumId w:val="10"/>
   </w:num>
   <w:num w:numId="2">
-    <w:abstractNumId w:val="21"/>
+    <w:abstractNumId w:val="23"/>
   </w:num>
   <w:num w:numId="3">
-    <w:abstractNumId w:val="25"/>
+    <w:abstractNumId w:val="27"/>
   </w:num>
   <w:num w:numId="4">
-    <w:abstractNumId w:val="16"/>
+    <w:abstractNumId w:val="18"/>
   </w:num>
   <w:num w:numId="5">
-    <w:abstractNumId w:val="22"/>
+    <w:abstractNumId w:val="24"/>
   </w:num>
   <w:num w:numId="6">
     <w:abstractNumId w:val="0"/>
   </w:num>
   <w:num w:numId="7">
-    <w:abstractNumId w:val="15"/>
+    <w:abstractNumId w:val="17"/>
   </w:num>
   <w:num w:numId="8">
     <w:abstractNumId w:val="8"/>
@@ -7835,22 +8256,22 @@
     <w:abstractNumId w:val="5"/>
   </w:num>
   <w:num w:numId="10">
-    <w:abstractNumId w:val="24"/>
+    <w:abstractNumId w:val="26"/>
   </w:num>
   <w:num w:numId="11">
-    <w:abstractNumId w:val="26"/>
+    <w:abstractNumId w:val="28"/>
   </w:num>
   <w:num w:numId="12">
-    <w:abstractNumId w:val="28"/>
+    <w:abstractNumId w:val="30"/>
   </w:num>
   <w:num w:numId="13">
     <w:abstractNumId w:val="4"/>
   </w:num>
   <w:num w:numId="14">
-    <w:abstractNumId w:val="27"/>
+    <w:abstractNumId w:val="29"/>
   </w:num>
   <w:num w:numId="15">
-    <w:abstractNumId w:val="18"/>
+    <w:abstractNumId w:val="20"/>
   </w:num>
   <w:num w:numId="16">
     <w:abstractNumId w:val="11"/>
@@ -7865,34 +8286,40 @@
     <w:abstractNumId w:val="3"/>
   </w:num>
   <w:num w:numId="20">
-    <w:abstractNumId w:val="12"/>
+    <w:abstractNumId w:val="13"/>
   </w:num>
   <w:num w:numId="21">
     <w:abstractNumId w:val="9"/>
   </w:num>
   <w:num w:numId="22">
-    <w:abstractNumId w:val="19"/>
+    <w:abstractNumId w:val="21"/>
   </w:num>
   <w:num w:numId="23">
-    <w:abstractNumId w:val="23"/>
+    <w:abstractNumId w:val="25"/>
   </w:num>
   <w:num w:numId="24">
     <w:abstractNumId w:val="6"/>
   </w:num>
   <w:num w:numId="25">
-    <w:abstractNumId w:val="20"/>
+    <w:abstractNumId w:val="22"/>
   </w:num>
   <w:num w:numId="26">
-    <w:abstractNumId w:val="17"/>
+    <w:abstractNumId w:val="19"/>
   </w:num>
   <w:num w:numId="27">
-    <w:abstractNumId w:val="14"/>
+    <w:abstractNumId w:val="15"/>
   </w:num>
   <w:num w:numId="28">
-    <w:abstractNumId w:val="13"/>
+    <w:abstractNumId w:val="14"/>
   </w:num>
   <w:num w:numId="29">
     <w:abstractNumId w:val="7"/>
+  </w:num>
+  <w:num w:numId="30">
+    <w:abstractNumId w:val="16"/>
+  </w:num>
+  <w:num w:numId="31">
+    <w:abstractNumId w:val="12"/>
   </w:num>
 </w:numbering>
 </file>
@@ -8461,7 +8888,7 @@
 </file>
 
 <file path=customXml/itemProps1.xml><?xml version="1.0" encoding="utf-8"?>
-<ds:datastoreItem xmlns:ds="http://schemas.openxmlformats.org/officeDocument/2006/customXml" ds:itemID="{23F0658B-5BD9-41DD-9B48-35718E65F089}">
+<ds:datastoreItem xmlns:ds="http://schemas.openxmlformats.org/officeDocument/2006/customXml" ds:itemID="{D6B6834E-F008-46A4-B6A0-6F8804C4DE4B}">
   <ds:schemaRefs>
     <ds:schemaRef ds:uri="http://schemas.openxmlformats.org/officeDocument/2006/bibliography"/>
   </ds:schemaRefs>

</xml_diff>

<commit_message>
Updated lab notebook; redownloaded the data folder...
</commit_message>
<xml_diff>
--- a/docs/Lab Notebook.docx
+++ b/docs/Lab Notebook.docx
@@ -233,21 +233,7 @@
           <w:rPr>
             <w:rStyle w:val="Hyperlink"/>
           </w:rPr>
-          <w:t xml:space="preserve">Get </w:t>
-        </w:r>
-        <w:proofErr w:type="spellStart"/>
-        <w:r>
-          <w:rPr>
-            <w:rStyle w:val="Hyperlink"/>
-          </w:rPr>
-          <w:t>mpileups</w:t>
-        </w:r>
-        <w:proofErr w:type="spellEnd"/>
-        <w:r>
-          <w:rPr>
-            <w:rStyle w:val="Hyperlink"/>
-          </w:rPr>
-          <w:t xml:space="preserve"> for default gene (AT1G01010)</w:t>
+          <w:t>Get mpileups for default gene (AT1G01010)</w:t>
         </w:r>
         <w:r>
           <w:rPr>
@@ -380,6 +366,34 @@
           </w:rPr>
           <w:tab/>
           <w:t>November 25, 2015</w:t>
+        </w:r>
+      </w:hyperlink>
+    </w:p>
+    <w:p>
+      <w:pPr>
+        <w:pStyle w:val="ListParagraph"/>
+        <w:numPr>
+          <w:ilvl w:val="0"/>
+          <w:numId w:val="4"/>
+        </w:numPr>
+        <w:tabs>
+          <w:tab w:val="left" w:pos="6804"/>
+        </w:tabs>
+        <w:spacing w:line="360" w:lineRule="auto"/>
+      </w:pPr>
+      <w:hyperlink w:anchor="Nov26" w:history="1">
+        <w:r>
+          <w:rPr>
+            <w:rStyle w:val="Hyperlink"/>
+          </w:rPr>
+          <w:t>Getting mpileups for four more genes</w:t>
+        </w:r>
+        <w:r>
+          <w:rPr>
+            <w:rStyle w:val="Hyperlink"/>
+          </w:rPr>
+          <w:tab/>
+          <w:t>November 26, 2015</w:t>
         </w:r>
       </w:hyperlink>
     </w:p>
@@ -3793,15 +3807,7 @@
         <w:spacing w:line="360" w:lineRule="auto"/>
       </w:pPr>
       <w:r>
-        <w:t xml:space="preserve">Combined the relevant code from output.cgi and displayxml.cgi to read the mini-BAM files from the </w:t>
-      </w:r>
-      <w:proofErr w:type="spellStart"/>
-      <w:r>
-        <w:t>mpileups</w:t>
-      </w:r>
-      <w:proofErr w:type="spellEnd"/>
-      <w:r>
-        <w:t xml:space="preserve"> directory and output to files in the /</w:t>
+        <w:t>Combined the relevant code from output.cgi and displayxml.cgi to read the mini-BAM files from the mpileups directory and output to files in the /</w:t>
       </w:r>
       <w:proofErr w:type="spellStart"/>
       <w:r>
@@ -3871,15 +3877,7 @@
         <w:spacing w:line="360" w:lineRule="auto"/>
       </w:pPr>
       <w:r>
-        <w:t xml:space="preserve">Works well, but the </w:t>
-      </w:r>
-      <w:proofErr w:type="spellStart"/>
-      <w:r>
-        <w:t>mpileups</w:t>
-      </w:r>
-      <w:proofErr w:type="spellEnd"/>
-      <w:r>
-        <w:t xml:space="preserve"> are local. Doesn’t tell is anything about what the end product will be like.</w:t>
+        <w:t>Works well, but the mpileups are local. Doesn’t tell is anything about what the end product will be like.</w:t>
       </w:r>
     </w:p>
     <w:p>
@@ -5300,15 +5298,7 @@
         <w:t>Display the RNA-Seq coverage images (not base64 for now, rather just the images generated by the CGI script).</w:t>
       </w:r>
       <w:r>
-        <w:t xml:space="preserve"> These images will have to be for the first locus since </w:t>
-      </w:r>
-      <w:proofErr w:type="spellStart"/>
-      <w:r>
-        <w:t>mpileups</w:t>
-      </w:r>
-      <w:proofErr w:type="spellEnd"/>
-      <w:r>
-        <w:t xml:space="preserve"> exist for that locus only.</w:t>
+        <w:t xml:space="preserve"> These images will have to be for the first locus since mpileups exist for that locus only.</w:t>
       </w:r>
     </w:p>
     <w:p>
@@ -5381,6 +5371,7 @@
     <w:p>
       <w:pPr>
         <w:spacing w:line="360" w:lineRule="auto"/>
+        <w:jc w:val="center"/>
       </w:pPr>
       <w:r>
         <w:rPr>
@@ -5389,8 +5380,8 @@
         </w:rPr>
         <w:drawing>
           <wp:inline distT="0" distB="0" distL="0" distR="0">
-            <wp:extent cx="5934075" cy="3467100"/>
-            <wp:effectExtent l="19050" t="0" r="9525" b="0"/>
+            <wp:extent cx="4385347" cy="2562225"/>
+            <wp:effectExtent l="19050" t="0" r="0" b="0"/>
             <wp:docPr id="2" name="Picture 1"/>
             <wp:cNvGraphicFramePr>
               <a:graphicFrameLocks xmlns:a="http://schemas.openxmlformats.org/drawingml/2006/main" noChangeAspect="1"/>
@@ -5414,7 +5405,7 @@
                   <pic:spPr bwMode="auto">
                     <a:xfrm>
                       <a:off x="0" y="0"/>
-                      <a:ext cx="5934075" cy="3467100"/>
+                      <a:ext cx="4385347" cy="2562225"/>
                     </a:xfrm>
                     <a:prstGeom prst="rect">
                       <a:avLst/>
@@ -5434,6 +5425,269 @@
         </w:drawing>
       </w:r>
     </w:p>
+    <w:p>
+      <w:r>
+        <w:br w:type="page"/>
+      </w:r>
+    </w:p>
+    <w:p>
+      <w:pPr>
+        <w:spacing w:line="360" w:lineRule="auto"/>
+      </w:pPr>
+      <w:bookmarkStart w:id="11" w:name="Nov26"/>
+      <w:r>
+        <w:rPr>
+          <w:b/>
+        </w:rPr>
+        <w:lastRenderedPageBreak/>
+        <w:t>Date</w:t>
+      </w:r>
+      <w:r>
+        <w:t>: November 26, 2015</w:t>
+      </w:r>
+    </w:p>
+    <w:bookmarkEnd w:id="11"/>
+    <w:p>
+      <w:pPr>
+        <w:spacing w:line="360" w:lineRule="auto"/>
+      </w:pPr>
+      <w:r>
+        <w:rPr>
+          <w:b/>
+        </w:rPr>
+        <w:t>Agenda</w:t>
+      </w:r>
+      <w:r>
+        <w:t>:</w:t>
+      </w:r>
+    </w:p>
+    <w:p>
+      <w:pPr>
+        <w:pStyle w:val="ListParagraph"/>
+        <w:numPr>
+          <w:ilvl w:val="0"/>
+          <w:numId w:val="32"/>
+        </w:numPr>
+        <w:spacing w:line="360" w:lineRule="auto"/>
+      </w:pPr>
+      <w:r>
+        <w:t xml:space="preserve">Get </w:t>
+      </w:r>
+      <w:r>
+        <w:rPr>
+          <w:rFonts w:ascii="Consolas" w:hAnsi="Consolas" w:cs="Consolas"/>
+        </w:rPr>
+        <w:t>mpileups</w:t>
+      </w:r>
+      <w:r>
+        <w:t xml:space="preserve"> for 4 more genes.</w:t>
+      </w:r>
+    </w:p>
+    <w:p>
+      <w:pPr>
+        <w:spacing w:line="360" w:lineRule="auto"/>
+      </w:pPr>
+      <w:r>
+        <w:rPr>
+          <w:b/>
+        </w:rPr>
+        <w:t>Protocol</w:t>
+      </w:r>
+      <w:r>
+        <w:t>:</w:t>
+      </w:r>
+    </w:p>
+    <w:p>
+      <w:pPr>
+        <w:pStyle w:val="ListParagraph"/>
+        <w:numPr>
+          <w:ilvl w:val="0"/>
+          <w:numId w:val="33"/>
+        </w:numPr>
+        <w:spacing w:line="360" w:lineRule="auto"/>
+      </w:pPr>
+      <w:r>
+        <w:t xml:space="preserve">Get </w:t>
+      </w:r>
+      <w:r>
+        <w:rPr>
+          <w:rFonts w:ascii="Consolas" w:hAnsi="Consolas" w:cs="Consolas"/>
+        </w:rPr>
+        <w:t>mpileups</w:t>
+      </w:r>
+      <w:r>
+        <w:t xml:space="preserve"> for 4 more genes.</w:t>
+      </w:r>
+    </w:p>
+    <w:p>
+      <w:pPr>
+        <w:pStyle w:val="ListParagraph"/>
+        <w:numPr>
+          <w:ilvl w:val="1"/>
+          <w:numId w:val="33"/>
+        </w:numPr>
+        <w:spacing w:line="360" w:lineRule="auto"/>
+      </w:pPr>
+      <w:r>
+        <w:t xml:space="preserve"> </w:t>
+      </w:r>
+      <w:r>
+        <w:t>Re-wrote the shell script (</w:t>
+      </w:r>
+      <w:r>
+        <w:rPr>
+          <w:rFonts w:ascii="Consolas" w:hAnsi="Consolas" w:cs="Consolas"/>
+        </w:rPr>
+        <w:t>mpileup_download_by_region.sh</w:t>
+      </w:r>
+      <w:r>
+        <w:t xml:space="preserve">) to download each BAM file and get </w:t>
+      </w:r>
+      <w:r>
+        <w:rPr>
+          <w:rFonts w:ascii="Consolas" w:hAnsi="Consolas" w:cs="Consolas"/>
+        </w:rPr>
+        <w:t>mpileups</w:t>
+      </w:r>
+      <w:r>
+        <w:t xml:space="preserve"> for 4 more genes.</w:t>
+      </w:r>
+    </w:p>
+    <w:p>
+      <w:pPr>
+        <w:pStyle w:val="ListParagraph"/>
+        <w:numPr>
+          <w:ilvl w:val="2"/>
+          <w:numId w:val="33"/>
+        </w:numPr>
+        <w:spacing w:line="360" w:lineRule="auto"/>
+      </w:pPr>
+      <w:r>
+        <w:t>Gene list:</w:t>
+      </w:r>
+    </w:p>
+    <w:p>
+      <w:pPr>
+        <w:pStyle w:val="ListParagraph"/>
+        <w:numPr>
+          <w:ilvl w:val="3"/>
+          <w:numId w:val="33"/>
+        </w:numPr>
+        <w:spacing w:line="360" w:lineRule="auto"/>
+      </w:pPr>
+      <w:r>
+        <w:t>AT1G01010</w:t>
+      </w:r>
+    </w:p>
+    <w:p>
+      <w:pPr>
+        <w:pStyle w:val="ListParagraph"/>
+        <w:numPr>
+          <w:ilvl w:val="3"/>
+          <w:numId w:val="33"/>
+        </w:numPr>
+        <w:spacing w:line="360" w:lineRule="auto"/>
+      </w:pPr>
+      <w:r>
+        <w:t>AT2G24270</w:t>
+      </w:r>
+    </w:p>
+    <w:p>
+      <w:pPr>
+        <w:pStyle w:val="ListParagraph"/>
+        <w:numPr>
+          <w:ilvl w:val="3"/>
+          <w:numId w:val="33"/>
+        </w:numPr>
+        <w:spacing w:line="360" w:lineRule="auto"/>
+      </w:pPr>
+      <w:r>
+        <w:t>AT3G24650</w:t>
+      </w:r>
+    </w:p>
+    <w:p>
+      <w:pPr>
+        <w:pStyle w:val="ListParagraph"/>
+        <w:numPr>
+          <w:ilvl w:val="3"/>
+          <w:numId w:val="33"/>
+        </w:numPr>
+        <w:spacing w:line="360" w:lineRule="auto"/>
+      </w:pPr>
+      <w:r>
+        <w:t>AT3G24660</w:t>
+      </w:r>
+    </w:p>
+    <w:p>
+      <w:pPr>
+        <w:pStyle w:val="ListParagraph"/>
+        <w:numPr>
+          <w:ilvl w:val="3"/>
+          <w:numId w:val="33"/>
+        </w:numPr>
+        <w:spacing w:line="360" w:lineRule="auto"/>
+      </w:pPr>
+      <w:r>
+        <w:t>AT5G66460</w:t>
+      </w:r>
+    </w:p>
+    <w:p>
+      <w:pPr>
+        <w:pStyle w:val="ListParagraph"/>
+        <w:numPr>
+          <w:ilvl w:val="1"/>
+          <w:numId w:val="33"/>
+        </w:numPr>
+        <w:spacing w:line="360" w:lineRule="auto"/>
+      </w:pPr>
+      <w:r>
+        <w:t xml:space="preserve">Added way to get </w:t>
+      </w:r>
+      <w:r>
+        <w:t>mapped reads by counting samtools view &lt;region&gt;</w:t>
+      </w:r>
+    </w:p>
+    <w:p>
+      <w:pPr>
+        <w:spacing w:line="360" w:lineRule="auto"/>
+      </w:pPr>
+      <w:r>
+        <w:rPr>
+          <w:b/>
+        </w:rPr>
+        <w:t>Results</w:t>
+      </w:r>
+      <w:r>
+        <w:t>:</w:t>
+      </w:r>
+    </w:p>
+    <w:p>
+      <w:pPr>
+        <w:pStyle w:val="ListParagraph"/>
+        <w:numPr>
+          <w:ilvl w:val="0"/>
+          <w:numId w:val="5"/>
+        </w:numPr>
+        <w:spacing w:line="360" w:lineRule="auto"/>
+      </w:pPr>
+      <w:r>
+        <w:t xml:space="preserve">Did not run the newly written script yet because to do next is: adding a way to get mapped reads by </w:t>
+      </w:r>
+      <w:r>
+        <w:rPr>
+          <w:rFonts w:ascii="Consolas" w:hAnsi="Consolas" w:cs="Consolas"/>
+        </w:rPr>
+        <w:t>bedtools</w:t>
+      </w:r>
+      <w:r>
+        <w:t xml:space="preserve"> method; and to save both methods’ mapped reads output.</w:t>
+      </w:r>
+    </w:p>
+    <w:p>
+      <w:pPr>
+        <w:spacing w:line="360" w:lineRule="auto"/>
+      </w:pPr>
+    </w:p>
     <w:sectPr>
       <w:pgSz w:w="12240" w:h="15840"/>
       <w:pgMar w:top="1440" w:right="1440" w:bottom="1440" w:left="1440" w:header="708" w:footer="708" w:gutter="0"/>
@@ -5625,6 +5879,95 @@
     </w:lvl>
   </w:abstractNum>
   <w:abstractNum w:abstractNumId="2">
+    <w:nsid w:val="0D7029D6"/>
+    <w:multiLevelType w:val="hybridMultilevel"/>
+    <w:tmpl w:val="19146702"/>
+    <w:lvl w:ilvl="0" w:tplc="1009000F">
+      <w:start w:val="1"/>
+      <w:numFmt w:val="decimal"/>
+      <w:lvlText w:val="%1."/>
+      <w:lvlJc w:val="left"/>
+      <w:pPr>
+        <w:ind w:left="720" w:hanging="360"/>
+      </w:pPr>
+      <w:rPr>
+        <w:rFonts w:hint="default"/>
+      </w:rPr>
+    </w:lvl>
+    <w:lvl w:ilvl="1" w:tplc="10090019" w:tentative="1">
+      <w:start w:val="1"/>
+      <w:numFmt w:val="lowerLetter"/>
+      <w:lvlText w:val="%2."/>
+      <w:lvlJc w:val="left"/>
+      <w:pPr>
+        <w:ind w:left="1440" w:hanging="360"/>
+      </w:pPr>
+    </w:lvl>
+    <w:lvl w:ilvl="2" w:tplc="1009001B" w:tentative="1">
+      <w:start w:val="1"/>
+      <w:numFmt w:val="lowerRoman"/>
+      <w:lvlText w:val="%3."/>
+      <w:lvlJc w:val="right"/>
+      <w:pPr>
+        <w:ind w:left="2160" w:hanging="180"/>
+      </w:pPr>
+    </w:lvl>
+    <w:lvl w:ilvl="3" w:tplc="1009000F" w:tentative="1">
+      <w:start w:val="1"/>
+      <w:numFmt w:val="decimal"/>
+      <w:lvlText w:val="%4."/>
+      <w:lvlJc w:val="left"/>
+      <w:pPr>
+        <w:ind w:left="2880" w:hanging="360"/>
+      </w:pPr>
+    </w:lvl>
+    <w:lvl w:ilvl="4" w:tplc="10090019" w:tentative="1">
+      <w:start w:val="1"/>
+      <w:numFmt w:val="lowerLetter"/>
+      <w:lvlText w:val="%5."/>
+      <w:lvlJc w:val="left"/>
+      <w:pPr>
+        <w:ind w:left="3600" w:hanging="360"/>
+      </w:pPr>
+    </w:lvl>
+    <w:lvl w:ilvl="5" w:tplc="1009001B" w:tentative="1">
+      <w:start w:val="1"/>
+      <w:numFmt w:val="lowerRoman"/>
+      <w:lvlText w:val="%6."/>
+      <w:lvlJc w:val="right"/>
+      <w:pPr>
+        <w:ind w:left="4320" w:hanging="180"/>
+      </w:pPr>
+    </w:lvl>
+    <w:lvl w:ilvl="6" w:tplc="1009000F" w:tentative="1">
+      <w:start w:val="1"/>
+      <w:numFmt w:val="decimal"/>
+      <w:lvlText w:val="%7."/>
+      <w:lvlJc w:val="left"/>
+      <w:pPr>
+        <w:ind w:left="5040" w:hanging="360"/>
+      </w:pPr>
+    </w:lvl>
+    <w:lvl w:ilvl="7" w:tplc="10090019" w:tentative="1">
+      <w:start w:val="1"/>
+      <w:numFmt w:val="lowerLetter"/>
+      <w:lvlText w:val="%8."/>
+      <w:lvlJc w:val="left"/>
+      <w:pPr>
+        <w:ind w:left="5760" w:hanging="360"/>
+      </w:pPr>
+    </w:lvl>
+    <w:lvl w:ilvl="8" w:tplc="1009001B" w:tentative="1">
+      <w:start w:val="1"/>
+      <w:numFmt w:val="lowerRoman"/>
+      <w:lvlText w:val="%9."/>
+      <w:lvlJc w:val="right"/>
+      <w:pPr>
+        <w:ind w:left="6480" w:hanging="180"/>
+      </w:pPr>
+    </w:lvl>
+  </w:abstractNum>
+  <w:abstractNum w:abstractNumId="3">
     <w:nsid w:val="0DF47EA1"/>
     <w:multiLevelType w:val="hybridMultilevel"/>
     <w:tmpl w:val="12300E9C"/>
@@ -5713,7 +6056,7 @@
       </w:pPr>
     </w:lvl>
   </w:abstractNum>
-  <w:abstractNum w:abstractNumId="3">
+  <w:abstractNum w:abstractNumId="4">
     <w:nsid w:val="0EBF5998"/>
     <w:multiLevelType w:val="hybridMultilevel"/>
     <w:tmpl w:val="31EEDEB6"/>
@@ -5802,7 +6145,7 @@
       </w:pPr>
     </w:lvl>
   </w:abstractNum>
-  <w:abstractNum w:abstractNumId="4">
+  <w:abstractNum w:abstractNumId="5">
     <w:nsid w:val="0FA90A64"/>
     <w:multiLevelType w:val="hybridMultilevel"/>
     <w:tmpl w:val="846A5C30"/>
@@ -5891,7 +6234,7 @@
       </w:pPr>
     </w:lvl>
   </w:abstractNum>
-  <w:abstractNum w:abstractNumId="5">
+  <w:abstractNum w:abstractNumId="6">
     <w:nsid w:val="11047518"/>
     <w:multiLevelType w:val="hybridMultilevel"/>
     <w:tmpl w:val="EAB00FBC"/>
@@ -5980,7 +6323,7 @@
       </w:pPr>
     </w:lvl>
   </w:abstractNum>
-  <w:abstractNum w:abstractNumId="6">
+  <w:abstractNum w:abstractNumId="7">
     <w:nsid w:val="1164649F"/>
     <w:multiLevelType w:val="hybridMultilevel"/>
     <w:tmpl w:val="23B401C8"/>
@@ -6069,7 +6412,7 @@
       </w:pPr>
     </w:lvl>
   </w:abstractNum>
-  <w:abstractNum w:abstractNumId="7">
+  <w:abstractNum w:abstractNumId="8">
     <w:nsid w:val="20E656D3"/>
     <w:multiLevelType w:val="hybridMultilevel"/>
     <w:tmpl w:val="1B4C8752"/>
@@ -6158,7 +6501,7 @@
       </w:pPr>
     </w:lvl>
   </w:abstractNum>
-  <w:abstractNum w:abstractNumId="8">
+  <w:abstractNum w:abstractNumId="9">
     <w:nsid w:val="23756C61"/>
     <w:multiLevelType w:val="hybridMultilevel"/>
     <w:tmpl w:val="AFA85AAA"/>
@@ -6247,7 +6590,7 @@
       </w:pPr>
     </w:lvl>
   </w:abstractNum>
-  <w:abstractNum w:abstractNumId="9">
+  <w:abstractNum w:abstractNumId="10">
     <w:nsid w:val="267D4DB2"/>
     <w:multiLevelType w:val="hybridMultilevel"/>
     <w:tmpl w:val="46FA4056"/>
@@ -6336,7 +6679,7 @@
       </w:pPr>
     </w:lvl>
   </w:abstractNum>
-  <w:abstractNum w:abstractNumId="10">
+  <w:abstractNum w:abstractNumId="11">
     <w:nsid w:val="283E7E0D"/>
     <w:multiLevelType w:val="hybridMultilevel"/>
     <w:tmpl w:val="E91EE6EC"/>
@@ -6425,7 +6768,7 @@
       </w:pPr>
     </w:lvl>
   </w:abstractNum>
-  <w:abstractNum w:abstractNumId="11">
+  <w:abstractNum w:abstractNumId="12">
     <w:nsid w:val="31123A08"/>
     <w:multiLevelType w:val="hybridMultilevel"/>
     <w:tmpl w:val="6CCC40DA"/>
@@ -6514,7 +6857,7 @@
       </w:pPr>
     </w:lvl>
   </w:abstractNum>
-  <w:abstractNum w:abstractNumId="12">
+  <w:abstractNum w:abstractNumId="13">
     <w:nsid w:val="3BE5069A"/>
     <w:multiLevelType w:val="hybridMultilevel"/>
     <w:tmpl w:val="61686C58"/>
@@ -6603,7 +6946,7 @@
       </w:pPr>
     </w:lvl>
   </w:abstractNum>
-  <w:abstractNum w:abstractNumId="13">
+  <w:abstractNum w:abstractNumId="14">
     <w:nsid w:val="3ECB33A2"/>
     <w:multiLevelType w:val="hybridMultilevel"/>
     <w:tmpl w:val="0ED092A8"/>
@@ -6692,7 +7035,7 @@
       </w:pPr>
     </w:lvl>
   </w:abstractNum>
-  <w:abstractNum w:abstractNumId="14">
+  <w:abstractNum w:abstractNumId="15">
     <w:nsid w:val="4045556E"/>
     <w:multiLevelType w:val="hybridMultilevel"/>
     <w:tmpl w:val="0A02723A"/>
@@ -6781,7 +7124,96 @@
       </w:pPr>
     </w:lvl>
   </w:abstractNum>
-  <w:abstractNum w:abstractNumId="15">
+  <w:abstractNum w:abstractNumId="16">
+    <w:nsid w:val="43845D54"/>
+    <w:multiLevelType w:val="hybridMultilevel"/>
+    <w:tmpl w:val="E1F0402E"/>
+    <w:lvl w:ilvl="0" w:tplc="1009000F">
+      <w:start w:val="1"/>
+      <w:numFmt w:val="decimal"/>
+      <w:lvlText w:val="%1."/>
+      <w:lvlJc w:val="left"/>
+      <w:pPr>
+        <w:ind w:left="720" w:hanging="360"/>
+      </w:pPr>
+      <w:rPr>
+        <w:rFonts w:hint="default"/>
+      </w:rPr>
+    </w:lvl>
+    <w:lvl w:ilvl="1" w:tplc="10090019">
+      <w:start w:val="1"/>
+      <w:numFmt w:val="lowerLetter"/>
+      <w:lvlText w:val="%2."/>
+      <w:lvlJc w:val="left"/>
+      <w:pPr>
+        <w:ind w:left="1440" w:hanging="360"/>
+      </w:pPr>
+    </w:lvl>
+    <w:lvl w:ilvl="2" w:tplc="1009001B">
+      <w:start w:val="1"/>
+      <w:numFmt w:val="lowerRoman"/>
+      <w:lvlText w:val="%3."/>
+      <w:lvlJc w:val="right"/>
+      <w:pPr>
+        <w:ind w:left="2160" w:hanging="180"/>
+      </w:pPr>
+    </w:lvl>
+    <w:lvl w:ilvl="3" w:tplc="1009000F">
+      <w:start w:val="1"/>
+      <w:numFmt w:val="decimal"/>
+      <w:lvlText w:val="%4."/>
+      <w:lvlJc w:val="left"/>
+      <w:pPr>
+        <w:ind w:left="2880" w:hanging="360"/>
+      </w:pPr>
+    </w:lvl>
+    <w:lvl w:ilvl="4" w:tplc="10090019" w:tentative="1">
+      <w:start w:val="1"/>
+      <w:numFmt w:val="lowerLetter"/>
+      <w:lvlText w:val="%5."/>
+      <w:lvlJc w:val="left"/>
+      <w:pPr>
+        <w:ind w:left="3600" w:hanging="360"/>
+      </w:pPr>
+    </w:lvl>
+    <w:lvl w:ilvl="5" w:tplc="1009001B" w:tentative="1">
+      <w:start w:val="1"/>
+      <w:numFmt w:val="lowerRoman"/>
+      <w:lvlText w:val="%6."/>
+      <w:lvlJc w:val="right"/>
+      <w:pPr>
+        <w:ind w:left="4320" w:hanging="180"/>
+      </w:pPr>
+    </w:lvl>
+    <w:lvl w:ilvl="6" w:tplc="1009000F" w:tentative="1">
+      <w:start w:val="1"/>
+      <w:numFmt w:val="decimal"/>
+      <w:lvlText w:val="%7."/>
+      <w:lvlJc w:val="left"/>
+      <w:pPr>
+        <w:ind w:left="5040" w:hanging="360"/>
+      </w:pPr>
+    </w:lvl>
+    <w:lvl w:ilvl="7" w:tplc="10090019" w:tentative="1">
+      <w:start w:val="1"/>
+      <w:numFmt w:val="lowerLetter"/>
+      <w:lvlText w:val="%8."/>
+      <w:lvlJc w:val="left"/>
+      <w:pPr>
+        <w:ind w:left="5760" w:hanging="360"/>
+      </w:pPr>
+    </w:lvl>
+    <w:lvl w:ilvl="8" w:tplc="1009001B" w:tentative="1">
+      <w:start w:val="1"/>
+      <w:numFmt w:val="lowerRoman"/>
+      <w:lvlText w:val="%9."/>
+      <w:lvlJc w:val="right"/>
+      <w:pPr>
+        <w:ind w:left="6480" w:hanging="180"/>
+      </w:pPr>
+    </w:lvl>
+  </w:abstractNum>
+  <w:abstractNum w:abstractNumId="17">
     <w:nsid w:val="477065B8"/>
     <w:multiLevelType w:val="hybridMultilevel"/>
     <w:tmpl w:val="92E01DCA"/>
@@ -6870,7 +7302,7 @@
       </w:pPr>
     </w:lvl>
   </w:abstractNum>
-  <w:abstractNum w:abstractNumId="16">
+  <w:abstractNum w:abstractNumId="18">
     <w:nsid w:val="4EEA2845"/>
     <w:multiLevelType w:val="hybridMultilevel"/>
     <w:tmpl w:val="FF5C349E"/>
@@ -6959,7 +7391,7 @@
       </w:pPr>
     </w:lvl>
   </w:abstractNum>
-  <w:abstractNum w:abstractNumId="17">
+  <w:abstractNum w:abstractNumId="19">
     <w:nsid w:val="512F2FFF"/>
     <w:multiLevelType w:val="hybridMultilevel"/>
     <w:tmpl w:val="AFA85AAA"/>
@@ -7048,7 +7480,7 @@
       </w:pPr>
     </w:lvl>
   </w:abstractNum>
-  <w:abstractNum w:abstractNumId="18">
+  <w:abstractNum w:abstractNumId="20">
     <w:nsid w:val="55711BE7"/>
     <w:multiLevelType w:val="hybridMultilevel"/>
     <w:tmpl w:val="C65AE12A"/>
@@ -7137,7 +7569,7 @@
       </w:pPr>
     </w:lvl>
   </w:abstractNum>
-  <w:abstractNum w:abstractNumId="19">
+  <w:abstractNum w:abstractNumId="21">
     <w:nsid w:val="57180293"/>
     <w:multiLevelType w:val="hybridMultilevel"/>
     <w:tmpl w:val="1F22CBCE"/>
@@ -7226,7 +7658,7 @@
       </w:pPr>
     </w:lvl>
   </w:abstractNum>
-  <w:abstractNum w:abstractNumId="20">
+  <w:abstractNum w:abstractNumId="22">
     <w:nsid w:val="5D1E0007"/>
     <w:multiLevelType w:val="hybridMultilevel"/>
     <w:tmpl w:val="A740CD04"/>
@@ -7315,7 +7747,7 @@
       </w:pPr>
     </w:lvl>
   </w:abstractNum>
-  <w:abstractNum w:abstractNumId="21">
+  <w:abstractNum w:abstractNumId="23">
     <w:nsid w:val="5D2F15E4"/>
     <w:multiLevelType w:val="hybridMultilevel"/>
     <w:tmpl w:val="42C03862"/>
@@ -7404,7 +7836,7 @@
       </w:pPr>
     </w:lvl>
   </w:abstractNum>
-  <w:abstractNum w:abstractNumId="22">
+  <w:abstractNum w:abstractNumId="24">
     <w:nsid w:val="5D902BCF"/>
     <w:multiLevelType w:val="hybridMultilevel"/>
     <w:tmpl w:val="AF8E5570"/>
@@ -7493,7 +7925,7 @@
       </w:pPr>
     </w:lvl>
   </w:abstractNum>
-  <w:abstractNum w:abstractNumId="23">
+  <w:abstractNum w:abstractNumId="25">
     <w:nsid w:val="5E470A8A"/>
     <w:multiLevelType w:val="hybridMultilevel"/>
     <w:tmpl w:val="AEBAA7EA"/>
@@ -7582,7 +8014,7 @@
       </w:pPr>
     </w:lvl>
   </w:abstractNum>
-  <w:abstractNum w:abstractNumId="24">
+  <w:abstractNum w:abstractNumId="26">
     <w:nsid w:val="601F476E"/>
     <w:multiLevelType w:val="hybridMultilevel"/>
     <w:tmpl w:val="E7E4D25C"/>
@@ -7694,7 +8126,7 @@
       </w:rPr>
     </w:lvl>
   </w:abstractNum>
-  <w:abstractNum w:abstractNumId="25">
+  <w:abstractNum w:abstractNumId="27">
     <w:nsid w:val="63795339"/>
     <w:multiLevelType w:val="hybridMultilevel"/>
     <w:tmpl w:val="9552E1BA"/>
@@ -7783,7 +8215,7 @@
       </w:pPr>
     </w:lvl>
   </w:abstractNum>
-  <w:abstractNum w:abstractNumId="26">
+  <w:abstractNum w:abstractNumId="28">
     <w:nsid w:val="6C566D8B"/>
     <w:multiLevelType w:val="hybridMultilevel"/>
     <w:tmpl w:val="F2C8A266"/>
@@ -7872,7 +8304,7 @@
       </w:pPr>
     </w:lvl>
   </w:abstractNum>
-  <w:abstractNum w:abstractNumId="27">
+  <w:abstractNum w:abstractNumId="29">
     <w:nsid w:val="7695789E"/>
     <w:multiLevelType w:val="hybridMultilevel"/>
     <w:tmpl w:val="5F84B45E"/>
@@ -7961,7 +8393,7 @@
       </w:pPr>
     </w:lvl>
   </w:abstractNum>
-  <w:abstractNum w:abstractNumId="28">
+  <w:abstractNum w:abstractNumId="30">
     <w:nsid w:val="76E87E75"/>
     <w:multiLevelType w:val="hybridMultilevel"/>
     <w:tmpl w:val="823A5E66"/>
@@ -8050,7 +8482,7 @@
       </w:pPr>
     </w:lvl>
   </w:abstractNum>
-  <w:abstractNum w:abstractNumId="29">
+  <w:abstractNum w:abstractNumId="31">
     <w:nsid w:val="7B9E1FD0"/>
     <w:multiLevelType w:val="hybridMultilevel"/>
     <w:tmpl w:val="56F6B32E"/>
@@ -8139,7 +8571,7 @@
       </w:pPr>
     </w:lvl>
   </w:abstractNum>
-  <w:abstractNum w:abstractNumId="30">
+  <w:abstractNum w:abstractNumId="32">
     <w:nsid w:val="7F507FBD"/>
     <w:multiLevelType w:val="hybridMultilevel"/>
     <w:tmpl w:val="B2CA95F2"/>
@@ -8229,97 +8661,103 @@
     </w:lvl>
   </w:abstractNum>
   <w:num w:numId="1">
-    <w:abstractNumId w:val="10"/>
+    <w:abstractNumId w:val="11"/>
   </w:num>
   <w:num w:numId="2">
-    <w:abstractNumId w:val="23"/>
+    <w:abstractNumId w:val="25"/>
   </w:num>
   <w:num w:numId="3">
-    <w:abstractNumId w:val="27"/>
+    <w:abstractNumId w:val="29"/>
   </w:num>
   <w:num w:numId="4">
-    <w:abstractNumId w:val="18"/>
+    <w:abstractNumId w:val="20"/>
   </w:num>
   <w:num w:numId="5">
-    <w:abstractNumId w:val="24"/>
+    <w:abstractNumId w:val="26"/>
   </w:num>
   <w:num w:numId="6">
     <w:abstractNumId w:val="0"/>
   </w:num>
   <w:num w:numId="7">
-    <w:abstractNumId w:val="17"/>
+    <w:abstractNumId w:val="19"/>
   </w:num>
   <w:num w:numId="8">
-    <w:abstractNumId w:val="8"/>
+    <w:abstractNumId w:val="9"/>
   </w:num>
   <w:num w:numId="9">
+    <w:abstractNumId w:val="6"/>
+  </w:num>
+  <w:num w:numId="10">
+    <w:abstractNumId w:val="28"/>
+  </w:num>
+  <w:num w:numId="11">
+    <w:abstractNumId w:val="30"/>
+  </w:num>
+  <w:num w:numId="12">
+    <w:abstractNumId w:val="32"/>
+  </w:num>
+  <w:num w:numId="13">
     <w:abstractNumId w:val="5"/>
   </w:num>
-  <w:num w:numId="10">
-    <w:abstractNumId w:val="26"/>
-  </w:num>
-  <w:num w:numId="11">
-    <w:abstractNumId w:val="28"/>
-  </w:num>
-  <w:num w:numId="12">
-    <w:abstractNumId w:val="30"/>
-  </w:num>
-  <w:num w:numId="13">
-    <w:abstractNumId w:val="4"/>
-  </w:num>
   <w:num w:numId="14">
-    <w:abstractNumId w:val="29"/>
+    <w:abstractNumId w:val="31"/>
   </w:num>
   <w:num w:numId="15">
-    <w:abstractNumId w:val="20"/>
+    <w:abstractNumId w:val="22"/>
   </w:num>
   <w:num w:numId="16">
-    <w:abstractNumId w:val="11"/>
+    <w:abstractNumId w:val="12"/>
   </w:num>
   <w:num w:numId="17">
-    <w:abstractNumId w:val="2"/>
+    <w:abstractNumId w:val="3"/>
   </w:num>
   <w:num w:numId="18">
     <w:abstractNumId w:val="1"/>
   </w:num>
   <w:num w:numId="19">
-    <w:abstractNumId w:val="3"/>
+    <w:abstractNumId w:val="4"/>
   </w:num>
   <w:num w:numId="20">
+    <w:abstractNumId w:val="14"/>
+  </w:num>
+  <w:num w:numId="21">
+    <w:abstractNumId w:val="10"/>
+  </w:num>
+  <w:num w:numId="22">
+    <w:abstractNumId w:val="23"/>
+  </w:num>
+  <w:num w:numId="23">
+    <w:abstractNumId w:val="27"/>
+  </w:num>
+  <w:num w:numId="24">
+    <w:abstractNumId w:val="7"/>
+  </w:num>
+  <w:num w:numId="25">
+    <w:abstractNumId w:val="24"/>
+  </w:num>
+  <w:num w:numId="26">
+    <w:abstractNumId w:val="21"/>
+  </w:num>
+  <w:num w:numId="27">
+    <w:abstractNumId w:val="17"/>
+  </w:num>
+  <w:num w:numId="28">
+    <w:abstractNumId w:val="15"/>
+  </w:num>
+  <w:num w:numId="29">
+    <w:abstractNumId w:val="8"/>
+  </w:num>
+  <w:num w:numId="30">
+    <w:abstractNumId w:val="18"/>
+  </w:num>
+  <w:num w:numId="31">
     <w:abstractNumId w:val="13"/>
   </w:num>
-  <w:num w:numId="21">
-    <w:abstractNumId w:val="9"/>
+  <w:num w:numId="32">
+    <w:abstractNumId w:val="2"/>
   </w:num>
-  <w:num w:numId="22">
-    <w:abstractNumId w:val="21"/>
-  </w:num>
-  <w:num w:numId="23">
-    <w:abstractNumId w:val="25"/>
-  </w:num>
-  <w:num w:numId="24">
-    <w:abstractNumId w:val="6"/>
-  </w:num>
-  <w:num w:numId="25">
-    <w:abstractNumId w:val="22"/>
-  </w:num>
-  <w:num w:numId="26">
-    <w:abstractNumId w:val="19"/>
-  </w:num>
-  <w:num w:numId="27">
-    <w:abstractNumId w:val="15"/>
-  </w:num>
-  <w:num w:numId="28">
-    <w:abstractNumId w:val="14"/>
-  </w:num>
-  <w:num w:numId="29">
-    <w:abstractNumId w:val="7"/>
-  </w:num>
-  <w:num w:numId="30">
+  <w:num w:numId="33">
     <w:abstractNumId w:val="16"/>
-  </w:num>
-  <w:num w:numId="31">
-    <w:abstractNumId w:val="12"/>
   </w:num>
 </w:numbering>
 </file>
@@ -8888,7 +9326,7 @@
 </file>
 
 <file path=customXml/itemProps1.xml><?xml version="1.0" encoding="utf-8"?>
-<ds:datastoreItem xmlns:ds="http://schemas.openxmlformats.org/officeDocument/2006/customXml" ds:itemID="{D6B6834E-F008-46A4-B6A0-6F8804C4DE4B}">
+<ds:datastoreItem xmlns:ds="http://schemas.openxmlformats.org/officeDocument/2006/customXml" ds:itemID="{0F484ACE-C8DA-41EF-8648-8B26FD5B345E}">
   <ds:schemaRefs>
     <ds:schemaRef ds:uri="http://schemas.openxmlformats.org/officeDocument/2006/bibliography"/>
   </ds:schemaRefs>

</xml_diff>

<commit_message>
got mpileups and mapped read counts for 5 genes
</commit_message>
<xml_diff>
--- a/docs/Lab Notebook.docx
+++ b/docs/Lab Notebook.docx
@@ -409,6 +409,13 @@
         </w:tabs>
         <w:spacing w:line="360" w:lineRule="auto"/>
       </w:pPr>
+      <w:r>
+        <w:t>Getting mapped reads counts for all genes of interest</w:t>
+      </w:r>
+      <w:r>
+        <w:tab/>
+        <w:t>November 28, 2015</w:t>
+      </w:r>
     </w:p>
     <w:p>
       <w:pPr>
@@ -550,13 +557,8 @@
         <w:t>SRR547531</w:t>
       </w:r>
       <w:r>
-        <w:t xml:space="preserve"> using </w:t>
-      </w:r>
-      <w:proofErr w:type="spellStart"/>
-      <w:r>
-        <w:t>wget</w:t>
-      </w:r>
-      <w:proofErr w:type="spellEnd"/>
+        <w:t xml:space="preserve"> using wget</w:t>
+      </w:r>
       <w:r>
         <w:t xml:space="preserve"> </w:t>
       </w:r>
@@ -758,23 +760,7 @@
         <w:t xml:space="preserve">Only </w:t>
       </w:r>
       <w:r>
-        <w:t xml:space="preserve">calling the </w:t>
-      </w:r>
-      <w:proofErr w:type="spellStart"/>
-      <w:r>
-        <w:t>generate_rnaseq_</w:t>
-      </w:r>
-      <w:proofErr w:type="gramStart"/>
-      <w:r>
-        <w:t>graph</w:t>
-      </w:r>
-      <w:proofErr w:type="spellEnd"/>
-      <w:r>
-        <w:t>(</w:t>
-      </w:r>
-      <w:proofErr w:type="gramEnd"/>
-      <w:r>
-        <w:t>) function once to produce a single image.</w:t>
+        <w:t>calling the generate_rnaseq_graph() function once to produce a single image.</w:t>
       </w:r>
     </w:p>
     <w:p>
@@ -1117,15 +1103,7 @@
         <w:t xml:space="preserve">BAM </w:t>
       </w:r>
       <w:r>
-        <w:t xml:space="preserve">for the </w:t>
-      </w:r>
-      <w:proofErr w:type="gramStart"/>
-      <w:r>
-        <w:t>mpileup(</w:t>
-      </w:r>
-      <w:proofErr w:type="gramEnd"/>
-      <w:r>
-        <w:t>) call.</w:t>
+        <w:t>for the mpileup() call.</w:t>
       </w:r>
     </w:p>
     <w:p>
@@ -1561,11 +1539,9 @@
         </w:rPr>
         <w:t xml:space="preserve"> </w:t>
       </w:r>
-      <w:proofErr w:type="gramStart"/>
       <w:r>
         <w:t>region</w:t>
       </w:r>
-      <w:proofErr w:type="gramEnd"/>
       <w:r>
         <w:t xml:space="preserve">. </w:t>
       </w:r>
@@ -1598,15 +1574,7 @@
         <w:spacing w:line="360" w:lineRule="auto"/>
       </w:pPr>
       <w:r>
-        <w:t xml:space="preserve">… </w:t>
-      </w:r>
-      <w:proofErr w:type="gramStart"/>
-      <w:r>
-        <w:t>and</w:t>
-      </w:r>
-      <w:proofErr w:type="gramEnd"/>
-      <w:r>
-        <w:t xml:space="preserve"> it’s still fast!</w:t>
+        <w:t>… and it’s still fast!</w:t>
       </w:r>
     </w:p>
     <w:p>
@@ -2015,14 +1983,12 @@
       <w:r>
         <w:t xml:space="preserve">XML file and update the </w:t>
       </w:r>
-      <w:proofErr w:type="spellStart"/>
       <w:r>
         <w:rPr>
           <w:rFonts w:ascii="Consolas" w:hAnsi="Consolas" w:cs="Consolas"/>
         </w:rPr>
         <w:t>newland</w:t>
       </w:r>
-      <w:proofErr w:type="spellEnd"/>
       <w:r>
         <w:t xml:space="preserve"> links to </w:t>
       </w:r>
@@ -2100,14 +2066,12 @@
       <w:r>
         <w:t xml:space="preserve"> the </w:t>
       </w:r>
-      <w:proofErr w:type="spellStart"/>
       <w:r>
         <w:rPr>
           <w:rFonts w:ascii="Consolas" w:hAnsi="Consolas" w:cs="Consolas"/>
         </w:rPr>
         <w:t>newland</w:t>
       </w:r>
-      <w:proofErr w:type="spellEnd"/>
       <w:r>
         <w:t xml:space="preserve"> links to </w:t>
       </w:r>
@@ -2157,25 +2121,21 @@
       <w:r>
         <w:t xml:space="preserve">The attribute name changed to </w:t>
       </w:r>
-      <w:proofErr w:type="spellStart"/>
       <w:r>
         <w:rPr>
           <w:rFonts w:ascii="Consolas" w:hAnsi="Consolas" w:cs="Consolas"/>
         </w:rPr>
         <w:t>svgname</w:t>
       </w:r>
-      <w:proofErr w:type="spellEnd"/>
       <w:r>
         <w:t xml:space="preserve"> from </w:t>
       </w:r>
-      <w:proofErr w:type="spellStart"/>
       <w:r>
         <w:rPr>
           <w:rFonts w:ascii="Consolas" w:hAnsi="Consolas" w:cs="Consolas"/>
         </w:rPr>
         <w:t>subunitname</w:t>
       </w:r>
-      <w:proofErr w:type="spellEnd"/>
       <w:r>
         <w:t xml:space="preserve"> (correct name is there now).</w:t>
       </w:r>
@@ -2204,25 +2164,21 @@
       <w:r>
         <w:t xml:space="preserve">displayxml.cgi to look for </w:t>
       </w:r>
-      <w:proofErr w:type="spellStart"/>
       <w:r>
         <w:rPr>
           <w:rFonts w:ascii="Consolas" w:hAnsi="Consolas" w:cs="Consolas"/>
         </w:rPr>
         <w:t>svgname</w:t>
       </w:r>
-      <w:proofErr w:type="spellEnd"/>
       <w:r>
         <w:t xml:space="preserve"> as opposed to </w:t>
       </w:r>
-      <w:proofErr w:type="spellStart"/>
       <w:r>
         <w:rPr>
           <w:rFonts w:ascii="Consolas" w:hAnsi="Consolas" w:cs="Consolas"/>
         </w:rPr>
         <w:t>subunitname</w:t>
       </w:r>
-      <w:proofErr w:type="spellEnd"/>
       <w:r>
         <w:t>.</w:t>
       </w:r>
@@ -2831,14 +2787,12 @@
       <w:r>
         <w:t xml:space="preserve">Executed the </w:t>
       </w:r>
-      <w:proofErr w:type="spellStart"/>
       <w:r>
         <w:rPr>
           <w:rFonts w:ascii="Consolas" w:hAnsi="Consolas" w:cs="Consolas"/>
         </w:rPr>
         <w:t>makefile</w:t>
       </w:r>
-      <w:proofErr w:type="spellEnd"/>
     </w:p>
     <w:p>
       <w:pPr>
@@ -2852,7 +2806,6 @@
       <w:r>
         <w:t xml:space="preserve">Installed by: </w:t>
       </w:r>
-      <w:proofErr w:type="gramStart"/>
       <w:r>
         <w:rPr>
           <w:rFonts w:ascii="Consolas" w:hAnsi="Consolas" w:cs="Consolas"/>
@@ -2869,42 +2822,19 @@
         <w:rPr>
           <w:rFonts w:ascii="Consolas" w:hAnsi="Consolas" w:cs="Consolas"/>
         </w:rPr>
-        <w:t>-</w:t>
-      </w:r>
-      <w:proofErr w:type="gramEnd"/>
-      <w:r>
-        <w:rPr>
-          <w:rFonts w:ascii="Consolas" w:hAnsi="Consolas" w:cs="Consolas"/>
-        </w:rPr>
-        <w:t>prefix=/</w:t>
-      </w:r>
-      <w:proofErr w:type="spellStart"/>
-      <w:r>
-        <w:rPr>
-          <w:rFonts w:ascii="Consolas" w:hAnsi="Consolas" w:cs="Consolas"/>
-        </w:rPr>
-        <w:t>path_to</w:t>
-      </w:r>
-      <w:proofErr w:type="spellEnd"/>
-      <w:r>
-        <w:rPr>
-          <w:rFonts w:ascii="Consolas" w:hAnsi="Consolas" w:cs="Consolas"/>
-        </w:rPr>
-        <w:t>/</w:t>
-      </w:r>
-      <w:proofErr w:type="spellStart"/>
-      <w:r>
-        <w:rPr>
-          <w:rFonts w:ascii="Consolas" w:hAnsi="Consolas" w:cs="Consolas"/>
-        </w:rPr>
-        <w:t>install_folder</w:t>
-      </w:r>
-      <w:proofErr w:type="spellEnd"/>
-      <w:r>
-        <w:rPr>
-          <w:rFonts w:ascii="Consolas" w:hAnsi="Consolas" w:cs="Consolas"/>
-        </w:rPr>
-        <w:t xml:space="preserve">/ </w:t>
+        <w:t>-prefix=/</w:t>
+      </w:r>
+      <w:r>
+        <w:rPr>
+          <w:rFonts w:ascii="Consolas" w:hAnsi="Consolas" w:cs="Consolas"/>
+        </w:rPr>
+        <w:t>path_to/</w:t>
+      </w:r>
+      <w:r>
+        <w:rPr>
+          <w:rFonts w:ascii="Consolas" w:hAnsi="Consolas" w:cs="Consolas"/>
+        </w:rPr>
+        <w:t xml:space="preserve">install_folder/ </w:t>
       </w:r>
       <w:r>
         <w:rPr>
@@ -2932,20 +2862,7 @@
         <w:spacing w:line="360" w:lineRule="auto"/>
       </w:pPr>
       <w:r>
-        <w:t>Executed the call from 2(a</w:t>
-      </w:r>
-      <w:proofErr w:type="gramStart"/>
-      <w:r>
-        <w:t>)(</w:t>
-      </w:r>
-      <w:proofErr w:type="spellStart"/>
-      <w:proofErr w:type="gramEnd"/>
-      <w:r>
-        <w:t>i</w:t>
-      </w:r>
-      <w:proofErr w:type="spellEnd"/>
-      <w:r>
-        <w:t>) with the new samtools exe (be sure to specify with a relative path to the new executable).</w:t>
+        <w:t>Executed the call from 2(a)(i) with the new samtools exe (be sure to specify with a relative path to the new executable).</w:t>
       </w:r>
     </w:p>
     <w:p>
@@ -3574,15 +3491,7 @@
         <w:spacing w:line="360" w:lineRule="auto"/>
       </w:pPr>
       <w:r>
-        <w:t>[</w:t>
-      </w:r>
-      <w:proofErr w:type="spellStart"/>
-      <w:r>
-        <w:t>knet_seek</w:t>
-      </w:r>
-      <w:proofErr w:type="spellEnd"/>
-      <w:r>
-        <w:t>] SEEK_END is not supported for HTTP. Offset is unchanged.</w:t>
+        <w:t>[knet_seek] SEEK_END is not supported for HTTP. Offset is unchanged.</w:t>
       </w:r>
     </w:p>
     <w:p>
@@ -3807,15 +3716,7 @@
         <w:spacing w:line="360" w:lineRule="auto"/>
       </w:pPr>
       <w:r>
-        <w:t>Combined the relevant code from output.cgi and displayxml.cgi to read the mini-BAM files from the mpileups directory and output to files in the /</w:t>
-      </w:r>
-      <w:proofErr w:type="spellStart"/>
-      <w:r>
-        <w:t>img</w:t>
-      </w:r>
-      <w:proofErr w:type="spellEnd"/>
-      <w:r>
-        <w:t>/ directory where all the image files are…</w:t>
+        <w:t>Combined the relevant code from output.cgi and displayxml.cgi to read the mini-BAM files from the mpileups directory and output to files in the /img/ directory where all the image files are…</w:t>
       </w:r>
     </w:p>
     <w:p>
@@ -3828,17 +3729,8 @@
         <w:spacing w:line="360" w:lineRule="auto"/>
       </w:pPr>
       <w:r>
-        <w:t xml:space="preserve">The </w:t>
-      </w:r>
-      <w:proofErr w:type="spellStart"/>
-      <w:r>
-        <w:t>img</w:t>
-      </w:r>
-      <w:proofErr w:type="spellEnd"/>
-      <w:r>
-        <w:t xml:space="preserve"> files were generated using a shell script that generates blank images and </w:t>
-      </w:r>
-      <w:proofErr w:type="spellStart"/>
+        <w:t xml:space="preserve">The img files were generated using a shell script that generates blank images and </w:t>
+      </w:r>
       <w:r>
         <w:rPr>
           <w:rFonts w:ascii="Consolas" w:hAnsi="Consolas" w:cs="Consolas"/>
@@ -3846,11 +3738,7 @@
         <w:t>chmod</w:t>
       </w:r>
       <w:r>
-        <w:t>s</w:t>
-      </w:r>
-      <w:proofErr w:type="spellEnd"/>
-      <w:r>
-        <w:t xml:space="preserve"> them to 766.</w:t>
+        <w:t>s them to 766.</w:t>
       </w:r>
     </w:p>
     <w:p>
@@ -4005,20 +3893,7 @@
         <w:spacing w:line="360" w:lineRule="auto"/>
       </w:pPr>
       <w:r>
-        <w:t xml:space="preserve">Added the horizontal line w/ another </w:t>
-      </w:r>
-      <w:proofErr w:type="spellStart"/>
-      <w:proofErr w:type="gramStart"/>
-      <w:r>
-        <w:t>filledRectangle</w:t>
-      </w:r>
-      <w:proofErr w:type="spellEnd"/>
-      <w:r>
-        <w:t>(</w:t>
-      </w:r>
-      <w:proofErr w:type="gramEnd"/>
-      <w:r>
-        <w:t>) call.</w:t>
+        <w:t>Added the horizontal line w/ another filledRectangle() call.</w:t>
       </w:r>
     </w:p>
     <w:p>
@@ -4256,15 +4131,7 @@
         <w:spacing w:line="360" w:lineRule="auto"/>
       </w:pPr>
       <w:r>
-        <w:t xml:space="preserve">samtools </w:t>
-      </w:r>
-      <w:proofErr w:type="spellStart"/>
-      <w:r>
-        <w:t>idxstats</w:t>
-      </w:r>
-      <w:proofErr w:type="spellEnd"/>
-      <w:r>
-        <w:t xml:space="preserve"> &lt;bam file&gt;</w:t>
+        <w:t>samtools idxstats &lt;bam file&gt;</w:t>
       </w:r>
     </w:p>
     <w:p>
@@ -4325,20 +4192,7 @@
         <w:t>∑</w:t>
       </w:r>
       <w:r>
-        <w:t xml:space="preserve"> of all mapped reads from 1(a</w:t>
-      </w:r>
-      <w:proofErr w:type="gramStart"/>
-      <w:r>
-        <w:t>)(</w:t>
-      </w:r>
-      <w:proofErr w:type="spellStart"/>
-      <w:proofErr w:type="gramEnd"/>
-      <w:r>
-        <w:t>i</w:t>
-      </w:r>
-      <w:proofErr w:type="spellEnd"/>
-      <w:r>
-        <w:t>)(1).</w:t>
+        <w:t xml:space="preserve"> of all mapped reads from 1(a)(i)(1).</w:t>
       </w:r>
     </w:p>
     <w:p>
@@ -4364,41 +4218,56 @@
           <w:szCs w:val="16"/>
         </w:rPr>
       </w:pPr>
-      <w:proofErr w:type="gramStart"/>
       <w:r>
         <w:rPr>
           <w:rFonts w:ascii="Consolas" w:hAnsi="Consolas" w:cs="Consolas"/>
           <w:sz w:val="16"/>
           <w:szCs w:val="16"/>
         </w:rPr>
-        <w:t>samtools</w:t>
-      </w:r>
-      <w:proofErr w:type="gramEnd"/>
-      <w:r>
+        <w:t>samtools idxstats accepted_hits.bam</w:t>
+      </w:r>
+    </w:p>
+    <w:p>
+      <w:pPr>
+        <w:spacing w:line="240" w:lineRule="auto"/>
+        <w:ind w:left="720"/>
         <w:rPr>
           <w:rFonts w:ascii="Consolas" w:hAnsi="Consolas" w:cs="Consolas"/>
           <w:sz w:val="16"/>
           <w:szCs w:val="16"/>
         </w:rPr>
-        <w:t xml:space="preserve"> </w:t>
-      </w:r>
-      <w:proofErr w:type="spellStart"/>
+      </w:pPr>
       <w:r>
         <w:rPr>
           <w:rFonts w:ascii="Consolas" w:hAnsi="Consolas" w:cs="Consolas"/>
           <w:sz w:val="16"/>
           <w:szCs w:val="16"/>
         </w:rPr>
-        <w:t>idxstats</w:t>
-      </w:r>
-      <w:proofErr w:type="spellEnd"/>
+        <w:t>Chr1    30427671        1892640</w:t>
+      </w:r>
       <w:r>
         <w:rPr>
           <w:rFonts w:ascii="Consolas" w:hAnsi="Consolas" w:cs="Consolas"/>
           <w:sz w:val="16"/>
           <w:szCs w:val="16"/>
         </w:rPr>
-        <w:t xml:space="preserve"> accepted_hits.bam</w:t>
+        <w:tab/>
+      </w:r>
+      <w:r>
+        <w:rPr>
+          <w:rFonts w:ascii="Consolas" w:hAnsi="Consolas" w:cs="Consolas"/>
+          <w:sz w:val="16"/>
+          <w:szCs w:val="16"/>
+        </w:rPr>
+        <w:tab/>
+      </w:r>
+      <w:r>
+        <w:rPr>
+          <w:rFonts w:ascii="Consolas" w:hAnsi="Consolas" w:cs="Consolas"/>
+          <w:sz w:val="16"/>
+          <w:szCs w:val="16"/>
+        </w:rPr>
+        <w:t>0</w:t>
       </w:r>
     </w:p>
     <w:p>
@@ -4417,7 +4286,7 @@
           <w:sz w:val="16"/>
           <w:szCs w:val="16"/>
         </w:rPr>
-        <w:t>Chr1    30427671        1892640</w:t>
+        <w:t>Chr2    19698289        2015247</w:t>
       </w:r>
       <w:r>
         <w:rPr>
@@ -4460,7 +4329,7 @@
           <w:sz w:val="16"/>
           <w:szCs w:val="16"/>
         </w:rPr>
-        <w:t>Chr2    19698289        2015247</w:t>
+        <w:t>Chr3    23459830        2539031</w:t>
       </w:r>
       <w:r>
         <w:rPr>
@@ -4503,7 +4372,7 @@
           <w:sz w:val="16"/>
           <w:szCs w:val="16"/>
         </w:rPr>
-        <w:t>Chr3    23459830        2539031</w:t>
+        <w:t>Chr4    18585056        1181593</w:t>
       </w:r>
       <w:r>
         <w:rPr>
@@ -4546,7 +4415,7 @@
           <w:sz w:val="16"/>
           <w:szCs w:val="16"/>
         </w:rPr>
-        <w:t>Chr4    18585056        1181593</w:t>
+        <w:t>Chr5    26975502        1580658</w:t>
       </w:r>
       <w:r>
         <w:rPr>
@@ -4589,7 +4458,7 @@
           <w:sz w:val="16"/>
           <w:szCs w:val="16"/>
         </w:rPr>
-        <w:t>Chr5    26975502        1580658</w:t>
+        <w:t xml:space="preserve">ChrC    154478  </w:t>
       </w:r>
       <w:r>
         <w:rPr>
@@ -4613,6 +4482,30 @@
           <w:sz w:val="16"/>
           <w:szCs w:val="16"/>
         </w:rPr>
+        <w:t>1792538</w:t>
+      </w:r>
+      <w:r>
+        <w:rPr>
+          <w:rFonts w:ascii="Consolas" w:hAnsi="Consolas" w:cs="Consolas"/>
+          <w:sz w:val="16"/>
+          <w:szCs w:val="16"/>
+        </w:rPr>
+        <w:tab/>
+      </w:r>
+      <w:r>
+        <w:rPr>
+          <w:rFonts w:ascii="Consolas" w:hAnsi="Consolas" w:cs="Consolas"/>
+          <w:sz w:val="16"/>
+          <w:szCs w:val="16"/>
+        </w:rPr>
+        <w:tab/>
+      </w:r>
+      <w:r>
+        <w:rPr>
+          <w:rFonts w:ascii="Consolas" w:hAnsi="Consolas" w:cs="Consolas"/>
+          <w:sz w:val="16"/>
+          <w:szCs w:val="16"/>
+        </w:rPr>
         <w:t>0</w:t>
       </w:r>
     </w:p>
@@ -4626,23 +4519,21 @@
           <w:szCs w:val="16"/>
         </w:rPr>
       </w:pPr>
-      <w:proofErr w:type="spellStart"/>
       <w:r>
         <w:rPr>
           <w:rFonts w:ascii="Consolas" w:hAnsi="Consolas" w:cs="Consolas"/>
           <w:sz w:val="16"/>
           <w:szCs w:val="16"/>
         </w:rPr>
-        <w:t>ChrC</w:t>
-      </w:r>
-      <w:proofErr w:type="spellEnd"/>
+        <w:t xml:space="preserve">ChrM    366924  </w:t>
+      </w:r>
       <w:r>
         <w:rPr>
           <w:rFonts w:ascii="Consolas" w:hAnsi="Consolas" w:cs="Consolas"/>
           <w:sz w:val="16"/>
           <w:szCs w:val="16"/>
         </w:rPr>
-        <w:t xml:space="preserve">    154478  </w:t>
+        <w:tab/>
       </w:r>
       <w:r>
         <w:rPr>
@@ -4658,7 +4549,7 @@
           <w:sz w:val="16"/>
           <w:szCs w:val="16"/>
         </w:rPr>
-        <w:tab/>
+        <w:t>68400</w:t>
       </w:r>
       <w:r>
         <w:rPr>
@@ -4666,7 +4557,7 @@
           <w:sz w:val="16"/>
           <w:szCs w:val="16"/>
         </w:rPr>
-        <w:t>1792538</w:t>
+        <w:tab/>
       </w:r>
       <w:r>
         <w:rPr>
@@ -4682,44 +4573,42 @@
           <w:sz w:val="16"/>
           <w:szCs w:val="16"/>
         </w:rPr>
-        <w:tab/>
-      </w:r>
-      <w:r>
+        <w:t>0</w:t>
+      </w:r>
+    </w:p>
+    <w:p>
+      <w:pPr>
+        <w:spacing w:line="240" w:lineRule="auto"/>
+        <w:ind w:left="720"/>
         <w:rPr>
           <w:rFonts w:ascii="Consolas" w:hAnsi="Consolas" w:cs="Consolas"/>
           <w:sz w:val="16"/>
           <w:szCs w:val="16"/>
         </w:rPr>
-        <w:t>0</w:t>
-      </w:r>
-    </w:p>
-    <w:p>
-      <w:pPr>
-        <w:spacing w:line="240" w:lineRule="auto"/>
-        <w:ind w:left="720"/>
+      </w:pPr>
+      <w:r>
         <w:rPr>
           <w:rFonts w:ascii="Consolas" w:hAnsi="Consolas" w:cs="Consolas"/>
           <w:sz w:val="16"/>
           <w:szCs w:val="16"/>
         </w:rPr>
-      </w:pPr>
-      <w:proofErr w:type="spellStart"/>
+        <w:t xml:space="preserve">*       0       </w:t>
+      </w:r>
       <w:r>
         <w:rPr>
           <w:rFonts w:ascii="Consolas" w:hAnsi="Consolas" w:cs="Consolas"/>
           <w:sz w:val="16"/>
           <w:szCs w:val="16"/>
         </w:rPr>
-        <w:t>ChrM</w:t>
-      </w:r>
-      <w:proofErr w:type="spellEnd"/>
+        <w:tab/>
+      </w:r>
       <w:r>
         <w:rPr>
           <w:rFonts w:ascii="Consolas" w:hAnsi="Consolas" w:cs="Consolas"/>
           <w:sz w:val="16"/>
           <w:szCs w:val="16"/>
         </w:rPr>
-        <w:t xml:space="preserve">    366924  </w:t>
+        <w:tab/>
       </w:r>
       <w:r>
         <w:rPr>
@@ -4727,7 +4616,7 @@
           <w:sz w:val="16"/>
           <w:szCs w:val="16"/>
         </w:rPr>
-        <w:tab/>
+        <w:t>0</w:t>
       </w:r>
       <w:r>
         <w:rPr>
@@ -4743,7 +4632,7 @@
           <w:sz w:val="16"/>
           <w:szCs w:val="16"/>
         </w:rPr>
-        <w:t>68400</w:t>
+        <w:tab/>
       </w:r>
       <w:r>
         <w:rPr>
@@ -4751,29 +4640,31 @@
           <w:sz w:val="16"/>
           <w:szCs w:val="16"/>
         </w:rPr>
-        <w:tab/>
-      </w:r>
-      <w:r>
+        <w:t>0</w:t>
+      </w:r>
+    </w:p>
+    <w:p>
+      <w:pPr>
+        <w:spacing w:line="240" w:lineRule="auto"/>
         <w:rPr>
           <w:rFonts w:ascii="Consolas" w:hAnsi="Consolas" w:cs="Consolas"/>
           <w:sz w:val="16"/>
           <w:szCs w:val="16"/>
         </w:rPr>
-        <w:tab/>
-      </w:r>
+      </w:pPr>
       <w:r>
         <w:rPr>
           <w:rFonts w:ascii="Consolas" w:hAnsi="Consolas" w:cs="Consolas"/>
           <w:sz w:val="16"/>
           <w:szCs w:val="16"/>
         </w:rPr>
-        <w:t>0</w:t>
+        <w:t>samtools view -c -F 4 accepted_hits.bam</w:t>
       </w:r>
     </w:p>
     <w:p>
       <w:pPr>
         <w:spacing w:line="240" w:lineRule="auto"/>
-        <w:ind w:left="720"/>
+        <w:ind w:firstLine="720"/>
         <w:rPr>
           <w:rFonts w:ascii="Consolas" w:hAnsi="Consolas" w:cs="Consolas"/>
           <w:sz w:val="16"/>
@@ -4786,101 +4677,6 @@
           <w:sz w:val="16"/>
           <w:szCs w:val="16"/>
         </w:rPr>
-        <w:t xml:space="preserve">*       0       </w:t>
-      </w:r>
-      <w:r>
-        <w:rPr>
-          <w:rFonts w:ascii="Consolas" w:hAnsi="Consolas" w:cs="Consolas"/>
-          <w:sz w:val="16"/>
-          <w:szCs w:val="16"/>
-        </w:rPr>
-        <w:tab/>
-      </w:r>
-      <w:r>
-        <w:rPr>
-          <w:rFonts w:ascii="Consolas" w:hAnsi="Consolas" w:cs="Consolas"/>
-          <w:sz w:val="16"/>
-          <w:szCs w:val="16"/>
-        </w:rPr>
-        <w:tab/>
-      </w:r>
-      <w:r>
-        <w:rPr>
-          <w:rFonts w:ascii="Consolas" w:hAnsi="Consolas" w:cs="Consolas"/>
-          <w:sz w:val="16"/>
-          <w:szCs w:val="16"/>
-        </w:rPr>
-        <w:t>0</w:t>
-      </w:r>
-      <w:r>
-        <w:rPr>
-          <w:rFonts w:ascii="Consolas" w:hAnsi="Consolas" w:cs="Consolas"/>
-          <w:sz w:val="16"/>
-          <w:szCs w:val="16"/>
-        </w:rPr>
-        <w:tab/>
-      </w:r>
-      <w:r>
-        <w:rPr>
-          <w:rFonts w:ascii="Consolas" w:hAnsi="Consolas" w:cs="Consolas"/>
-          <w:sz w:val="16"/>
-          <w:szCs w:val="16"/>
-        </w:rPr>
-        <w:tab/>
-      </w:r>
-      <w:r>
-        <w:rPr>
-          <w:rFonts w:ascii="Consolas" w:hAnsi="Consolas" w:cs="Consolas"/>
-          <w:sz w:val="16"/>
-          <w:szCs w:val="16"/>
-        </w:rPr>
-        <w:t>0</w:t>
-      </w:r>
-    </w:p>
-    <w:p>
-      <w:pPr>
-        <w:spacing w:line="240" w:lineRule="auto"/>
-        <w:rPr>
-          <w:rFonts w:ascii="Consolas" w:hAnsi="Consolas" w:cs="Consolas"/>
-          <w:sz w:val="16"/>
-          <w:szCs w:val="16"/>
-        </w:rPr>
-      </w:pPr>
-      <w:proofErr w:type="gramStart"/>
-      <w:r>
-        <w:rPr>
-          <w:rFonts w:ascii="Consolas" w:hAnsi="Consolas" w:cs="Consolas"/>
-          <w:sz w:val="16"/>
-          <w:szCs w:val="16"/>
-        </w:rPr>
-        <w:t>samtools</w:t>
-      </w:r>
-      <w:proofErr w:type="gramEnd"/>
-      <w:r>
-        <w:rPr>
-          <w:rFonts w:ascii="Consolas" w:hAnsi="Consolas" w:cs="Consolas"/>
-          <w:sz w:val="16"/>
-          <w:szCs w:val="16"/>
-        </w:rPr>
-        <w:t xml:space="preserve"> view -c -F 4 accepted_hits.bam</w:t>
-      </w:r>
-    </w:p>
-    <w:p>
-      <w:pPr>
-        <w:spacing w:line="240" w:lineRule="auto"/>
-        <w:ind w:firstLine="720"/>
-        <w:rPr>
-          <w:rFonts w:ascii="Consolas" w:hAnsi="Consolas" w:cs="Consolas"/>
-          <w:sz w:val="16"/>
-          <w:szCs w:val="16"/>
-        </w:rPr>
-      </w:pPr>
-      <w:r>
-        <w:rPr>
-          <w:rFonts w:ascii="Consolas" w:hAnsi="Consolas" w:cs="Consolas"/>
-          <w:sz w:val="16"/>
-          <w:szCs w:val="16"/>
-        </w:rPr>
         <w:t>11070107</w:t>
       </w:r>
     </w:p>
@@ -4987,23 +4783,7 @@
         <w:rPr>
           <w:rFonts w:ascii="Consolas" w:hAnsi="Consolas" w:cs="Consolas"/>
         </w:rPr>
-        <w:t xml:space="preserve">samtools view Chr1:3631-5899 | </w:t>
-      </w:r>
-      <w:proofErr w:type="spellStart"/>
-      <w:proofErr w:type="gramStart"/>
-      <w:r>
-        <w:rPr>
-          <w:rFonts w:ascii="Consolas" w:hAnsi="Consolas" w:cs="Consolas"/>
-        </w:rPr>
-        <w:t>wc</w:t>
-      </w:r>
-      <w:proofErr w:type="spellEnd"/>
-      <w:proofErr w:type="gramEnd"/>
-      <w:r>
-        <w:rPr>
-          <w:rFonts w:ascii="Consolas" w:hAnsi="Consolas" w:cs="Consolas"/>
-        </w:rPr>
-        <w:t xml:space="preserve"> –l</w:t>
+        <w:t>samtools view Chr1:3631-5899 | wc –l</w:t>
       </w:r>
       <w:r>
         <w:t xml:space="preserve"> produces the number of reads mapped for that region.</w:t>
@@ -5067,21 +4847,7 @@
         <w:rPr>
           <w:rFonts w:ascii="Consolas" w:hAnsi="Consolas" w:cs="Consolas"/>
         </w:rPr>
-        <w:t xml:space="preserve">Samtools view accepted_hits.bam Chr1:3631-5899 | </w:t>
-      </w:r>
-      <w:proofErr w:type="spellStart"/>
-      <w:r>
-        <w:rPr>
-          <w:rFonts w:ascii="Consolas" w:hAnsi="Consolas" w:cs="Consolas"/>
-        </w:rPr>
-        <w:t>wc</w:t>
-      </w:r>
-      <w:proofErr w:type="spellEnd"/>
-      <w:r>
-        <w:rPr>
-          <w:rFonts w:ascii="Consolas" w:hAnsi="Consolas" w:cs="Consolas"/>
-        </w:rPr>
-        <w:t xml:space="preserve"> –l</w:t>
+        <w:t>Samtools view accepted_hits.bam Chr1:3631-5899 | wc –l</w:t>
       </w:r>
     </w:p>
     <w:p>
@@ -5100,21 +4866,7 @@
         <w:rPr>
           <w:rFonts w:ascii="Consolas" w:hAnsi="Consolas" w:cs="Consolas"/>
         </w:rPr>
-        <w:t xml:space="preserve">Samtools view accepted_hits.bam | </w:t>
-      </w:r>
-      <w:proofErr w:type="spellStart"/>
-      <w:r>
-        <w:rPr>
-          <w:rFonts w:ascii="Consolas" w:hAnsi="Consolas" w:cs="Consolas"/>
-        </w:rPr>
-        <w:t>wc</w:t>
-      </w:r>
-      <w:proofErr w:type="spellEnd"/>
-      <w:r>
-        <w:rPr>
-          <w:rFonts w:ascii="Consolas" w:hAnsi="Consolas" w:cs="Consolas"/>
-        </w:rPr>
-        <w:t xml:space="preserve"> –l</w:t>
+        <w:t>Samtools view accepted_hits.bam | wc –l</w:t>
       </w:r>
     </w:p>
     <w:p>
@@ -5271,15 +5023,7 @@
         <w:spacing w:line="360" w:lineRule="auto"/>
       </w:pPr>
       <w:r>
-        <w:t xml:space="preserve">Display exon image by having the </w:t>
-      </w:r>
-      <w:proofErr w:type="spellStart"/>
-      <w:r>
-        <w:t>cgi</w:t>
-      </w:r>
-      <w:proofErr w:type="spellEnd"/>
-      <w:r>
-        <w:t xml:space="preserve"> script return a base64 image string.</w:t>
+        <w:t>Display exon image by having the cgi script return a base64 image string.</w:t>
       </w:r>
       <w:r>
         <w:t xml:space="preserve"> This image should be changing based on locus.</w:t>
@@ -9326,7 +9070,7 @@
 </file>
 
 <file path=customXml/itemProps1.xml><?xml version="1.0" encoding="utf-8"?>
-<ds:datastoreItem xmlns:ds="http://schemas.openxmlformats.org/officeDocument/2006/customXml" ds:itemID="{0F484ACE-C8DA-41EF-8648-8B26FD5B345E}">
+<ds:datastoreItem xmlns:ds="http://schemas.openxmlformats.org/officeDocument/2006/customXml" ds:itemID="{5629309A-BEE6-48B8-97C1-367C4372FBDF}">
   <ds:schemaRefs>
     <ds:schemaRef ds:uri="http://schemas.openxmlformats.org/officeDocument/2006/bibliography"/>
   </ds:schemaRefs>

</xml_diff>